<commit_message>
estrutura de código iniciada
</commit_message>
<xml_diff>
--- a/Relatorio/Relatório_init.docx
+++ b/Relatorio/Relatório_init.docx
@@ -1031,13 +1031,17 @@
     </w:p>
     <w:p>
       <w:pPr>
-        <w:pStyle w:val="Cabealho1"/>
-        <w:rPr>
-          <w:lang w:val="pt-PT"/>
-        </w:rPr>
-      </w:pPr>
-      <w:r>
-        <w:rPr>
+        <w:pStyle w:val="Cabealho3"/>
+        <w:rPr>
+          <w:sz w:val="28"/>
+          <w:szCs w:val="28"/>
+          <w:lang w:val="pt-PT"/>
+        </w:rPr>
+      </w:pPr>
+      <w:r>
+        <w:rPr>
+          <w:sz w:val="28"/>
+          <w:szCs w:val="28"/>
           <w:lang w:val="pt-PT"/>
         </w:rPr>
         <w:lastRenderedPageBreak/>
@@ -1045,6 +1049,8 @@
       </w:r>
       <w:r>
         <w:rPr>
+          <w:sz w:val="28"/>
+          <w:szCs w:val="28"/>
           <w:lang w:val="pt-PT"/>
         </w:rPr>
         <w:t>Sumário</w:t>
@@ -1167,30 +1173,28 @@
     </w:p>
     <w:p>
       <w:pPr>
-        <w:pStyle w:val="Cabealho1"/>
-        <w:rPr>
-          <w:lang w:val="pt-PT"/>
-        </w:rPr>
-      </w:pPr>
-      <w:r>
-        <w:rPr>
+        <w:pStyle w:val="Cabealho3"/>
+        <w:rPr>
+          <w:sz w:val="28"/>
+          <w:szCs w:val="28"/>
+          <w:lang w:val="pt-PT"/>
+        </w:rPr>
+      </w:pPr>
+      <w:r>
+        <w:rPr>
+          <w:sz w:val="28"/>
+          <w:szCs w:val="28"/>
           <w:lang w:val="pt-PT"/>
         </w:rPr>
         <w:t>2.</w:t>
       </w:r>
       <w:r>
         <w:rPr>
-          <w:lang w:val="pt-PT"/>
-        </w:rPr>
-        <w:t>Introduç</w:t>
-      </w:r>
-      <w:bookmarkStart w:id="0" w:name="_GoBack"/>
-      <w:bookmarkEnd w:id="0"/>
-      <w:r>
-        <w:rPr>
-          <w:lang w:val="pt-PT"/>
-        </w:rPr>
-        <w:t>ão</w:t>
+          <w:sz w:val="28"/>
+          <w:szCs w:val="28"/>
+          <w:lang w:val="pt-PT"/>
+        </w:rPr>
+        <w:t>Introdução</w:t>
       </w:r>
     </w:p>
     <w:p>
@@ -1668,16 +1672,28 @@
     </w:p>
     <w:p>
       <w:pPr>
-        <w:pStyle w:val="Cabealho1"/>
-        <w:rPr>
-          <w:lang w:val="pt-PT"/>
-        </w:rPr>
-      </w:pPr>
-      <w:r>
-        <w:rPr>
+        <w:pStyle w:val="Cabealho3"/>
+        <w:rPr>
+          <w:sz w:val="28"/>
+          <w:szCs w:val="28"/>
+          <w:lang w:val="pt-PT"/>
+        </w:rPr>
+      </w:pPr>
+      <w:r>
+        <w:rPr>
+          <w:sz w:val="28"/>
+          <w:szCs w:val="28"/>
           <w:lang w:val="pt-PT"/>
         </w:rPr>
         <w:lastRenderedPageBreak/>
+        <w:t>3.</w:t>
+      </w:r>
+      <w:r>
+        <w:rPr>
+          <w:sz w:val="28"/>
+          <w:szCs w:val="28"/>
+          <w:lang w:val="pt-PT"/>
+        </w:rPr>
         <w:t xml:space="preserve">Arquitetura </w:t>
       </w:r>
     </w:p>
@@ -1797,24 +1813,22 @@
           <w:rFonts w:ascii="Calibri" w:hAnsi="Calibri" w:cs="Calibri"/>
           <w:lang w:val="pt-PT"/>
         </w:rPr>
-        <w:t>Sobre a camada de Aplicação:</w:t>
-      </w:r>
-    </w:p>
-    <w:p>
-      <w:pPr>
-        <w:pStyle w:val="Standard"/>
-        <w:jc w:val="both"/>
-        <w:rPr>
-          <w:rFonts w:ascii="Calibri" w:hAnsi="Calibri" w:cs="Calibri"/>
-          <w:lang w:val="pt-PT"/>
-        </w:rPr>
-      </w:pPr>
-      <w:r>
-        <w:rPr>
-          <w:rFonts w:ascii="Calibri" w:hAnsi="Calibri" w:cs="Calibri"/>
-          <w:lang w:val="pt-PT"/>
-        </w:rPr>
-        <w:t>Esta camada visa construir os pacotes, tanto de controlo como de dados, que serão inseridos nas tramas de informação. Os pacotes de controlo contêm informação sobre o tamanho do ficheiro, o nome do ficheiro e</w:t>
+        <w:t xml:space="preserve">A camada de </w:t>
+      </w:r>
+      <w:r>
+        <w:rPr>
+          <w:rFonts w:ascii="Calibri" w:hAnsi="Calibri" w:cs="Calibri"/>
+          <w:b/>
+          <w:lang w:val="pt-PT"/>
+        </w:rPr>
+        <w:t>Aplicação</w:t>
+      </w:r>
+      <w:r>
+        <w:rPr>
+          <w:rFonts w:ascii="Calibri" w:hAnsi="Calibri" w:cs="Calibri"/>
+          <w:lang w:val="pt-PT"/>
+        </w:rPr>
+        <w:t xml:space="preserve"> visa construir os pacotes, tanto de controlo como de dados, que serão inseridos nas tramas de informação. Os pacotes de controlo contêm informação sobre o tamanho do ficheiro, o nome do ficheiro e</w:t>
       </w:r>
       <w:r>
         <w:rPr>
@@ -1849,36 +1863,162 @@
           <w:rFonts w:ascii="Calibri" w:hAnsi="Calibri" w:cs="Calibri"/>
           <w:lang w:val="pt-PT"/>
         </w:rPr>
-        <w:t>Sobre a camada de Ligação de Dados:</w:t>
-      </w:r>
-    </w:p>
-    <w:p>
-      <w:pPr>
-        <w:pStyle w:val="Standard"/>
-        <w:rPr>
-          <w:lang w:val="pt-PT"/>
-        </w:rPr>
-      </w:pPr>
-      <w:r>
-        <w:rPr>
-          <w:lang w:val="pt-PT"/>
-        </w:rPr>
-        <w:tab/>
-      </w:r>
-      <w:r>
-        <w:rPr>
-          <w:color w:val="FF0000"/>
-          <w:lang w:val="pt-PT"/>
-        </w:rPr>
-        <w:t>Preciso de rever o código para sabe</w:t>
-      </w:r>
-      <w:r>
-        <w:rPr>
-          <w:color w:val="FF0000"/>
-          <w:lang w:val="pt-PT"/>
-        </w:rPr>
-        <w:t>r se isto está certo.</w:t>
-      </w:r>
+        <w:t xml:space="preserve">A camada de </w:t>
+      </w:r>
+      <w:r>
+        <w:rPr>
+          <w:rFonts w:ascii="Calibri" w:hAnsi="Calibri" w:cs="Calibri"/>
+          <w:b/>
+          <w:lang w:val="pt-PT"/>
+        </w:rPr>
+        <w:t>Ligação de Dados</w:t>
+      </w:r>
+      <w:r>
+        <w:rPr>
+          <w:rFonts w:ascii="Calibri" w:hAnsi="Calibri" w:cs="Calibri"/>
+          <w:b/>
+          <w:lang w:val="pt-PT"/>
+        </w:rPr>
+        <w:t xml:space="preserve"> </w:t>
+      </w:r>
+      <w:r>
+        <w:rPr>
+          <w:rFonts w:ascii="Calibri" w:hAnsi="Calibri" w:cs="Calibri"/>
+          <w:lang w:val="pt-PT"/>
+        </w:rPr>
+        <w:t xml:space="preserve">concentra as funções de envio e receção de tramas, onde, no caso das tramas de informação o campo de dados é preenchido pelo pacote de dados gerado na camada de Aplicação, garantindo sempre a transparência através de métodos de </w:t>
+      </w:r>
+      <w:r>
+        <w:rPr>
+          <w:rFonts w:ascii="Calibri" w:hAnsi="Calibri" w:cs="Calibri"/>
+          <w:i/>
+          <w:lang w:val="pt-PT"/>
+        </w:rPr>
+        <w:t>stuffing</w:t>
+      </w:r>
+      <w:r>
+        <w:rPr>
+          <w:rFonts w:ascii="Calibri" w:hAnsi="Calibri" w:cs="Calibri"/>
+          <w:lang w:val="pt-PT"/>
+        </w:rPr>
+        <w:t xml:space="preserve"> e </w:t>
+      </w:r>
+      <w:r>
+        <w:rPr>
+          <w:rFonts w:ascii="Calibri" w:hAnsi="Calibri" w:cs="Calibri"/>
+          <w:i/>
+          <w:lang w:val="pt-PT"/>
+        </w:rPr>
+        <w:t>destuffin</w:t>
+      </w:r>
+      <w:r>
+        <w:rPr>
+          <w:rFonts w:ascii="Calibri" w:hAnsi="Calibri" w:cs="Calibri"/>
+          <w:lang w:val="pt-PT"/>
+        </w:rPr>
+        <w:t>g. Esta é também responsável pela configuração da porta série.</w:t>
+      </w:r>
+    </w:p>
+    <w:p>
+      <w:pPr>
+        <w:pStyle w:val="Standard"/>
+        <w:jc w:val="both"/>
+        <w:rPr>
+          <w:rFonts w:ascii="Calibri" w:hAnsi="Calibri" w:cs="Calibri"/>
+          <w:lang w:val="pt-PT"/>
+        </w:rPr>
+      </w:pPr>
+    </w:p>
+    <w:p>
+      <w:pPr>
+        <w:pStyle w:val="Standard"/>
+        <w:jc w:val="both"/>
+        <w:rPr>
+          <w:rFonts w:ascii="Calibri" w:hAnsi="Calibri" w:cs="Calibri"/>
+          <w:lang w:val="pt-PT"/>
+        </w:rPr>
+      </w:pPr>
+    </w:p>
+    <w:p>
+      <w:pPr>
+        <w:pStyle w:val="Cabealho3"/>
+        <w:rPr>
+          <w:sz w:val="28"/>
+          <w:szCs w:val="28"/>
+          <w:lang w:val="pt-PT"/>
+        </w:rPr>
+      </w:pPr>
+      <w:r>
+        <w:rPr>
+          <w:sz w:val="28"/>
+          <w:szCs w:val="28"/>
+          <w:lang w:val="pt-PT"/>
+        </w:rPr>
+        <w:t>4.Estrutura de Código</w:t>
+      </w:r>
+    </w:p>
+    <w:p>
+      <w:pPr>
+        <w:rPr>
+          <w:lang w:val="pt-PT"/>
+        </w:rPr>
+      </w:pPr>
+    </w:p>
+    <w:p>
+      <w:pPr>
+        <w:rPr>
+          <w:lang w:val="pt-PT"/>
+        </w:rPr>
+      </w:pPr>
+      <w:r>
+        <w:rPr>
+          <w:noProof/>
+          <w:lang w:val="pt-PT" w:eastAsia="pt-PT" w:bidi="ar-SA"/>
+        </w:rPr>
+        <w:drawing>
+          <wp:inline distT="0" distB="0" distL="0" distR="0">
+            <wp:extent cx="1848108" cy="1095528"/>
+            <wp:effectExtent l="0" t="0" r="0" b="9525"/>
+            <wp:docPr id="2" name="Imagem 2"/>
+            <wp:cNvGraphicFramePr>
+              <a:graphicFrameLocks xmlns:a="http://schemas.openxmlformats.org/drawingml/2006/main" noChangeAspect="1"/>
+            </wp:cNvGraphicFramePr>
+            <a:graphic xmlns:a="http://schemas.openxmlformats.org/drawingml/2006/main">
+              <a:graphicData uri="http://schemas.openxmlformats.org/drawingml/2006/picture">
+                <pic:pic xmlns:pic="http://schemas.openxmlformats.org/drawingml/2006/picture">
+                  <pic:nvPicPr>
+                    <pic:cNvPr id="2" name="Captura de Ecrã (24).png"/>
+                    <pic:cNvPicPr/>
+                  </pic:nvPicPr>
+                  <pic:blipFill>
+                    <a:blip r:embed="rId11">
+                      <a:extLst>
+                        <a:ext uri="{28A0092B-C50C-407E-A947-70E740481C1C}">
+                          <a14:useLocalDpi xmlns:a14="http://schemas.microsoft.com/office/drawing/2010/main" val="0"/>
+                        </a:ext>
+                      </a:extLst>
+                    </a:blip>
+                    <a:stretch>
+                      <a:fillRect/>
+                    </a:stretch>
+                  </pic:blipFill>
+                  <pic:spPr>
+                    <a:xfrm>
+                      <a:off x="0" y="0"/>
+                      <a:ext cx="1848108" cy="1095528"/>
+                    </a:xfrm>
+                    <a:prstGeom prst="rect">
+                      <a:avLst/>
+                    </a:prstGeom>
+                  </pic:spPr>
+                </pic:pic>
+              </a:graphicData>
+            </a:graphic>
+          </wp:inline>
+        </w:drawing>
+      </w:r>
+      <w:bookmarkStart w:id="0" w:name="_GoBack"/>
+      <w:bookmarkEnd w:id="0"/>
     </w:p>
     <w:sectPr>
       <w:pgSz w:w="11906" w:h="16838"/>
@@ -2584,6 +2724,27 @@
       <w:szCs w:val="23"/>
     </w:rPr>
   </w:style>
+  <w:style w:type="paragraph" w:styleId="Cabealho3">
+    <w:name w:val="heading 3"/>
+    <w:basedOn w:val="Normal"/>
+    <w:next w:val="Normal"/>
+    <w:link w:val="Cabealho3Carter"/>
+    <w:uiPriority w:val="9"/>
+    <w:unhideWhenUsed/>
+    <w:qFormat/>
+    <w:rsid w:val="00A51D0B"/>
+    <w:pPr>
+      <w:keepNext/>
+      <w:keepLines/>
+      <w:spacing w:before="40"/>
+      <w:outlineLvl w:val="2"/>
+    </w:pPr>
+    <w:rPr>
+      <w:rFonts w:asciiTheme="majorHAnsi" w:eastAsiaTheme="majorEastAsia" w:hAnsiTheme="majorHAnsi" w:cs="Mangal"/>
+      <w:color w:val="1F4D78" w:themeColor="accent1" w:themeShade="7F"/>
+      <w:szCs w:val="21"/>
+    </w:rPr>
+  </w:style>
   <w:style w:type="character" w:default="1" w:styleId="Tipodeletrapredefinidodopargrafo">
     <w:name w:val="Default Paragraph Font"/>
     <w:uiPriority w:val="1"/>
@@ -2691,6 +2852,18 @@
       <w:color w:val="2E74B5"/>
       <w:sz w:val="26"/>
       <w:szCs w:val="23"/>
+    </w:rPr>
+  </w:style>
+  <w:style w:type="character" w:customStyle="1" w:styleId="Cabealho3Carter">
+    <w:name w:val="Cabeçalho 3 Caráter"/>
+    <w:basedOn w:val="Tipodeletrapredefinidodopargrafo"/>
+    <w:link w:val="Cabealho3"/>
+    <w:uiPriority w:val="9"/>
+    <w:rsid w:val="00A51D0B"/>
+    <w:rPr>
+      <w:rFonts w:asciiTheme="majorHAnsi" w:eastAsiaTheme="majorEastAsia" w:hAnsiTheme="majorHAnsi" w:cs="Mangal"/>
+      <w:color w:val="1F4D78" w:themeColor="accent1" w:themeShade="7F"/>
+      <w:szCs w:val="21"/>
     </w:rPr>
   </w:style>
 </w:styles>

</xml_diff>

<commit_message>
casos de utilização in progress
</commit_message>
<xml_diff>
--- a/Relatorio/Relatório_init.docx
+++ b/Relatorio/Relatório_init.docx
@@ -27,7 +27,7 @@
                     <pic:cNvPicPr/>
                   </pic:nvPicPr>
                   <pic:blipFill>
-                    <a:blip r:embed="rId7"/>
+                    <a:blip r:embed="rId8"/>
                     <a:stretch>
                       <a:fillRect/>
                     </a:stretch>
@@ -104,6 +104,7 @@
           <w:lang w:val="pt-PT"/>
         </w:rPr>
       </w:pPr>
+      <w:proofErr w:type="gramStart"/>
       <w:r>
         <w:rPr>
           <w:rFonts w:ascii="Calibri" w:hAnsi="Calibri" w:cs="Calibri"/>
@@ -111,7 +112,17 @@
           <w:szCs w:val="32"/>
           <w:lang w:val="pt-PT"/>
         </w:rPr>
-        <w:t>Mestrado Integrado em Engenharia Informática e Computação</w:t>
+        <w:t>Mestrado Integrado</w:t>
+      </w:r>
+      <w:proofErr w:type="gramEnd"/>
+      <w:r>
+        <w:rPr>
+          <w:rFonts w:ascii="Calibri" w:hAnsi="Calibri" w:cs="Calibri"/>
+          <w:sz w:val="32"/>
+          <w:szCs w:val="32"/>
+          <w:lang w:val="pt-PT"/>
+        </w:rPr>
+        <w:t xml:space="preserve"> em Engenharia Informática e Computação</w:t>
       </w:r>
     </w:p>
     <w:p>
@@ -304,7 +315,7 @@
         </w:rPr>
         <w:t xml:space="preserve">Ana Rita Torres, </w:t>
       </w:r>
-      <w:hyperlink r:id="rId8" w:history="1">
+      <w:hyperlink r:id="rId9" w:history="1">
         <w:r>
           <w:rPr>
             <w:rStyle w:val="Hiperligao"/>
@@ -340,7 +351,7 @@
         </w:rPr>
         <w:t> </w:t>
       </w:r>
-      <w:hyperlink r:id="rId9" w:history="1">
+      <w:hyperlink r:id="rId10" w:history="1">
         <w:r>
           <w:rPr>
             <w:rStyle w:val="Hiperligao"/>
@@ -370,7 +381,7 @@
         </w:rPr>
         <w:t xml:space="preserve">Ricardo Neves, </w:t>
       </w:r>
-      <w:hyperlink r:id="rId10" w:history="1">
+      <w:hyperlink r:id="rId11" w:history="1">
         <w:r>
           <w:rPr>
             <w:rStyle w:val="Hiperligao"/>
@@ -450,16 +461,7 @@
           <w:szCs w:val="28"/>
           <w:lang w:val="pt-PT"/>
         </w:rPr>
-        <w:t xml:space="preserve">Faculdade de </w:t>
-      </w:r>
-      <w:r>
-        <w:rPr>
-          <w:rFonts w:ascii="Calibri" w:hAnsi="Calibri" w:cs="Calibri"/>
-          <w:sz w:val="28"/>
-          <w:szCs w:val="28"/>
-          <w:lang w:val="pt-PT"/>
-        </w:rPr>
-        <w:t>Engenharia da Universidade do Porto</w:t>
+        <w:t>Faculdade de Engenharia da Universidade do Porto</w:t>
       </w:r>
     </w:p>
     <w:p>
@@ -1035,14 +1037,12 @@
         <w:rPr>
           <w:sz w:val="28"/>
           <w:szCs w:val="28"/>
-          <w:lang w:val="pt-PT"/>
         </w:rPr>
       </w:pPr>
       <w:r>
         <w:rPr>
           <w:sz w:val="28"/>
           <w:szCs w:val="28"/>
-          <w:lang w:val="pt-PT"/>
         </w:rPr>
         <w:lastRenderedPageBreak/>
         <w:t>1.</w:t>
@@ -1051,7 +1051,6 @@
         <w:rPr>
           <w:sz w:val="28"/>
           <w:szCs w:val="28"/>
-          <w:lang w:val="pt-PT"/>
         </w:rPr>
         <w:t>Sumário</w:t>
       </w:r>
@@ -1080,44 +1079,37 @@
           <w:rFonts w:ascii="Calibri" w:hAnsi="Calibri" w:cs="Calibri"/>
           <w:lang w:val="pt-PT"/>
         </w:rPr>
-        <w:t xml:space="preserve">No âmbito da unidade curricular de Redes de Computadores (RCOM), foi-nos proposta a realização de </w:t>
-      </w:r>
-      <w:r>
-        <w:rPr>
-          <w:rFonts w:ascii="Calibri" w:hAnsi="Calibri" w:cs="Calibri"/>
-          <w:lang w:val="pt-PT"/>
-        </w:rPr>
-        <w:t>um projeto denominado “Protocolo de Ligação de Dados”. Este tem por base a comunicação de dados entre computadores, por meio de uma porta de série. Tendo em conta, este objetivo foram implementados diversos métodos de envio e receção que permitiram a escri</w:t>
-      </w:r>
-      <w:r>
-        <w:rPr>
-          <w:rFonts w:ascii="Calibri" w:hAnsi="Calibri" w:cs="Calibri"/>
-          <w:lang w:val="pt-PT"/>
-        </w:rPr>
-        <w:t>ta e a leitura de informação.</w:t>
-      </w:r>
-    </w:p>
-    <w:p>
-      <w:pPr>
-        <w:pStyle w:val="Standard"/>
-        <w:jc w:val="both"/>
-        <w:rPr>
-          <w:lang w:val="pt-PT"/>
-        </w:rPr>
-      </w:pPr>
-      <w:r>
-        <w:rPr>
-          <w:rFonts w:ascii="Calibri" w:hAnsi="Calibri" w:cs="Calibri"/>
-          <w:lang w:val="pt-PT"/>
-        </w:rPr>
-        <w:t>O objetivo principal era conseguir fazer passar uma imagem de um pinguim, de um computador emissor para um computador recetor, exibindo a imagem no último. Este objetivo, foi concretizado, assim como o envio e receção dos prot</w:t>
-      </w:r>
-      <w:r>
-        <w:rPr>
-          <w:rFonts w:ascii="Calibri" w:hAnsi="Calibri" w:cs="Calibri"/>
-          <w:lang w:val="pt-PT"/>
-        </w:rPr>
-        <w:t>ocolos a seguir.</w:t>
+        <w:t>No âmbito da unidade curricular de Redes de Computadores (RCOM), foi-nos proposta a realização de um projeto denominado “Protocolo de Ligação de Dados”. Este tem por base a comunicação de dados entre computadores, por meio de uma porta de série</w:t>
+      </w:r>
+      <w:r>
+        <w:rPr>
+          <w:rFonts w:ascii="Calibri" w:hAnsi="Calibri" w:cs="Calibri"/>
+          <w:lang w:val="pt-PT"/>
+        </w:rPr>
+        <w:t xml:space="preserve">. Tendo em conta, este objetivo, </w:t>
+      </w:r>
+      <w:r>
+        <w:rPr>
+          <w:rFonts w:ascii="Calibri" w:hAnsi="Calibri" w:cs="Calibri"/>
+          <w:lang w:val="pt-PT"/>
+        </w:rPr>
+        <w:t>foram implementados diversos métodos de envio e receção que permitiram a escrita e a leitura de informação.</w:t>
+      </w:r>
+    </w:p>
+    <w:p>
+      <w:pPr>
+        <w:pStyle w:val="Standard"/>
+        <w:jc w:val="both"/>
+        <w:rPr>
+          <w:lang w:val="pt-PT"/>
+        </w:rPr>
+      </w:pPr>
+      <w:r>
+        <w:rPr>
+          <w:rFonts w:ascii="Calibri" w:hAnsi="Calibri" w:cs="Calibri"/>
+          <w:lang w:val="pt-PT"/>
+        </w:rPr>
+        <w:t>O objetivo principal era conseguir fazer passar uma imagem de um pinguim, de um computador emissor para um computador recetor, exibindo a imagem no último. Este objetivo, foi concretizado, assim como o envio e receção dos protocolos a seguir.</w:t>
       </w:r>
     </w:p>
     <w:p>
@@ -1177,14 +1169,12 @@
         <w:rPr>
           <w:sz w:val="28"/>
           <w:szCs w:val="28"/>
-          <w:lang w:val="pt-PT"/>
         </w:rPr>
       </w:pPr>
       <w:r>
         <w:rPr>
           <w:sz w:val="28"/>
           <w:szCs w:val="28"/>
-          <w:lang w:val="pt-PT"/>
         </w:rPr>
         <w:t>2.</w:t>
       </w:r>
@@ -1192,64 +1182,43 @@
         <w:rPr>
           <w:sz w:val="28"/>
           <w:szCs w:val="28"/>
-          <w:lang w:val="pt-PT"/>
         </w:rPr>
         <w:t>Introdução</w:t>
       </w:r>
     </w:p>
-    <w:p>
-      <w:pPr>
-        <w:rPr>
-          <w:lang w:val="pt-PT"/>
-        </w:rPr>
-      </w:pPr>
-    </w:p>
-    <w:p>
-      <w:pPr>
-        <w:pStyle w:val="Standard"/>
-        <w:jc w:val="both"/>
-        <w:rPr>
-          <w:rFonts w:ascii="Calibri" w:hAnsi="Calibri" w:cs="Calibri"/>
-          <w:lang w:val="pt-PT"/>
-        </w:rPr>
-      </w:pPr>
-      <w:r>
-        <w:rPr>
-          <w:rFonts w:ascii="Calibri" w:hAnsi="Calibri" w:cs="Calibri"/>
-          <w:lang w:val="pt-PT"/>
-        </w:rPr>
-        <w:t xml:space="preserve">O principal propósito deste relatório é explicitar de forma clara a solução implementada para a resolução da proposta colocada. A linguagem de </w:t>
-      </w:r>
-      <w:r>
-        <w:rPr>
-          <w:rFonts w:ascii="Calibri" w:hAnsi="Calibri" w:cs="Calibri"/>
-          <w:lang w:val="pt-PT"/>
-        </w:rPr>
-        <w:t>programação utilizada foi C e o sistema operativo a que recorremos o “Linux”. As portas de série, centro do trabalho, comunicavam de forma assíncrona.</w:t>
-      </w:r>
-    </w:p>
-    <w:p>
-      <w:pPr>
-        <w:pStyle w:val="Standard"/>
-        <w:jc w:val="both"/>
-        <w:rPr>
-          <w:rFonts w:ascii="Calibri" w:hAnsi="Calibri" w:cs="Calibri"/>
-          <w:lang w:val="pt-PT"/>
-        </w:rPr>
-      </w:pPr>
-      <w:r>
-        <w:rPr>
-          <w:rFonts w:ascii="Calibri" w:hAnsi="Calibri" w:cs="Calibri"/>
-          <w:lang w:val="pt-PT"/>
-        </w:rPr>
-        <w:t>O protocolo implementado combina características de protocolos de ligação de dados existentes, este garan</w:t>
-      </w:r>
-      <w:r>
-        <w:rPr>
-          <w:rFonts w:ascii="Calibri" w:hAnsi="Calibri" w:cs="Calibri"/>
-          <w:lang w:val="pt-PT"/>
-        </w:rPr>
-        <w:t>te também a transmissão de dados independentes de códigos, a chamada transparência. A transmissão efetuada é organizada em três tipos de tramas tratadas na camada de ligação de dados:</w:t>
+    <w:p/>
+    <w:p>
+      <w:pPr>
+        <w:pStyle w:val="Standard"/>
+        <w:jc w:val="both"/>
+        <w:rPr>
+          <w:rFonts w:ascii="Calibri" w:hAnsi="Calibri" w:cs="Calibri"/>
+          <w:lang w:val="pt-PT"/>
+        </w:rPr>
+      </w:pPr>
+      <w:r>
+        <w:rPr>
+          <w:rFonts w:ascii="Calibri" w:hAnsi="Calibri" w:cs="Calibri"/>
+          <w:lang w:val="pt-PT"/>
+        </w:rPr>
+        <w:t>O principal propósito deste relatório é explicitar de forma clara a solução implementada para a resolução da proposta colocada. A linguagem de programação utilizada foi C e o sistema operativo a que recorremos o “Linux”. As portas de série, centro do trabalho, comunicavam de forma assíncrona.</w:t>
+      </w:r>
+    </w:p>
+    <w:p>
+      <w:pPr>
+        <w:pStyle w:val="Standard"/>
+        <w:jc w:val="both"/>
+        <w:rPr>
+          <w:rFonts w:ascii="Calibri" w:hAnsi="Calibri" w:cs="Calibri"/>
+          <w:lang w:val="pt-PT"/>
+        </w:rPr>
+      </w:pPr>
+      <w:r>
+        <w:rPr>
+          <w:rFonts w:ascii="Calibri" w:hAnsi="Calibri" w:cs="Calibri"/>
+          <w:lang w:val="pt-PT"/>
+        </w:rPr>
+        <w:t>O protocolo implementado combina características de protocolos de ligação de dados existentes, este garante também a transmissão de dados independentes de códigos, a chamada transparência. A transmissão efetuada é organizada em três tipos de tramas tratadas na camada de ligação de dados:</w:t>
       </w:r>
     </w:p>
     <w:p>
@@ -1329,38 +1298,24 @@
           <w:rFonts w:ascii="Calibri" w:hAnsi="Calibri" w:cs="Calibri"/>
           <w:lang w:val="pt-PT"/>
         </w:rPr>
-        <w:t xml:space="preserve">Estas apresentam, de forma </w:t>
-      </w:r>
-      <w:r>
-        <w:rPr>
-          <w:rFonts w:ascii="Calibri" w:hAnsi="Calibri" w:cs="Calibri"/>
-          <w:lang w:val="pt-PT"/>
-        </w:rPr>
-        <w:t>geral, um formato semelhante, com exceção das tramas de informação que possuem um campo destinado ao transporte de dados, mas todas são protegidas por um código detetor de erros.</w:t>
-      </w:r>
-    </w:p>
-    <w:p>
-      <w:pPr>
-        <w:pStyle w:val="Standard"/>
-        <w:jc w:val="both"/>
-        <w:rPr>
-          <w:rFonts w:ascii="Calibri" w:hAnsi="Calibri" w:cs="Calibri"/>
-          <w:lang w:val="pt-PT"/>
-        </w:rPr>
-      </w:pPr>
-      <w:r>
-        <w:rPr>
-          <w:rFonts w:ascii="Calibri" w:hAnsi="Calibri" w:cs="Calibri"/>
-          <w:lang w:val="pt-PT"/>
-        </w:rPr>
-        <w:t>Quando ocorre a transmissão do ficheiro, este é fragmentado em pacotes de dad</w:t>
-      </w:r>
-      <w:r>
-        <w:rPr>
-          <w:rFonts w:ascii="Calibri" w:hAnsi="Calibri" w:cs="Calibri"/>
-          <w:lang w:val="pt-PT"/>
-        </w:rPr>
-        <w:t>os que são transportados no campo de dados das tramas de Informação. O tratamento dos pacotes, que podem ser de Controlo ou de Dados é realizado pela camada de aplicação.</w:t>
+        <w:t>Estas apresentam, de forma geral, um formato semelhante, com exceção das tramas de informação que possuem um campo destinado ao transporte de dados, mas todas são protegidas por um código detetor de erros.</w:t>
+      </w:r>
+    </w:p>
+    <w:p>
+      <w:pPr>
+        <w:pStyle w:val="Standard"/>
+        <w:jc w:val="both"/>
+        <w:rPr>
+          <w:rFonts w:ascii="Calibri" w:hAnsi="Calibri" w:cs="Calibri"/>
+          <w:lang w:val="pt-PT"/>
+        </w:rPr>
+      </w:pPr>
+      <w:r>
+        <w:rPr>
+          <w:rFonts w:ascii="Calibri" w:hAnsi="Calibri" w:cs="Calibri"/>
+          <w:lang w:val="pt-PT"/>
+        </w:rPr>
+        <w:t>Quando ocorre a transmissão do ficheiro, este é fragmentado em pacotes de dados que são transportados no campo de dados das tramas de Informação. O tratamento dos pacotes, que podem ser de Controlo ou de Dados é realizado pela camada de aplicação.</w:t>
       </w:r>
     </w:p>
     <w:p>
@@ -1402,14 +1357,7 @@
           <w:rFonts w:ascii="Calibri" w:hAnsi="Calibri" w:cs="Calibri"/>
           <w:lang w:val="pt-PT"/>
         </w:rPr>
-        <w:t>: blocos funcionais</w:t>
-      </w:r>
-      <w:r>
-        <w:rPr>
-          <w:rFonts w:ascii="Calibri" w:hAnsi="Calibri" w:cs="Calibri"/>
-          <w:lang w:val="pt-PT"/>
-        </w:rPr>
-        <w:t xml:space="preserve"> e interfaces</w:t>
+        <w:t>: blocos funcionais e interfaces</w:t>
       </w:r>
     </w:p>
     <w:p>
@@ -1518,15 +1466,7 @@
           <w:shd w:val="clear" w:color="auto" w:fill="FFFFFF"/>
           <w:lang w:val="pt-PT"/>
         </w:rPr>
-        <w:t xml:space="preserve">identificação dos </w:t>
-      </w:r>
-      <w:r>
-        <w:rPr>
-          <w:rFonts w:ascii="Calibri" w:hAnsi="Calibri" w:cs="Calibri"/>
-          <w:shd w:val="clear" w:color="auto" w:fill="FFFFFF"/>
-          <w:lang w:val="pt-PT"/>
-        </w:rPr>
-        <w:t>principais aspetos funcionais e descrição da estratégia de implementação destes com apresentação de extratos de código</w:t>
+        <w:t>identificação dos principais aspetos funcionais e descrição da estratégia de implementação destes com apresentação de extratos de código</w:t>
       </w:r>
     </w:p>
     <w:p>
@@ -1562,15 +1502,7 @@
           <w:shd w:val="clear" w:color="auto" w:fill="FFFFFF"/>
           <w:lang w:val="pt-PT"/>
         </w:rPr>
-        <w:t>identificação dos principais aspetos funcionais e descrição da estratégia de implementação destes com apresentaçã</w:t>
-      </w:r>
-      <w:r>
-        <w:rPr>
-          <w:rFonts w:ascii="Calibri" w:hAnsi="Calibri" w:cs="Calibri"/>
-          <w:shd w:val="clear" w:color="auto" w:fill="FFFFFF"/>
-          <w:lang w:val="pt-PT"/>
-        </w:rPr>
-        <w:t>o de extratos de código</w:t>
+        <w:t>identificação dos principais aspetos funcionais e descrição da estratégia de implementação destes com apresentação de extratos de código</w:t>
       </w:r>
     </w:p>
     <w:p>
@@ -1639,15 +1571,7 @@
           <w:shd w:val="clear" w:color="auto" w:fill="FFFFFF"/>
           <w:lang w:val="pt-PT"/>
         </w:rPr>
-        <w:t>: identificação dos elementos de valorização implementados e descrição da estratégia de implementação com apresentação de pequenos ext</w:t>
-      </w:r>
-      <w:r>
-        <w:rPr>
-          <w:rFonts w:ascii="Calibri" w:hAnsi="Calibri" w:cs="Calibri"/>
-          <w:shd w:val="clear" w:color="auto" w:fill="FFFFFF"/>
-          <w:lang w:val="pt-PT"/>
-        </w:rPr>
-        <w:t>ratos de código</w:t>
+        <w:t>: identificação dos elementos de valorização implementados e descrição da estratégia de implementação com apresentação de pequenos extratos de código</w:t>
       </w:r>
     </w:p>
     <w:p>
@@ -1676,14 +1600,12 @@
         <w:rPr>
           <w:sz w:val="28"/>
           <w:szCs w:val="28"/>
-          <w:lang w:val="pt-PT"/>
         </w:rPr>
       </w:pPr>
       <w:r>
         <w:rPr>
           <w:sz w:val="28"/>
           <w:szCs w:val="28"/>
-          <w:lang w:val="pt-PT"/>
         </w:rPr>
         <w:lastRenderedPageBreak/>
         <w:t>3.</w:t>
@@ -1692,7 +1614,6 @@
         <w:rPr>
           <w:sz w:val="28"/>
           <w:szCs w:val="28"/>
-          <w:lang w:val="pt-PT"/>
         </w:rPr>
         <w:t xml:space="preserve">Arquitetura </w:t>
       </w:r>
@@ -1721,6 +1642,7 @@
         </w:rPr>
         <w:t xml:space="preserve">A arquitetura do projeto está organizada e distribuída por duas camadas: a de Aplicação e a de Ligação de Dados. Os ficheiros que as representam são, respetivamente, </w:t>
       </w:r>
+      <w:proofErr w:type="spellStart"/>
       <w:r>
         <w:rPr>
           <w:rFonts w:ascii="Calibri" w:hAnsi="Calibri" w:cs="Calibri"/>
@@ -1729,6 +1651,7 @@
         </w:rPr>
         <w:t>applicationLayer.c</w:t>
       </w:r>
+      <w:proofErr w:type="spellEnd"/>
       <w:r>
         <w:rPr>
           <w:rFonts w:ascii="Calibri" w:hAnsi="Calibri" w:cs="Calibri"/>
@@ -1736,6 +1659,7 @@
         </w:rPr>
         <w:t xml:space="preserve"> e </w:t>
       </w:r>
+      <w:proofErr w:type="spellStart"/>
       <w:r>
         <w:rPr>
           <w:rFonts w:ascii="Calibri" w:hAnsi="Calibri" w:cs="Calibri"/>
@@ -1744,6 +1668,7 @@
         </w:rPr>
         <w:t>applicationLayer.h</w:t>
       </w:r>
+      <w:proofErr w:type="spellEnd"/>
       <w:r>
         <w:rPr>
           <w:rFonts w:ascii="Calibri" w:hAnsi="Calibri" w:cs="Calibri"/>
@@ -1751,6 +1676,7 @@
         </w:rPr>
         <w:t xml:space="preserve">, </w:t>
       </w:r>
+      <w:proofErr w:type="spellStart"/>
       <w:r>
         <w:rPr>
           <w:rFonts w:ascii="Calibri" w:hAnsi="Calibri" w:cs="Calibri"/>
@@ -1759,16 +1685,113 @@
         </w:rPr>
         <w:t>dataLinkLayer.c</w:t>
       </w:r>
-      <w:r>
-        <w:rPr>
-          <w:rFonts w:ascii="Calibri" w:hAnsi="Calibri" w:cs="Calibri"/>
-          <w:lang w:val="pt-PT"/>
-        </w:rPr>
-        <w:t xml:space="preserve"> e</w:t>
-      </w:r>
-      <w:r>
-        <w:rPr>
-          <w:rFonts w:ascii="Calibri" w:hAnsi="Calibri" w:cs="Calibri"/>
+      <w:proofErr w:type="spellEnd"/>
+      <w:r>
+        <w:rPr>
+          <w:rFonts w:ascii="Calibri" w:hAnsi="Calibri" w:cs="Calibri"/>
+          <w:lang w:val="pt-PT"/>
+        </w:rPr>
+        <w:t xml:space="preserve"> e </w:t>
+      </w:r>
+      <w:proofErr w:type="spellStart"/>
+      <w:r>
+        <w:rPr>
+          <w:rFonts w:ascii="Calibri" w:hAnsi="Calibri" w:cs="Calibri"/>
+          <w:i/>
+          <w:lang w:val="pt-PT"/>
+        </w:rPr>
+        <w:t>dataLinkLayer.h</w:t>
+      </w:r>
+      <w:proofErr w:type="spellEnd"/>
+      <w:r>
+        <w:rPr>
+          <w:rFonts w:ascii="Calibri" w:hAnsi="Calibri" w:cs="Calibri"/>
+          <w:lang w:val="pt-PT"/>
+        </w:rPr>
+        <w:t>.</w:t>
+      </w:r>
+    </w:p>
+    <w:p>
+      <w:pPr>
+        <w:pStyle w:val="Standard"/>
+        <w:jc w:val="both"/>
+        <w:rPr>
+          <w:rFonts w:ascii="Calibri" w:hAnsi="Calibri" w:cs="Calibri"/>
+          <w:lang w:val="pt-PT"/>
+        </w:rPr>
+      </w:pPr>
+    </w:p>
+    <w:p>
+      <w:pPr>
+        <w:pStyle w:val="Standard"/>
+        <w:jc w:val="both"/>
+        <w:rPr>
+          <w:rFonts w:ascii="Calibri" w:hAnsi="Calibri" w:cs="Calibri"/>
+          <w:lang w:val="pt-PT"/>
+        </w:rPr>
+      </w:pPr>
+      <w:r>
+        <w:rPr>
+          <w:rFonts w:ascii="Calibri" w:hAnsi="Calibri" w:cs="Calibri"/>
+          <w:lang w:val="pt-PT"/>
+        </w:rPr>
+        <w:t xml:space="preserve">A camada de </w:t>
+      </w:r>
+      <w:r>
+        <w:rPr>
+          <w:rFonts w:ascii="Calibri" w:hAnsi="Calibri" w:cs="Calibri"/>
+          <w:b/>
+          <w:lang w:val="pt-PT"/>
+        </w:rPr>
+        <w:t>Aplicação</w:t>
+      </w:r>
+      <w:r>
+        <w:rPr>
+          <w:rFonts w:ascii="Calibri" w:hAnsi="Calibri" w:cs="Calibri"/>
+          <w:lang w:val="pt-PT"/>
+        </w:rPr>
+        <w:t xml:space="preserve"> visa construir os pacotes, tanto de controlo como de dados, que serão inseridos nas tramas de informação. Os pacotes de controlo contêm informação sobre o tamanho do ficheiro, o nome do ficheiro e o tamanho que ocupa o nome do ficheiro. Os de dados, contém o conteúdo do ficheiro em si que neste projeto em particular, seria o conteúdo da imagem do pinguim, dividida por partes.</w:t>
+      </w:r>
+    </w:p>
+    <w:p>
+      <w:pPr>
+        <w:pStyle w:val="Standard"/>
+        <w:jc w:val="both"/>
+        <w:rPr>
+          <w:rFonts w:ascii="Calibri" w:hAnsi="Calibri" w:cs="Calibri"/>
+          <w:u w:val="single"/>
+          <w:lang w:val="pt-PT"/>
+        </w:rPr>
+      </w:pPr>
+    </w:p>
+    <w:p>
+      <w:pPr>
+        <w:pStyle w:val="Standard"/>
+        <w:jc w:val="both"/>
+        <w:rPr>
+          <w:rFonts w:ascii="Calibri" w:hAnsi="Calibri" w:cs="Calibri"/>
+          <w:lang w:val="pt-PT"/>
+        </w:rPr>
+      </w:pPr>
+      <w:r>
+        <w:rPr>
+          <w:rFonts w:ascii="Calibri" w:hAnsi="Calibri" w:cs="Calibri"/>
+          <w:lang w:val="pt-PT"/>
+        </w:rPr>
+        <w:t xml:space="preserve">A camada de </w:t>
+      </w:r>
+      <w:r>
+        <w:rPr>
+          <w:rFonts w:ascii="Calibri" w:hAnsi="Calibri" w:cs="Calibri"/>
+          <w:b/>
+          <w:lang w:val="pt-PT"/>
+        </w:rPr>
+        <w:t>Ligação de Dados</w:t>
+      </w:r>
+      <w:r>
+        <w:rPr>
+          <w:rFonts w:ascii="Calibri" w:hAnsi="Calibri" w:cs="Calibri"/>
+          <w:b/>
           <w:lang w:val="pt-PT"/>
         </w:rPr>
         <w:t xml:space="preserve"> </w:t>
@@ -1776,139 +1799,34 @@
       <w:r>
         <w:rPr>
           <w:rFonts w:ascii="Calibri" w:hAnsi="Calibri" w:cs="Calibri"/>
+          <w:lang w:val="pt-PT"/>
+        </w:rPr>
+        <w:t xml:space="preserve">concentra as funções de envio e receção de tramas, onde, no caso das tramas de informação o campo de dados é preenchido pelo pacote de dados gerado na camada de Aplicação, garantindo sempre a transparência através de métodos de </w:t>
+      </w:r>
+      <w:proofErr w:type="spellStart"/>
+      <w:r>
+        <w:rPr>
+          <w:rFonts w:ascii="Calibri" w:hAnsi="Calibri" w:cs="Calibri"/>
           <w:i/>
           <w:lang w:val="pt-PT"/>
         </w:rPr>
-        <w:t>dataLinkLayer.h</w:t>
-      </w:r>
-      <w:r>
-        <w:rPr>
-          <w:rFonts w:ascii="Calibri" w:hAnsi="Calibri" w:cs="Calibri"/>
-          <w:lang w:val="pt-PT"/>
-        </w:rPr>
-        <w:t>.</w:t>
-      </w:r>
-    </w:p>
-    <w:p>
-      <w:pPr>
-        <w:pStyle w:val="Standard"/>
-        <w:jc w:val="both"/>
-        <w:rPr>
-          <w:rFonts w:ascii="Calibri" w:hAnsi="Calibri" w:cs="Calibri"/>
-          <w:lang w:val="pt-PT"/>
-        </w:rPr>
-      </w:pPr>
-    </w:p>
-    <w:p>
-      <w:pPr>
-        <w:pStyle w:val="Standard"/>
-        <w:jc w:val="both"/>
-        <w:rPr>
-          <w:rFonts w:ascii="Calibri" w:hAnsi="Calibri" w:cs="Calibri"/>
-          <w:lang w:val="pt-PT"/>
-        </w:rPr>
-      </w:pPr>
-      <w:r>
-        <w:rPr>
-          <w:rFonts w:ascii="Calibri" w:hAnsi="Calibri" w:cs="Calibri"/>
-          <w:lang w:val="pt-PT"/>
-        </w:rPr>
-        <w:t xml:space="preserve">A camada de </w:t>
-      </w:r>
-      <w:r>
-        <w:rPr>
-          <w:rFonts w:ascii="Calibri" w:hAnsi="Calibri" w:cs="Calibri"/>
-          <w:b/>
-          <w:lang w:val="pt-PT"/>
-        </w:rPr>
-        <w:t>Aplicação</w:t>
-      </w:r>
-      <w:r>
-        <w:rPr>
-          <w:rFonts w:ascii="Calibri" w:hAnsi="Calibri" w:cs="Calibri"/>
-          <w:lang w:val="pt-PT"/>
-        </w:rPr>
-        <w:t xml:space="preserve"> visa construir os pacotes, tanto de controlo como de dados, que serão inseridos nas tramas de informação. Os pacotes de controlo contêm informação sobre o tamanho do ficheiro, o nome do ficheiro e</w:t>
-      </w:r>
-      <w:r>
-        <w:rPr>
-          <w:rFonts w:ascii="Calibri" w:hAnsi="Calibri" w:cs="Calibri"/>
-          <w:lang w:val="pt-PT"/>
-        </w:rPr>
-        <w:t xml:space="preserve"> o tamanho que ocupa o nome do ficheiro. Os de dados, contém o conteúdo do ficheiro em si que neste projeto em particular, seria o conteúdo da imagem do pinguim, dividida por partes.</w:t>
-      </w:r>
-    </w:p>
-    <w:p>
-      <w:pPr>
-        <w:pStyle w:val="Standard"/>
-        <w:jc w:val="both"/>
-        <w:rPr>
-          <w:rFonts w:ascii="Calibri" w:hAnsi="Calibri" w:cs="Calibri"/>
-          <w:u w:val="single"/>
-          <w:lang w:val="pt-PT"/>
-        </w:rPr>
-      </w:pPr>
-    </w:p>
-    <w:p>
-      <w:pPr>
-        <w:pStyle w:val="Standard"/>
-        <w:jc w:val="both"/>
-        <w:rPr>
-          <w:rFonts w:ascii="Calibri" w:hAnsi="Calibri" w:cs="Calibri"/>
-          <w:lang w:val="pt-PT"/>
-        </w:rPr>
-      </w:pPr>
-      <w:r>
-        <w:rPr>
-          <w:rFonts w:ascii="Calibri" w:hAnsi="Calibri" w:cs="Calibri"/>
-          <w:lang w:val="pt-PT"/>
-        </w:rPr>
-        <w:t xml:space="preserve">A camada de </w:t>
-      </w:r>
-      <w:r>
-        <w:rPr>
-          <w:rFonts w:ascii="Calibri" w:hAnsi="Calibri" w:cs="Calibri"/>
-          <w:b/>
-          <w:lang w:val="pt-PT"/>
-        </w:rPr>
-        <w:t>Ligação de Dados</w:t>
-      </w:r>
-      <w:r>
-        <w:rPr>
-          <w:rFonts w:ascii="Calibri" w:hAnsi="Calibri" w:cs="Calibri"/>
-          <w:b/>
-          <w:lang w:val="pt-PT"/>
-        </w:rPr>
-        <w:t xml:space="preserve"> </w:t>
-      </w:r>
-      <w:r>
-        <w:rPr>
-          <w:rFonts w:ascii="Calibri" w:hAnsi="Calibri" w:cs="Calibri"/>
-          <w:lang w:val="pt-PT"/>
-        </w:rPr>
-        <w:t xml:space="preserve">concentra as funções de envio e receção de tramas, onde, no caso das tramas de informação o campo de dados é preenchido pelo pacote de dados gerado na camada de Aplicação, garantindo sempre a transparência através de métodos de </w:t>
-      </w:r>
+        <w:t>stuffing</w:t>
+      </w:r>
+      <w:proofErr w:type="spellEnd"/>
+      <w:r>
+        <w:rPr>
+          <w:rFonts w:ascii="Calibri" w:hAnsi="Calibri" w:cs="Calibri"/>
+          <w:lang w:val="pt-PT"/>
+        </w:rPr>
+        <w:t xml:space="preserve"> e </w:t>
+      </w:r>
+      <w:proofErr w:type="spellStart"/>
       <w:r>
         <w:rPr>
           <w:rFonts w:ascii="Calibri" w:hAnsi="Calibri" w:cs="Calibri"/>
           <w:i/>
           <w:lang w:val="pt-PT"/>
         </w:rPr>
-        <w:t>stuffing</w:t>
-      </w:r>
-      <w:r>
-        <w:rPr>
-          <w:rFonts w:ascii="Calibri" w:hAnsi="Calibri" w:cs="Calibri"/>
-          <w:lang w:val="pt-PT"/>
-        </w:rPr>
-        <w:t xml:space="preserve"> e </w:t>
-      </w:r>
-      <w:r>
-        <w:rPr>
-          <w:rFonts w:ascii="Calibri" w:hAnsi="Calibri" w:cs="Calibri"/>
-          <w:i/>
-          <w:lang w:val="pt-PT"/>
-        </w:rPr>
         <w:t>destuffin</w:t>
       </w:r>
       <w:r>
@@ -1916,70 +1834,291 @@
           <w:rFonts w:ascii="Calibri" w:hAnsi="Calibri" w:cs="Calibri"/>
           <w:lang w:val="pt-PT"/>
         </w:rPr>
-        <w:t>g. Esta é também responsável pela configuração da porta série.</w:t>
-      </w:r>
-    </w:p>
-    <w:p>
-      <w:pPr>
-        <w:pStyle w:val="Standard"/>
-        <w:jc w:val="both"/>
-        <w:rPr>
-          <w:rFonts w:ascii="Calibri" w:hAnsi="Calibri" w:cs="Calibri"/>
-          <w:lang w:val="pt-PT"/>
-        </w:rPr>
-      </w:pPr>
-    </w:p>
-    <w:p>
-      <w:pPr>
-        <w:pStyle w:val="Standard"/>
-        <w:jc w:val="both"/>
-        <w:rPr>
-          <w:rFonts w:ascii="Calibri" w:hAnsi="Calibri" w:cs="Calibri"/>
-          <w:lang w:val="pt-PT"/>
-        </w:rPr>
-      </w:pPr>
-    </w:p>
-    <w:p>
-      <w:pPr>
-        <w:pStyle w:val="Cabealho3"/>
-        <w:rPr>
-          <w:sz w:val="28"/>
-          <w:szCs w:val="28"/>
-          <w:lang w:val="pt-PT"/>
-        </w:rPr>
-      </w:pPr>
-      <w:r>
-        <w:rPr>
-          <w:sz w:val="28"/>
-          <w:szCs w:val="28"/>
-          <w:lang w:val="pt-PT"/>
-        </w:rPr>
-        <w:t>4.Estrutura de Código</w:t>
-      </w:r>
-    </w:p>
-    <w:p>
-      <w:pPr>
-        <w:rPr>
-          <w:lang w:val="pt-PT"/>
-        </w:rPr>
-      </w:pPr>
-    </w:p>
-    <w:p>
-      <w:pPr>
-        <w:rPr>
-          <w:lang w:val="pt-PT"/>
-        </w:rPr>
-      </w:pPr>
-      <w:r>
-        <w:rPr>
+        <w:t>g</w:t>
+      </w:r>
+      <w:proofErr w:type="spellEnd"/>
+      <w:r>
+        <w:rPr>
+          <w:rFonts w:ascii="Calibri" w:hAnsi="Calibri" w:cs="Calibri"/>
+          <w:lang w:val="pt-PT"/>
+        </w:rPr>
+        <w:t>. Esta é também responsável pela configuração da porta série.</w:t>
+      </w:r>
+    </w:p>
+    <w:p>
+      <w:pPr>
+        <w:pStyle w:val="Standard"/>
+        <w:jc w:val="both"/>
+        <w:rPr>
+          <w:rFonts w:ascii="Calibri" w:hAnsi="Calibri" w:cs="Calibri"/>
+          <w:lang w:val="pt-PT"/>
+        </w:rPr>
+      </w:pPr>
+      <w:r>
+        <w:rPr>
+          <w:noProof/>
+        </w:rPr>
+        <mc:AlternateContent>
+          <mc:Choice Requires="wps">
+            <w:drawing>
+              <wp:anchor distT="0" distB="0" distL="114300" distR="114300" simplePos="0" relativeHeight="251664384" behindDoc="0" locked="0" layoutInCell="1" allowOverlap="1" wp14:anchorId="09847182" wp14:editId="39034119">
+                <wp:simplePos x="0" y="0"/>
+                <wp:positionH relativeFrom="column">
+                  <wp:posOffset>0</wp:posOffset>
+                </wp:positionH>
+                <wp:positionV relativeFrom="paragraph">
+                  <wp:posOffset>2879725</wp:posOffset>
+                </wp:positionV>
+                <wp:extent cx="6120130" cy="635"/>
+                <wp:effectExtent l="0" t="0" r="0" b="18415"/>
+                <wp:wrapSquare wrapText="bothSides"/>
+                <wp:docPr id="7" name="Caixa de texto 7"/>
+                <wp:cNvGraphicFramePr/>
+                <a:graphic xmlns:a="http://schemas.openxmlformats.org/drawingml/2006/main">
+                  <a:graphicData uri="http://schemas.microsoft.com/office/word/2010/wordprocessingShape">
+                    <wps:wsp>
+                      <wps:cNvSpPr txBox="1"/>
+                      <wps:spPr>
+                        <a:xfrm>
+                          <a:off x="0" y="0"/>
+                          <a:ext cx="6120130" cy="635"/>
+                        </a:xfrm>
+                        <a:prstGeom prst="rect">
+                          <a:avLst/>
+                        </a:prstGeom>
+                        <a:solidFill>
+                          <a:prstClr val="white"/>
+                        </a:solidFill>
+                        <a:ln>
+                          <a:noFill/>
+                        </a:ln>
+                      </wps:spPr>
+                      <wps:txbx>
+                        <w:txbxContent>
+                          <w:p>
+                            <w:pPr>
+                              <w:pStyle w:val="Legenda"/>
+                              <w:jc w:val="center"/>
+                              <w:rPr>
+                                <w:rFonts w:asciiTheme="majorHAnsi" w:hAnsiTheme="majorHAnsi" w:cstheme="majorHAnsi"/>
+                                <w:noProof/>
+                                <w:sz w:val="20"/>
+                                <w:szCs w:val="20"/>
+                              </w:rPr>
+                            </w:pPr>
+                            <w:r>
+                              <w:rPr>
+                                <w:rFonts w:asciiTheme="majorHAnsi" w:hAnsiTheme="majorHAnsi" w:cstheme="majorHAnsi"/>
+                                <w:sz w:val="20"/>
+                                <w:szCs w:val="20"/>
+                                <w:lang w:val="pt-PT"/>
+                              </w:rPr>
+                              <w:t>Imagem</w:t>
+                            </w:r>
+                            <w:r>
+                              <w:rPr>
+                                <w:rFonts w:asciiTheme="majorHAnsi" w:hAnsiTheme="majorHAnsi" w:cstheme="majorHAnsi"/>
+                                <w:sz w:val="20"/>
+                                <w:szCs w:val="20"/>
+                              </w:rPr>
+                              <w:t xml:space="preserve"> </w:t>
+                            </w:r>
+                            <w:r>
+                              <w:rPr>
+                                <w:rFonts w:asciiTheme="majorHAnsi" w:hAnsiTheme="majorHAnsi" w:cstheme="majorHAnsi"/>
+                                <w:sz w:val="20"/>
+                                <w:szCs w:val="20"/>
+                              </w:rPr>
+                              <w:fldChar w:fldCharType="begin"/>
+                            </w:r>
+                            <w:r>
+                              <w:rPr>
+                                <w:rFonts w:asciiTheme="majorHAnsi" w:hAnsiTheme="majorHAnsi" w:cstheme="majorHAnsi"/>
+                                <w:sz w:val="20"/>
+                                <w:szCs w:val="20"/>
+                              </w:rPr>
+                              <w:instrText xml:space="preserve"> SEQ Imagem \* ARABIC </w:instrText>
+                            </w:r>
+                            <w:r>
+                              <w:rPr>
+                                <w:rFonts w:asciiTheme="majorHAnsi" w:hAnsiTheme="majorHAnsi" w:cstheme="majorHAnsi"/>
+                                <w:sz w:val="20"/>
+                                <w:szCs w:val="20"/>
+                              </w:rPr>
+                              <w:fldChar w:fldCharType="separate"/>
+                            </w:r>
+                            <w:r>
+                              <w:rPr>
+                                <w:rFonts w:asciiTheme="majorHAnsi" w:hAnsiTheme="majorHAnsi" w:cstheme="majorHAnsi"/>
+                                <w:noProof/>
+                                <w:sz w:val="20"/>
+                                <w:szCs w:val="20"/>
+                              </w:rPr>
+                              <w:t>1</w:t>
+                            </w:r>
+                            <w:r>
+                              <w:rPr>
+                                <w:rFonts w:asciiTheme="majorHAnsi" w:hAnsiTheme="majorHAnsi" w:cstheme="majorHAnsi"/>
+                                <w:sz w:val="20"/>
+                                <w:szCs w:val="20"/>
+                              </w:rPr>
+                              <w:fldChar w:fldCharType="end"/>
+                            </w:r>
+                            <w:r>
+                              <w:rPr>
+                                <w:rFonts w:asciiTheme="majorHAnsi" w:hAnsiTheme="majorHAnsi" w:cstheme="majorHAnsi"/>
+                                <w:sz w:val="20"/>
+                                <w:szCs w:val="20"/>
+                              </w:rPr>
+                              <w:t xml:space="preserve">- </w:t>
+                            </w:r>
+                            <w:r>
+                              <w:rPr>
+                                <w:rFonts w:asciiTheme="majorHAnsi" w:hAnsiTheme="majorHAnsi" w:cstheme="majorHAnsi"/>
+                                <w:sz w:val="20"/>
+                                <w:szCs w:val="20"/>
+                                <w:lang w:val="pt-PT"/>
+                              </w:rPr>
+                              <w:t>Arquitetura</w:t>
+                            </w:r>
+                          </w:p>
+                        </w:txbxContent>
+                      </wps:txbx>
+                      <wps:bodyPr rot="0" spcFirstLastPara="0" vertOverflow="overflow" horzOverflow="overflow" vert="horz" wrap="square" lIns="0" tIns="0" rIns="0" bIns="0" numCol="1" spcCol="0" rtlCol="0" fromWordArt="0" anchor="t" anchorCtr="0" forceAA="0" compatLnSpc="1">
+                        <a:prstTxWarp prst="textNoShape">
+                          <a:avLst/>
+                        </a:prstTxWarp>
+                        <a:spAutoFit/>
+                      </wps:bodyPr>
+                    </wps:wsp>
+                  </a:graphicData>
+                </a:graphic>
+              </wp:anchor>
+            </w:drawing>
+          </mc:Choice>
+          <mc:Fallback>
+            <w:pict>
+              <v:shapetype w14:anchorId="09847182" id="_x0000_t202" coordsize="21600,21600" o:spt="202" path="m,l,21600r21600,l21600,xe">
+                <v:stroke joinstyle="miter"/>
+                <v:path gradientshapeok="t" o:connecttype="rect"/>
+              </v:shapetype>
+              <v:shape id="Caixa de texto 7" o:spid="_x0000_s1026" type="#_x0000_t202" style="position:absolute;left:0;text-align:left;margin-left:0;margin-top:226.75pt;width:481.9pt;height:.05pt;z-index:251664384;visibility:visible;mso-wrap-style:square;mso-wrap-distance-left:9pt;mso-wrap-distance-top:0;mso-wrap-distance-right:9pt;mso-wrap-distance-bottom:0;mso-position-horizontal:absolute;mso-position-horizontal-relative:text;mso-position-vertical:absolute;mso-position-vertical-relative:text;v-text-anchor:top" o:gfxdata="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" stroked="f">
+                <v:textbox style="mso-fit-shape-to-text:t" inset="0,0,0,0">
+                  <w:txbxContent>
+                    <w:p>
+                      <w:pPr>
+                        <w:pStyle w:val="Legenda"/>
+                        <w:jc w:val="center"/>
+                        <w:rPr>
+                          <w:rFonts w:asciiTheme="majorHAnsi" w:hAnsiTheme="majorHAnsi" w:cstheme="majorHAnsi"/>
+                          <w:noProof/>
+                          <w:sz w:val="20"/>
+                          <w:szCs w:val="20"/>
+                        </w:rPr>
+                      </w:pPr>
+                      <w:r>
+                        <w:rPr>
+                          <w:rFonts w:asciiTheme="majorHAnsi" w:hAnsiTheme="majorHAnsi" w:cstheme="majorHAnsi"/>
+                          <w:sz w:val="20"/>
+                          <w:szCs w:val="20"/>
+                          <w:lang w:val="pt-PT"/>
+                        </w:rPr>
+                        <w:t>Imagem</w:t>
+                      </w:r>
+                      <w:r>
+                        <w:rPr>
+                          <w:rFonts w:asciiTheme="majorHAnsi" w:hAnsiTheme="majorHAnsi" w:cstheme="majorHAnsi"/>
+                          <w:sz w:val="20"/>
+                          <w:szCs w:val="20"/>
+                        </w:rPr>
+                        <w:t xml:space="preserve"> </w:t>
+                      </w:r>
+                      <w:r>
+                        <w:rPr>
+                          <w:rFonts w:asciiTheme="majorHAnsi" w:hAnsiTheme="majorHAnsi" w:cstheme="majorHAnsi"/>
+                          <w:sz w:val="20"/>
+                          <w:szCs w:val="20"/>
+                        </w:rPr>
+                        <w:fldChar w:fldCharType="begin"/>
+                      </w:r>
+                      <w:r>
+                        <w:rPr>
+                          <w:rFonts w:asciiTheme="majorHAnsi" w:hAnsiTheme="majorHAnsi" w:cstheme="majorHAnsi"/>
+                          <w:sz w:val="20"/>
+                          <w:szCs w:val="20"/>
+                        </w:rPr>
+                        <w:instrText xml:space="preserve"> SEQ Imagem \* ARABIC </w:instrText>
+                      </w:r>
+                      <w:r>
+                        <w:rPr>
+                          <w:rFonts w:asciiTheme="majorHAnsi" w:hAnsiTheme="majorHAnsi" w:cstheme="majorHAnsi"/>
+                          <w:sz w:val="20"/>
+                          <w:szCs w:val="20"/>
+                        </w:rPr>
+                        <w:fldChar w:fldCharType="separate"/>
+                      </w:r>
+                      <w:r>
+                        <w:rPr>
+                          <w:rFonts w:asciiTheme="majorHAnsi" w:hAnsiTheme="majorHAnsi" w:cstheme="majorHAnsi"/>
+                          <w:noProof/>
+                          <w:sz w:val="20"/>
+                          <w:szCs w:val="20"/>
+                        </w:rPr>
+                        <w:t>1</w:t>
+                      </w:r>
+                      <w:r>
+                        <w:rPr>
+                          <w:rFonts w:asciiTheme="majorHAnsi" w:hAnsiTheme="majorHAnsi" w:cstheme="majorHAnsi"/>
+                          <w:sz w:val="20"/>
+                          <w:szCs w:val="20"/>
+                        </w:rPr>
+                        <w:fldChar w:fldCharType="end"/>
+                      </w:r>
+                      <w:r>
+                        <w:rPr>
+                          <w:rFonts w:asciiTheme="majorHAnsi" w:hAnsiTheme="majorHAnsi" w:cstheme="majorHAnsi"/>
+                          <w:sz w:val="20"/>
+                          <w:szCs w:val="20"/>
+                        </w:rPr>
+                        <w:t xml:space="preserve">- </w:t>
+                      </w:r>
+                      <w:r>
+                        <w:rPr>
+                          <w:rFonts w:asciiTheme="majorHAnsi" w:hAnsiTheme="majorHAnsi" w:cstheme="majorHAnsi"/>
+                          <w:sz w:val="20"/>
+                          <w:szCs w:val="20"/>
+                          <w:lang w:val="pt-PT"/>
+                        </w:rPr>
+                        <w:t>Arquitetura</w:t>
+                      </w:r>
+                    </w:p>
+                  </w:txbxContent>
+                </v:textbox>
+                <w10:wrap type="square"/>
+              </v:shape>
+            </w:pict>
+          </mc:Fallback>
+        </mc:AlternateContent>
+      </w:r>
+      <w:r>
+        <w:rPr>
+          <w:rFonts w:ascii="Calibri" w:hAnsi="Calibri" w:cs="Calibri"/>
           <w:noProof/>
           <w:lang w:val="pt-PT" w:eastAsia="pt-PT" w:bidi="ar-SA"/>
         </w:rPr>
         <w:drawing>
-          <wp:inline distT="0" distB="0" distL="0" distR="0">
-            <wp:extent cx="1848108" cy="1095528"/>
-            <wp:effectExtent l="0" t="0" r="0" b="9525"/>
-            <wp:docPr id="2" name="Imagem 2"/>
+          <wp:anchor distT="0" distB="0" distL="114300" distR="114300" simplePos="0" relativeHeight="251662336" behindDoc="0" locked="0" layoutInCell="1" allowOverlap="1">
+            <wp:simplePos x="723900" y="3914775"/>
+            <wp:positionH relativeFrom="margin">
+              <wp:align>center</wp:align>
+            </wp:positionH>
+            <wp:positionV relativeFrom="margin">
+              <wp:align>center</wp:align>
+            </wp:positionV>
+            <wp:extent cx="6120130" cy="2780665"/>
+            <wp:effectExtent l="0" t="0" r="0" b="635"/>
+            <wp:wrapSquare wrapText="bothSides"/>
+            <wp:docPr id="6" name="Imagem 6"/>
             <wp:cNvGraphicFramePr>
               <a:graphicFrameLocks xmlns:a="http://schemas.openxmlformats.org/drawingml/2006/main" noChangeAspect="1"/>
             </wp:cNvGraphicFramePr>
@@ -1987,11 +2126,11 @@
               <a:graphicData uri="http://schemas.openxmlformats.org/drawingml/2006/picture">
                 <pic:pic xmlns:pic="http://schemas.openxmlformats.org/drawingml/2006/picture">
                   <pic:nvPicPr>
-                    <pic:cNvPr id="2" name="Captura de Ecrã (24).png"/>
+                    <pic:cNvPr id="6" name="Captura de Ecrã (26).png"/>
                     <pic:cNvPicPr/>
                   </pic:nvPicPr>
                   <pic:blipFill>
-                    <a:blip r:embed="rId11">
+                    <a:blip r:embed="rId12">
                       <a:extLst>
                         <a:ext uri="{28A0092B-C50C-407E-A947-70E740481C1C}">
                           <a14:useLocalDpi xmlns:a14="http://schemas.microsoft.com/office/drawing/2010/main" val="0"/>
@@ -2005,7 +2144,7 @@
                   <pic:spPr>
                     <a:xfrm>
                       <a:off x="0" y="0"/>
-                      <a:ext cx="1848108" cy="1095528"/>
+                      <a:ext cx="6120130" cy="2780665"/>
                     </a:xfrm>
                     <a:prstGeom prst="rect">
                       <a:avLst/>
@@ -2014,16 +2153,2417 @@
                 </pic:pic>
               </a:graphicData>
             </a:graphic>
+          </wp:anchor>
+        </w:drawing>
+      </w:r>
+    </w:p>
+    <w:p>
+      <w:pPr>
+        <w:pStyle w:val="Cabealho3"/>
+      </w:pPr>
+    </w:p>
+    <w:p>
+      <w:pPr>
+        <w:pStyle w:val="Cabealho3"/>
+      </w:pPr>
+    </w:p>
+    <w:p>
+      <w:pPr>
+        <w:pStyle w:val="Cabealho3"/>
+        <w:rPr>
+          <w:sz w:val="28"/>
+          <w:szCs w:val="28"/>
+        </w:rPr>
+      </w:pPr>
+      <w:r>
+        <w:rPr>
+          <w:sz w:val="28"/>
+          <w:szCs w:val="28"/>
+        </w:rPr>
+        <w:t>4.Estrutura de Código</w:t>
+      </w:r>
+    </w:p>
+    <w:p/>
+    <w:p>
+      <w:pPr>
+        <w:jc w:val="both"/>
+        <w:rPr>
+          <w:rFonts w:asciiTheme="minorHAnsi" w:hAnsiTheme="minorHAnsi" w:cstheme="minorHAnsi"/>
+        </w:rPr>
+      </w:pPr>
+      <w:r>
+        <w:rPr>
+          <w:rFonts w:asciiTheme="minorHAnsi" w:hAnsiTheme="minorHAnsi" w:cstheme="minorHAnsi"/>
+        </w:rPr>
+        <w:t xml:space="preserve">A </w:t>
+      </w:r>
+      <w:proofErr w:type="spellStart"/>
+      <w:r>
+        <w:rPr>
+          <w:rFonts w:asciiTheme="minorHAnsi" w:hAnsiTheme="minorHAnsi" w:cstheme="minorHAnsi"/>
+          <w:i/>
+        </w:rPr>
+        <w:t>struct</w:t>
+      </w:r>
+      <w:proofErr w:type="spellEnd"/>
+      <w:r>
+        <w:rPr>
+          <w:rFonts w:asciiTheme="minorHAnsi" w:hAnsiTheme="minorHAnsi" w:cstheme="minorHAnsi"/>
+        </w:rPr>
+        <w:t xml:space="preserve"> abaixo apresentada está no ficheiro </w:t>
+      </w:r>
+      <w:proofErr w:type="spellStart"/>
+      <w:r>
+        <w:rPr>
+          <w:rFonts w:asciiTheme="minorHAnsi" w:hAnsiTheme="minorHAnsi" w:cstheme="minorHAnsi"/>
+          <w:i/>
+        </w:rPr>
+        <w:t>applicationLayer.h</w:t>
+      </w:r>
+      <w:proofErr w:type="spellEnd"/>
+      <w:r>
+        <w:rPr>
+          <w:rFonts w:asciiTheme="minorHAnsi" w:hAnsiTheme="minorHAnsi" w:cstheme="minorHAnsi"/>
+        </w:rPr>
+        <w:t xml:space="preserve">, esta é composta por dois elementos: o </w:t>
+      </w:r>
+      <w:proofErr w:type="spellStart"/>
+      <w:r>
+        <w:rPr>
+          <w:rFonts w:asciiTheme="minorHAnsi" w:hAnsiTheme="minorHAnsi" w:cstheme="minorHAnsi"/>
+          <w:i/>
+        </w:rPr>
+        <w:t>fd</w:t>
+      </w:r>
+      <w:proofErr w:type="spellEnd"/>
+      <w:r>
+        <w:rPr>
+          <w:rFonts w:asciiTheme="minorHAnsi" w:hAnsiTheme="minorHAnsi" w:cstheme="minorHAnsi"/>
+        </w:rPr>
+        <w:t>, que representa o descritor do ficheiro a ser usad</w:t>
+      </w:r>
+      <w:r>
+        <w:rPr>
+          <w:rFonts w:asciiTheme="minorHAnsi" w:hAnsiTheme="minorHAnsi" w:cstheme="minorHAnsi"/>
+        </w:rPr>
+        <w:t xml:space="preserve">o, seja para leitura ou escrita e </w:t>
+      </w:r>
+      <w:r>
+        <w:rPr>
+          <w:rFonts w:asciiTheme="minorHAnsi" w:hAnsiTheme="minorHAnsi" w:cstheme="minorHAnsi"/>
+        </w:rPr>
+        <w:t xml:space="preserve">o </w:t>
+      </w:r>
+      <w:r>
+        <w:rPr>
+          <w:rFonts w:asciiTheme="minorHAnsi" w:hAnsiTheme="minorHAnsi" w:cstheme="minorHAnsi"/>
+          <w:i/>
+        </w:rPr>
+        <w:t>status</w:t>
+      </w:r>
+      <w:r>
+        <w:rPr>
+          <w:rFonts w:asciiTheme="minorHAnsi" w:hAnsiTheme="minorHAnsi" w:cstheme="minorHAnsi"/>
+        </w:rPr>
+        <w:t>, que define se o código a executar será de um</w:t>
+      </w:r>
+      <w:r>
+        <w:rPr>
+          <w:rFonts w:asciiTheme="minorHAnsi" w:hAnsiTheme="minorHAnsi" w:cstheme="minorHAnsi"/>
+        </w:rPr>
+        <w:t xml:space="preserve"> emissor</w:t>
+      </w:r>
+      <w:r>
+        <w:rPr>
+          <w:rFonts w:asciiTheme="minorHAnsi" w:hAnsiTheme="minorHAnsi" w:cstheme="minorHAnsi"/>
+        </w:rPr>
+        <w:t>, no caso do valor</w:t>
+      </w:r>
+      <w:r>
+        <w:rPr>
+          <w:rFonts w:asciiTheme="minorHAnsi" w:hAnsiTheme="minorHAnsi" w:cstheme="minorHAnsi"/>
+        </w:rPr>
+        <w:t xml:space="preserve"> ser zero, ou de um recetor, no caso de ser um. Foram definidas as</w:t>
+      </w:r>
+      <w:r>
+        <w:rPr>
+          <w:rFonts w:asciiTheme="minorHAnsi" w:hAnsiTheme="minorHAnsi" w:cstheme="minorHAnsi"/>
+        </w:rPr>
+        <w:t xml:space="preserve"> macros na imagem três </w:t>
+      </w:r>
+      <w:r>
+        <w:rPr>
+          <w:rFonts w:asciiTheme="minorHAnsi" w:hAnsiTheme="minorHAnsi" w:cstheme="minorHAnsi"/>
+        </w:rPr>
+        <w:t>para tal efeito.</w:t>
+      </w:r>
+    </w:p>
+    <w:p/>
+    <w:p/>
+    <w:p>
+      <w:pPr>
+        <w:tabs>
+          <w:tab w:val="left" w:pos="1125"/>
+        </w:tabs>
+      </w:pPr>
+      <w:r>
+        <w:rPr>
+          <w:noProof/>
+          <w:lang w:eastAsia="pt-PT" w:bidi="ar-SA"/>
+        </w:rPr>
+        <w:drawing>
+          <wp:anchor distT="0" distB="0" distL="114300" distR="114300" simplePos="0" relativeHeight="251658240" behindDoc="0" locked="0" layoutInCell="1" allowOverlap="1">
+            <wp:simplePos x="0" y="0"/>
+            <wp:positionH relativeFrom="margin">
+              <wp:posOffset>43132</wp:posOffset>
+            </wp:positionH>
+            <wp:positionV relativeFrom="paragraph">
+              <wp:posOffset>7800</wp:posOffset>
+            </wp:positionV>
+            <wp:extent cx="1379220" cy="646430"/>
+            <wp:effectExtent l="0" t="0" r="0" b="1270"/>
+            <wp:wrapSquare wrapText="bothSides"/>
+            <wp:docPr id="2" name="Imagem 2"/>
+            <wp:cNvGraphicFramePr>
+              <a:graphicFrameLocks xmlns:a="http://schemas.openxmlformats.org/drawingml/2006/main" noChangeAspect="1"/>
+            </wp:cNvGraphicFramePr>
+            <a:graphic xmlns:a="http://schemas.openxmlformats.org/drawingml/2006/main">
+              <a:graphicData uri="http://schemas.openxmlformats.org/drawingml/2006/picture">
+                <pic:pic xmlns:pic="http://schemas.openxmlformats.org/drawingml/2006/picture">
+                  <pic:nvPicPr>
+                    <pic:cNvPr id="2" name="Captura de Ecrã (24).png"/>
+                    <pic:cNvPicPr/>
+                  </pic:nvPicPr>
+                  <pic:blipFill rotWithShape="1">
+                    <a:blip r:embed="rId13">
+                      <a:extLst>
+                        <a:ext uri="{28A0092B-C50C-407E-A947-70E740481C1C}">
+                          <a14:useLocalDpi xmlns:a14="http://schemas.microsoft.com/office/drawing/2010/main" val="0"/>
+                        </a:ext>
+                      </a:extLst>
+                    </a:blip>
+                    <a:srcRect b="20870"/>
+                    <a:stretch/>
+                  </pic:blipFill>
+                  <pic:spPr bwMode="auto">
+                    <a:xfrm>
+                      <a:off x="0" y="0"/>
+                      <a:ext cx="1379220" cy="646430"/>
+                    </a:xfrm>
+                    <a:prstGeom prst="rect">
+                      <a:avLst/>
+                    </a:prstGeom>
+                    <a:ln>
+                      <a:noFill/>
+                    </a:ln>
+                    <a:extLst>
+                      <a:ext uri="{53640926-AAD7-44D8-BBD7-CCE9431645EC}">
+                        <a14:shadowObscured xmlns:a14="http://schemas.microsoft.com/office/drawing/2010/main"/>
+                      </a:ext>
+                    </a:extLst>
+                  </pic:spPr>
+                </pic:pic>
+              </a:graphicData>
+            </a:graphic>
+            <wp14:sizeRelH relativeFrom="page">
+              <wp14:pctWidth>0</wp14:pctWidth>
+            </wp14:sizeRelH>
+            <wp14:sizeRelV relativeFrom="page">
+              <wp14:pctHeight>0</wp14:pctHeight>
+            </wp14:sizeRelV>
+          </wp:anchor>
+        </w:drawing>
+      </w:r>
+      <w:r>
+        <w:rPr>
+          <w:noProof/>
+          <w:lang w:eastAsia="pt-PT" w:bidi="ar-SA"/>
+        </w:rPr>
+        <w:drawing>
+          <wp:anchor distT="0" distB="0" distL="114300" distR="114300" simplePos="0" relativeHeight="251661312" behindDoc="0" locked="0" layoutInCell="1" allowOverlap="1">
+            <wp:simplePos x="0" y="0"/>
+            <wp:positionH relativeFrom="column">
+              <wp:posOffset>2689860</wp:posOffset>
+            </wp:positionH>
+            <wp:positionV relativeFrom="page">
+              <wp:posOffset>5734050</wp:posOffset>
+            </wp:positionV>
+            <wp:extent cx="2190115" cy="640715"/>
+            <wp:effectExtent l="0" t="0" r="635" b="6985"/>
+            <wp:wrapSquare wrapText="bothSides"/>
+            <wp:docPr id="4" name="Imagem 4"/>
+            <wp:cNvGraphicFramePr>
+              <a:graphicFrameLocks xmlns:a="http://schemas.openxmlformats.org/drawingml/2006/main" noChangeAspect="1"/>
+            </wp:cNvGraphicFramePr>
+            <a:graphic xmlns:a="http://schemas.openxmlformats.org/drawingml/2006/main">
+              <a:graphicData uri="http://schemas.openxmlformats.org/drawingml/2006/picture">
+                <pic:pic xmlns:pic="http://schemas.openxmlformats.org/drawingml/2006/picture">
+                  <pic:nvPicPr>
+                    <pic:cNvPr id="4" name="Captura de Ecrã (25).png"/>
+                    <pic:cNvPicPr/>
+                  </pic:nvPicPr>
+                  <pic:blipFill rotWithShape="1">
+                    <a:blip r:embed="rId14">
+                      <a:extLst>
+                        <a:ext uri="{28A0092B-C50C-407E-A947-70E740481C1C}">
+                          <a14:useLocalDpi xmlns:a14="http://schemas.microsoft.com/office/drawing/2010/main" val="0"/>
+                        </a:ext>
+                      </a:extLst>
+                    </a:blip>
+                    <a:srcRect l="3767"/>
+                    <a:stretch/>
+                  </pic:blipFill>
+                  <pic:spPr bwMode="auto">
+                    <a:xfrm>
+                      <a:off x="0" y="0"/>
+                      <a:ext cx="2190115" cy="640715"/>
+                    </a:xfrm>
+                    <a:prstGeom prst="rect">
+                      <a:avLst/>
+                    </a:prstGeom>
+                    <a:ln>
+                      <a:noFill/>
+                    </a:ln>
+                    <a:extLst>
+                      <a:ext uri="{53640926-AAD7-44D8-BBD7-CCE9431645EC}">
+                        <a14:shadowObscured xmlns:a14="http://schemas.microsoft.com/office/drawing/2010/main"/>
+                      </a:ext>
+                    </a:extLst>
+                  </pic:spPr>
+                </pic:pic>
+              </a:graphicData>
+            </a:graphic>
+            <wp14:sizeRelH relativeFrom="page">
+              <wp14:pctWidth>0</wp14:pctWidth>
+            </wp14:sizeRelH>
+            <wp14:sizeRelV relativeFrom="page">
+              <wp14:pctHeight>0</wp14:pctHeight>
+            </wp14:sizeRelV>
+          </wp:anchor>
+        </w:drawing>
+      </w:r>
+      <w:r>
+        <w:tab/>
+      </w:r>
+    </w:p>
+    <w:p>
+      <w:pPr>
+        <w:tabs>
+          <w:tab w:val="left" w:pos="1125"/>
+        </w:tabs>
+        <w:ind w:left="1125" w:hanging="1125"/>
+      </w:pPr>
+      <w:r>
+        <w:rPr>
+          <w:noProof/>
+          <w:lang w:eastAsia="pt-PT" w:bidi="ar-SA"/>
+        </w:rPr>
+        <w:drawing>
+          <wp:anchor distT="0" distB="0" distL="114300" distR="114300" simplePos="0" relativeHeight="251667456" behindDoc="0" locked="0" layoutInCell="1" allowOverlap="1">
+            <wp:simplePos x="0" y="0"/>
+            <wp:positionH relativeFrom="margin">
+              <wp:posOffset>3127267</wp:posOffset>
+            </wp:positionH>
+            <wp:positionV relativeFrom="page">
+              <wp:posOffset>9048559</wp:posOffset>
+            </wp:positionV>
+            <wp:extent cx="1722755" cy="396240"/>
+            <wp:effectExtent l="0" t="0" r="0" b="3810"/>
+            <wp:wrapSquare wrapText="bothSides"/>
+            <wp:docPr id="9" name="Imagem 9"/>
+            <wp:cNvGraphicFramePr>
+              <a:graphicFrameLocks xmlns:a="http://schemas.openxmlformats.org/drawingml/2006/main" noChangeAspect="1"/>
+            </wp:cNvGraphicFramePr>
+            <a:graphic xmlns:a="http://schemas.openxmlformats.org/drawingml/2006/main">
+              <a:graphicData uri="http://schemas.openxmlformats.org/drawingml/2006/picture">
+                <pic:pic xmlns:pic="http://schemas.openxmlformats.org/drawingml/2006/picture">
+                  <pic:nvPicPr>
+                    <pic:cNvPr id="9" name="Captura de Ecrã (25).png"/>
+                    <pic:cNvPicPr/>
+                  </pic:nvPicPr>
+                  <pic:blipFill rotWithShape="1">
+                    <a:blip r:embed="rId14">
+                      <a:extLst>
+                        <a:ext uri="{28A0092B-C50C-407E-A947-70E740481C1C}">
+                          <a14:useLocalDpi xmlns:a14="http://schemas.microsoft.com/office/drawing/2010/main" val="0"/>
+                        </a:ext>
+                      </a:extLst>
+                    </a:blip>
+                    <a:srcRect l="4051" b="21395"/>
+                    <a:stretch/>
+                  </pic:blipFill>
+                  <pic:spPr bwMode="auto">
+                    <a:xfrm>
+                      <a:off x="0" y="0"/>
+                      <a:ext cx="1722755" cy="396240"/>
+                    </a:xfrm>
+                    <a:prstGeom prst="rect">
+                      <a:avLst/>
+                    </a:prstGeom>
+                    <a:ln>
+                      <a:noFill/>
+                    </a:ln>
+                    <a:extLst>
+                      <a:ext uri="{53640926-AAD7-44D8-BBD7-CCE9431645EC}">
+                        <a14:shadowObscured xmlns:a14="http://schemas.microsoft.com/office/drawing/2010/main"/>
+                      </a:ext>
+                    </a:extLst>
+                  </pic:spPr>
+                </pic:pic>
+              </a:graphicData>
+            </a:graphic>
+            <wp14:sizeRelH relativeFrom="margin">
+              <wp14:pctWidth>0</wp14:pctWidth>
+            </wp14:sizeRelH>
+            <wp14:sizeRelV relativeFrom="margin">
+              <wp14:pctHeight>0</wp14:pctHeight>
+            </wp14:sizeRelV>
+          </wp:anchor>
+        </w:drawing>
+      </w:r>
+    </w:p>
+    <w:p>
+      <w:pPr>
+        <w:tabs>
+          <w:tab w:val="left" w:pos="1125"/>
+        </w:tabs>
+      </w:pPr>
+    </w:p>
+    <w:p>
+      <w:pPr>
+        <w:tabs>
+          <w:tab w:val="left" w:pos="1125"/>
+        </w:tabs>
+      </w:pPr>
+      <w:r>
+        <w:rPr>
+          <w:noProof/>
+        </w:rPr>
+        <w:lastRenderedPageBreak/>
+        <mc:AlternateContent>
+          <mc:Choice Requires="wps">
+            <w:drawing>
+              <wp:anchor distT="0" distB="0" distL="114300" distR="114300" simplePos="0" relativeHeight="251666432" behindDoc="0" locked="0" layoutInCell="1" allowOverlap="1" wp14:anchorId="48C754E7" wp14:editId="221102E1">
+                <wp:simplePos x="0" y="0"/>
+                <wp:positionH relativeFrom="margin">
+                  <wp:posOffset>-635</wp:posOffset>
+                </wp:positionH>
+                <wp:positionV relativeFrom="paragraph">
+                  <wp:posOffset>112395</wp:posOffset>
+                </wp:positionV>
+                <wp:extent cx="1847850" cy="635"/>
+                <wp:effectExtent l="0" t="0" r="0" b="0"/>
+                <wp:wrapSquare wrapText="bothSides"/>
+                <wp:docPr id="8" name="Caixa de texto 8"/>
+                <wp:cNvGraphicFramePr/>
+                <a:graphic xmlns:a="http://schemas.openxmlformats.org/drawingml/2006/main">
+                  <a:graphicData uri="http://schemas.microsoft.com/office/word/2010/wordprocessingShape">
+                    <wps:wsp>
+                      <wps:cNvSpPr txBox="1"/>
+                      <wps:spPr>
+                        <a:xfrm>
+                          <a:off x="0" y="0"/>
+                          <a:ext cx="1847850" cy="635"/>
+                        </a:xfrm>
+                        <a:prstGeom prst="rect">
+                          <a:avLst/>
+                        </a:prstGeom>
+                        <a:solidFill>
+                          <a:prstClr val="white"/>
+                        </a:solidFill>
+                        <a:ln>
+                          <a:noFill/>
+                        </a:ln>
+                      </wps:spPr>
+                      <wps:txbx>
+                        <w:txbxContent>
+                          <w:p>
+                            <w:pPr>
+                              <w:pStyle w:val="Legenda"/>
+                              <w:jc w:val="center"/>
+                              <w:rPr>
+                                <w:rFonts w:asciiTheme="minorHAnsi" w:hAnsiTheme="minorHAnsi" w:cstheme="minorHAnsi"/>
+                                <w:noProof/>
+                                <w:sz w:val="20"/>
+                                <w:szCs w:val="20"/>
+                                <w:lang w:val="pt-PT"/>
+                              </w:rPr>
+                            </w:pPr>
+                            <w:r>
+                              <w:rPr>
+                                <w:rFonts w:asciiTheme="minorHAnsi" w:hAnsiTheme="minorHAnsi" w:cstheme="minorHAnsi"/>
+                                <w:sz w:val="20"/>
+                                <w:szCs w:val="20"/>
+                                <w:lang w:val="pt-PT"/>
+                              </w:rPr>
+                              <w:t xml:space="preserve">Imagem </w:t>
+                            </w:r>
+                            <w:r>
+                              <w:rPr>
+                                <w:rFonts w:asciiTheme="minorHAnsi" w:hAnsiTheme="minorHAnsi" w:cstheme="minorHAnsi"/>
+                                <w:sz w:val="20"/>
+                                <w:szCs w:val="20"/>
+                                <w:lang w:val="pt-PT"/>
+                              </w:rPr>
+                              <w:fldChar w:fldCharType="begin"/>
+                            </w:r>
+                            <w:r>
+                              <w:rPr>
+                                <w:rFonts w:asciiTheme="minorHAnsi" w:hAnsiTheme="minorHAnsi" w:cstheme="minorHAnsi"/>
+                                <w:sz w:val="20"/>
+                                <w:szCs w:val="20"/>
+                                <w:lang w:val="pt-PT"/>
+                              </w:rPr>
+                              <w:instrText xml:space="preserve"> SEQ Imagem \* ARABIC </w:instrText>
+                            </w:r>
+                            <w:r>
+                              <w:rPr>
+                                <w:rFonts w:asciiTheme="minorHAnsi" w:hAnsiTheme="minorHAnsi" w:cstheme="minorHAnsi"/>
+                                <w:sz w:val="20"/>
+                                <w:szCs w:val="20"/>
+                                <w:lang w:val="pt-PT"/>
+                              </w:rPr>
+                              <w:fldChar w:fldCharType="separate"/>
+                            </w:r>
+                            <w:r>
+                              <w:rPr>
+                                <w:rFonts w:asciiTheme="minorHAnsi" w:hAnsiTheme="minorHAnsi" w:cstheme="minorHAnsi"/>
+                                <w:noProof/>
+                                <w:sz w:val="20"/>
+                                <w:szCs w:val="20"/>
+                                <w:lang w:val="pt-PT"/>
+                              </w:rPr>
+                              <w:t>2</w:t>
+                            </w:r>
+                            <w:r>
+                              <w:rPr>
+                                <w:rFonts w:asciiTheme="minorHAnsi" w:hAnsiTheme="minorHAnsi" w:cstheme="minorHAnsi"/>
+                                <w:sz w:val="20"/>
+                                <w:szCs w:val="20"/>
+                                <w:lang w:val="pt-PT"/>
+                              </w:rPr>
+                              <w:fldChar w:fldCharType="end"/>
+                            </w:r>
+                            <w:r>
+                              <w:rPr>
+                                <w:rFonts w:asciiTheme="minorHAnsi" w:hAnsiTheme="minorHAnsi" w:cstheme="minorHAnsi"/>
+                                <w:sz w:val="20"/>
+                                <w:szCs w:val="20"/>
+                                <w:lang w:val="pt-PT"/>
+                              </w:rPr>
+                              <w:t xml:space="preserve">- </w:t>
+                            </w:r>
+                            <w:proofErr w:type="spellStart"/>
+                            <w:r>
+                              <w:rPr>
+                                <w:rFonts w:asciiTheme="minorHAnsi" w:hAnsiTheme="minorHAnsi" w:cstheme="minorHAnsi"/>
+                                <w:sz w:val="20"/>
+                                <w:szCs w:val="20"/>
+                                <w:lang w:val="pt-PT"/>
+                              </w:rPr>
+                              <w:t>Struct</w:t>
+                            </w:r>
+                            <w:proofErr w:type="spellEnd"/>
+                            <w:r>
+                              <w:rPr>
+                                <w:rFonts w:asciiTheme="minorHAnsi" w:hAnsiTheme="minorHAnsi" w:cstheme="minorHAnsi"/>
+                                <w:sz w:val="20"/>
+                                <w:szCs w:val="20"/>
+                                <w:lang w:val="pt-PT"/>
+                              </w:rPr>
+                              <w:t xml:space="preserve"> da Camada de Aplicação</w:t>
+                            </w:r>
+                          </w:p>
+                        </w:txbxContent>
+                      </wps:txbx>
+                      <wps:bodyPr rot="0" spcFirstLastPara="0" vertOverflow="overflow" horzOverflow="overflow" vert="horz" wrap="square" lIns="0" tIns="0" rIns="0" bIns="0" numCol="1" spcCol="0" rtlCol="0" fromWordArt="0" anchor="t" anchorCtr="0" forceAA="0" compatLnSpc="1">
+                        <a:prstTxWarp prst="textNoShape">
+                          <a:avLst/>
+                        </a:prstTxWarp>
+                        <a:spAutoFit/>
+                      </wps:bodyPr>
+                    </wps:wsp>
+                  </a:graphicData>
+                </a:graphic>
+              </wp:anchor>
+            </w:drawing>
+          </mc:Choice>
+          <mc:Fallback>
+            <w:pict>
+              <v:shape w14:anchorId="48C754E7" id="Caixa de texto 8" o:spid="_x0000_s1027" type="#_x0000_t202" style="position:absolute;margin-left:-.05pt;margin-top:8.85pt;width:145.5pt;height:.05pt;z-index:251666432;visibility:visible;mso-wrap-style:square;mso-wrap-distance-left:9pt;mso-wrap-distance-top:0;mso-wrap-distance-right:9pt;mso-wrap-distance-bottom:0;mso-position-horizontal:absolute;mso-position-horizontal-relative:margin;mso-position-vertical:absolute;mso-position-vertical-relative:text;v-text-anchor:top" o:gfxdata="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" stroked="f">
+                <v:textbox style="mso-fit-shape-to-text:t" inset="0,0,0,0">
+                  <w:txbxContent>
+                    <w:p>
+                      <w:pPr>
+                        <w:pStyle w:val="Legenda"/>
+                        <w:jc w:val="center"/>
+                        <w:rPr>
+                          <w:rFonts w:asciiTheme="minorHAnsi" w:hAnsiTheme="minorHAnsi" w:cstheme="minorHAnsi"/>
+                          <w:noProof/>
+                          <w:sz w:val="20"/>
+                          <w:szCs w:val="20"/>
+                          <w:lang w:val="pt-PT"/>
+                        </w:rPr>
+                      </w:pPr>
+                      <w:r>
+                        <w:rPr>
+                          <w:rFonts w:asciiTheme="minorHAnsi" w:hAnsiTheme="minorHAnsi" w:cstheme="minorHAnsi"/>
+                          <w:sz w:val="20"/>
+                          <w:szCs w:val="20"/>
+                          <w:lang w:val="pt-PT"/>
+                        </w:rPr>
+                        <w:t xml:space="preserve">Imagem </w:t>
+                      </w:r>
+                      <w:r>
+                        <w:rPr>
+                          <w:rFonts w:asciiTheme="minorHAnsi" w:hAnsiTheme="minorHAnsi" w:cstheme="minorHAnsi"/>
+                          <w:sz w:val="20"/>
+                          <w:szCs w:val="20"/>
+                          <w:lang w:val="pt-PT"/>
+                        </w:rPr>
+                        <w:fldChar w:fldCharType="begin"/>
+                      </w:r>
+                      <w:r>
+                        <w:rPr>
+                          <w:rFonts w:asciiTheme="minorHAnsi" w:hAnsiTheme="minorHAnsi" w:cstheme="minorHAnsi"/>
+                          <w:sz w:val="20"/>
+                          <w:szCs w:val="20"/>
+                          <w:lang w:val="pt-PT"/>
+                        </w:rPr>
+                        <w:instrText xml:space="preserve"> SEQ Imagem \* ARABIC </w:instrText>
+                      </w:r>
+                      <w:r>
+                        <w:rPr>
+                          <w:rFonts w:asciiTheme="minorHAnsi" w:hAnsiTheme="minorHAnsi" w:cstheme="minorHAnsi"/>
+                          <w:sz w:val="20"/>
+                          <w:szCs w:val="20"/>
+                          <w:lang w:val="pt-PT"/>
+                        </w:rPr>
+                        <w:fldChar w:fldCharType="separate"/>
+                      </w:r>
+                      <w:r>
+                        <w:rPr>
+                          <w:rFonts w:asciiTheme="minorHAnsi" w:hAnsiTheme="minorHAnsi" w:cstheme="minorHAnsi"/>
+                          <w:noProof/>
+                          <w:sz w:val="20"/>
+                          <w:szCs w:val="20"/>
+                          <w:lang w:val="pt-PT"/>
+                        </w:rPr>
+                        <w:t>2</w:t>
+                      </w:r>
+                      <w:r>
+                        <w:rPr>
+                          <w:rFonts w:asciiTheme="minorHAnsi" w:hAnsiTheme="minorHAnsi" w:cstheme="minorHAnsi"/>
+                          <w:sz w:val="20"/>
+                          <w:szCs w:val="20"/>
+                          <w:lang w:val="pt-PT"/>
+                        </w:rPr>
+                        <w:fldChar w:fldCharType="end"/>
+                      </w:r>
+                      <w:r>
+                        <w:rPr>
+                          <w:rFonts w:asciiTheme="minorHAnsi" w:hAnsiTheme="minorHAnsi" w:cstheme="minorHAnsi"/>
+                          <w:sz w:val="20"/>
+                          <w:szCs w:val="20"/>
+                          <w:lang w:val="pt-PT"/>
+                        </w:rPr>
+                        <w:t xml:space="preserve">- </w:t>
+                      </w:r>
+                      <w:proofErr w:type="spellStart"/>
+                      <w:r>
+                        <w:rPr>
+                          <w:rFonts w:asciiTheme="minorHAnsi" w:hAnsiTheme="minorHAnsi" w:cstheme="minorHAnsi"/>
+                          <w:sz w:val="20"/>
+                          <w:szCs w:val="20"/>
+                          <w:lang w:val="pt-PT"/>
+                        </w:rPr>
+                        <w:t>Struct</w:t>
+                      </w:r>
+                      <w:proofErr w:type="spellEnd"/>
+                      <w:r>
+                        <w:rPr>
+                          <w:rFonts w:asciiTheme="minorHAnsi" w:hAnsiTheme="minorHAnsi" w:cstheme="minorHAnsi"/>
+                          <w:sz w:val="20"/>
+                          <w:szCs w:val="20"/>
+                          <w:lang w:val="pt-PT"/>
+                        </w:rPr>
+                        <w:t xml:space="preserve"> da Camada de Aplicação</w:t>
+                      </w:r>
+                    </w:p>
+                  </w:txbxContent>
+                </v:textbox>
+                <w10:wrap type="square" anchorx="margin"/>
+              </v:shape>
+            </w:pict>
+          </mc:Fallback>
+        </mc:AlternateContent>
+      </w:r>
+      <w:r>
+        <w:rPr>
+          <w:noProof/>
+        </w:rPr>
+        <mc:AlternateContent>
+          <mc:Choice Requires="wps">
+            <w:drawing>
+              <wp:anchor distT="0" distB="0" distL="114300" distR="114300" simplePos="0" relativeHeight="251669504" behindDoc="0" locked="0" layoutInCell="1" allowOverlap="1" wp14:anchorId="679A2B76" wp14:editId="20823AAA">
+                <wp:simplePos x="0" y="0"/>
+                <wp:positionH relativeFrom="column">
+                  <wp:posOffset>3149600</wp:posOffset>
+                </wp:positionH>
+                <wp:positionV relativeFrom="paragraph">
+                  <wp:posOffset>89535</wp:posOffset>
+                </wp:positionV>
+                <wp:extent cx="1573530" cy="635"/>
+                <wp:effectExtent l="0" t="0" r="7620" b="0"/>
+                <wp:wrapSquare wrapText="bothSides"/>
+                <wp:docPr id="10" name="Caixa de texto 10"/>
+                <wp:cNvGraphicFramePr/>
+                <a:graphic xmlns:a="http://schemas.openxmlformats.org/drawingml/2006/main">
+                  <a:graphicData uri="http://schemas.microsoft.com/office/word/2010/wordprocessingShape">
+                    <wps:wsp>
+                      <wps:cNvSpPr txBox="1"/>
+                      <wps:spPr>
+                        <a:xfrm>
+                          <a:off x="0" y="0"/>
+                          <a:ext cx="1573530" cy="635"/>
+                        </a:xfrm>
+                        <a:prstGeom prst="rect">
+                          <a:avLst/>
+                        </a:prstGeom>
+                        <a:solidFill>
+                          <a:prstClr val="white"/>
+                        </a:solidFill>
+                        <a:ln>
+                          <a:noFill/>
+                        </a:ln>
+                      </wps:spPr>
+                      <wps:txbx>
+                        <w:txbxContent>
+                          <w:p>
+                            <w:pPr>
+                              <w:pStyle w:val="Legenda"/>
+                              <w:jc w:val="center"/>
+                              <w:rPr>
+                                <w:rFonts w:asciiTheme="minorHAnsi" w:hAnsiTheme="minorHAnsi" w:cstheme="minorHAnsi"/>
+                                <w:sz w:val="20"/>
+                                <w:szCs w:val="20"/>
+                              </w:rPr>
+                            </w:pPr>
+                            <w:r>
+                              <w:rPr>
+                                <w:rFonts w:asciiTheme="minorHAnsi" w:hAnsiTheme="minorHAnsi" w:cstheme="minorHAnsi"/>
+                                <w:sz w:val="20"/>
+                                <w:szCs w:val="20"/>
+                                <w:lang w:val="pt-PT"/>
+                              </w:rPr>
+                              <w:t xml:space="preserve">Imagem </w:t>
+                            </w:r>
+                            <w:r>
+                              <w:rPr>
+                                <w:rFonts w:asciiTheme="minorHAnsi" w:hAnsiTheme="minorHAnsi" w:cstheme="minorHAnsi"/>
+                                <w:sz w:val="20"/>
+                                <w:szCs w:val="20"/>
+                              </w:rPr>
+                              <w:fldChar w:fldCharType="begin"/>
+                            </w:r>
+                            <w:r>
+                              <w:rPr>
+                                <w:rFonts w:asciiTheme="minorHAnsi" w:hAnsiTheme="minorHAnsi" w:cstheme="minorHAnsi"/>
+                                <w:sz w:val="20"/>
+                                <w:szCs w:val="20"/>
+                              </w:rPr>
+                              <w:instrText xml:space="preserve"> SEQ Imagem \* ARABIC </w:instrText>
+                            </w:r>
+                            <w:r>
+                              <w:rPr>
+                                <w:rFonts w:asciiTheme="minorHAnsi" w:hAnsiTheme="minorHAnsi" w:cstheme="minorHAnsi"/>
+                                <w:sz w:val="20"/>
+                                <w:szCs w:val="20"/>
+                              </w:rPr>
+                              <w:fldChar w:fldCharType="separate"/>
+                            </w:r>
+                            <w:r>
+                              <w:rPr>
+                                <w:rFonts w:asciiTheme="minorHAnsi" w:hAnsiTheme="minorHAnsi" w:cstheme="minorHAnsi"/>
+                                <w:noProof/>
+                                <w:sz w:val="20"/>
+                                <w:szCs w:val="20"/>
+                              </w:rPr>
+                              <w:t>3</w:t>
+                            </w:r>
+                            <w:r>
+                              <w:rPr>
+                                <w:rFonts w:asciiTheme="minorHAnsi" w:hAnsiTheme="minorHAnsi" w:cstheme="minorHAnsi"/>
+                                <w:sz w:val="20"/>
+                                <w:szCs w:val="20"/>
+                              </w:rPr>
+                              <w:fldChar w:fldCharType="end"/>
+                            </w:r>
+                            <w:r>
+                              <w:rPr>
+                                <w:rFonts w:asciiTheme="minorHAnsi" w:hAnsiTheme="minorHAnsi" w:cstheme="minorHAnsi"/>
+                                <w:sz w:val="20"/>
+                                <w:szCs w:val="20"/>
+                              </w:rPr>
+                              <w:t>- Macros de status</w:t>
+                            </w:r>
+                          </w:p>
+                        </w:txbxContent>
+                      </wps:txbx>
+                      <wps:bodyPr rot="0" spcFirstLastPara="0" vertOverflow="overflow" horzOverflow="overflow" vert="horz" wrap="square" lIns="0" tIns="0" rIns="0" bIns="0" numCol="1" spcCol="0" rtlCol="0" fromWordArt="0" anchor="t" anchorCtr="0" forceAA="0" compatLnSpc="1">
+                        <a:prstTxWarp prst="textNoShape">
+                          <a:avLst/>
+                        </a:prstTxWarp>
+                        <a:spAutoFit/>
+                      </wps:bodyPr>
+                    </wps:wsp>
+                  </a:graphicData>
+                </a:graphic>
+                <wp14:sizeRelH relativeFrom="margin">
+                  <wp14:pctWidth>0</wp14:pctWidth>
+                </wp14:sizeRelH>
+              </wp:anchor>
+            </w:drawing>
+          </mc:Choice>
+          <mc:Fallback>
+            <w:pict>
+              <v:shape w14:anchorId="679A2B76" id="Caixa de texto 10" o:spid="_x0000_s1028" type="#_x0000_t202" style="position:absolute;margin-left:248pt;margin-top:7.05pt;width:123.9pt;height:.05pt;z-index:251669504;visibility:visible;mso-wrap-style:square;mso-width-percent:0;mso-wrap-distance-left:9pt;mso-wrap-distance-top:0;mso-wrap-distance-right:9pt;mso-wrap-distance-bottom:0;mso-position-horizontal:absolute;mso-position-horizontal-relative:text;mso-position-vertical:absolute;mso-position-vertical-relative:text;mso-width-percent:0;mso-width-relative:margin;v-text-anchor:top" o:gfxdata="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" stroked="f">
+                <v:textbox style="mso-fit-shape-to-text:t" inset="0,0,0,0">
+                  <w:txbxContent>
+                    <w:p>
+                      <w:pPr>
+                        <w:pStyle w:val="Legenda"/>
+                        <w:jc w:val="center"/>
+                        <w:rPr>
+                          <w:rFonts w:asciiTheme="minorHAnsi" w:hAnsiTheme="minorHAnsi" w:cstheme="minorHAnsi"/>
+                          <w:sz w:val="20"/>
+                          <w:szCs w:val="20"/>
+                        </w:rPr>
+                      </w:pPr>
+                      <w:r>
+                        <w:rPr>
+                          <w:rFonts w:asciiTheme="minorHAnsi" w:hAnsiTheme="minorHAnsi" w:cstheme="minorHAnsi"/>
+                          <w:sz w:val="20"/>
+                          <w:szCs w:val="20"/>
+                          <w:lang w:val="pt-PT"/>
+                        </w:rPr>
+                        <w:t xml:space="preserve">Imagem </w:t>
+                      </w:r>
+                      <w:r>
+                        <w:rPr>
+                          <w:rFonts w:asciiTheme="minorHAnsi" w:hAnsiTheme="minorHAnsi" w:cstheme="minorHAnsi"/>
+                          <w:sz w:val="20"/>
+                          <w:szCs w:val="20"/>
+                        </w:rPr>
+                        <w:fldChar w:fldCharType="begin"/>
+                      </w:r>
+                      <w:r>
+                        <w:rPr>
+                          <w:rFonts w:asciiTheme="minorHAnsi" w:hAnsiTheme="minorHAnsi" w:cstheme="minorHAnsi"/>
+                          <w:sz w:val="20"/>
+                          <w:szCs w:val="20"/>
+                        </w:rPr>
+                        <w:instrText xml:space="preserve"> SEQ Imagem \* ARABIC </w:instrText>
+                      </w:r>
+                      <w:r>
+                        <w:rPr>
+                          <w:rFonts w:asciiTheme="minorHAnsi" w:hAnsiTheme="minorHAnsi" w:cstheme="minorHAnsi"/>
+                          <w:sz w:val="20"/>
+                          <w:szCs w:val="20"/>
+                        </w:rPr>
+                        <w:fldChar w:fldCharType="separate"/>
+                      </w:r>
+                      <w:r>
+                        <w:rPr>
+                          <w:rFonts w:asciiTheme="minorHAnsi" w:hAnsiTheme="minorHAnsi" w:cstheme="minorHAnsi"/>
+                          <w:noProof/>
+                          <w:sz w:val="20"/>
+                          <w:szCs w:val="20"/>
+                        </w:rPr>
+                        <w:t>3</w:t>
+                      </w:r>
+                      <w:r>
+                        <w:rPr>
+                          <w:rFonts w:asciiTheme="minorHAnsi" w:hAnsiTheme="minorHAnsi" w:cstheme="minorHAnsi"/>
+                          <w:sz w:val="20"/>
+                          <w:szCs w:val="20"/>
+                        </w:rPr>
+                        <w:fldChar w:fldCharType="end"/>
+                      </w:r>
+                      <w:r>
+                        <w:rPr>
+                          <w:rFonts w:asciiTheme="minorHAnsi" w:hAnsiTheme="minorHAnsi" w:cstheme="minorHAnsi"/>
+                          <w:sz w:val="20"/>
+                          <w:szCs w:val="20"/>
+                        </w:rPr>
+                        <w:t>- Macros de status</w:t>
+                      </w:r>
+                    </w:p>
+                  </w:txbxContent>
+                </v:textbox>
+                <w10:wrap type="square"/>
+              </v:shape>
+            </w:pict>
+          </mc:Fallback>
+        </mc:AlternateContent>
+      </w:r>
+    </w:p>
+    <w:p>
+      <w:pPr>
+        <w:tabs>
+          <w:tab w:val="left" w:pos="1125"/>
+        </w:tabs>
+      </w:pPr>
+    </w:p>
+    <w:p>
+      <w:pPr>
+        <w:tabs>
+          <w:tab w:val="left" w:pos="1125"/>
+        </w:tabs>
+        <w:ind w:left="1125" w:hanging="1125"/>
+      </w:pPr>
+    </w:p>
+    <w:p>
+      <w:pPr>
+        <w:tabs>
+          <w:tab w:val="left" w:pos="1125"/>
+        </w:tabs>
+        <w:rPr>
+          <w:rFonts w:asciiTheme="minorHAnsi" w:hAnsiTheme="minorHAnsi" w:cstheme="minorHAnsi"/>
+          <w:noProof/>
+          <w:lang w:eastAsia="pt-PT" w:bidi="ar-SA"/>
+        </w:rPr>
+      </w:pPr>
+      <w:r>
+        <w:rPr>
+          <w:noProof/>
+        </w:rPr>
+        <mc:AlternateContent>
+          <mc:Choice Requires="wps">
+            <w:drawing>
+              <wp:anchor distT="0" distB="0" distL="114300" distR="114300" simplePos="0" relativeHeight="251672576" behindDoc="0" locked="0" layoutInCell="1" allowOverlap="1" wp14:anchorId="3F520A02" wp14:editId="4956C292">
+                <wp:simplePos x="0" y="0"/>
+                <wp:positionH relativeFrom="column">
+                  <wp:posOffset>-21590</wp:posOffset>
+                </wp:positionH>
+                <wp:positionV relativeFrom="paragraph">
+                  <wp:posOffset>1708150</wp:posOffset>
+                </wp:positionV>
+                <wp:extent cx="6167755" cy="635"/>
+                <wp:effectExtent l="0" t="0" r="4445" b="18415"/>
+                <wp:wrapSquare wrapText="bothSides"/>
+                <wp:docPr id="12" name="Caixa de texto 12"/>
+                <wp:cNvGraphicFramePr/>
+                <a:graphic xmlns:a="http://schemas.openxmlformats.org/drawingml/2006/main">
+                  <a:graphicData uri="http://schemas.microsoft.com/office/word/2010/wordprocessingShape">
+                    <wps:wsp>
+                      <wps:cNvSpPr txBox="1"/>
+                      <wps:spPr>
+                        <a:xfrm>
+                          <a:off x="0" y="0"/>
+                          <a:ext cx="6167755" cy="635"/>
+                        </a:xfrm>
+                        <a:prstGeom prst="rect">
+                          <a:avLst/>
+                        </a:prstGeom>
+                        <a:solidFill>
+                          <a:prstClr val="white"/>
+                        </a:solidFill>
+                        <a:ln>
+                          <a:noFill/>
+                        </a:ln>
+                      </wps:spPr>
+                      <wps:txbx>
+                        <w:txbxContent>
+                          <w:p>
+                            <w:pPr>
+                              <w:pStyle w:val="Legenda"/>
+                              <w:jc w:val="center"/>
+                              <w:rPr>
+                                <w:rFonts w:asciiTheme="minorHAnsi" w:hAnsiTheme="minorHAnsi" w:cstheme="minorHAnsi"/>
+                                <w:noProof/>
+                                <w:color w:val="000000" w:themeColor="text1"/>
+                                <w:sz w:val="20"/>
+                                <w:szCs w:val="20"/>
+                                <w:lang w:val="pt-PT"/>
+                              </w:rPr>
+                            </w:pPr>
+                            <w:r>
+                              <w:rPr>
+                                <w:rFonts w:asciiTheme="minorHAnsi" w:hAnsiTheme="minorHAnsi" w:cstheme="minorHAnsi"/>
+                                <w:color w:val="000000" w:themeColor="text1"/>
+                                <w:sz w:val="20"/>
+                                <w:szCs w:val="20"/>
+                                <w:lang w:val="pt-PT"/>
+                              </w:rPr>
+                              <w:t xml:space="preserve">Imagem </w:t>
+                            </w:r>
+                            <w:r>
+                              <w:rPr>
+                                <w:rFonts w:asciiTheme="minorHAnsi" w:hAnsiTheme="minorHAnsi" w:cstheme="minorHAnsi"/>
+                                <w:color w:val="000000" w:themeColor="text1"/>
+                                <w:sz w:val="20"/>
+                                <w:szCs w:val="20"/>
+                                <w:lang w:val="pt-PT"/>
+                              </w:rPr>
+                              <w:fldChar w:fldCharType="begin"/>
+                            </w:r>
+                            <w:r>
+                              <w:rPr>
+                                <w:rFonts w:asciiTheme="minorHAnsi" w:hAnsiTheme="minorHAnsi" w:cstheme="minorHAnsi"/>
+                                <w:color w:val="000000" w:themeColor="text1"/>
+                                <w:sz w:val="20"/>
+                                <w:szCs w:val="20"/>
+                                <w:lang w:val="pt-PT"/>
+                              </w:rPr>
+                              <w:instrText xml:space="preserve"> SEQ Imagem \* ARABIC </w:instrText>
+                            </w:r>
+                            <w:r>
+                              <w:rPr>
+                                <w:rFonts w:asciiTheme="minorHAnsi" w:hAnsiTheme="minorHAnsi" w:cstheme="minorHAnsi"/>
+                                <w:color w:val="000000" w:themeColor="text1"/>
+                                <w:sz w:val="20"/>
+                                <w:szCs w:val="20"/>
+                                <w:lang w:val="pt-PT"/>
+                              </w:rPr>
+                              <w:fldChar w:fldCharType="separate"/>
+                            </w:r>
+                            <w:r>
+                              <w:rPr>
+                                <w:rFonts w:asciiTheme="minorHAnsi" w:hAnsiTheme="minorHAnsi" w:cstheme="minorHAnsi"/>
+                                <w:noProof/>
+                                <w:color w:val="000000" w:themeColor="text1"/>
+                                <w:sz w:val="20"/>
+                                <w:szCs w:val="20"/>
+                                <w:lang w:val="pt-PT"/>
+                              </w:rPr>
+                              <w:t>4</w:t>
+                            </w:r>
+                            <w:r>
+                              <w:rPr>
+                                <w:rFonts w:asciiTheme="minorHAnsi" w:hAnsiTheme="minorHAnsi" w:cstheme="minorHAnsi"/>
+                                <w:color w:val="000000" w:themeColor="text1"/>
+                                <w:sz w:val="20"/>
+                                <w:szCs w:val="20"/>
+                                <w:lang w:val="pt-PT"/>
+                              </w:rPr>
+                              <w:fldChar w:fldCharType="end"/>
+                            </w:r>
+                            <w:r>
+                              <w:rPr>
+                                <w:rFonts w:asciiTheme="minorHAnsi" w:hAnsiTheme="minorHAnsi" w:cstheme="minorHAnsi"/>
+                                <w:color w:val="000000" w:themeColor="text1"/>
+                                <w:sz w:val="20"/>
+                                <w:szCs w:val="20"/>
+                                <w:lang w:val="pt-PT"/>
+                              </w:rPr>
+                              <w:t>- Funções essenciais da Camada de Aplicação</w:t>
+                            </w:r>
+                          </w:p>
+                        </w:txbxContent>
+                      </wps:txbx>
+                      <wps:bodyPr rot="0" spcFirstLastPara="0" vertOverflow="overflow" horzOverflow="overflow" vert="horz" wrap="square" lIns="0" tIns="0" rIns="0" bIns="0" numCol="1" spcCol="0" rtlCol="0" fromWordArt="0" anchor="t" anchorCtr="0" forceAA="0" compatLnSpc="1">
+                        <a:prstTxWarp prst="textNoShape">
+                          <a:avLst/>
+                        </a:prstTxWarp>
+                        <a:spAutoFit/>
+                      </wps:bodyPr>
+                    </wps:wsp>
+                  </a:graphicData>
+                </a:graphic>
+              </wp:anchor>
+            </w:drawing>
+          </mc:Choice>
+          <mc:Fallback>
+            <w:pict>
+              <v:shape w14:anchorId="3F520A02" id="Caixa de texto 12" o:spid="_x0000_s1029" type="#_x0000_t202" style="position:absolute;margin-left:-1.7pt;margin-top:134.5pt;width:485.65pt;height:.05pt;z-index:251672576;visibility:visible;mso-wrap-style:square;mso-wrap-distance-left:9pt;mso-wrap-distance-top:0;mso-wrap-distance-right:9pt;mso-wrap-distance-bottom:0;mso-position-horizontal:absolute;mso-position-horizontal-relative:text;mso-position-vertical:absolute;mso-position-vertical-relative:text;v-text-anchor:top" o:gfxdata="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" stroked="f">
+                <v:textbox style="mso-fit-shape-to-text:t" inset="0,0,0,0">
+                  <w:txbxContent>
+                    <w:p>
+                      <w:pPr>
+                        <w:pStyle w:val="Legenda"/>
+                        <w:jc w:val="center"/>
+                        <w:rPr>
+                          <w:rFonts w:asciiTheme="minorHAnsi" w:hAnsiTheme="minorHAnsi" w:cstheme="minorHAnsi"/>
+                          <w:noProof/>
+                          <w:color w:val="000000" w:themeColor="text1"/>
+                          <w:sz w:val="20"/>
+                          <w:szCs w:val="20"/>
+                          <w:lang w:val="pt-PT"/>
+                        </w:rPr>
+                      </w:pPr>
+                      <w:r>
+                        <w:rPr>
+                          <w:rFonts w:asciiTheme="minorHAnsi" w:hAnsiTheme="minorHAnsi" w:cstheme="minorHAnsi"/>
+                          <w:color w:val="000000" w:themeColor="text1"/>
+                          <w:sz w:val="20"/>
+                          <w:szCs w:val="20"/>
+                          <w:lang w:val="pt-PT"/>
+                        </w:rPr>
+                        <w:t xml:space="preserve">Imagem </w:t>
+                      </w:r>
+                      <w:r>
+                        <w:rPr>
+                          <w:rFonts w:asciiTheme="minorHAnsi" w:hAnsiTheme="minorHAnsi" w:cstheme="minorHAnsi"/>
+                          <w:color w:val="000000" w:themeColor="text1"/>
+                          <w:sz w:val="20"/>
+                          <w:szCs w:val="20"/>
+                          <w:lang w:val="pt-PT"/>
+                        </w:rPr>
+                        <w:fldChar w:fldCharType="begin"/>
+                      </w:r>
+                      <w:r>
+                        <w:rPr>
+                          <w:rFonts w:asciiTheme="minorHAnsi" w:hAnsiTheme="minorHAnsi" w:cstheme="minorHAnsi"/>
+                          <w:color w:val="000000" w:themeColor="text1"/>
+                          <w:sz w:val="20"/>
+                          <w:szCs w:val="20"/>
+                          <w:lang w:val="pt-PT"/>
+                        </w:rPr>
+                        <w:instrText xml:space="preserve"> SEQ Imagem \* ARABIC </w:instrText>
+                      </w:r>
+                      <w:r>
+                        <w:rPr>
+                          <w:rFonts w:asciiTheme="minorHAnsi" w:hAnsiTheme="minorHAnsi" w:cstheme="minorHAnsi"/>
+                          <w:color w:val="000000" w:themeColor="text1"/>
+                          <w:sz w:val="20"/>
+                          <w:szCs w:val="20"/>
+                          <w:lang w:val="pt-PT"/>
+                        </w:rPr>
+                        <w:fldChar w:fldCharType="separate"/>
+                      </w:r>
+                      <w:r>
+                        <w:rPr>
+                          <w:rFonts w:asciiTheme="minorHAnsi" w:hAnsiTheme="minorHAnsi" w:cstheme="minorHAnsi"/>
+                          <w:noProof/>
+                          <w:color w:val="000000" w:themeColor="text1"/>
+                          <w:sz w:val="20"/>
+                          <w:szCs w:val="20"/>
+                          <w:lang w:val="pt-PT"/>
+                        </w:rPr>
+                        <w:t>4</w:t>
+                      </w:r>
+                      <w:r>
+                        <w:rPr>
+                          <w:rFonts w:asciiTheme="minorHAnsi" w:hAnsiTheme="minorHAnsi" w:cstheme="minorHAnsi"/>
+                          <w:color w:val="000000" w:themeColor="text1"/>
+                          <w:sz w:val="20"/>
+                          <w:szCs w:val="20"/>
+                          <w:lang w:val="pt-PT"/>
+                        </w:rPr>
+                        <w:fldChar w:fldCharType="end"/>
+                      </w:r>
+                      <w:r>
+                        <w:rPr>
+                          <w:rFonts w:asciiTheme="minorHAnsi" w:hAnsiTheme="minorHAnsi" w:cstheme="minorHAnsi"/>
+                          <w:color w:val="000000" w:themeColor="text1"/>
+                          <w:sz w:val="20"/>
+                          <w:szCs w:val="20"/>
+                          <w:lang w:val="pt-PT"/>
+                        </w:rPr>
+                        <w:t>- Funções essenciais da Camada de Aplicação</w:t>
+                      </w:r>
+                    </w:p>
+                  </w:txbxContent>
+                </v:textbox>
+                <w10:wrap type="square"/>
+              </v:shape>
+            </w:pict>
+          </mc:Fallback>
+        </mc:AlternateContent>
+      </w:r>
+      <w:r>
+        <w:rPr>
+          <w:noProof/>
+          <w:lang w:eastAsia="pt-PT" w:bidi="ar-SA"/>
+        </w:rPr>
+        <w:drawing>
+          <wp:anchor distT="0" distB="0" distL="114300" distR="114300" simplePos="0" relativeHeight="251670528" behindDoc="0" locked="0" layoutInCell="1" allowOverlap="1">
+            <wp:simplePos x="0" y="0"/>
+            <wp:positionH relativeFrom="margin">
+              <wp:posOffset>-21590</wp:posOffset>
+            </wp:positionH>
+            <wp:positionV relativeFrom="margin">
+              <wp:posOffset>536575</wp:posOffset>
+            </wp:positionV>
+            <wp:extent cx="6167755" cy="1114425"/>
+            <wp:effectExtent l="0" t="0" r="4445" b="9525"/>
+            <wp:wrapSquare wrapText="bothSides"/>
+            <wp:docPr id="11" name="Imagem 11"/>
+            <wp:cNvGraphicFramePr>
+              <a:graphicFrameLocks xmlns:a="http://schemas.openxmlformats.org/drawingml/2006/main" noChangeAspect="1"/>
+            </wp:cNvGraphicFramePr>
+            <a:graphic xmlns:a="http://schemas.openxmlformats.org/drawingml/2006/main">
+              <a:graphicData uri="http://schemas.openxmlformats.org/drawingml/2006/picture">
+                <pic:pic xmlns:pic="http://schemas.openxmlformats.org/drawingml/2006/picture">
+                  <pic:nvPicPr>
+                    <pic:cNvPr id="11" name="Captura de Ecrã (27).png"/>
+                    <pic:cNvPicPr/>
+                  </pic:nvPicPr>
+                  <pic:blipFill rotWithShape="1">
+                    <a:blip r:embed="rId15">
+                      <a:extLst>
+                        <a:ext uri="{28A0092B-C50C-407E-A947-70E740481C1C}">
+                          <a14:useLocalDpi xmlns:a14="http://schemas.microsoft.com/office/drawing/2010/main" val="0"/>
+                        </a:ext>
+                      </a:extLst>
+                    </a:blip>
+                    <a:srcRect l="705"/>
+                    <a:stretch/>
+                  </pic:blipFill>
+                  <pic:spPr bwMode="auto">
+                    <a:xfrm>
+                      <a:off x="0" y="0"/>
+                      <a:ext cx="6167755" cy="1114425"/>
+                    </a:xfrm>
+                    <a:prstGeom prst="rect">
+                      <a:avLst/>
+                    </a:prstGeom>
+                    <a:ln>
+                      <a:noFill/>
+                    </a:ln>
+                    <a:extLst>
+                      <a:ext uri="{53640926-AAD7-44D8-BBD7-CCE9431645EC}">
+                        <a14:shadowObscured xmlns:a14="http://schemas.microsoft.com/office/drawing/2010/main"/>
+                      </a:ext>
+                    </a:extLst>
+                  </pic:spPr>
+                </pic:pic>
+              </a:graphicData>
+            </a:graphic>
+            <wp14:sizeRelH relativeFrom="margin">
+              <wp14:pctWidth>0</wp14:pctWidth>
+            </wp14:sizeRelH>
+            <wp14:sizeRelV relativeFrom="margin">
+              <wp14:pctHeight>0</wp14:pctHeight>
+            </wp14:sizeRelV>
+          </wp:anchor>
+        </w:drawing>
+      </w:r>
+      <w:r>
+        <w:rPr>
+          <w:rFonts w:asciiTheme="minorHAnsi" w:hAnsiTheme="minorHAnsi" w:cstheme="minorHAnsi"/>
+          <w:noProof/>
+          <w:lang w:eastAsia="pt-PT" w:bidi="ar-SA"/>
+        </w:rPr>
+        <w:t>As funções desenvolvidas para o bom funcionamento da camada de Aplicação são as que se seguem:</w:t>
+      </w:r>
+    </w:p>
+    <w:p>
+      <w:pPr>
+        <w:tabs>
+          <w:tab w:val="left" w:pos="1125"/>
+        </w:tabs>
+        <w:rPr>
+          <w:noProof/>
+          <w:lang w:eastAsia="pt-PT" w:bidi="ar-SA"/>
+        </w:rPr>
+      </w:pPr>
+    </w:p>
+    <w:p>
+      <w:pPr>
+        <w:tabs>
+          <w:tab w:val="left" w:pos="1125"/>
+        </w:tabs>
+        <w:rPr>
+          <w:noProof/>
+          <w:lang w:eastAsia="pt-PT" w:bidi="ar-SA"/>
+        </w:rPr>
+      </w:pPr>
+    </w:p>
+    <w:p>
+      <w:pPr>
+        <w:tabs>
+          <w:tab w:val="left" w:pos="1125"/>
+        </w:tabs>
+        <w:rPr>
+          <w:rFonts w:asciiTheme="minorHAnsi" w:hAnsiTheme="minorHAnsi" w:cstheme="minorHAnsi"/>
+        </w:rPr>
+      </w:pPr>
+      <w:r>
+        <w:rPr>
+          <w:rFonts w:asciiTheme="minorHAnsi" w:hAnsiTheme="minorHAnsi" w:cstheme="minorHAnsi"/>
+        </w:rPr>
+        <w:t>A</w:t>
+      </w:r>
+      <w:r>
+        <w:rPr>
+          <w:rFonts w:asciiTheme="minorHAnsi" w:hAnsiTheme="minorHAnsi" w:cstheme="minorHAnsi"/>
+          <w:i/>
+        </w:rPr>
+        <w:t xml:space="preserve"> </w:t>
+      </w:r>
+      <w:proofErr w:type="spellStart"/>
+      <w:r>
+        <w:rPr>
+          <w:rFonts w:asciiTheme="minorHAnsi" w:hAnsiTheme="minorHAnsi" w:cstheme="minorHAnsi"/>
+          <w:i/>
+        </w:rPr>
+        <w:t>linkLayer</w:t>
+      </w:r>
+      <w:proofErr w:type="spellEnd"/>
+      <w:r>
+        <w:rPr>
+          <w:rFonts w:asciiTheme="minorHAnsi" w:hAnsiTheme="minorHAnsi" w:cstheme="minorHAnsi"/>
+        </w:rPr>
+        <w:t xml:space="preserve">, como o nome indica, está definida no ficheiro </w:t>
+      </w:r>
+      <w:proofErr w:type="spellStart"/>
+      <w:r>
+        <w:rPr>
+          <w:rFonts w:asciiTheme="minorHAnsi" w:hAnsiTheme="minorHAnsi" w:cstheme="minorHAnsi"/>
+          <w:i/>
+        </w:rPr>
+        <w:t>dataLinkLayer.h</w:t>
+      </w:r>
+      <w:proofErr w:type="spellEnd"/>
+      <w:r>
+        <w:rPr>
+          <w:rFonts w:asciiTheme="minorHAnsi" w:hAnsiTheme="minorHAnsi" w:cstheme="minorHAnsi"/>
+        </w:rPr>
+        <w:t xml:space="preserve">, passemos </w:t>
+      </w:r>
+      <w:r>
+        <w:rPr>
+          <w:rFonts w:asciiTheme="minorHAnsi" w:hAnsiTheme="minorHAnsi" w:cstheme="minorHAnsi"/>
+        </w:rPr>
+        <w:t>à descrição dos seus elementos:</w:t>
+      </w:r>
+    </w:p>
+    <w:p>
+      <w:pPr>
+        <w:pStyle w:val="PargrafodaLista"/>
+        <w:numPr>
+          <w:ilvl w:val="0"/>
+          <w:numId w:val="3"/>
+        </w:numPr>
+        <w:tabs>
+          <w:tab w:val="left" w:pos="1125"/>
+        </w:tabs>
+        <w:rPr>
+          <w:rFonts w:asciiTheme="minorHAnsi" w:hAnsiTheme="minorHAnsi" w:cstheme="minorHAnsi"/>
+        </w:rPr>
+      </w:pPr>
+      <w:proofErr w:type="spellStart"/>
+      <w:r>
+        <w:rPr>
+          <w:rFonts w:asciiTheme="minorHAnsi" w:hAnsiTheme="minorHAnsi" w:cstheme="minorHAnsi"/>
+          <w:i/>
+        </w:rPr>
+        <w:t>P</w:t>
+      </w:r>
+      <w:r>
+        <w:rPr>
+          <w:rFonts w:asciiTheme="minorHAnsi" w:hAnsiTheme="minorHAnsi" w:cstheme="minorHAnsi"/>
+          <w:i/>
+        </w:rPr>
+        <w:t>ortname</w:t>
+      </w:r>
+      <w:proofErr w:type="spellEnd"/>
+      <w:r>
+        <w:rPr>
+          <w:rFonts w:asciiTheme="minorHAnsi" w:hAnsiTheme="minorHAnsi" w:cstheme="minorHAnsi"/>
+        </w:rPr>
+        <w:t xml:space="preserve"> -</w:t>
+      </w:r>
+      <w:r>
+        <w:rPr>
+          <w:rFonts w:asciiTheme="minorHAnsi" w:hAnsiTheme="minorHAnsi" w:cstheme="minorHAnsi"/>
+          <w:i/>
+        </w:rPr>
+        <w:t xml:space="preserve"> </w:t>
+      </w:r>
+      <w:r>
+        <w:rPr>
+          <w:rFonts w:asciiTheme="minorHAnsi" w:hAnsiTheme="minorHAnsi" w:cstheme="minorHAnsi"/>
+        </w:rPr>
+        <w:t xml:space="preserve"> represen</w:t>
+      </w:r>
+      <w:r>
+        <w:rPr>
+          <w:rFonts w:asciiTheme="minorHAnsi" w:hAnsiTheme="minorHAnsi" w:cstheme="minorHAnsi"/>
+        </w:rPr>
+        <w:t>ta a porta de série selecionada</w:t>
+      </w:r>
+    </w:p>
+    <w:p>
+      <w:pPr>
+        <w:pStyle w:val="PargrafodaLista"/>
+        <w:numPr>
+          <w:ilvl w:val="0"/>
+          <w:numId w:val="3"/>
+        </w:numPr>
+        <w:tabs>
+          <w:tab w:val="left" w:pos="1125"/>
+        </w:tabs>
+        <w:rPr>
+          <w:rFonts w:asciiTheme="minorHAnsi" w:hAnsiTheme="minorHAnsi" w:cstheme="minorHAnsi"/>
+        </w:rPr>
+      </w:pPr>
+      <w:proofErr w:type="spellStart"/>
+      <w:r>
+        <w:rPr>
+          <w:rFonts w:asciiTheme="minorHAnsi" w:hAnsiTheme="minorHAnsi" w:cstheme="minorHAnsi"/>
+          <w:i/>
+        </w:rPr>
+        <w:t>baudRate</w:t>
+      </w:r>
+      <w:proofErr w:type="spellEnd"/>
+      <w:r>
+        <w:rPr>
+          <w:rFonts w:asciiTheme="minorHAnsi" w:hAnsiTheme="minorHAnsi" w:cstheme="minorHAnsi"/>
+        </w:rPr>
+        <w:t xml:space="preserve"> - a velocidade de transmissão</w:t>
+      </w:r>
+    </w:p>
+    <w:p>
+      <w:pPr>
+        <w:pStyle w:val="PargrafodaLista"/>
+        <w:numPr>
+          <w:ilvl w:val="0"/>
+          <w:numId w:val="3"/>
+        </w:numPr>
+        <w:tabs>
+          <w:tab w:val="left" w:pos="1125"/>
+        </w:tabs>
+        <w:rPr>
+          <w:rFonts w:asciiTheme="minorHAnsi" w:hAnsiTheme="minorHAnsi" w:cstheme="minorHAnsi"/>
+        </w:rPr>
+      </w:pPr>
+      <w:proofErr w:type="spellStart"/>
+      <w:r>
+        <w:rPr>
+          <w:rFonts w:asciiTheme="minorHAnsi" w:hAnsiTheme="minorHAnsi" w:cstheme="minorHAnsi"/>
+          <w:i/>
+        </w:rPr>
+        <w:t>sequenceNumber</w:t>
+      </w:r>
+      <w:proofErr w:type="spellEnd"/>
+      <w:r>
+        <w:rPr>
+          <w:rFonts w:asciiTheme="minorHAnsi" w:hAnsiTheme="minorHAnsi" w:cstheme="minorHAnsi"/>
+          <w:i/>
+        </w:rPr>
+        <w:t xml:space="preserve"> </w:t>
+      </w:r>
+      <w:r>
+        <w:rPr>
+          <w:rFonts w:asciiTheme="minorHAnsi" w:hAnsiTheme="minorHAnsi" w:cstheme="minorHAnsi"/>
+        </w:rPr>
+        <w:t>-</w:t>
+      </w:r>
+      <w:r>
+        <w:rPr>
+          <w:rFonts w:asciiTheme="minorHAnsi" w:hAnsiTheme="minorHAnsi" w:cstheme="minorHAnsi"/>
+        </w:rPr>
+        <w:t xml:space="preserve"> </w:t>
+      </w:r>
+      <w:r>
+        <w:rPr>
+          <w:rFonts w:asciiTheme="minorHAnsi" w:hAnsiTheme="minorHAnsi" w:cstheme="minorHAnsi"/>
+        </w:rPr>
+        <w:t>o número de sequência da trama, sendo que este pode ser zero ou um</w:t>
+      </w:r>
+    </w:p>
+    <w:p>
+      <w:pPr>
+        <w:pStyle w:val="PargrafodaLista"/>
+        <w:numPr>
+          <w:ilvl w:val="0"/>
+          <w:numId w:val="3"/>
+        </w:numPr>
+        <w:tabs>
+          <w:tab w:val="left" w:pos="1125"/>
+        </w:tabs>
+        <w:rPr>
+          <w:rFonts w:asciiTheme="minorHAnsi" w:hAnsiTheme="minorHAnsi" w:cstheme="minorHAnsi"/>
+        </w:rPr>
+      </w:pPr>
+      <w:proofErr w:type="spellStart"/>
+      <w:r>
+        <w:rPr>
+          <w:rFonts w:asciiTheme="minorHAnsi" w:hAnsiTheme="minorHAnsi" w:cstheme="minorHAnsi"/>
+          <w:i/>
+        </w:rPr>
+        <w:t>timeout</w:t>
+      </w:r>
+      <w:proofErr w:type="spellEnd"/>
+      <w:r>
+        <w:rPr>
+          <w:rFonts w:asciiTheme="minorHAnsi" w:hAnsiTheme="minorHAnsi" w:cstheme="minorHAnsi"/>
+        </w:rPr>
+        <w:t xml:space="preserve"> – valor do temporizador (três segundos)</w:t>
+      </w:r>
+    </w:p>
+    <w:p>
+      <w:pPr>
+        <w:pStyle w:val="PargrafodaLista"/>
+        <w:numPr>
+          <w:ilvl w:val="0"/>
+          <w:numId w:val="3"/>
+        </w:numPr>
+        <w:tabs>
+          <w:tab w:val="left" w:pos="1125"/>
+        </w:tabs>
+        <w:rPr>
+          <w:rFonts w:asciiTheme="minorHAnsi" w:hAnsiTheme="minorHAnsi" w:cstheme="minorHAnsi"/>
+        </w:rPr>
+      </w:pPr>
+      <w:proofErr w:type="spellStart"/>
+      <w:r>
+        <w:rPr>
+          <w:rFonts w:asciiTheme="minorHAnsi" w:hAnsiTheme="minorHAnsi" w:cstheme="minorHAnsi"/>
+          <w:i/>
+        </w:rPr>
+        <w:t>numTransmissions</w:t>
+      </w:r>
+      <w:proofErr w:type="spellEnd"/>
+      <w:r>
+        <w:rPr>
+          <w:rFonts w:asciiTheme="minorHAnsi" w:hAnsiTheme="minorHAnsi" w:cstheme="minorHAnsi"/>
+        </w:rPr>
+        <w:t xml:space="preserve"> – número de tentativas em caso de falha</w:t>
+      </w:r>
+    </w:p>
+    <w:p>
+      <w:pPr>
+        <w:pStyle w:val="PargrafodaLista"/>
+        <w:numPr>
+          <w:ilvl w:val="0"/>
+          <w:numId w:val="3"/>
+        </w:numPr>
+        <w:tabs>
+          <w:tab w:val="left" w:pos="1125"/>
+        </w:tabs>
+        <w:rPr>
+          <w:rFonts w:asciiTheme="minorHAnsi" w:hAnsiTheme="minorHAnsi" w:cstheme="minorHAnsi"/>
+        </w:rPr>
+      </w:pPr>
+      <w:proofErr w:type="spellStart"/>
+      <w:r>
+        <w:rPr>
+          <w:rFonts w:asciiTheme="minorHAnsi" w:hAnsiTheme="minorHAnsi" w:cstheme="minorHAnsi"/>
+          <w:i/>
+        </w:rPr>
+        <w:t>frame</w:t>
+      </w:r>
+      <w:proofErr w:type="spellEnd"/>
+      <w:r>
+        <w:rPr>
+          <w:rFonts w:asciiTheme="minorHAnsi" w:hAnsiTheme="minorHAnsi" w:cstheme="minorHAnsi"/>
+        </w:rPr>
+        <w:t xml:space="preserve"> – trama</w:t>
+      </w:r>
+    </w:p>
+    <w:p>
+      <w:pPr>
+        <w:tabs>
+          <w:tab w:val="left" w:pos="1125"/>
+        </w:tabs>
+      </w:pPr>
+    </w:p>
+    <w:p>
+      <w:pPr>
+        <w:tabs>
+          <w:tab w:val="left" w:pos="1125"/>
+        </w:tabs>
+      </w:pPr>
+      <w:r>
+        <w:rPr>
+          <w:noProof/>
+        </w:rPr>
+        <mc:AlternateContent>
+          <mc:Choice Requires="wps">
+            <w:drawing>
+              <wp:anchor distT="0" distB="0" distL="114300" distR="114300" simplePos="0" relativeHeight="251675648" behindDoc="0" locked="0" layoutInCell="1" allowOverlap="1" wp14:anchorId="56E67F91" wp14:editId="63B8B604">
+                <wp:simplePos x="0" y="0"/>
+                <wp:positionH relativeFrom="column">
+                  <wp:posOffset>1785668</wp:posOffset>
+                </wp:positionH>
+                <wp:positionV relativeFrom="paragraph">
+                  <wp:posOffset>1291482</wp:posOffset>
+                </wp:positionV>
+                <wp:extent cx="2378075" cy="635"/>
+                <wp:effectExtent l="0" t="0" r="3175" b="18415"/>
+                <wp:wrapSquare wrapText="bothSides"/>
+                <wp:docPr id="14" name="Caixa de texto 14"/>
+                <wp:cNvGraphicFramePr/>
+                <a:graphic xmlns:a="http://schemas.openxmlformats.org/drawingml/2006/main">
+                  <a:graphicData uri="http://schemas.microsoft.com/office/word/2010/wordprocessingShape">
+                    <wps:wsp>
+                      <wps:cNvSpPr txBox="1"/>
+                      <wps:spPr>
+                        <a:xfrm>
+                          <a:off x="0" y="0"/>
+                          <a:ext cx="2378075" cy="635"/>
+                        </a:xfrm>
+                        <a:prstGeom prst="rect">
+                          <a:avLst/>
+                        </a:prstGeom>
+                        <a:solidFill>
+                          <a:prstClr val="white"/>
+                        </a:solidFill>
+                        <a:ln>
+                          <a:noFill/>
+                        </a:ln>
+                      </wps:spPr>
+                      <wps:txbx>
+                        <w:txbxContent>
+                          <w:p>
+                            <w:pPr>
+                              <w:pStyle w:val="Legenda"/>
+                              <w:jc w:val="center"/>
+                              <w:rPr>
+                                <w:rFonts w:asciiTheme="minorHAnsi" w:hAnsiTheme="minorHAnsi" w:cstheme="minorHAnsi"/>
+                                <w:noProof/>
+                                <w:sz w:val="20"/>
+                                <w:szCs w:val="20"/>
+                                <w:lang w:val="pt-PT"/>
+                              </w:rPr>
+                            </w:pPr>
+                            <w:r>
+                              <w:rPr>
+                                <w:rFonts w:asciiTheme="minorHAnsi" w:hAnsiTheme="minorHAnsi" w:cstheme="minorHAnsi"/>
+                                <w:sz w:val="20"/>
+                                <w:szCs w:val="20"/>
+                                <w:lang w:val="pt-PT"/>
+                              </w:rPr>
+                              <w:t xml:space="preserve">Imagem </w:t>
+                            </w:r>
+                            <w:r>
+                              <w:rPr>
+                                <w:rFonts w:asciiTheme="minorHAnsi" w:hAnsiTheme="minorHAnsi" w:cstheme="minorHAnsi"/>
+                                <w:sz w:val="20"/>
+                                <w:szCs w:val="20"/>
+                                <w:lang w:val="pt-PT"/>
+                              </w:rPr>
+                              <w:fldChar w:fldCharType="begin"/>
+                            </w:r>
+                            <w:r>
+                              <w:rPr>
+                                <w:rFonts w:asciiTheme="minorHAnsi" w:hAnsiTheme="minorHAnsi" w:cstheme="minorHAnsi"/>
+                                <w:sz w:val="20"/>
+                                <w:szCs w:val="20"/>
+                                <w:lang w:val="pt-PT"/>
+                              </w:rPr>
+                              <w:instrText xml:space="preserve"> SEQ Imagem \* ARABIC </w:instrText>
+                            </w:r>
+                            <w:r>
+                              <w:rPr>
+                                <w:rFonts w:asciiTheme="minorHAnsi" w:hAnsiTheme="minorHAnsi" w:cstheme="minorHAnsi"/>
+                                <w:sz w:val="20"/>
+                                <w:szCs w:val="20"/>
+                                <w:lang w:val="pt-PT"/>
+                              </w:rPr>
+                              <w:fldChar w:fldCharType="separate"/>
+                            </w:r>
+                            <w:r>
+                              <w:rPr>
+                                <w:rFonts w:asciiTheme="minorHAnsi" w:hAnsiTheme="minorHAnsi" w:cstheme="minorHAnsi"/>
+                                <w:noProof/>
+                                <w:sz w:val="20"/>
+                                <w:szCs w:val="20"/>
+                                <w:lang w:val="pt-PT"/>
+                              </w:rPr>
+                              <w:t>5</w:t>
+                            </w:r>
+                            <w:r>
+                              <w:rPr>
+                                <w:rFonts w:asciiTheme="minorHAnsi" w:hAnsiTheme="minorHAnsi" w:cstheme="minorHAnsi"/>
+                                <w:sz w:val="20"/>
+                                <w:szCs w:val="20"/>
+                                <w:lang w:val="pt-PT"/>
+                              </w:rPr>
+                              <w:fldChar w:fldCharType="end"/>
+                            </w:r>
+                            <w:r>
+                              <w:rPr>
+                                <w:rFonts w:asciiTheme="minorHAnsi" w:hAnsiTheme="minorHAnsi" w:cstheme="minorHAnsi"/>
+                                <w:sz w:val="20"/>
+                                <w:szCs w:val="20"/>
+                                <w:lang w:val="pt-PT"/>
+                              </w:rPr>
+                              <w:t xml:space="preserve"> - </w:t>
+                            </w:r>
+                            <w:proofErr w:type="spellStart"/>
+                            <w:r>
+                              <w:rPr>
+                                <w:rFonts w:asciiTheme="minorHAnsi" w:hAnsiTheme="minorHAnsi" w:cstheme="minorHAnsi"/>
+                                <w:sz w:val="20"/>
+                                <w:szCs w:val="20"/>
+                                <w:lang w:val="pt-PT"/>
+                              </w:rPr>
+                              <w:t>Struct</w:t>
+                            </w:r>
+                            <w:proofErr w:type="spellEnd"/>
+                            <w:r>
+                              <w:rPr>
+                                <w:rFonts w:asciiTheme="minorHAnsi" w:hAnsiTheme="minorHAnsi" w:cstheme="minorHAnsi"/>
+                                <w:sz w:val="20"/>
+                                <w:szCs w:val="20"/>
+                                <w:lang w:val="pt-PT"/>
+                              </w:rPr>
+                              <w:t xml:space="preserve"> da Camada de Ligação de Dados</w:t>
+                            </w:r>
+                          </w:p>
+                        </w:txbxContent>
+                      </wps:txbx>
+                      <wps:bodyPr rot="0" spcFirstLastPara="0" vertOverflow="overflow" horzOverflow="overflow" vert="horz" wrap="square" lIns="0" tIns="0" rIns="0" bIns="0" numCol="1" spcCol="0" rtlCol="0" fromWordArt="0" anchor="t" anchorCtr="0" forceAA="0" compatLnSpc="1">
+                        <a:prstTxWarp prst="textNoShape">
+                          <a:avLst/>
+                        </a:prstTxWarp>
+                        <a:spAutoFit/>
+                      </wps:bodyPr>
+                    </wps:wsp>
+                  </a:graphicData>
+                </a:graphic>
+              </wp:anchor>
+            </w:drawing>
+          </mc:Choice>
+          <mc:Fallback>
+            <w:pict>
+              <v:shape w14:anchorId="56E67F91" id="Caixa de texto 14" o:spid="_x0000_s1030" type="#_x0000_t202" style="position:absolute;margin-left:140.6pt;margin-top:101.7pt;width:187.25pt;height:.05pt;z-index:251675648;visibility:visible;mso-wrap-style:square;mso-wrap-distance-left:9pt;mso-wrap-distance-top:0;mso-wrap-distance-right:9pt;mso-wrap-distance-bottom:0;mso-position-horizontal:absolute;mso-position-horizontal-relative:text;mso-position-vertical:absolute;mso-position-vertical-relative:text;v-text-anchor:top" o:gfxdata="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" stroked="f">
+                <v:textbox style="mso-fit-shape-to-text:t" inset="0,0,0,0">
+                  <w:txbxContent>
+                    <w:p>
+                      <w:pPr>
+                        <w:pStyle w:val="Legenda"/>
+                        <w:jc w:val="center"/>
+                        <w:rPr>
+                          <w:rFonts w:asciiTheme="minorHAnsi" w:hAnsiTheme="minorHAnsi" w:cstheme="minorHAnsi"/>
+                          <w:noProof/>
+                          <w:sz w:val="20"/>
+                          <w:szCs w:val="20"/>
+                          <w:lang w:val="pt-PT"/>
+                        </w:rPr>
+                      </w:pPr>
+                      <w:r>
+                        <w:rPr>
+                          <w:rFonts w:asciiTheme="minorHAnsi" w:hAnsiTheme="minorHAnsi" w:cstheme="minorHAnsi"/>
+                          <w:sz w:val="20"/>
+                          <w:szCs w:val="20"/>
+                          <w:lang w:val="pt-PT"/>
+                        </w:rPr>
+                        <w:t xml:space="preserve">Imagem </w:t>
+                      </w:r>
+                      <w:r>
+                        <w:rPr>
+                          <w:rFonts w:asciiTheme="minorHAnsi" w:hAnsiTheme="minorHAnsi" w:cstheme="minorHAnsi"/>
+                          <w:sz w:val="20"/>
+                          <w:szCs w:val="20"/>
+                          <w:lang w:val="pt-PT"/>
+                        </w:rPr>
+                        <w:fldChar w:fldCharType="begin"/>
+                      </w:r>
+                      <w:r>
+                        <w:rPr>
+                          <w:rFonts w:asciiTheme="minorHAnsi" w:hAnsiTheme="minorHAnsi" w:cstheme="minorHAnsi"/>
+                          <w:sz w:val="20"/>
+                          <w:szCs w:val="20"/>
+                          <w:lang w:val="pt-PT"/>
+                        </w:rPr>
+                        <w:instrText xml:space="preserve"> SEQ Imagem \* ARABIC </w:instrText>
+                      </w:r>
+                      <w:r>
+                        <w:rPr>
+                          <w:rFonts w:asciiTheme="minorHAnsi" w:hAnsiTheme="minorHAnsi" w:cstheme="minorHAnsi"/>
+                          <w:sz w:val="20"/>
+                          <w:szCs w:val="20"/>
+                          <w:lang w:val="pt-PT"/>
+                        </w:rPr>
+                        <w:fldChar w:fldCharType="separate"/>
+                      </w:r>
+                      <w:r>
+                        <w:rPr>
+                          <w:rFonts w:asciiTheme="minorHAnsi" w:hAnsiTheme="minorHAnsi" w:cstheme="minorHAnsi"/>
+                          <w:noProof/>
+                          <w:sz w:val="20"/>
+                          <w:szCs w:val="20"/>
+                          <w:lang w:val="pt-PT"/>
+                        </w:rPr>
+                        <w:t>5</w:t>
+                      </w:r>
+                      <w:r>
+                        <w:rPr>
+                          <w:rFonts w:asciiTheme="minorHAnsi" w:hAnsiTheme="minorHAnsi" w:cstheme="minorHAnsi"/>
+                          <w:sz w:val="20"/>
+                          <w:szCs w:val="20"/>
+                          <w:lang w:val="pt-PT"/>
+                        </w:rPr>
+                        <w:fldChar w:fldCharType="end"/>
+                      </w:r>
+                      <w:r>
+                        <w:rPr>
+                          <w:rFonts w:asciiTheme="minorHAnsi" w:hAnsiTheme="minorHAnsi" w:cstheme="minorHAnsi"/>
+                          <w:sz w:val="20"/>
+                          <w:szCs w:val="20"/>
+                          <w:lang w:val="pt-PT"/>
+                        </w:rPr>
+                        <w:t xml:space="preserve"> - </w:t>
+                      </w:r>
+                      <w:proofErr w:type="spellStart"/>
+                      <w:r>
+                        <w:rPr>
+                          <w:rFonts w:asciiTheme="minorHAnsi" w:hAnsiTheme="minorHAnsi" w:cstheme="minorHAnsi"/>
+                          <w:sz w:val="20"/>
+                          <w:szCs w:val="20"/>
+                          <w:lang w:val="pt-PT"/>
+                        </w:rPr>
+                        <w:t>Struct</w:t>
+                      </w:r>
+                      <w:proofErr w:type="spellEnd"/>
+                      <w:r>
+                        <w:rPr>
+                          <w:rFonts w:asciiTheme="minorHAnsi" w:hAnsiTheme="minorHAnsi" w:cstheme="minorHAnsi"/>
+                          <w:sz w:val="20"/>
+                          <w:szCs w:val="20"/>
+                          <w:lang w:val="pt-PT"/>
+                        </w:rPr>
+                        <w:t xml:space="preserve"> da Camada de Ligação de Dados</w:t>
+                      </w:r>
+                    </w:p>
+                  </w:txbxContent>
+                </v:textbox>
+                <w10:wrap type="square"/>
+              </v:shape>
+            </w:pict>
+          </mc:Fallback>
+        </mc:AlternateContent>
+      </w:r>
+      <w:r>
+        <w:rPr>
+          <w:noProof/>
+          <w:lang w:eastAsia="pt-PT" w:bidi="ar-SA"/>
+        </w:rPr>
+        <w:drawing>
+          <wp:anchor distT="0" distB="0" distL="114300" distR="114300" simplePos="0" relativeHeight="251673600" behindDoc="0" locked="0" layoutInCell="1" allowOverlap="1">
+            <wp:simplePos x="0" y="0"/>
+            <wp:positionH relativeFrom="margin">
+              <wp:posOffset>1733910</wp:posOffset>
+            </wp:positionH>
+            <wp:positionV relativeFrom="paragraph">
+              <wp:posOffset>39526</wp:posOffset>
+            </wp:positionV>
+            <wp:extent cx="2378158" cy="1186200"/>
+            <wp:effectExtent l="0" t="0" r="3175" b="0"/>
+            <wp:wrapSquare wrapText="bothSides"/>
+            <wp:docPr id="13" name="Imagem 13"/>
+            <wp:cNvGraphicFramePr>
+              <a:graphicFrameLocks xmlns:a="http://schemas.openxmlformats.org/drawingml/2006/main" noChangeAspect="1"/>
+            </wp:cNvGraphicFramePr>
+            <a:graphic xmlns:a="http://schemas.openxmlformats.org/drawingml/2006/main">
+              <a:graphicData uri="http://schemas.openxmlformats.org/drawingml/2006/picture">
+                <pic:pic xmlns:pic="http://schemas.openxmlformats.org/drawingml/2006/picture">
+                  <pic:nvPicPr>
+                    <pic:cNvPr id="13" name="Captura de Ecrã (28).png"/>
+                    <pic:cNvPicPr/>
+                  </pic:nvPicPr>
+                  <pic:blipFill>
+                    <a:blip r:embed="rId16">
+                      <a:extLst>
+                        <a:ext uri="{28A0092B-C50C-407E-A947-70E740481C1C}">
+                          <a14:useLocalDpi xmlns:a14="http://schemas.microsoft.com/office/drawing/2010/main" val="0"/>
+                        </a:ext>
+                      </a:extLst>
+                    </a:blip>
+                    <a:stretch>
+                      <a:fillRect/>
+                    </a:stretch>
+                  </pic:blipFill>
+                  <pic:spPr>
+                    <a:xfrm>
+                      <a:off x="0" y="0"/>
+                      <a:ext cx="2378158" cy="1186200"/>
+                    </a:xfrm>
+                    <a:prstGeom prst="rect">
+                      <a:avLst/>
+                    </a:prstGeom>
+                  </pic:spPr>
+                </pic:pic>
+              </a:graphicData>
+            </a:graphic>
+            <wp14:sizeRelH relativeFrom="page">
+              <wp14:pctWidth>0</wp14:pctWidth>
+            </wp14:sizeRelH>
+            <wp14:sizeRelV relativeFrom="page">
+              <wp14:pctHeight>0</wp14:pctHeight>
+            </wp14:sizeRelV>
+          </wp:anchor>
+        </w:drawing>
+      </w:r>
+    </w:p>
+    <w:p/>
+    <w:p/>
+    <w:p/>
+    <w:p/>
+    <w:p/>
+    <w:p/>
+    <w:p/>
+    <w:p/>
+    <w:p/>
+    <w:p/>
+    <w:p/>
+    <w:p>
+      <w:pPr>
+        <w:tabs>
+          <w:tab w:val="left" w:pos="3210"/>
+        </w:tabs>
+        <w:rPr>
+          <w:rFonts w:asciiTheme="minorHAnsi" w:hAnsiTheme="minorHAnsi" w:cstheme="minorHAnsi"/>
+        </w:rPr>
+      </w:pPr>
+      <w:r>
+        <w:rPr>
+          <w:rFonts w:asciiTheme="minorHAnsi" w:hAnsiTheme="minorHAnsi" w:cstheme="minorHAnsi"/>
+        </w:rPr>
+        <w:t>As funções que consideramos mais importantes nesta camada são as seguintes</w:t>
+      </w:r>
+      <w:r>
+        <w:rPr>
+          <w:rFonts w:asciiTheme="minorHAnsi" w:hAnsiTheme="minorHAnsi" w:cstheme="minorHAnsi"/>
+        </w:rPr>
+        <w:t>:</w:t>
+      </w:r>
+    </w:p>
+    <w:p>
+      <w:pPr>
+        <w:tabs>
+          <w:tab w:val="left" w:pos="3210"/>
+        </w:tabs>
+        <w:rPr>
+          <w:rFonts w:asciiTheme="minorHAnsi" w:hAnsiTheme="minorHAnsi" w:cstheme="minorHAnsi"/>
+        </w:rPr>
+      </w:pPr>
+    </w:p>
+    <w:p>
+      <w:pPr>
+        <w:keepNext/>
+        <w:tabs>
+          <w:tab w:val="left" w:pos="3210"/>
+        </w:tabs>
+      </w:pPr>
+      <w:r>
+        <w:rPr>
+          <w:rFonts w:asciiTheme="minorHAnsi" w:hAnsiTheme="minorHAnsi" w:cstheme="minorHAnsi"/>
+          <w:noProof/>
+          <w:lang w:eastAsia="pt-PT" w:bidi="ar-SA"/>
+        </w:rPr>
+        <w:drawing>
+          <wp:inline distT="0" distB="0" distL="0" distR="0">
+            <wp:extent cx="6120130" cy="1222744"/>
+            <wp:effectExtent l="0" t="0" r="0" b="0"/>
+            <wp:docPr id="15" name="Imagem 15"/>
+            <wp:cNvGraphicFramePr>
+              <a:graphicFrameLocks xmlns:a="http://schemas.openxmlformats.org/drawingml/2006/main" noChangeAspect="1"/>
+            </wp:cNvGraphicFramePr>
+            <a:graphic xmlns:a="http://schemas.openxmlformats.org/drawingml/2006/main">
+              <a:graphicData uri="http://schemas.openxmlformats.org/drawingml/2006/picture">
+                <pic:pic xmlns:pic="http://schemas.openxmlformats.org/drawingml/2006/picture">
+                  <pic:nvPicPr>
+                    <pic:cNvPr id="15" name="Captura de Ecrã (29).png"/>
+                    <pic:cNvPicPr/>
+                  </pic:nvPicPr>
+                  <pic:blipFill rotWithShape="1">
+                    <a:blip r:embed="rId17">
+                      <a:extLst>
+                        <a:ext uri="{28A0092B-C50C-407E-A947-70E740481C1C}">
+                          <a14:useLocalDpi xmlns:a14="http://schemas.microsoft.com/office/drawing/2010/main" val="0"/>
+                        </a:ext>
+                      </a:extLst>
+                    </a:blip>
+                    <a:srcRect t="1" b="3721"/>
+                    <a:stretch/>
+                  </pic:blipFill>
+                  <pic:spPr bwMode="auto">
+                    <a:xfrm>
+                      <a:off x="0" y="0"/>
+                      <a:ext cx="6120130" cy="1222744"/>
+                    </a:xfrm>
+                    <a:prstGeom prst="rect">
+                      <a:avLst/>
+                    </a:prstGeom>
+                    <a:ln>
+                      <a:noFill/>
+                    </a:ln>
+                    <a:extLst>
+                      <a:ext uri="{53640926-AAD7-44D8-BBD7-CCE9431645EC}">
+                        <a14:shadowObscured xmlns:a14="http://schemas.microsoft.com/office/drawing/2010/main"/>
+                      </a:ext>
+                    </a:extLst>
+                  </pic:spPr>
+                </pic:pic>
+              </a:graphicData>
+            </a:graphic>
           </wp:inline>
         </w:drawing>
       </w:r>
+    </w:p>
+    <w:p>
+      <w:pPr>
+        <w:pStyle w:val="Legenda"/>
+        <w:jc w:val="center"/>
+        <w:rPr>
+          <w:rFonts w:asciiTheme="minorHAnsi" w:hAnsiTheme="minorHAnsi" w:cstheme="minorHAnsi"/>
+          <w:sz w:val="20"/>
+          <w:szCs w:val="20"/>
+          <w:lang w:val="pt-PT"/>
+        </w:rPr>
+      </w:pPr>
+      <w:r>
+        <w:rPr>
+          <w:rFonts w:asciiTheme="minorHAnsi" w:hAnsiTheme="minorHAnsi" w:cstheme="minorHAnsi"/>
+          <w:sz w:val="20"/>
+          <w:szCs w:val="20"/>
+          <w:lang w:val="pt-PT"/>
+        </w:rPr>
+        <w:t xml:space="preserve">Imagem </w:t>
+      </w:r>
+      <w:r>
+        <w:rPr>
+          <w:rFonts w:asciiTheme="minorHAnsi" w:hAnsiTheme="minorHAnsi" w:cstheme="minorHAnsi"/>
+          <w:sz w:val="20"/>
+          <w:szCs w:val="20"/>
+          <w:lang w:val="pt-PT"/>
+        </w:rPr>
+        <w:fldChar w:fldCharType="begin"/>
+      </w:r>
+      <w:r>
+        <w:rPr>
+          <w:rFonts w:asciiTheme="minorHAnsi" w:hAnsiTheme="minorHAnsi" w:cstheme="minorHAnsi"/>
+          <w:sz w:val="20"/>
+          <w:szCs w:val="20"/>
+          <w:lang w:val="pt-PT"/>
+        </w:rPr>
+        <w:instrText xml:space="preserve"> SEQ Imagem \* ARABIC </w:instrText>
+      </w:r>
+      <w:r>
+        <w:rPr>
+          <w:rFonts w:asciiTheme="minorHAnsi" w:hAnsiTheme="minorHAnsi" w:cstheme="minorHAnsi"/>
+          <w:sz w:val="20"/>
+          <w:szCs w:val="20"/>
+          <w:lang w:val="pt-PT"/>
+        </w:rPr>
+        <w:fldChar w:fldCharType="separate"/>
+      </w:r>
+      <w:r>
+        <w:rPr>
+          <w:rFonts w:asciiTheme="minorHAnsi" w:hAnsiTheme="minorHAnsi" w:cstheme="minorHAnsi"/>
+          <w:noProof/>
+          <w:sz w:val="20"/>
+          <w:szCs w:val="20"/>
+          <w:lang w:val="pt-PT"/>
+        </w:rPr>
+        <w:t>6</w:t>
+      </w:r>
+      <w:r>
+        <w:rPr>
+          <w:rFonts w:asciiTheme="minorHAnsi" w:hAnsiTheme="minorHAnsi" w:cstheme="minorHAnsi"/>
+          <w:sz w:val="20"/>
+          <w:szCs w:val="20"/>
+          <w:lang w:val="pt-PT"/>
+        </w:rPr>
+        <w:fldChar w:fldCharType="end"/>
+      </w:r>
+      <w:r>
+        <w:rPr>
+          <w:rFonts w:asciiTheme="minorHAnsi" w:hAnsiTheme="minorHAnsi" w:cstheme="minorHAnsi"/>
+          <w:sz w:val="20"/>
+          <w:szCs w:val="20"/>
+          <w:lang w:val="pt-PT"/>
+        </w:rPr>
+        <w:t>- Funções principais da Camada de Ligação de Dados</w:t>
+      </w:r>
+    </w:p>
+    <w:p>
+      <w:pPr>
+        <w:pStyle w:val="Legenda"/>
+        <w:jc w:val="center"/>
+        <w:rPr>
+          <w:rFonts w:asciiTheme="minorHAnsi" w:hAnsiTheme="minorHAnsi" w:cstheme="minorHAnsi"/>
+          <w:sz w:val="20"/>
+          <w:szCs w:val="20"/>
+          <w:lang w:val="pt-PT"/>
+        </w:rPr>
+      </w:pPr>
+    </w:p>
+    <w:p>
+      <w:pPr>
+        <w:pStyle w:val="Legenda"/>
+        <w:jc w:val="center"/>
+        <w:rPr>
+          <w:rFonts w:asciiTheme="minorHAnsi" w:hAnsiTheme="minorHAnsi" w:cstheme="minorHAnsi"/>
+          <w:sz w:val="20"/>
+          <w:szCs w:val="20"/>
+          <w:lang w:val="pt-PT"/>
+        </w:rPr>
+      </w:pPr>
+    </w:p>
+    <w:p>
+      <w:pPr>
+        <w:pStyle w:val="Legenda"/>
+        <w:jc w:val="center"/>
+        <w:rPr>
+          <w:rFonts w:asciiTheme="minorHAnsi" w:hAnsiTheme="minorHAnsi" w:cstheme="minorHAnsi"/>
+          <w:sz w:val="20"/>
+          <w:szCs w:val="20"/>
+          <w:lang w:val="pt-PT"/>
+        </w:rPr>
+      </w:pPr>
+    </w:p>
+    <w:p>
+      <w:pPr>
+        <w:pStyle w:val="Legenda"/>
+        <w:jc w:val="center"/>
+        <w:rPr>
+          <w:rFonts w:asciiTheme="minorHAnsi" w:hAnsiTheme="minorHAnsi" w:cstheme="minorHAnsi"/>
+          <w:sz w:val="20"/>
+          <w:szCs w:val="20"/>
+          <w:lang w:val="pt-PT"/>
+        </w:rPr>
+      </w:pPr>
+    </w:p>
+    <w:p>
+      <w:pPr>
+        <w:pStyle w:val="Legenda"/>
+        <w:jc w:val="center"/>
+        <w:rPr>
+          <w:rFonts w:asciiTheme="minorHAnsi" w:hAnsiTheme="minorHAnsi" w:cstheme="minorHAnsi"/>
+          <w:sz w:val="20"/>
+          <w:szCs w:val="20"/>
+          <w:lang w:val="pt-PT"/>
+        </w:rPr>
+      </w:pPr>
+    </w:p>
+    <w:p>
+      <w:pPr>
+        <w:pStyle w:val="Cabealho3"/>
+        <w:rPr>
+          <w:sz w:val="28"/>
+          <w:szCs w:val="28"/>
+        </w:rPr>
+      </w:pPr>
+      <w:r>
+        <w:rPr>
+          <w:sz w:val="28"/>
+          <w:szCs w:val="28"/>
+        </w:rPr>
+        <w:t>5. Casos de Utilização Principais</w:t>
+      </w:r>
+    </w:p>
+    <w:p>
+      <w:pPr>
+        <w:pStyle w:val="Legenda"/>
+        <w:jc w:val="center"/>
+        <w:rPr>
+          <w:rFonts w:asciiTheme="minorHAnsi" w:hAnsiTheme="minorHAnsi" w:cstheme="minorHAnsi"/>
+          <w:sz w:val="20"/>
+          <w:szCs w:val="20"/>
+          <w:lang w:val="pt-PT"/>
+        </w:rPr>
+      </w:pPr>
+    </w:p>
+    <w:p>
+      <w:pPr>
+        <w:pStyle w:val="Legenda"/>
+        <w:rPr>
+          <w:rFonts w:asciiTheme="minorHAnsi" w:hAnsiTheme="minorHAnsi" w:cstheme="minorHAnsi"/>
+          <w:i w:val="0"/>
+          <w:sz w:val="20"/>
+          <w:szCs w:val="20"/>
+          <w:lang w:val="pt-PT"/>
+        </w:rPr>
+      </w:pPr>
       <w:bookmarkStart w:id="0" w:name="_GoBack"/>
       <w:bookmarkEnd w:id="0"/>
+      <w:r>
+        <w:rPr>
+          <w:noProof/>
+        </w:rPr>
+        <mc:AlternateContent>
+          <mc:Choice Requires="wps">
+            <w:drawing>
+              <wp:anchor distT="0" distB="0" distL="114300" distR="114300" simplePos="0" relativeHeight="251678720" behindDoc="0" locked="0" layoutInCell="1" allowOverlap="1" wp14:anchorId="4A1B1B58" wp14:editId="0CF4D1EB">
+                <wp:simplePos x="0" y="0"/>
+                <wp:positionH relativeFrom="column">
+                  <wp:posOffset>711835</wp:posOffset>
+                </wp:positionH>
+                <wp:positionV relativeFrom="paragraph">
+                  <wp:posOffset>4411345</wp:posOffset>
+                </wp:positionV>
+                <wp:extent cx="4696460" cy="635"/>
+                <wp:effectExtent l="0" t="0" r="8890" b="18415"/>
+                <wp:wrapSquare wrapText="bothSides"/>
+                <wp:docPr id="17" name="Caixa de texto 17"/>
+                <wp:cNvGraphicFramePr/>
+                <a:graphic xmlns:a="http://schemas.openxmlformats.org/drawingml/2006/main">
+                  <a:graphicData uri="http://schemas.microsoft.com/office/word/2010/wordprocessingShape">
+                    <wps:wsp>
+                      <wps:cNvSpPr txBox="1"/>
+                      <wps:spPr>
+                        <a:xfrm>
+                          <a:off x="0" y="0"/>
+                          <a:ext cx="4696460" cy="635"/>
+                        </a:xfrm>
+                        <a:prstGeom prst="rect">
+                          <a:avLst/>
+                        </a:prstGeom>
+                        <a:solidFill>
+                          <a:prstClr val="white"/>
+                        </a:solidFill>
+                        <a:ln>
+                          <a:noFill/>
+                        </a:ln>
+                      </wps:spPr>
+                      <wps:txbx>
+                        <w:txbxContent>
+                          <w:p>
+                            <w:pPr>
+                              <w:pStyle w:val="Legenda"/>
+                              <w:jc w:val="center"/>
+                              <w:rPr>
+                                <w:rFonts w:asciiTheme="minorHAnsi" w:hAnsiTheme="minorHAnsi" w:cstheme="minorHAnsi"/>
+                                <w:noProof/>
+                                <w:sz w:val="20"/>
+                                <w:szCs w:val="20"/>
+                                <w:lang w:val="pt-PT"/>
+                              </w:rPr>
+                            </w:pPr>
+                            <w:r>
+                              <w:rPr>
+                                <w:rFonts w:asciiTheme="minorHAnsi" w:hAnsiTheme="minorHAnsi" w:cstheme="minorHAnsi"/>
+                                <w:sz w:val="20"/>
+                                <w:szCs w:val="20"/>
+                                <w:lang w:val="pt-PT"/>
+                              </w:rPr>
+                              <w:t xml:space="preserve">Imagem </w:t>
+                            </w:r>
+                            <w:r>
+                              <w:rPr>
+                                <w:rFonts w:asciiTheme="minorHAnsi" w:hAnsiTheme="minorHAnsi" w:cstheme="minorHAnsi"/>
+                                <w:sz w:val="20"/>
+                                <w:szCs w:val="20"/>
+                                <w:lang w:val="pt-PT"/>
+                              </w:rPr>
+                              <w:fldChar w:fldCharType="begin"/>
+                            </w:r>
+                            <w:r>
+                              <w:rPr>
+                                <w:rFonts w:asciiTheme="minorHAnsi" w:hAnsiTheme="minorHAnsi" w:cstheme="minorHAnsi"/>
+                                <w:sz w:val="20"/>
+                                <w:szCs w:val="20"/>
+                                <w:lang w:val="pt-PT"/>
+                              </w:rPr>
+                              <w:instrText xml:space="preserve"> SEQ Imagem \* ARABIC </w:instrText>
+                            </w:r>
+                            <w:r>
+                              <w:rPr>
+                                <w:rFonts w:asciiTheme="minorHAnsi" w:hAnsiTheme="minorHAnsi" w:cstheme="minorHAnsi"/>
+                                <w:sz w:val="20"/>
+                                <w:szCs w:val="20"/>
+                                <w:lang w:val="pt-PT"/>
+                              </w:rPr>
+                              <w:fldChar w:fldCharType="separate"/>
+                            </w:r>
+                            <w:r>
+                              <w:rPr>
+                                <w:rFonts w:asciiTheme="minorHAnsi" w:hAnsiTheme="minorHAnsi" w:cstheme="minorHAnsi"/>
+                                <w:noProof/>
+                                <w:sz w:val="20"/>
+                                <w:szCs w:val="20"/>
+                                <w:lang w:val="pt-PT"/>
+                              </w:rPr>
+                              <w:t>7</w:t>
+                            </w:r>
+                            <w:r>
+                              <w:rPr>
+                                <w:rFonts w:asciiTheme="minorHAnsi" w:hAnsiTheme="minorHAnsi" w:cstheme="minorHAnsi"/>
+                                <w:sz w:val="20"/>
+                                <w:szCs w:val="20"/>
+                                <w:lang w:val="pt-PT"/>
+                              </w:rPr>
+                              <w:fldChar w:fldCharType="end"/>
+                            </w:r>
+                            <w:r>
+                              <w:rPr>
+                                <w:rFonts w:asciiTheme="minorHAnsi" w:hAnsiTheme="minorHAnsi" w:cstheme="minorHAnsi"/>
+                                <w:sz w:val="20"/>
+                                <w:szCs w:val="20"/>
+                                <w:lang w:val="pt-PT"/>
+                              </w:rPr>
+                              <w:t xml:space="preserve"> - Casos de Utilização</w:t>
+                            </w:r>
+                          </w:p>
+                        </w:txbxContent>
+                      </wps:txbx>
+                      <wps:bodyPr rot="0" spcFirstLastPara="0" vertOverflow="overflow" horzOverflow="overflow" vert="horz" wrap="square" lIns="0" tIns="0" rIns="0" bIns="0" numCol="1" spcCol="0" rtlCol="0" fromWordArt="0" anchor="t" anchorCtr="0" forceAA="0" compatLnSpc="1">
+                        <a:prstTxWarp prst="textNoShape">
+                          <a:avLst/>
+                        </a:prstTxWarp>
+                        <a:spAutoFit/>
+                      </wps:bodyPr>
+                    </wps:wsp>
+                  </a:graphicData>
+                </a:graphic>
+              </wp:anchor>
+            </w:drawing>
+          </mc:Choice>
+          <mc:Fallback>
+            <w:pict>
+              <v:shape w14:anchorId="4A1B1B58" id="Caixa de texto 17" o:spid="_x0000_s1031" type="#_x0000_t202" style="position:absolute;margin-left:56.05pt;margin-top:347.35pt;width:369.8pt;height:.05pt;z-index:251678720;visibility:visible;mso-wrap-style:square;mso-wrap-distance-left:9pt;mso-wrap-distance-top:0;mso-wrap-distance-right:9pt;mso-wrap-distance-bottom:0;mso-position-horizontal:absolute;mso-position-horizontal-relative:text;mso-position-vertical:absolute;mso-position-vertical-relative:text;v-text-anchor:top" o:gfxdata="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" stroked="f">
+                <v:textbox style="mso-fit-shape-to-text:t" inset="0,0,0,0">
+                  <w:txbxContent>
+                    <w:p>
+                      <w:pPr>
+                        <w:pStyle w:val="Legenda"/>
+                        <w:jc w:val="center"/>
+                        <w:rPr>
+                          <w:rFonts w:asciiTheme="minorHAnsi" w:hAnsiTheme="minorHAnsi" w:cstheme="minorHAnsi"/>
+                          <w:noProof/>
+                          <w:sz w:val="20"/>
+                          <w:szCs w:val="20"/>
+                          <w:lang w:val="pt-PT"/>
+                        </w:rPr>
+                      </w:pPr>
+                      <w:r>
+                        <w:rPr>
+                          <w:rFonts w:asciiTheme="minorHAnsi" w:hAnsiTheme="minorHAnsi" w:cstheme="minorHAnsi"/>
+                          <w:sz w:val="20"/>
+                          <w:szCs w:val="20"/>
+                          <w:lang w:val="pt-PT"/>
+                        </w:rPr>
+                        <w:t xml:space="preserve">Imagem </w:t>
+                      </w:r>
+                      <w:r>
+                        <w:rPr>
+                          <w:rFonts w:asciiTheme="minorHAnsi" w:hAnsiTheme="minorHAnsi" w:cstheme="minorHAnsi"/>
+                          <w:sz w:val="20"/>
+                          <w:szCs w:val="20"/>
+                          <w:lang w:val="pt-PT"/>
+                        </w:rPr>
+                        <w:fldChar w:fldCharType="begin"/>
+                      </w:r>
+                      <w:r>
+                        <w:rPr>
+                          <w:rFonts w:asciiTheme="minorHAnsi" w:hAnsiTheme="minorHAnsi" w:cstheme="minorHAnsi"/>
+                          <w:sz w:val="20"/>
+                          <w:szCs w:val="20"/>
+                          <w:lang w:val="pt-PT"/>
+                        </w:rPr>
+                        <w:instrText xml:space="preserve"> SEQ Imagem \* ARABIC </w:instrText>
+                      </w:r>
+                      <w:r>
+                        <w:rPr>
+                          <w:rFonts w:asciiTheme="minorHAnsi" w:hAnsiTheme="minorHAnsi" w:cstheme="minorHAnsi"/>
+                          <w:sz w:val="20"/>
+                          <w:szCs w:val="20"/>
+                          <w:lang w:val="pt-PT"/>
+                        </w:rPr>
+                        <w:fldChar w:fldCharType="separate"/>
+                      </w:r>
+                      <w:r>
+                        <w:rPr>
+                          <w:rFonts w:asciiTheme="minorHAnsi" w:hAnsiTheme="minorHAnsi" w:cstheme="minorHAnsi"/>
+                          <w:noProof/>
+                          <w:sz w:val="20"/>
+                          <w:szCs w:val="20"/>
+                          <w:lang w:val="pt-PT"/>
+                        </w:rPr>
+                        <w:t>7</w:t>
+                      </w:r>
+                      <w:r>
+                        <w:rPr>
+                          <w:rFonts w:asciiTheme="minorHAnsi" w:hAnsiTheme="minorHAnsi" w:cstheme="minorHAnsi"/>
+                          <w:sz w:val="20"/>
+                          <w:szCs w:val="20"/>
+                          <w:lang w:val="pt-PT"/>
+                        </w:rPr>
+                        <w:fldChar w:fldCharType="end"/>
+                      </w:r>
+                      <w:r>
+                        <w:rPr>
+                          <w:rFonts w:asciiTheme="minorHAnsi" w:hAnsiTheme="minorHAnsi" w:cstheme="minorHAnsi"/>
+                          <w:sz w:val="20"/>
+                          <w:szCs w:val="20"/>
+                          <w:lang w:val="pt-PT"/>
+                        </w:rPr>
+                        <w:t xml:space="preserve"> - Casos de Utilização</w:t>
+                      </w:r>
+                    </w:p>
+                  </w:txbxContent>
+                </v:textbox>
+                <w10:wrap type="square"/>
+              </v:shape>
+            </w:pict>
+          </mc:Fallback>
+        </mc:AlternateContent>
+      </w:r>
+      <w:r>
+        <w:rPr>
+          <w:rFonts w:asciiTheme="minorHAnsi" w:hAnsiTheme="minorHAnsi" w:cstheme="minorHAnsi"/>
+          <w:i w:val="0"/>
+          <w:noProof/>
+          <w:sz w:val="20"/>
+          <w:szCs w:val="20"/>
+          <w:lang w:val="pt-PT" w:eastAsia="pt-PT" w:bidi="ar-SA"/>
+        </w:rPr>
+        <w:drawing>
+          <wp:anchor distT="0" distB="0" distL="114300" distR="114300" simplePos="0" relativeHeight="251676672" behindDoc="0" locked="0" layoutInCell="1" allowOverlap="1">
+            <wp:simplePos x="0" y="0"/>
+            <wp:positionH relativeFrom="margin">
+              <wp:align>center</wp:align>
+            </wp:positionH>
+            <wp:positionV relativeFrom="margin">
+              <wp:posOffset>1036261</wp:posOffset>
+            </wp:positionV>
+            <wp:extent cx="4696480" cy="4305901"/>
+            <wp:effectExtent l="0" t="0" r="0" b="0"/>
+            <wp:wrapSquare wrapText="bothSides"/>
+            <wp:docPr id="16" name="Imagem 16"/>
+            <wp:cNvGraphicFramePr>
+              <a:graphicFrameLocks xmlns:a="http://schemas.openxmlformats.org/drawingml/2006/main" noChangeAspect="1"/>
+            </wp:cNvGraphicFramePr>
+            <a:graphic xmlns:a="http://schemas.openxmlformats.org/drawingml/2006/main">
+              <a:graphicData uri="http://schemas.openxmlformats.org/drawingml/2006/picture">
+                <pic:pic xmlns:pic="http://schemas.openxmlformats.org/drawingml/2006/picture">
+                  <pic:nvPicPr>
+                    <pic:cNvPr id="16" name="Use Case Model.png"/>
+                    <pic:cNvPicPr/>
+                  </pic:nvPicPr>
+                  <pic:blipFill>
+                    <a:blip r:embed="rId18">
+                      <a:extLst>
+                        <a:ext uri="{28A0092B-C50C-407E-A947-70E740481C1C}">
+                          <a14:useLocalDpi xmlns:a14="http://schemas.microsoft.com/office/drawing/2010/main" val="0"/>
+                        </a:ext>
+                      </a:extLst>
+                    </a:blip>
+                    <a:stretch>
+                      <a:fillRect/>
+                    </a:stretch>
+                  </pic:blipFill>
+                  <pic:spPr>
+                    <a:xfrm>
+                      <a:off x="0" y="0"/>
+                      <a:ext cx="4696480" cy="4305901"/>
+                    </a:xfrm>
+                    <a:prstGeom prst="rect">
+                      <a:avLst/>
+                    </a:prstGeom>
+                  </pic:spPr>
+                </pic:pic>
+              </a:graphicData>
+            </a:graphic>
+          </wp:anchor>
+        </w:drawing>
+      </w:r>
     </w:p>
     <w:sectPr>
+      <w:footerReference w:type="default" r:id="rId19"/>
       <w:pgSz w:w="11906" w:h="16838"/>
       <w:pgMar w:top="1134" w:right="1134" w:bottom="1134" w:left="1134" w:header="720" w:footer="720" w:gutter="0"/>
       <w:cols w:space="720"/>
+      <w:titlePg/>
+      <w:docGrid w:linePitch="326"/>
     </w:sectPr>
   </w:body>
 </w:document>
@@ -2046,6 +4586,51 @@
     </w:p>
   </w:endnote>
 </w:endnotes>
+</file>
+
+<file path=word/footer1.xml><?xml version="1.0" encoding="utf-8"?>
+<w:ftr xmlns:wpc="http://schemas.microsoft.com/office/word/2010/wordprocessingCanvas" xmlns:cx="http://schemas.microsoft.com/office/drawing/2014/chartex" xmlns:cx1="http://schemas.microsoft.com/office/drawing/2015/9/8/chartex" xmlns:cx2="http://schemas.microsoft.com/office/drawing/2015/10/21/chartex" xmlns:cx3="http://schemas.microsoft.com/office/drawing/2016/5/9/chartex" xmlns:cx4="http://schemas.microsoft.com/office/drawing/2016/5/10/chartex" xmlns:cx5="http://schemas.microsoft.com/office/drawing/2016/5/11/chartex" xmlns:mc="http://schemas.openxmlformats.org/markup-compatibility/2006" xmlns:o="urn:schemas-microsoft-com:office:office" xmlns:r="http://schemas.openxmlformats.org/officeDocument/2006/relationships" xmlns:m="http://schemas.openxmlformats.org/officeDocument/2006/math" xmlns:v="urn:schemas-microsoft-com:vml" xmlns:wp14="http://schemas.microsoft.com/office/word/2010/wordprocessingDrawing" xmlns:wp="http://schemas.openxmlformats.org/drawingml/2006/wordprocessingDrawing" xmlns:w10="urn:schemas-microsoft-com:office:word" xmlns:w="http://schemas.openxmlformats.org/wordprocessingml/2006/main" xmlns:w14="http://schemas.microsoft.com/office/word/2010/wordml" xmlns:w15="http://schemas.microsoft.com/office/word/2012/wordml" xmlns:w16se="http://schemas.microsoft.com/office/word/2015/wordml/symex" xmlns:wpg="http://schemas.microsoft.com/office/word/2010/wordprocessingGroup" xmlns:wpi="http://schemas.microsoft.com/office/word/2010/wordprocessingInk" xmlns:wne="http://schemas.microsoft.com/office/word/2006/wordml" xmlns:wps="http://schemas.microsoft.com/office/word/2010/wordprocessingShape" mc:Ignorable="w14 w15 w16se wp14">
+  <w:sdt>
+    <w:sdtPr>
+      <w:id w:val="2125341757"/>
+      <w:docPartObj>
+        <w:docPartGallery w:val="Page Numbers (Bottom of Page)"/>
+        <w:docPartUnique/>
+      </w:docPartObj>
+    </w:sdtPr>
+    <w:sdtContent>
+      <w:p>
+        <w:pPr>
+          <w:pStyle w:val="Rodap"/>
+          <w:jc w:val="right"/>
+        </w:pPr>
+        <w:r>
+          <w:fldChar w:fldCharType="begin"/>
+        </w:r>
+        <w:r>
+          <w:instrText>PAGE   \* MERGEFORMAT</w:instrText>
+        </w:r>
+        <w:r>
+          <w:fldChar w:fldCharType="separate"/>
+        </w:r>
+        <w:r>
+          <w:rPr>
+            <w:noProof/>
+          </w:rPr>
+          <w:t>3</w:t>
+        </w:r>
+        <w:r>
+          <w:fldChar w:fldCharType="end"/>
+        </w:r>
+      </w:p>
+    </w:sdtContent>
+  </w:sdt>
+  <w:p>
+    <w:pPr>
+      <w:pStyle w:val="Rodap"/>
+    </w:pPr>
+  </w:p>
+</w:ftr>
 </file>
 
 <file path=word/footnotes.xml><?xml version="1.0" encoding="utf-8"?>
@@ -2177,6 +4762,119 @@
     </w:lvl>
   </w:abstractNum>
   <w:abstractNum w:abstractNumId="1" w15:restartNumberingAfterBreak="0">
+    <w:nsid w:val="1B5E1C38"/>
+    <w:multiLevelType w:val="hybridMultilevel"/>
+    <w:tmpl w:val="7CB8270A"/>
+    <w:lvl w:ilvl="0" w:tplc="08160001">
+      <w:start w:val="1"/>
+      <w:numFmt w:val="bullet"/>
+      <w:lvlText w:val=""/>
+      <w:lvlJc w:val="left"/>
+      <w:pPr>
+        <w:ind w:left="774" w:hanging="360"/>
+      </w:pPr>
+      <w:rPr>
+        <w:rFonts w:ascii="Symbol" w:hAnsi="Symbol" w:hint="default"/>
+      </w:rPr>
+    </w:lvl>
+    <w:lvl w:ilvl="1" w:tplc="08160003" w:tentative="1">
+      <w:start w:val="1"/>
+      <w:numFmt w:val="bullet"/>
+      <w:lvlText w:val="o"/>
+      <w:lvlJc w:val="left"/>
+      <w:pPr>
+        <w:ind w:left="1494" w:hanging="360"/>
+      </w:pPr>
+      <w:rPr>
+        <w:rFonts w:ascii="Courier New" w:hAnsi="Courier New" w:cs="Courier New" w:hint="default"/>
+      </w:rPr>
+    </w:lvl>
+    <w:lvl w:ilvl="2" w:tplc="08160005" w:tentative="1">
+      <w:start w:val="1"/>
+      <w:numFmt w:val="bullet"/>
+      <w:lvlText w:val=""/>
+      <w:lvlJc w:val="left"/>
+      <w:pPr>
+        <w:ind w:left="2214" w:hanging="360"/>
+      </w:pPr>
+      <w:rPr>
+        <w:rFonts w:ascii="Wingdings" w:hAnsi="Wingdings" w:hint="default"/>
+      </w:rPr>
+    </w:lvl>
+    <w:lvl w:ilvl="3" w:tplc="08160001" w:tentative="1">
+      <w:start w:val="1"/>
+      <w:numFmt w:val="bullet"/>
+      <w:lvlText w:val=""/>
+      <w:lvlJc w:val="left"/>
+      <w:pPr>
+        <w:ind w:left="2934" w:hanging="360"/>
+      </w:pPr>
+      <w:rPr>
+        <w:rFonts w:ascii="Symbol" w:hAnsi="Symbol" w:hint="default"/>
+      </w:rPr>
+    </w:lvl>
+    <w:lvl w:ilvl="4" w:tplc="08160003" w:tentative="1">
+      <w:start w:val="1"/>
+      <w:numFmt w:val="bullet"/>
+      <w:lvlText w:val="o"/>
+      <w:lvlJc w:val="left"/>
+      <w:pPr>
+        <w:ind w:left="3654" w:hanging="360"/>
+      </w:pPr>
+      <w:rPr>
+        <w:rFonts w:ascii="Courier New" w:hAnsi="Courier New" w:cs="Courier New" w:hint="default"/>
+      </w:rPr>
+    </w:lvl>
+    <w:lvl w:ilvl="5" w:tplc="08160005" w:tentative="1">
+      <w:start w:val="1"/>
+      <w:numFmt w:val="bullet"/>
+      <w:lvlText w:val=""/>
+      <w:lvlJc w:val="left"/>
+      <w:pPr>
+        <w:ind w:left="4374" w:hanging="360"/>
+      </w:pPr>
+      <w:rPr>
+        <w:rFonts w:ascii="Wingdings" w:hAnsi="Wingdings" w:hint="default"/>
+      </w:rPr>
+    </w:lvl>
+    <w:lvl w:ilvl="6" w:tplc="08160001" w:tentative="1">
+      <w:start w:val="1"/>
+      <w:numFmt w:val="bullet"/>
+      <w:lvlText w:val=""/>
+      <w:lvlJc w:val="left"/>
+      <w:pPr>
+        <w:ind w:left="5094" w:hanging="360"/>
+      </w:pPr>
+      <w:rPr>
+        <w:rFonts w:ascii="Symbol" w:hAnsi="Symbol" w:hint="default"/>
+      </w:rPr>
+    </w:lvl>
+    <w:lvl w:ilvl="7" w:tplc="08160003" w:tentative="1">
+      <w:start w:val="1"/>
+      <w:numFmt w:val="bullet"/>
+      <w:lvlText w:val="o"/>
+      <w:lvlJc w:val="left"/>
+      <w:pPr>
+        <w:ind w:left="5814" w:hanging="360"/>
+      </w:pPr>
+      <w:rPr>
+        <w:rFonts w:ascii="Courier New" w:hAnsi="Courier New" w:cs="Courier New" w:hint="default"/>
+      </w:rPr>
+    </w:lvl>
+    <w:lvl w:ilvl="8" w:tplc="08160005" w:tentative="1">
+      <w:start w:val="1"/>
+      <w:numFmt w:val="bullet"/>
+      <w:lvlText w:val=""/>
+      <w:lvlJc w:val="left"/>
+      <w:pPr>
+        <w:ind w:left="6534" w:hanging="360"/>
+      </w:pPr>
+      <w:rPr>
+        <w:rFonts w:ascii="Wingdings" w:hAnsi="Wingdings" w:hint="default"/>
+      </w:rPr>
+    </w:lvl>
+  </w:abstractNum>
+  <w:abstractNum w:abstractNumId="2" w15:restartNumberingAfterBreak="0">
     <w:nsid w:val="40703926"/>
     <w:multiLevelType w:val="multilevel"/>
     <w:tmpl w:val="2A102FFA"/>
@@ -2281,10 +4979,13 @@
     </w:lvl>
   </w:abstractNum>
   <w:num w:numId="1">
-    <w:abstractNumId w:val="1"/>
+    <w:abstractNumId w:val="2"/>
   </w:num>
   <w:num w:numId="2">
     <w:abstractNumId w:val="0"/>
+  </w:num>
+  <w:num w:numId="3">
+    <w:abstractNumId w:val="1"/>
   </w:num>
 </w:numbering>
 </file>
@@ -2689,6 +5390,9 @@
     <w:pPr>
       <w:suppressAutoHyphens/>
     </w:pPr>
+    <w:rPr>
+      <w:lang w:val="pt-PT"/>
+    </w:rPr>
   </w:style>
   <w:style w:type="paragraph" w:styleId="Cabealho1">
     <w:name w:val="heading 1"/>
@@ -2864,6 +5568,81 @@
       <w:rFonts w:asciiTheme="majorHAnsi" w:eastAsiaTheme="majorEastAsia" w:hAnsiTheme="majorHAnsi" w:cs="Mangal"/>
       <w:color w:val="1F4D78" w:themeColor="accent1" w:themeShade="7F"/>
       <w:szCs w:val="21"/>
+    </w:rPr>
+  </w:style>
+  <w:style w:type="paragraph" w:styleId="PargrafodaLista">
+    <w:name w:val="List Paragraph"/>
+    <w:basedOn w:val="Normal"/>
+    <w:uiPriority w:val="34"/>
+    <w:qFormat/>
+    <w:rsid w:val="00FB0745"/>
+    <w:pPr>
+      <w:ind w:left="720"/>
+      <w:contextualSpacing/>
+    </w:pPr>
+    <w:rPr>
+      <w:rFonts w:cs="Mangal"/>
+      <w:szCs w:val="21"/>
+    </w:rPr>
+  </w:style>
+  <w:style w:type="paragraph" w:styleId="Cabealho">
+    <w:name w:val="header"/>
+    <w:basedOn w:val="Normal"/>
+    <w:link w:val="CabealhoCarter"/>
+    <w:uiPriority w:val="99"/>
+    <w:unhideWhenUsed/>
+    <w:rsid w:val="00104F34"/>
+    <w:pPr>
+      <w:tabs>
+        <w:tab w:val="center" w:pos="4252"/>
+        <w:tab w:val="right" w:pos="8504"/>
+      </w:tabs>
+    </w:pPr>
+    <w:rPr>
+      <w:rFonts w:cs="Mangal"/>
+      <w:szCs w:val="21"/>
+    </w:rPr>
+  </w:style>
+  <w:style w:type="character" w:customStyle="1" w:styleId="CabealhoCarter">
+    <w:name w:val="Cabeçalho Caráter"/>
+    <w:basedOn w:val="Tipodeletrapredefinidodopargrafo"/>
+    <w:link w:val="Cabealho"/>
+    <w:uiPriority w:val="99"/>
+    <w:rsid w:val="00104F34"/>
+    <w:rPr>
+      <w:rFonts w:cs="Mangal"/>
+      <w:szCs w:val="21"/>
+      <w:lang w:val="pt-PT"/>
+    </w:rPr>
+  </w:style>
+  <w:style w:type="paragraph" w:styleId="Rodap">
+    <w:name w:val="footer"/>
+    <w:basedOn w:val="Normal"/>
+    <w:link w:val="RodapCarter"/>
+    <w:uiPriority w:val="99"/>
+    <w:unhideWhenUsed/>
+    <w:rsid w:val="00104F34"/>
+    <w:pPr>
+      <w:tabs>
+        <w:tab w:val="center" w:pos="4252"/>
+        <w:tab w:val="right" w:pos="8504"/>
+      </w:tabs>
+    </w:pPr>
+    <w:rPr>
+      <w:rFonts w:cs="Mangal"/>
+      <w:szCs w:val="21"/>
+    </w:rPr>
+  </w:style>
+  <w:style w:type="character" w:customStyle="1" w:styleId="RodapCarter">
+    <w:name w:val="Rodapé Caráter"/>
+    <w:basedOn w:val="Tipodeletrapredefinidodopargrafo"/>
+    <w:link w:val="Rodap"/>
+    <w:uiPriority w:val="99"/>
+    <w:rsid w:val="00104F34"/>
+    <w:rPr>
+      <w:rFonts w:cs="Mangal"/>
+      <w:szCs w:val="21"/>
+      <w:lang w:val="pt-PT"/>
     </w:rPr>
   </w:style>
 </w:styles>
@@ -3162,4 +5941,16 @@
     </a:ext>
   </a:extLst>
 </a:theme>
+</file>
+
+<file path=customXml/item1.xml><?xml version="1.0" encoding="utf-8"?>
+<b:Sources xmlns:b="http://schemas.openxmlformats.org/officeDocument/2006/bibliography" xmlns="http://schemas.openxmlformats.org/officeDocument/2006/bibliography" SelectedStyle="\APASixthEditionOfficeOnline.xsl" StyleName="APA" Version="6"/>
+</file>
+
+<file path=customXml/itemProps1.xml><?xml version="1.0" encoding="utf-8"?>
+<ds:datastoreItem xmlns:ds="http://schemas.openxmlformats.org/officeDocument/2006/customXml" ds:itemID="{A357FEC8-C0DF-4DCC-A468-3C1B53DC033B}">
+  <ds:schemaRefs>
+    <ds:schemaRef ds:uri="http://schemas.openxmlformats.org/officeDocument/2006/bibliography"/>
+  </ds:schemaRefs>
+</ds:datastoreItem>
 </file>
</xml_diff>

<commit_message>
started protocolo de ligação
</commit_message>
<xml_diff>
--- a/Relatorio/Relatório_init.docx
+++ b/Relatorio/Relatório_init.docx
@@ -4273,8 +4273,6 @@
           <w:lang w:val="pt-PT"/>
         </w:rPr>
       </w:pPr>
-      <w:bookmarkStart w:id="0" w:name="_GoBack"/>
-      <w:bookmarkEnd w:id="0"/>
       <w:r>
         <w:rPr>
           <w:noProof/>
@@ -4557,6 +4555,336 @@
         </w:drawing>
       </w:r>
     </w:p>
+    <w:p/>
+    <w:p/>
+    <w:p/>
+    <w:p/>
+    <w:p/>
+    <w:p/>
+    <w:p/>
+    <w:p/>
+    <w:p/>
+    <w:p/>
+    <w:p/>
+    <w:p/>
+    <w:p/>
+    <w:p/>
+    <w:p/>
+    <w:p/>
+    <w:p/>
+    <w:p/>
+    <w:p/>
+    <w:p/>
+    <w:p/>
+    <w:p/>
+    <w:p/>
+    <w:p/>
+    <w:p/>
+    <w:p/>
+    <w:p/>
+    <w:p/>
+    <w:p/>
+    <w:p/>
+    <w:p>
+      <w:pPr>
+        <w:pStyle w:val="Cabealho3"/>
+        <w:rPr>
+          <w:sz w:val="28"/>
+          <w:szCs w:val="28"/>
+        </w:rPr>
+      </w:pPr>
+      <w:r>
+        <w:rPr>
+          <w:sz w:val="28"/>
+          <w:szCs w:val="28"/>
+        </w:rPr>
+        <w:t>6.Protocolo de Ligação</w:t>
+      </w:r>
+      <w:r>
+        <w:rPr>
+          <w:sz w:val="28"/>
+          <w:szCs w:val="28"/>
+        </w:rPr>
+        <w:t xml:space="preserve"> Lógica</w:t>
+      </w:r>
+    </w:p>
+    <w:p/>
+    <w:p>
+      <w:pPr>
+        <w:jc w:val="both"/>
+        <w:rPr>
+          <w:rFonts w:asciiTheme="minorHAnsi" w:hAnsiTheme="minorHAnsi" w:cstheme="minorHAnsi"/>
+        </w:rPr>
+      </w:pPr>
+      <w:r>
+        <w:rPr>
+          <w:rFonts w:asciiTheme="minorHAnsi" w:hAnsiTheme="minorHAnsi" w:cstheme="minorHAnsi"/>
+        </w:rPr>
+        <w:t>O protocolo tratado nesta secção do relatório está implementado no ficheiro</w:t>
+      </w:r>
+      <w:r>
+        <w:rPr>
+          <w:rFonts w:asciiTheme="minorHAnsi" w:hAnsiTheme="minorHAnsi" w:cstheme="minorHAnsi"/>
+        </w:rPr>
+        <w:t xml:space="preserve"> </w:t>
+      </w:r>
+      <w:proofErr w:type="spellStart"/>
+      <w:r>
+        <w:rPr>
+          <w:rFonts w:asciiTheme="minorHAnsi" w:hAnsiTheme="minorHAnsi" w:cstheme="minorHAnsi"/>
+          <w:i/>
+        </w:rPr>
+        <w:t>dataLinkLayer.c</w:t>
+      </w:r>
+      <w:proofErr w:type="spellEnd"/>
+      <w:r>
+        <w:rPr>
+          <w:rFonts w:asciiTheme="minorHAnsi" w:hAnsiTheme="minorHAnsi" w:cstheme="minorHAnsi"/>
+        </w:rPr>
+        <w:t>.</w:t>
+      </w:r>
+    </w:p>
+    <w:p>
+      <w:pPr>
+        <w:jc w:val="both"/>
+        <w:rPr>
+          <w:rFonts w:asciiTheme="minorHAnsi" w:hAnsiTheme="minorHAnsi" w:cstheme="minorHAnsi"/>
+        </w:rPr>
+      </w:pPr>
+      <w:r>
+        <w:rPr>
+          <w:rFonts w:asciiTheme="minorHAnsi" w:hAnsiTheme="minorHAnsi" w:cstheme="minorHAnsi"/>
+        </w:rPr>
+        <w:t>Os principais aspetos funcionais desta camada passam pela configuração da porta s</w:t>
+      </w:r>
+      <w:r>
+        <w:rPr>
+          <w:rFonts w:asciiTheme="minorHAnsi" w:hAnsiTheme="minorHAnsi" w:cstheme="minorHAnsi"/>
+        </w:rPr>
+        <w:t xml:space="preserve">érie e transmissão de dados através da mesma. O envio e receção de tramas, é também um ponto fulcral, assim como os processos que garantem a transparência, </w:t>
+      </w:r>
+      <w:proofErr w:type="spellStart"/>
+      <w:r>
+        <w:rPr>
+          <w:rFonts w:asciiTheme="minorHAnsi" w:hAnsiTheme="minorHAnsi" w:cstheme="minorHAnsi"/>
+          <w:i/>
+        </w:rPr>
+        <w:t>stuffing</w:t>
+      </w:r>
+      <w:proofErr w:type="spellEnd"/>
+      <w:r>
+        <w:rPr>
+          <w:rFonts w:asciiTheme="minorHAnsi" w:hAnsiTheme="minorHAnsi" w:cstheme="minorHAnsi"/>
+        </w:rPr>
+        <w:t xml:space="preserve"> e </w:t>
+      </w:r>
+      <w:proofErr w:type="spellStart"/>
+      <w:r>
+        <w:rPr>
+          <w:rFonts w:asciiTheme="minorHAnsi" w:hAnsiTheme="minorHAnsi" w:cstheme="minorHAnsi"/>
+          <w:i/>
+        </w:rPr>
+        <w:t>destuffing</w:t>
+      </w:r>
+      <w:proofErr w:type="spellEnd"/>
+      <w:r>
+        <w:rPr>
+          <w:rFonts w:asciiTheme="minorHAnsi" w:hAnsiTheme="minorHAnsi" w:cstheme="minorHAnsi"/>
+        </w:rPr>
+        <w:t>.</w:t>
+      </w:r>
+    </w:p>
+    <w:p>
+      <w:pPr>
+        <w:jc w:val="both"/>
+        <w:rPr>
+          <w:rFonts w:asciiTheme="minorHAnsi" w:hAnsiTheme="minorHAnsi" w:cstheme="minorHAnsi"/>
+        </w:rPr>
+      </w:pPr>
+      <w:r>
+        <w:rPr>
+          <w:rFonts w:asciiTheme="minorHAnsi" w:hAnsiTheme="minorHAnsi" w:cstheme="minorHAnsi"/>
+        </w:rPr>
+        <w:t>As funções fundamentais para o funcionamento desta camada já foram referidas na secção de estrutura de código e, portanto, serão aqui descritas.</w:t>
+      </w:r>
+    </w:p>
+    <w:p>
+      <w:pPr>
+        <w:jc w:val="both"/>
+        <w:rPr>
+          <w:rFonts w:asciiTheme="minorHAnsi" w:hAnsiTheme="minorHAnsi" w:cstheme="minorHAnsi"/>
+        </w:rPr>
+      </w:pPr>
+    </w:p>
+    <w:p>
+      <w:pPr>
+        <w:jc w:val="both"/>
+        <w:rPr>
+          <w:rFonts w:asciiTheme="minorHAnsi" w:hAnsiTheme="minorHAnsi" w:cstheme="minorHAnsi"/>
+        </w:rPr>
+      </w:pPr>
+      <w:r>
+        <w:rPr>
+          <w:rFonts w:asciiTheme="minorHAnsi" w:hAnsiTheme="minorHAnsi" w:cstheme="minorHAnsi"/>
+        </w:rPr>
+        <w:t xml:space="preserve">A </w:t>
+      </w:r>
+      <w:r>
+        <w:rPr>
+          <w:rFonts w:asciiTheme="minorHAnsi" w:hAnsiTheme="minorHAnsi" w:cstheme="minorHAnsi"/>
+        </w:rPr>
+        <w:t>função</w:t>
+      </w:r>
+      <w:r>
+        <w:rPr>
+          <w:rFonts w:asciiTheme="minorHAnsi" w:hAnsiTheme="minorHAnsi" w:cstheme="minorHAnsi"/>
+          <w:b/>
+        </w:rPr>
+        <w:t xml:space="preserve"> </w:t>
+      </w:r>
+      <w:proofErr w:type="spellStart"/>
+      <w:r>
+        <w:rPr>
+          <w:rFonts w:asciiTheme="minorHAnsi" w:hAnsiTheme="minorHAnsi" w:cstheme="minorHAnsi"/>
+          <w:b/>
+        </w:rPr>
+        <w:t>ll_open</w:t>
+      </w:r>
+      <w:proofErr w:type="spellEnd"/>
+      <w:r>
+        <w:rPr>
+          <w:rFonts w:asciiTheme="minorHAnsi" w:hAnsiTheme="minorHAnsi" w:cstheme="minorHAnsi"/>
+        </w:rPr>
+        <w:t xml:space="preserve"> permite iniciar a conexão através da porta s</w:t>
+      </w:r>
+      <w:r>
+        <w:rPr>
+          <w:rFonts w:asciiTheme="minorHAnsi" w:hAnsiTheme="minorHAnsi" w:cstheme="minorHAnsi"/>
+        </w:rPr>
+        <w:t>érie e inicializa o alarme.</w:t>
+      </w:r>
+      <w:r>
+        <w:rPr>
+          <w:rFonts w:asciiTheme="minorHAnsi" w:hAnsiTheme="minorHAnsi" w:cstheme="minorHAnsi"/>
+        </w:rPr>
+        <w:t xml:space="preserve"> Esta executa uma função auxiliar </w:t>
+      </w:r>
+      <w:proofErr w:type="spellStart"/>
+      <w:proofErr w:type="gramStart"/>
+      <w:r>
+        <w:rPr>
+          <w:rFonts w:asciiTheme="minorHAnsi" w:hAnsiTheme="minorHAnsi" w:cstheme="minorHAnsi"/>
+          <w:b/>
+        </w:rPr>
+        <w:t>sendSET</w:t>
+      </w:r>
+      <w:proofErr w:type="spellEnd"/>
+      <w:r>
+        <w:rPr>
+          <w:rFonts w:asciiTheme="minorHAnsi" w:hAnsiTheme="minorHAnsi" w:cstheme="minorHAnsi"/>
+          <w:b/>
+        </w:rPr>
+        <w:t>(</w:t>
+      </w:r>
+      <w:proofErr w:type="gramEnd"/>
+      <w:r>
+        <w:rPr>
+          <w:rFonts w:asciiTheme="minorHAnsi" w:hAnsiTheme="minorHAnsi" w:cstheme="minorHAnsi"/>
+          <w:b/>
+        </w:rPr>
+        <w:t>)</w:t>
+      </w:r>
+      <w:r>
+        <w:rPr>
+          <w:rFonts w:asciiTheme="minorHAnsi" w:hAnsiTheme="minorHAnsi" w:cstheme="minorHAnsi"/>
+        </w:rPr>
+        <w:t xml:space="preserve">, no caso de se tratar do emissor, ou a </w:t>
+      </w:r>
+      <w:proofErr w:type="spellStart"/>
+      <w:r>
+        <w:rPr>
+          <w:rFonts w:asciiTheme="minorHAnsi" w:hAnsiTheme="minorHAnsi" w:cstheme="minorHAnsi"/>
+          <w:b/>
+        </w:rPr>
+        <w:t>receiveSET</w:t>
+      </w:r>
+      <w:proofErr w:type="spellEnd"/>
+      <w:r>
+        <w:rPr>
+          <w:rFonts w:asciiTheme="minorHAnsi" w:hAnsiTheme="minorHAnsi" w:cstheme="minorHAnsi"/>
+          <w:b/>
+        </w:rPr>
+        <w:t>()</w:t>
+      </w:r>
+      <w:r>
+        <w:rPr>
+          <w:rFonts w:asciiTheme="minorHAnsi" w:hAnsiTheme="minorHAnsi" w:cstheme="minorHAnsi"/>
+        </w:rPr>
+        <w:t>, no caso do recetor.</w:t>
+      </w:r>
+    </w:p>
+    <w:p>
+      <w:pPr>
+        <w:jc w:val="both"/>
+        <w:rPr>
+          <w:rFonts w:asciiTheme="minorHAnsi" w:hAnsiTheme="minorHAnsi" w:cstheme="minorHAnsi"/>
+        </w:rPr>
+      </w:pPr>
+      <w:r>
+        <w:rPr>
+          <w:rFonts w:asciiTheme="minorHAnsi" w:hAnsiTheme="minorHAnsi" w:cstheme="minorHAnsi"/>
+        </w:rPr>
+        <w:t xml:space="preserve">Quando o emissor está ativo, a função envia </w:t>
+      </w:r>
+      <w:r>
+        <w:rPr>
+          <w:rFonts w:asciiTheme="minorHAnsi" w:hAnsiTheme="minorHAnsi" w:cstheme="minorHAnsi"/>
+        </w:rPr>
+        <w:t>um</w:t>
+      </w:r>
+      <w:r>
+        <w:rPr>
+          <w:rFonts w:asciiTheme="minorHAnsi" w:hAnsiTheme="minorHAnsi" w:cstheme="minorHAnsi"/>
+        </w:rPr>
+        <w:t>a trama SET</w:t>
+      </w:r>
+      <w:r>
+        <w:rPr>
+          <w:rFonts w:asciiTheme="minorHAnsi" w:hAnsiTheme="minorHAnsi" w:cstheme="minorHAnsi"/>
+        </w:rPr>
+        <w:t xml:space="preserve">, esperando pela resposta do recetor, o envio de uma trama UA, que significa que o processo pode prosseguir. Se o envio da trama UA não </w:t>
+      </w:r>
+      <w:r>
+        <w:rPr>
+          <w:rFonts w:asciiTheme="minorHAnsi" w:hAnsiTheme="minorHAnsi" w:cstheme="minorHAnsi"/>
+        </w:rPr>
+        <w:lastRenderedPageBreak/>
+        <w:t>for efetuado o programa reinicia e repete o processo um número de vezes estipuladas, que ao ser atingido termina o programa em estado de erro.</w:t>
+      </w:r>
+      <w:bookmarkStart w:id="0" w:name="_GoBack"/>
+      <w:bookmarkEnd w:id="0"/>
+    </w:p>
+    <w:p>
+      <w:pPr>
+        <w:rPr>
+          <w:rFonts w:asciiTheme="minorHAnsi" w:hAnsiTheme="minorHAnsi" w:cstheme="minorHAnsi"/>
+        </w:rPr>
+      </w:pPr>
+    </w:p>
+    <w:p>
+      <w:pPr>
+        <w:rPr>
+          <w:rFonts w:asciiTheme="minorHAnsi" w:hAnsiTheme="minorHAnsi" w:cstheme="minorHAnsi"/>
+        </w:rPr>
+      </w:pPr>
+    </w:p>
+    <w:p>
+      <w:pPr>
+        <w:rPr>
+          <w:rFonts w:asciiTheme="minorHAnsi" w:hAnsiTheme="minorHAnsi" w:cstheme="minorHAnsi"/>
+        </w:rPr>
+      </w:pPr>
+    </w:p>
     <w:sectPr>
       <w:footerReference w:type="default" r:id="rId19"/>
       <w:pgSz w:w="11906" w:h="16838"/>
@@ -4617,7 +4945,7 @@
           <w:rPr>
             <w:noProof/>
           </w:rPr>
-          <w:t>3</w:t>
+          <w:t>7</w:t>
         </w:r>
         <w:r>
           <w:fldChar w:fldCharType="end"/>
@@ -5948,7 +6276,7 @@
 </file>
 
 <file path=customXml/itemProps1.xml><?xml version="1.0" encoding="utf-8"?>
-<ds:datastoreItem xmlns:ds="http://schemas.openxmlformats.org/officeDocument/2006/customXml" ds:itemID="{A357FEC8-C0DF-4DCC-A468-3C1B53DC033B}">
+<ds:datastoreItem xmlns:ds="http://schemas.openxmlformats.org/officeDocument/2006/customXml" ds:itemID="{3790C8DC-F064-4CE1-AB2D-24BE9FC6D864}">
   <ds:schemaRefs>
     <ds:schemaRef ds:uri="http://schemas.openxmlformats.org/officeDocument/2006/bibliography"/>
   </ds:schemaRefs>

</xml_diff>

<commit_message>
protocolo de ligação de dados completo
</commit_message>
<xml_diff>
--- a/Relatorio/Relatório_init.docx
+++ b/Relatorio/Relatório_init.docx
@@ -1107,6 +1107,7 @@
       <w:r>
         <w:rPr>
           <w:rFonts w:ascii="Calibri" w:hAnsi="Calibri" w:cs="Calibri"/>
+          <w:highlight w:val="yellow"/>
           <w:lang w:val="pt-PT"/>
         </w:rPr>
         <w:t>O objetivo principal era conseguir fazer passar uma imagem de um pinguim, de um computador emissor para um computador recetor, exibindo a imagem no último. Este objetivo, foi concretizado, assim como o envio e receção dos protocolos a seguir.</w:t>
@@ -1120,13 +1121,6 @@
           <w:lang w:val="pt-PT"/>
         </w:rPr>
       </w:pPr>
-      <w:r>
-        <w:rPr>
-          <w:rFonts w:ascii="Calibri" w:hAnsi="Calibri" w:cs="Calibri"/>
-          <w:lang w:val="pt-PT"/>
-        </w:rPr>
-        <w:tab/>
-      </w:r>
       <w:r>
         <w:rPr>
           <w:rFonts w:ascii="Calibri" w:hAnsi="Calibri" w:cs="Calibri"/>
@@ -2161,16 +2155,6 @@
     <w:p>
       <w:pPr>
         <w:pStyle w:val="Cabealho3"/>
-      </w:pPr>
-    </w:p>
-    <w:p>
-      <w:pPr>
-        <w:pStyle w:val="Cabealho3"/>
-      </w:pPr>
-    </w:p>
-    <w:p>
-      <w:pPr>
-        <w:pStyle w:val="Cabealho3"/>
         <w:rPr>
           <w:sz w:val="28"/>
           <w:szCs w:val="28"/>
@@ -2463,10 +2447,10 @@
           <wp:anchor distT="0" distB="0" distL="114300" distR="114300" simplePos="0" relativeHeight="251667456" behindDoc="0" locked="0" layoutInCell="1" allowOverlap="1">
             <wp:simplePos x="0" y="0"/>
             <wp:positionH relativeFrom="margin">
-              <wp:posOffset>3127267</wp:posOffset>
+              <wp:posOffset>3126740</wp:posOffset>
             </wp:positionH>
             <wp:positionV relativeFrom="page">
-              <wp:posOffset>9048559</wp:posOffset>
+              <wp:posOffset>8851900</wp:posOffset>
             </wp:positionV>
             <wp:extent cx="1722755" cy="396240"/>
             <wp:effectExtent l="0" t="0" r="0" b="3810"/>
@@ -2541,7 +2525,6 @@
           <w:noProof/>
           <w:lang w:eastAsia="pt-PT" w:bidi="ar-SA"/>
         </w:rPr>
-        <w:lastRenderedPageBreak/>
         <mc:AlternateContent>
           <mc:Choice Requires="wps">
             <w:drawing>
@@ -3037,11 +3020,24 @@
           <w:lang w:eastAsia="pt-PT" w:bidi="ar-SA"/>
         </w:rPr>
       </w:pPr>
-      <w:r>
-        <w:rPr>
+    </w:p>
+    <w:p>
+      <w:pPr>
+        <w:tabs>
+          <w:tab w:val="left" w:pos="1125"/>
+        </w:tabs>
+        <w:rPr>
+          <w:rFonts w:asciiTheme="minorHAnsi" w:hAnsiTheme="minorHAnsi" w:cstheme="minorHAnsi"/>
           <w:noProof/>
           <w:lang w:eastAsia="pt-PT" w:bidi="ar-SA"/>
         </w:rPr>
+      </w:pPr>
+      <w:r>
+        <w:rPr>
+          <w:noProof/>
+          <w:lang w:eastAsia="pt-PT" w:bidi="ar-SA"/>
+        </w:rPr>
+        <w:lastRenderedPageBreak/>
         <mc:AlternateContent>
           <mc:Choice Requires="wps">
             <w:drawing>
@@ -4280,22 +4276,107 @@
       </w:pPr>
       <w:r>
         <w:rPr>
+          <w:rFonts w:asciiTheme="minorHAnsi" w:hAnsiTheme="minorHAnsi" w:cstheme="minorHAnsi"/>
+          <w:i w:val="0"/>
           <w:noProof/>
+          <w:sz w:val="20"/>
+          <w:szCs w:val="20"/>
           <w:lang w:val="pt-PT" w:eastAsia="pt-PT" w:bidi="ar-SA"/>
+        </w:rPr>
+        <w:drawing>
+          <wp:anchor distT="0" distB="0" distL="114300" distR="114300" simplePos="0" relativeHeight="251676672" behindDoc="0" locked="0" layoutInCell="1" allowOverlap="1">
+            <wp:simplePos x="0" y="0"/>
+            <wp:positionH relativeFrom="margin">
+              <wp:align>center</wp:align>
+            </wp:positionH>
+            <wp:positionV relativeFrom="margin">
+              <wp:posOffset>1036261</wp:posOffset>
+            </wp:positionV>
+            <wp:extent cx="4696480" cy="4305901"/>
+            <wp:effectExtent l="0" t="0" r="0" b="0"/>
+            <wp:wrapSquare wrapText="bothSides"/>
+            <wp:docPr id="16" name="Imagem 16"/>
+            <wp:cNvGraphicFramePr>
+              <a:graphicFrameLocks xmlns:a="http://schemas.openxmlformats.org/drawingml/2006/main" noChangeAspect="1"/>
+            </wp:cNvGraphicFramePr>
+            <a:graphic xmlns:a="http://schemas.openxmlformats.org/drawingml/2006/main">
+              <a:graphicData uri="http://schemas.openxmlformats.org/drawingml/2006/picture">
+                <pic:pic xmlns:pic="http://schemas.openxmlformats.org/drawingml/2006/picture">
+                  <pic:nvPicPr>
+                    <pic:cNvPr id="16" name="Use Case Model.png"/>
+                    <pic:cNvPicPr/>
+                  </pic:nvPicPr>
+                  <pic:blipFill>
+                    <a:blip r:embed="rId18">
+                      <a:extLst>
+                        <a:ext uri="{28A0092B-C50C-407E-A947-70E740481C1C}">
+                          <a14:useLocalDpi xmlns:a14="http://schemas.microsoft.com/office/drawing/2010/main" val="0"/>
+                        </a:ext>
+                      </a:extLst>
+                    </a:blip>
+                    <a:stretch>
+                      <a:fillRect/>
+                    </a:stretch>
+                  </pic:blipFill>
+                  <pic:spPr>
+                    <a:xfrm>
+                      <a:off x="0" y="0"/>
+                      <a:ext cx="4696480" cy="4305901"/>
+                    </a:xfrm>
+                    <a:prstGeom prst="rect">
+                      <a:avLst/>
+                    </a:prstGeom>
+                  </pic:spPr>
+                </pic:pic>
+              </a:graphicData>
+            </a:graphic>
+          </wp:anchor>
+        </w:drawing>
+      </w:r>
+    </w:p>
+    <w:p/>
+    <w:p/>
+    <w:p/>
+    <w:p/>
+    <w:p/>
+    <w:p/>
+    <w:p/>
+    <w:p/>
+    <w:p/>
+    <w:p/>
+    <w:p/>
+    <w:p/>
+    <w:p/>
+    <w:p/>
+    <w:p/>
+    <w:p/>
+    <w:p/>
+    <w:p/>
+    <w:p/>
+    <w:p/>
+    <w:p/>
+    <w:p/>
+    <w:p/>
+    <w:p/>
+    <w:p>
+      <w:r>
+        <w:rPr>
+          <w:noProof/>
+          <w:lang w:eastAsia="pt-PT" w:bidi="ar-SA"/>
         </w:rPr>
         <mc:AlternateContent>
           <mc:Choice Requires="wps">
             <w:drawing>
               <wp:anchor distT="0" distB="0" distL="114300" distR="114300" simplePos="0" relativeHeight="251678720" behindDoc="0" locked="0" layoutInCell="1" allowOverlap="1" wp14:anchorId="4A1B1B58" wp14:editId="0CF4D1EB">
                 <wp:simplePos x="0" y="0"/>
-                <wp:positionH relativeFrom="column">
-                  <wp:posOffset>711835</wp:posOffset>
+                <wp:positionH relativeFrom="margin">
+                  <wp:align>center</wp:align>
                 </wp:positionH>
                 <wp:positionV relativeFrom="paragraph">
-                  <wp:posOffset>4411345</wp:posOffset>
+                  <wp:posOffset>173990</wp:posOffset>
                 </wp:positionV>
                 <wp:extent cx="4696460" cy="635"/>
-                <wp:effectExtent l="0" t="0" r="8890" b="18415"/>
+                <wp:effectExtent l="0" t="0" r="8890" b="0"/>
                 <wp:wrapSquare wrapText="bothSides"/>
                 <wp:docPr id="17" name="Caixa de texto 17"/>
                 <wp:cNvGraphicFramePr/>
@@ -4413,7 +4494,7 @@
           </mc:Choice>
           <mc:Fallback>
             <w:pict>
-              <v:shape w14:anchorId="4A1B1B58" id="Caixa de texto 17" o:spid="_x0000_s1031" type="#_x0000_t202" style="position:absolute;margin-left:56.05pt;margin-top:347.35pt;width:369.8pt;height:.05pt;z-index:251678720;visibility:visible;mso-wrap-style:square;mso-wrap-distance-left:9pt;mso-wrap-distance-top:0;mso-wrap-distance-right:9pt;mso-wrap-distance-bottom:0;mso-position-horizontal:absolute;mso-position-horizontal-relative:text;mso-position-vertical:absolute;mso-position-vertical-relative:text;v-text-anchor:top" o:gfxdata="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" stroked="f">
+              <v:shape w14:anchorId="4A1B1B58" id="Caixa de texto 17" o:spid="_x0000_s1031" type="#_x0000_t202" style="position:absolute;margin-left:0;margin-top:13.7pt;width:369.8pt;height:.05pt;z-index:251678720;visibility:visible;mso-wrap-style:square;mso-wrap-distance-left:9pt;mso-wrap-distance-top:0;mso-wrap-distance-right:9pt;mso-wrap-distance-bottom:0;mso-position-horizontal:center;mso-position-horizontal-relative:margin;mso-position-vertical:absolute;mso-position-vertical-relative:text;v-text-anchor:top" o:gfxdata="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" stroked="f">
                 <v:textbox style="mso-fit-shape-to-text:t" inset="0,0,0,0">
                   <w:txbxContent>
                     <w:p>
@@ -4495,34 +4576,328 @@
                     </w:p>
                   </w:txbxContent>
                 </v:textbox>
-                <w10:wrap type="square"/>
+                <w10:wrap type="square" anchorx="margin"/>
               </v:shape>
             </w:pict>
           </mc:Fallback>
         </mc:AlternateContent>
       </w:r>
-      <w:r>
-        <w:rPr>
-          <w:rFonts w:asciiTheme="minorHAnsi" w:hAnsiTheme="minorHAnsi" w:cstheme="minorHAnsi"/>
-          <w:i w:val="0"/>
+    </w:p>
+    <w:p/>
+    <w:p/>
+    <w:p/>
+    <w:p/>
+    <w:p/>
+    <w:p>
+      <w:pPr>
+        <w:pStyle w:val="Cabealho3"/>
+        <w:rPr>
+          <w:sz w:val="28"/>
+          <w:szCs w:val="28"/>
+        </w:rPr>
+      </w:pPr>
+      <w:r>
+        <w:rPr>
+          <w:sz w:val="28"/>
+          <w:szCs w:val="28"/>
+        </w:rPr>
+        <w:t>6.Protocolo de Ligação</w:t>
+      </w:r>
+      <w:r>
+        <w:rPr>
+          <w:sz w:val="28"/>
+          <w:szCs w:val="28"/>
+        </w:rPr>
+        <w:t xml:space="preserve"> Lógica</w:t>
+      </w:r>
+    </w:p>
+    <w:p/>
+    <w:p>
+      <w:pPr>
+        <w:jc w:val="both"/>
+        <w:rPr>
+          <w:rFonts w:asciiTheme="minorHAnsi" w:hAnsiTheme="minorHAnsi" w:cstheme="minorHAnsi"/>
+        </w:rPr>
+      </w:pPr>
+      <w:r>
+        <w:rPr>
+          <w:rFonts w:asciiTheme="minorHAnsi" w:hAnsiTheme="minorHAnsi" w:cstheme="minorHAnsi"/>
+        </w:rPr>
+        <w:t>O protocolo tratado nesta secção do relatório está implementado no ficheiro</w:t>
+      </w:r>
+      <w:r>
+        <w:rPr>
+          <w:rFonts w:asciiTheme="minorHAnsi" w:hAnsiTheme="minorHAnsi" w:cstheme="minorHAnsi"/>
+        </w:rPr>
+        <w:t xml:space="preserve"> </w:t>
+      </w:r>
+      <w:proofErr w:type="spellStart"/>
+      <w:r>
+        <w:rPr>
+          <w:rFonts w:asciiTheme="minorHAnsi" w:hAnsiTheme="minorHAnsi" w:cstheme="minorHAnsi"/>
+          <w:i/>
+        </w:rPr>
+        <w:t>dataLinkLayer.c</w:t>
+      </w:r>
+      <w:proofErr w:type="spellEnd"/>
+      <w:r>
+        <w:rPr>
+          <w:rFonts w:asciiTheme="minorHAnsi" w:hAnsiTheme="minorHAnsi" w:cstheme="minorHAnsi"/>
+        </w:rPr>
+        <w:t>.</w:t>
+      </w:r>
+    </w:p>
+    <w:p>
+      <w:pPr>
+        <w:jc w:val="both"/>
+        <w:rPr>
+          <w:rFonts w:asciiTheme="minorHAnsi" w:hAnsiTheme="minorHAnsi" w:cstheme="minorHAnsi"/>
+        </w:rPr>
+      </w:pPr>
+      <w:r>
+        <w:rPr>
+          <w:rFonts w:asciiTheme="minorHAnsi" w:hAnsiTheme="minorHAnsi" w:cstheme="minorHAnsi"/>
+        </w:rPr>
+        <w:t>Os principais aspetos funcionais desta camada passam pela configuração da porta s</w:t>
+      </w:r>
+      <w:r>
+        <w:rPr>
+          <w:rFonts w:asciiTheme="minorHAnsi" w:hAnsiTheme="minorHAnsi" w:cstheme="minorHAnsi"/>
+        </w:rPr>
+        <w:t xml:space="preserve">érie e transmissão de dados através da mesma. O envio e receção de tramas, é também um ponto fulcral, assim como os processos que garantem a transparência, </w:t>
+      </w:r>
+      <w:proofErr w:type="spellStart"/>
+      <w:r>
+        <w:rPr>
+          <w:rFonts w:asciiTheme="minorHAnsi" w:hAnsiTheme="minorHAnsi" w:cstheme="minorHAnsi"/>
+          <w:i/>
+        </w:rPr>
+        <w:t>stuffing</w:t>
+      </w:r>
+      <w:proofErr w:type="spellEnd"/>
+      <w:r>
+        <w:rPr>
+          <w:rFonts w:asciiTheme="minorHAnsi" w:hAnsiTheme="minorHAnsi" w:cstheme="minorHAnsi"/>
+        </w:rPr>
+        <w:t xml:space="preserve"> e </w:t>
+      </w:r>
+      <w:proofErr w:type="spellStart"/>
+      <w:r>
+        <w:rPr>
+          <w:rFonts w:asciiTheme="minorHAnsi" w:hAnsiTheme="minorHAnsi" w:cstheme="minorHAnsi"/>
+          <w:i/>
+        </w:rPr>
+        <w:t>destuffing</w:t>
+      </w:r>
+      <w:proofErr w:type="spellEnd"/>
+      <w:r>
+        <w:rPr>
+          <w:rFonts w:asciiTheme="minorHAnsi" w:hAnsiTheme="minorHAnsi" w:cstheme="minorHAnsi"/>
+        </w:rPr>
+        <w:t>.</w:t>
+      </w:r>
+    </w:p>
+    <w:p>
+      <w:pPr>
+        <w:jc w:val="both"/>
+        <w:rPr>
+          <w:rFonts w:asciiTheme="minorHAnsi" w:hAnsiTheme="minorHAnsi" w:cstheme="minorHAnsi"/>
+        </w:rPr>
+      </w:pPr>
+      <w:r>
+        <w:rPr>
+          <w:rFonts w:asciiTheme="minorHAnsi" w:hAnsiTheme="minorHAnsi" w:cstheme="minorHAnsi"/>
+        </w:rPr>
+        <w:t>As funções fundamentais para o funcionamento desta camada já foram referidas na secção de estrutura de código e, portanto, serão aqui descritas.</w:t>
+      </w:r>
+    </w:p>
+    <w:p>
+      <w:pPr>
+        <w:jc w:val="both"/>
+        <w:rPr>
+          <w:rFonts w:asciiTheme="minorHAnsi" w:hAnsiTheme="minorHAnsi" w:cstheme="minorHAnsi"/>
+        </w:rPr>
+      </w:pPr>
+    </w:p>
+    <w:p>
+      <w:pPr>
+        <w:jc w:val="both"/>
+        <w:rPr>
+          <w:rFonts w:asciiTheme="minorHAnsi" w:hAnsiTheme="minorHAnsi" w:cstheme="minorHAnsi"/>
+        </w:rPr>
+      </w:pPr>
+      <w:r>
+        <w:rPr>
+          <w:rFonts w:asciiTheme="minorHAnsi" w:hAnsiTheme="minorHAnsi" w:cstheme="minorHAnsi"/>
+        </w:rPr>
+        <w:t xml:space="preserve">A </w:t>
+      </w:r>
+      <w:r>
+        <w:rPr>
+          <w:rFonts w:asciiTheme="minorHAnsi" w:hAnsiTheme="minorHAnsi" w:cstheme="minorHAnsi"/>
+        </w:rPr>
+        <w:t>função</w:t>
+      </w:r>
+      <w:r>
+        <w:rPr>
+          <w:rFonts w:asciiTheme="minorHAnsi" w:hAnsiTheme="minorHAnsi" w:cstheme="minorHAnsi"/>
+          <w:b/>
+        </w:rPr>
+        <w:t xml:space="preserve"> </w:t>
+      </w:r>
+      <w:proofErr w:type="spellStart"/>
+      <w:r>
+        <w:rPr>
+          <w:rFonts w:asciiTheme="minorHAnsi" w:hAnsiTheme="minorHAnsi" w:cstheme="minorHAnsi"/>
+          <w:b/>
+        </w:rPr>
+        <w:t>ll_open</w:t>
+      </w:r>
+      <w:proofErr w:type="spellEnd"/>
+      <w:r>
+        <w:rPr>
+          <w:rFonts w:asciiTheme="minorHAnsi" w:hAnsiTheme="minorHAnsi" w:cstheme="minorHAnsi"/>
+        </w:rPr>
+        <w:t xml:space="preserve"> permite iniciar a conexão através da porta s</w:t>
+      </w:r>
+      <w:r>
+        <w:rPr>
+          <w:rFonts w:asciiTheme="minorHAnsi" w:hAnsiTheme="minorHAnsi" w:cstheme="minorHAnsi"/>
+        </w:rPr>
+        <w:t>érie e inicializa o alarme.</w:t>
+      </w:r>
+      <w:r>
+        <w:rPr>
+          <w:rFonts w:asciiTheme="minorHAnsi" w:hAnsiTheme="minorHAnsi" w:cstheme="minorHAnsi"/>
+        </w:rPr>
+        <w:t xml:space="preserve"> Esta executa uma função auxiliar </w:t>
+      </w:r>
+      <w:proofErr w:type="spellStart"/>
+      <w:r>
+        <w:rPr>
+          <w:rFonts w:asciiTheme="minorHAnsi" w:hAnsiTheme="minorHAnsi" w:cstheme="minorHAnsi"/>
+          <w:b/>
+        </w:rPr>
+        <w:t>sendSET</w:t>
+      </w:r>
+      <w:proofErr w:type="spellEnd"/>
+      <w:r>
+        <w:rPr>
+          <w:rFonts w:asciiTheme="minorHAnsi" w:hAnsiTheme="minorHAnsi" w:cstheme="minorHAnsi"/>
+        </w:rPr>
+        <w:t xml:space="preserve">, no caso de se tratar do emissor, ou a </w:t>
+      </w:r>
+      <w:proofErr w:type="spellStart"/>
+      <w:r>
+        <w:rPr>
+          <w:rFonts w:asciiTheme="minorHAnsi" w:hAnsiTheme="minorHAnsi" w:cstheme="minorHAnsi"/>
+          <w:b/>
+        </w:rPr>
+        <w:t>receiveSET</w:t>
+      </w:r>
+      <w:proofErr w:type="spellEnd"/>
+      <w:r>
+        <w:rPr>
+          <w:rFonts w:asciiTheme="minorHAnsi" w:hAnsiTheme="minorHAnsi" w:cstheme="minorHAnsi"/>
+        </w:rPr>
+        <w:t>, no caso do recetor.</w:t>
+      </w:r>
+    </w:p>
+    <w:p>
+      <w:pPr>
+        <w:jc w:val="both"/>
+        <w:rPr>
+          <w:rFonts w:asciiTheme="minorHAnsi" w:hAnsiTheme="minorHAnsi" w:cstheme="minorHAnsi"/>
+        </w:rPr>
+      </w:pPr>
+      <w:r>
+        <w:rPr>
+          <w:rFonts w:asciiTheme="minorHAnsi" w:hAnsiTheme="minorHAnsi" w:cstheme="minorHAnsi"/>
+        </w:rPr>
+        <w:t xml:space="preserve">Quando o emissor está ativo, a função envia </w:t>
+      </w:r>
+      <w:r>
+        <w:rPr>
+          <w:rFonts w:asciiTheme="minorHAnsi" w:hAnsiTheme="minorHAnsi" w:cstheme="minorHAnsi"/>
+        </w:rPr>
+        <w:t>um</w:t>
+      </w:r>
+      <w:r>
+        <w:rPr>
+          <w:rFonts w:asciiTheme="minorHAnsi" w:hAnsiTheme="minorHAnsi" w:cstheme="minorHAnsi"/>
+        </w:rPr>
+        <w:t xml:space="preserve">a trama </w:t>
+      </w:r>
+      <w:r>
+        <w:rPr>
+          <w:rFonts w:asciiTheme="minorHAnsi" w:hAnsiTheme="minorHAnsi" w:cstheme="minorHAnsi"/>
+        </w:rPr>
+        <w:t xml:space="preserve">com o comando </w:t>
+      </w:r>
+      <w:r>
+        <w:rPr>
+          <w:rFonts w:asciiTheme="minorHAnsi" w:hAnsiTheme="minorHAnsi" w:cstheme="minorHAnsi"/>
+        </w:rPr>
+        <w:t>SET</w:t>
+      </w:r>
+      <w:r>
+        <w:rPr>
+          <w:rFonts w:asciiTheme="minorHAnsi" w:hAnsiTheme="minorHAnsi" w:cstheme="minorHAnsi"/>
+        </w:rPr>
+        <w:t>, esperando pela resposta do recetor, o envio de uma trama</w:t>
+      </w:r>
+      <w:r>
+        <w:rPr>
+          <w:rFonts w:asciiTheme="minorHAnsi" w:hAnsiTheme="minorHAnsi" w:cstheme="minorHAnsi"/>
+        </w:rPr>
+        <w:t xml:space="preserve"> com o comando </w:t>
+      </w:r>
+      <w:r>
+        <w:rPr>
+          <w:rFonts w:asciiTheme="minorHAnsi" w:hAnsiTheme="minorHAnsi" w:cstheme="minorHAnsi"/>
+        </w:rPr>
+        <w:t xml:space="preserve">UA, que significa que o processo pode prosseguir. Se o envio da trama UA não for efetuado o programa reinicia e repete o processo um </w:t>
+      </w:r>
+      <w:r>
+        <w:rPr>
+          <w:rFonts w:asciiTheme="minorHAnsi" w:hAnsiTheme="minorHAnsi" w:cstheme="minorHAnsi"/>
+        </w:rPr>
+        <w:lastRenderedPageBreak/>
+        <w:t>número de vezes estipuladas, que ao ser atingido termina o programa em estado de erro.</w:t>
+      </w:r>
+      <w:r>
+        <w:rPr>
+          <w:rFonts w:asciiTheme="minorHAnsi" w:hAnsiTheme="minorHAnsi" w:cstheme="minorHAnsi"/>
+        </w:rPr>
+        <w:t xml:space="preserve"> O lado do recetor aguarda a receção do SET e quando esta é efetuada envia o comando UA.</w:t>
+      </w:r>
+    </w:p>
+    <w:p>
+      <w:pPr>
+        <w:jc w:val="both"/>
+        <w:rPr>
+          <w:rFonts w:asciiTheme="minorHAnsi" w:hAnsiTheme="minorHAnsi" w:cstheme="minorHAnsi"/>
+        </w:rPr>
+      </w:pPr>
+      <w:r>
+        <w:rPr>
+          <w:rFonts w:asciiTheme="minorHAnsi" w:hAnsiTheme="minorHAnsi" w:cstheme="minorHAnsi"/>
           <w:noProof/>
-          <w:sz w:val="20"/>
-          <w:szCs w:val="20"/>
-          <w:lang w:val="pt-PT" w:eastAsia="pt-PT" w:bidi="ar-SA"/>
+          <w:lang w:eastAsia="pt-PT" w:bidi="ar-SA"/>
         </w:rPr>
         <w:drawing>
-          <wp:anchor distT="0" distB="0" distL="114300" distR="114300" simplePos="0" relativeHeight="251676672" behindDoc="0" locked="0" layoutInCell="1" allowOverlap="1">
+          <wp:anchor distT="0" distB="0" distL="114300" distR="114300" simplePos="0" relativeHeight="251679744" behindDoc="0" locked="0" layoutInCell="1" allowOverlap="1">
             <wp:simplePos x="0" y="0"/>
             <wp:positionH relativeFrom="margin">
               <wp:align>center</wp:align>
             </wp:positionH>
             <wp:positionV relativeFrom="margin">
-              <wp:posOffset>1036261</wp:posOffset>
+              <wp:posOffset>438150</wp:posOffset>
             </wp:positionV>
-            <wp:extent cx="4696480" cy="4305901"/>
-            <wp:effectExtent l="0" t="0" r="0" b="0"/>
+            <wp:extent cx="1819275" cy="533400"/>
+            <wp:effectExtent l="0" t="0" r="9525" b="0"/>
             <wp:wrapSquare wrapText="bothSides"/>
-            <wp:docPr id="16" name="Imagem 16"/>
+            <wp:docPr id="3" name="Imagem 3"/>
             <wp:cNvGraphicFramePr>
               <a:graphicFrameLocks xmlns:a="http://schemas.openxmlformats.org/drawingml/2006/main" noChangeAspect="1"/>
             </wp:cNvGraphicFramePr>
@@ -4530,11 +4905,494 @@
               <a:graphicData uri="http://schemas.openxmlformats.org/drawingml/2006/picture">
                 <pic:pic xmlns:pic="http://schemas.openxmlformats.org/drawingml/2006/picture">
                   <pic:nvPicPr>
-                    <pic:cNvPr id="16" name="Use Case Model.png"/>
+                    <pic:cNvPr id="3" name="Captura de Ecrã (31).png"/>
+                    <pic:cNvPicPr/>
+                  </pic:nvPicPr>
+                  <pic:blipFill rotWithShape="1">
+                    <a:blip r:embed="rId19">
+                      <a:extLst>
+                        <a:ext uri="{28A0092B-C50C-407E-A947-70E740481C1C}">
+                          <a14:useLocalDpi xmlns:a14="http://schemas.microsoft.com/office/drawing/2010/main" val="0"/>
+                        </a:ext>
+                      </a:extLst>
+                    </a:blip>
+                    <a:srcRect b="34118"/>
+                    <a:stretch/>
+                  </pic:blipFill>
+                  <pic:spPr bwMode="auto">
+                    <a:xfrm>
+                      <a:off x="0" y="0"/>
+                      <a:ext cx="1819529" cy="533474"/>
+                    </a:xfrm>
+                    <a:prstGeom prst="rect">
+                      <a:avLst/>
+                    </a:prstGeom>
+                    <a:ln>
+                      <a:noFill/>
+                    </a:ln>
+                    <a:extLst>
+                      <a:ext uri="{53640926-AAD7-44D8-BBD7-CCE9431645EC}">
+                        <a14:shadowObscured xmlns:a14="http://schemas.microsoft.com/office/drawing/2010/main"/>
+                      </a:ext>
+                    </a:extLst>
+                  </pic:spPr>
+                </pic:pic>
+              </a:graphicData>
+            </a:graphic>
+            <wp14:sizeRelV relativeFrom="margin">
+              <wp14:pctHeight>0</wp14:pctHeight>
+            </wp14:sizeRelV>
+          </wp:anchor>
+        </w:drawing>
+      </w:r>
+    </w:p>
+    <w:p>
+      <w:pPr>
+        <w:jc w:val="both"/>
+        <w:rPr>
+          <w:rFonts w:asciiTheme="minorHAnsi" w:hAnsiTheme="minorHAnsi" w:cstheme="minorHAnsi"/>
+        </w:rPr>
+      </w:pPr>
+    </w:p>
+    <w:p>
+      <w:pPr>
+        <w:jc w:val="both"/>
+        <w:rPr>
+          <w:rFonts w:asciiTheme="minorHAnsi" w:hAnsiTheme="minorHAnsi" w:cstheme="minorHAnsi"/>
+        </w:rPr>
+      </w:pPr>
+    </w:p>
+    <w:p>
+      <w:pPr>
+        <w:jc w:val="both"/>
+        <w:rPr>
+          <w:rFonts w:asciiTheme="minorHAnsi" w:hAnsiTheme="minorHAnsi" w:cstheme="minorHAnsi"/>
+        </w:rPr>
+      </w:pPr>
+      <w:r>
+        <w:rPr>
+          <w:noProof/>
+        </w:rPr>
+        <mc:AlternateContent>
+          <mc:Choice Requires="wps">
+            <w:drawing>
+              <wp:anchor distT="0" distB="0" distL="114300" distR="114300" simplePos="0" relativeHeight="251681792" behindDoc="0" locked="0" layoutInCell="1" allowOverlap="1" wp14:anchorId="0BDF0BF2" wp14:editId="06DA0754">
+                <wp:simplePos x="0" y="0"/>
+                <wp:positionH relativeFrom="column">
+                  <wp:posOffset>1983740</wp:posOffset>
+                </wp:positionH>
+                <wp:positionV relativeFrom="paragraph">
+                  <wp:posOffset>98425</wp:posOffset>
+                </wp:positionV>
+                <wp:extent cx="1819275" cy="635"/>
+                <wp:effectExtent l="0" t="0" r="9525" b="18415"/>
+                <wp:wrapSquare wrapText="bothSides"/>
+                <wp:docPr id="5" name="Caixa de texto 5"/>
+                <wp:cNvGraphicFramePr/>
+                <a:graphic xmlns:a="http://schemas.openxmlformats.org/drawingml/2006/main">
+                  <a:graphicData uri="http://schemas.microsoft.com/office/word/2010/wordprocessingShape">
+                    <wps:wsp>
+                      <wps:cNvSpPr txBox="1"/>
+                      <wps:spPr>
+                        <a:xfrm>
+                          <a:off x="0" y="0"/>
+                          <a:ext cx="1819275" cy="635"/>
+                        </a:xfrm>
+                        <a:prstGeom prst="rect">
+                          <a:avLst/>
+                        </a:prstGeom>
+                        <a:solidFill>
+                          <a:prstClr val="white"/>
+                        </a:solidFill>
+                        <a:ln>
+                          <a:noFill/>
+                        </a:ln>
+                      </wps:spPr>
+                      <wps:txbx>
+                        <w:txbxContent>
+                          <w:p>
+                            <w:pPr>
+                              <w:pStyle w:val="Legenda"/>
+                              <w:jc w:val="center"/>
+                              <w:rPr>
+                                <w:rFonts w:asciiTheme="minorHAnsi" w:hAnsiTheme="minorHAnsi" w:cstheme="minorHAnsi"/>
+                                <w:noProof/>
+                                <w:sz w:val="20"/>
+                                <w:szCs w:val="20"/>
+                                <w:lang w:val="pt-PT"/>
+                              </w:rPr>
+                            </w:pPr>
+                            <w:r>
+                              <w:rPr>
+                                <w:rFonts w:asciiTheme="minorHAnsi" w:hAnsiTheme="minorHAnsi" w:cstheme="minorHAnsi"/>
+                                <w:sz w:val="20"/>
+                                <w:szCs w:val="20"/>
+                                <w:lang w:val="pt-PT"/>
+                              </w:rPr>
+                              <w:t xml:space="preserve">Imagem </w:t>
+                            </w:r>
+                            <w:r>
+                              <w:rPr>
+                                <w:rFonts w:asciiTheme="minorHAnsi" w:hAnsiTheme="minorHAnsi" w:cstheme="minorHAnsi"/>
+                                <w:sz w:val="20"/>
+                                <w:szCs w:val="20"/>
+                                <w:lang w:val="pt-PT"/>
+                              </w:rPr>
+                              <w:fldChar w:fldCharType="begin"/>
+                            </w:r>
+                            <w:r>
+                              <w:rPr>
+                                <w:rFonts w:asciiTheme="minorHAnsi" w:hAnsiTheme="minorHAnsi" w:cstheme="minorHAnsi"/>
+                                <w:sz w:val="20"/>
+                                <w:szCs w:val="20"/>
+                                <w:lang w:val="pt-PT"/>
+                              </w:rPr>
+                              <w:instrText xml:space="preserve"> SEQ Imagem \* ARABIC </w:instrText>
+                            </w:r>
+                            <w:r>
+                              <w:rPr>
+                                <w:rFonts w:asciiTheme="minorHAnsi" w:hAnsiTheme="minorHAnsi" w:cstheme="minorHAnsi"/>
+                                <w:sz w:val="20"/>
+                                <w:szCs w:val="20"/>
+                                <w:lang w:val="pt-PT"/>
+                              </w:rPr>
+                              <w:fldChar w:fldCharType="separate"/>
+                            </w:r>
+                            <w:r>
+                              <w:rPr>
+                                <w:rFonts w:asciiTheme="minorHAnsi" w:hAnsiTheme="minorHAnsi" w:cstheme="minorHAnsi"/>
+                                <w:noProof/>
+                                <w:sz w:val="20"/>
+                                <w:szCs w:val="20"/>
+                                <w:lang w:val="pt-PT"/>
+                              </w:rPr>
+                              <w:t>8</w:t>
+                            </w:r>
+                            <w:r>
+                              <w:rPr>
+                                <w:rFonts w:asciiTheme="minorHAnsi" w:hAnsiTheme="minorHAnsi" w:cstheme="minorHAnsi"/>
+                                <w:sz w:val="20"/>
+                                <w:szCs w:val="20"/>
+                                <w:lang w:val="pt-PT"/>
+                              </w:rPr>
+                              <w:fldChar w:fldCharType="end"/>
+                            </w:r>
+                            <w:r>
+                              <w:rPr>
+                                <w:rFonts w:asciiTheme="minorHAnsi" w:hAnsiTheme="minorHAnsi" w:cstheme="minorHAnsi"/>
+                                <w:sz w:val="20"/>
+                                <w:szCs w:val="20"/>
+                                <w:lang w:val="pt-PT"/>
+                              </w:rPr>
+                              <w:t xml:space="preserve"> - Declaração das funções auxiliares de </w:t>
+                            </w:r>
+                            <w:proofErr w:type="spellStart"/>
+                            <w:r>
+                              <w:rPr>
+                                <w:rFonts w:asciiTheme="minorHAnsi" w:hAnsiTheme="minorHAnsi" w:cstheme="minorHAnsi"/>
+                                <w:sz w:val="20"/>
+                                <w:szCs w:val="20"/>
+                                <w:lang w:val="pt-PT"/>
+                              </w:rPr>
+                              <w:t>ll_open</w:t>
+                            </w:r>
+                            <w:proofErr w:type="spellEnd"/>
+                          </w:p>
+                        </w:txbxContent>
+                      </wps:txbx>
+                      <wps:bodyPr rot="0" spcFirstLastPara="0" vertOverflow="overflow" horzOverflow="overflow" vert="horz" wrap="square" lIns="0" tIns="0" rIns="0" bIns="0" numCol="1" spcCol="0" rtlCol="0" fromWordArt="0" anchor="t" anchorCtr="0" forceAA="0" compatLnSpc="1">
+                        <a:prstTxWarp prst="textNoShape">
+                          <a:avLst/>
+                        </a:prstTxWarp>
+                        <a:spAutoFit/>
+                      </wps:bodyPr>
+                    </wps:wsp>
+                  </a:graphicData>
+                </a:graphic>
+              </wp:anchor>
+            </w:drawing>
+          </mc:Choice>
+          <mc:Fallback>
+            <w:pict>
+              <v:shape w14:anchorId="0BDF0BF2" id="Caixa de texto 5" o:spid="_x0000_s1032" type="#_x0000_t202" style="position:absolute;left:0;text-align:left;margin-left:156.2pt;margin-top:7.75pt;width:143.25pt;height:.05pt;z-index:251681792;visibility:visible;mso-wrap-style:square;mso-wrap-distance-left:9pt;mso-wrap-distance-top:0;mso-wrap-distance-right:9pt;mso-wrap-distance-bottom:0;mso-position-horizontal:absolute;mso-position-horizontal-relative:text;mso-position-vertical:absolute;mso-position-vertical-relative:text;v-text-anchor:top" o:gfxdata="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" stroked="f">
+                <v:textbox style="mso-fit-shape-to-text:t" inset="0,0,0,0">
+                  <w:txbxContent>
+                    <w:p>
+                      <w:pPr>
+                        <w:pStyle w:val="Legenda"/>
+                        <w:jc w:val="center"/>
+                        <w:rPr>
+                          <w:rFonts w:asciiTheme="minorHAnsi" w:hAnsiTheme="minorHAnsi" w:cstheme="minorHAnsi"/>
+                          <w:noProof/>
+                          <w:sz w:val="20"/>
+                          <w:szCs w:val="20"/>
+                          <w:lang w:val="pt-PT"/>
+                        </w:rPr>
+                      </w:pPr>
+                      <w:r>
+                        <w:rPr>
+                          <w:rFonts w:asciiTheme="minorHAnsi" w:hAnsiTheme="minorHAnsi" w:cstheme="minorHAnsi"/>
+                          <w:sz w:val="20"/>
+                          <w:szCs w:val="20"/>
+                          <w:lang w:val="pt-PT"/>
+                        </w:rPr>
+                        <w:t xml:space="preserve">Imagem </w:t>
+                      </w:r>
+                      <w:r>
+                        <w:rPr>
+                          <w:rFonts w:asciiTheme="minorHAnsi" w:hAnsiTheme="minorHAnsi" w:cstheme="minorHAnsi"/>
+                          <w:sz w:val="20"/>
+                          <w:szCs w:val="20"/>
+                          <w:lang w:val="pt-PT"/>
+                        </w:rPr>
+                        <w:fldChar w:fldCharType="begin"/>
+                      </w:r>
+                      <w:r>
+                        <w:rPr>
+                          <w:rFonts w:asciiTheme="minorHAnsi" w:hAnsiTheme="minorHAnsi" w:cstheme="minorHAnsi"/>
+                          <w:sz w:val="20"/>
+                          <w:szCs w:val="20"/>
+                          <w:lang w:val="pt-PT"/>
+                        </w:rPr>
+                        <w:instrText xml:space="preserve"> SEQ Imagem \* ARABIC </w:instrText>
+                      </w:r>
+                      <w:r>
+                        <w:rPr>
+                          <w:rFonts w:asciiTheme="minorHAnsi" w:hAnsiTheme="minorHAnsi" w:cstheme="minorHAnsi"/>
+                          <w:sz w:val="20"/>
+                          <w:szCs w:val="20"/>
+                          <w:lang w:val="pt-PT"/>
+                        </w:rPr>
+                        <w:fldChar w:fldCharType="separate"/>
+                      </w:r>
+                      <w:r>
+                        <w:rPr>
+                          <w:rFonts w:asciiTheme="minorHAnsi" w:hAnsiTheme="minorHAnsi" w:cstheme="minorHAnsi"/>
+                          <w:noProof/>
+                          <w:sz w:val="20"/>
+                          <w:szCs w:val="20"/>
+                          <w:lang w:val="pt-PT"/>
+                        </w:rPr>
+                        <w:t>8</w:t>
+                      </w:r>
+                      <w:r>
+                        <w:rPr>
+                          <w:rFonts w:asciiTheme="minorHAnsi" w:hAnsiTheme="minorHAnsi" w:cstheme="minorHAnsi"/>
+                          <w:sz w:val="20"/>
+                          <w:szCs w:val="20"/>
+                          <w:lang w:val="pt-PT"/>
+                        </w:rPr>
+                        <w:fldChar w:fldCharType="end"/>
+                      </w:r>
+                      <w:r>
+                        <w:rPr>
+                          <w:rFonts w:asciiTheme="minorHAnsi" w:hAnsiTheme="minorHAnsi" w:cstheme="minorHAnsi"/>
+                          <w:sz w:val="20"/>
+                          <w:szCs w:val="20"/>
+                          <w:lang w:val="pt-PT"/>
+                        </w:rPr>
+                        <w:t xml:space="preserve"> - Declaração das funções auxiliares de </w:t>
+                      </w:r>
+                      <w:proofErr w:type="spellStart"/>
+                      <w:r>
+                        <w:rPr>
+                          <w:rFonts w:asciiTheme="minorHAnsi" w:hAnsiTheme="minorHAnsi" w:cstheme="minorHAnsi"/>
+                          <w:sz w:val="20"/>
+                          <w:szCs w:val="20"/>
+                          <w:lang w:val="pt-PT"/>
+                        </w:rPr>
+                        <w:t>ll_open</w:t>
+                      </w:r>
+                      <w:proofErr w:type="spellEnd"/>
+                    </w:p>
+                  </w:txbxContent>
+                </v:textbox>
+                <w10:wrap type="square"/>
+              </v:shape>
+            </w:pict>
+          </mc:Fallback>
+        </mc:AlternateContent>
+      </w:r>
+    </w:p>
+    <w:p>
+      <w:pPr>
+        <w:jc w:val="both"/>
+        <w:rPr>
+          <w:rFonts w:asciiTheme="minorHAnsi" w:hAnsiTheme="minorHAnsi" w:cstheme="minorHAnsi"/>
+        </w:rPr>
+      </w:pPr>
+    </w:p>
+    <w:p>
+      <w:pPr>
+        <w:jc w:val="both"/>
+        <w:rPr>
+          <w:rFonts w:asciiTheme="minorHAnsi" w:hAnsiTheme="minorHAnsi" w:cstheme="minorHAnsi"/>
+        </w:rPr>
+      </w:pPr>
+    </w:p>
+    <w:p>
+      <w:pPr>
+        <w:jc w:val="both"/>
+        <w:rPr>
+          <w:rFonts w:asciiTheme="minorHAnsi" w:hAnsiTheme="minorHAnsi" w:cstheme="minorHAnsi"/>
+        </w:rPr>
+      </w:pPr>
+    </w:p>
+    <w:p>
+      <w:pPr>
+        <w:jc w:val="both"/>
+        <w:rPr>
+          <w:rFonts w:asciiTheme="minorHAnsi" w:hAnsiTheme="minorHAnsi" w:cstheme="minorHAnsi"/>
+        </w:rPr>
+      </w:pPr>
+      <w:r>
+        <w:rPr>
+          <w:rFonts w:asciiTheme="minorHAnsi" w:hAnsiTheme="minorHAnsi" w:cstheme="minorHAnsi"/>
+        </w:rPr>
+        <w:t xml:space="preserve">A função </w:t>
+      </w:r>
+      <w:proofErr w:type="spellStart"/>
+      <w:r>
+        <w:rPr>
+          <w:rFonts w:asciiTheme="minorHAnsi" w:hAnsiTheme="minorHAnsi" w:cstheme="minorHAnsi"/>
+          <w:b/>
+        </w:rPr>
+        <w:t>ll_close</w:t>
+      </w:r>
+      <w:proofErr w:type="spellEnd"/>
+      <w:r>
+        <w:rPr>
+          <w:rFonts w:asciiTheme="minorHAnsi" w:hAnsiTheme="minorHAnsi" w:cstheme="minorHAnsi"/>
+        </w:rPr>
+        <w:t>, tal como</w:t>
+      </w:r>
+      <w:r>
+        <w:rPr>
+          <w:rFonts w:asciiTheme="minorHAnsi" w:hAnsiTheme="minorHAnsi" w:cstheme="minorHAnsi"/>
+        </w:rPr>
+        <w:t xml:space="preserve"> a </w:t>
+      </w:r>
+      <w:proofErr w:type="spellStart"/>
+      <w:r>
+        <w:rPr>
+          <w:rFonts w:asciiTheme="minorHAnsi" w:hAnsiTheme="minorHAnsi" w:cstheme="minorHAnsi"/>
+          <w:b/>
+        </w:rPr>
+        <w:t>ll_open</w:t>
+      </w:r>
+      <w:proofErr w:type="spellEnd"/>
+      <w:r>
+        <w:rPr>
+          <w:rFonts w:asciiTheme="minorHAnsi" w:hAnsiTheme="minorHAnsi" w:cstheme="minorHAnsi"/>
+        </w:rPr>
+        <w:t xml:space="preserve"> tem duas funções auxiliares a </w:t>
+      </w:r>
+      <w:proofErr w:type="spellStart"/>
+      <w:r>
+        <w:rPr>
+          <w:rFonts w:asciiTheme="minorHAnsi" w:hAnsiTheme="minorHAnsi" w:cstheme="minorHAnsi"/>
+          <w:b/>
+        </w:rPr>
+        <w:t>sendDISC</w:t>
+      </w:r>
+      <w:proofErr w:type="spellEnd"/>
+      <w:r>
+        <w:rPr>
+          <w:rFonts w:asciiTheme="minorHAnsi" w:hAnsiTheme="minorHAnsi" w:cstheme="minorHAnsi"/>
+        </w:rPr>
+        <w:t xml:space="preserve"> e </w:t>
+      </w:r>
+      <w:proofErr w:type="spellStart"/>
+      <w:r>
+        <w:rPr>
+          <w:rFonts w:asciiTheme="minorHAnsi" w:hAnsiTheme="minorHAnsi" w:cstheme="minorHAnsi"/>
+          <w:b/>
+        </w:rPr>
+        <w:t>receiveDISC</w:t>
+      </w:r>
+      <w:proofErr w:type="spellEnd"/>
+      <w:r>
+        <w:rPr>
+          <w:rFonts w:asciiTheme="minorHAnsi" w:hAnsiTheme="minorHAnsi" w:cstheme="minorHAnsi"/>
+        </w:rPr>
+        <w:t xml:space="preserve">. A </w:t>
+      </w:r>
+      <w:proofErr w:type="spellStart"/>
+      <w:r>
+        <w:rPr>
+          <w:rFonts w:asciiTheme="minorHAnsi" w:hAnsiTheme="minorHAnsi" w:cstheme="minorHAnsi"/>
+          <w:b/>
+        </w:rPr>
+        <w:t>sendDisc</w:t>
+      </w:r>
+      <w:proofErr w:type="spellEnd"/>
+      <w:r>
+        <w:rPr>
+          <w:rFonts w:asciiTheme="minorHAnsi" w:hAnsiTheme="minorHAnsi" w:cstheme="minorHAnsi"/>
+          <w:b/>
+        </w:rPr>
+        <w:t xml:space="preserve"> </w:t>
+      </w:r>
+      <w:r>
+        <w:rPr>
+          <w:rFonts w:asciiTheme="minorHAnsi" w:hAnsiTheme="minorHAnsi" w:cstheme="minorHAnsi"/>
+        </w:rPr>
+        <w:t xml:space="preserve">é utilizada pelo emissor, este envia o comando DISC e espera a confirmação de receção pelo lado do recetor. A </w:t>
+      </w:r>
+      <w:proofErr w:type="spellStart"/>
+      <w:r>
+        <w:rPr>
+          <w:rFonts w:asciiTheme="minorHAnsi" w:hAnsiTheme="minorHAnsi" w:cstheme="minorHAnsi"/>
+          <w:b/>
+        </w:rPr>
+        <w:t>receiveDISC</w:t>
+      </w:r>
+      <w:proofErr w:type="spellEnd"/>
+      <w:r>
+        <w:rPr>
+          <w:rFonts w:asciiTheme="minorHAnsi" w:hAnsiTheme="minorHAnsi" w:cstheme="minorHAnsi"/>
+        </w:rPr>
+        <w:t xml:space="preserve"> quando recebe o comando responde enviando-o de volta, no momento em que o emissor recebe a confirmação de envio, isto é, recebe o comando DISC de volta, envia o comando UA. Por sua vez, a função termina quando é feita a receção do comando UA por parte do recetor, sendo fechada a porta série.</w:t>
+      </w:r>
+    </w:p>
+    <w:p>
+      <w:pPr>
+        <w:jc w:val="both"/>
+        <w:rPr>
+          <w:rFonts w:asciiTheme="minorHAnsi" w:hAnsiTheme="minorHAnsi" w:cstheme="minorHAnsi"/>
+        </w:rPr>
+      </w:pPr>
+      <w:r>
+        <w:rPr>
+          <w:rFonts w:asciiTheme="minorHAnsi" w:hAnsiTheme="minorHAnsi" w:cstheme="minorHAnsi"/>
+          <w:noProof/>
+          <w:lang w:eastAsia="pt-PT" w:bidi="ar-SA"/>
+        </w:rPr>
+        <w:drawing>
+          <wp:anchor distT="0" distB="0" distL="114300" distR="114300" simplePos="0" relativeHeight="251682816" behindDoc="0" locked="0" layoutInCell="1" allowOverlap="1">
+            <wp:simplePos x="0" y="0"/>
+            <wp:positionH relativeFrom="column">
+              <wp:posOffset>2023110</wp:posOffset>
+            </wp:positionH>
+            <wp:positionV relativeFrom="paragraph">
+              <wp:posOffset>13335</wp:posOffset>
+            </wp:positionV>
+            <wp:extent cx="1848108" cy="752580"/>
+            <wp:effectExtent l="0" t="0" r="0" b="9525"/>
+            <wp:wrapSquare wrapText="bothSides"/>
+            <wp:docPr id="18" name="Imagem 18"/>
+            <wp:cNvGraphicFramePr>
+              <a:graphicFrameLocks xmlns:a="http://schemas.openxmlformats.org/drawingml/2006/main" noChangeAspect="1"/>
+            </wp:cNvGraphicFramePr>
+            <a:graphic xmlns:a="http://schemas.openxmlformats.org/drawingml/2006/main">
+              <a:graphicData uri="http://schemas.openxmlformats.org/drawingml/2006/picture">
+                <pic:pic xmlns:pic="http://schemas.openxmlformats.org/drawingml/2006/picture">
+                  <pic:nvPicPr>
+                    <pic:cNvPr id="18" name="Captura de Ecrã (30).png"/>
                     <pic:cNvPicPr/>
                   </pic:nvPicPr>
                   <pic:blipFill>
-                    <a:blip r:embed="rId18">
+                    <a:blip r:embed="rId20">
                       <a:extLst>
                         <a:ext uri="{28A0092B-C50C-407E-A947-70E740481C1C}">
                           <a14:useLocalDpi xmlns:a14="http://schemas.microsoft.com/office/drawing/2010/main" val="0"/>
@@ -4548,7 +5406,7 @@
                   <pic:spPr>
                     <a:xfrm>
                       <a:off x="0" y="0"/>
-                      <a:ext cx="4696480" cy="4305901"/>
+                      <a:ext cx="1848108" cy="752580"/>
                     </a:xfrm>
                     <a:prstGeom prst="rect">
                       <a:avLst/>
@@ -4557,40 +5415,619 @@
                 </pic:pic>
               </a:graphicData>
             </a:graphic>
+            <wp14:sizeRelH relativeFrom="page">
+              <wp14:pctWidth>0</wp14:pctWidth>
+            </wp14:sizeRelH>
+            <wp14:sizeRelV relativeFrom="page">
+              <wp14:pctHeight>0</wp14:pctHeight>
+            </wp14:sizeRelV>
           </wp:anchor>
         </w:drawing>
       </w:r>
     </w:p>
-    <w:p/>
-    <w:p/>
-    <w:p/>
-    <w:p/>
-    <w:p/>
-    <w:p/>
-    <w:p/>
-    <w:p/>
-    <w:p/>
-    <w:p/>
-    <w:p/>
-    <w:p/>
-    <w:p/>
-    <w:p/>
-    <w:p/>
-    <w:p/>
-    <w:p/>
-    <w:p/>
-    <w:p/>
-    <w:p/>
-    <w:p/>
-    <w:p/>
-    <w:p/>
-    <w:p/>
-    <w:p/>
-    <w:p/>
-    <w:p/>
-    <w:p/>
-    <w:p/>
-    <w:p/>
+    <w:p>
+      <w:pPr>
+        <w:jc w:val="both"/>
+        <w:rPr>
+          <w:rFonts w:asciiTheme="minorHAnsi" w:hAnsiTheme="minorHAnsi" w:cstheme="minorHAnsi"/>
+        </w:rPr>
+      </w:pPr>
+    </w:p>
+    <w:p>
+      <w:pPr>
+        <w:jc w:val="both"/>
+        <w:rPr>
+          <w:rFonts w:asciiTheme="minorHAnsi" w:hAnsiTheme="minorHAnsi" w:cstheme="minorHAnsi"/>
+          <w:b/>
+        </w:rPr>
+      </w:pPr>
+    </w:p>
+    <w:p>
+      <w:pPr>
+        <w:jc w:val="both"/>
+        <w:rPr>
+          <w:rFonts w:asciiTheme="minorHAnsi" w:hAnsiTheme="minorHAnsi" w:cstheme="minorHAnsi"/>
+          <w:b/>
+        </w:rPr>
+      </w:pPr>
+    </w:p>
+    <w:p>
+      <w:pPr>
+        <w:jc w:val="both"/>
+        <w:rPr>
+          <w:rFonts w:asciiTheme="minorHAnsi" w:hAnsiTheme="minorHAnsi" w:cstheme="minorHAnsi"/>
+          <w:b/>
+        </w:rPr>
+      </w:pPr>
+      <w:r>
+        <w:rPr>
+          <w:noProof/>
+        </w:rPr>
+        <mc:AlternateContent>
+          <mc:Choice Requires="wps">
+            <w:drawing>
+              <wp:anchor distT="0" distB="0" distL="114300" distR="114300" simplePos="0" relativeHeight="251684864" behindDoc="0" locked="0" layoutInCell="1" allowOverlap="1" wp14:anchorId="5023CDD5" wp14:editId="089C5753">
+                <wp:simplePos x="0" y="0"/>
+                <wp:positionH relativeFrom="column">
+                  <wp:posOffset>1965960</wp:posOffset>
+                </wp:positionH>
+                <wp:positionV relativeFrom="paragraph">
+                  <wp:posOffset>12700</wp:posOffset>
+                </wp:positionV>
+                <wp:extent cx="1847850" cy="635"/>
+                <wp:effectExtent l="0" t="0" r="0" b="18415"/>
+                <wp:wrapSquare wrapText="bothSides"/>
+                <wp:docPr id="19" name="Caixa de texto 19"/>
+                <wp:cNvGraphicFramePr/>
+                <a:graphic xmlns:a="http://schemas.openxmlformats.org/drawingml/2006/main">
+                  <a:graphicData uri="http://schemas.microsoft.com/office/word/2010/wordprocessingShape">
+                    <wps:wsp>
+                      <wps:cNvSpPr txBox="1"/>
+                      <wps:spPr>
+                        <a:xfrm>
+                          <a:off x="0" y="0"/>
+                          <a:ext cx="1847850" cy="635"/>
+                        </a:xfrm>
+                        <a:prstGeom prst="rect">
+                          <a:avLst/>
+                        </a:prstGeom>
+                        <a:solidFill>
+                          <a:prstClr val="white"/>
+                        </a:solidFill>
+                        <a:ln>
+                          <a:noFill/>
+                        </a:ln>
+                      </wps:spPr>
+                      <wps:txbx>
+                        <w:txbxContent>
+                          <w:p>
+                            <w:pPr>
+                              <w:pStyle w:val="Legenda"/>
+                              <w:rPr>
+                                <w:rFonts w:asciiTheme="minorHAnsi" w:hAnsiTheme="minorHAnsi" w:cstheme="minorHAnsi"/>
+                                <w:noProof/>
+                                <w:sz w:val="20"/>
+                                <w:szCs w:val="20"/>
+                                <w:lang w:val="pt-PT"/>
+                              </w:rPr>
+                            </w:pPr>
+                            <w:r>
+                              <w:rPr>
+                                <w:rFonts w:asciiTheme="minorHAnsi" w:hAnsiTheme="minorHAnsi" w:cstheme="minorHAnsi"/>
+                                <w:sz w:val="20"/>
+                                <w:szCs w:val="20"/>
+                                <w:lang w:val="pt-PT"/>
+                              </w:rPr>
+                              <w:t xml:space="preserve">Imagem </w:t>
+                            </w:r>
+                            <w:r>
+                              <w:rPr>
+                                <w:rFonts w:asciiTheme="minorHAnsi" w:hAnsiTheme="minorHAnsi" w:cstheme="minorHAnsi"/>
+                                <w:sz w:val="20"/>
+                                <w:szCs w:val="20"/>
+                                <w:lang w:val="pt-PT"/>
+                              </w:rPr>
+                              <w:fldChar w:fldCharType="begin"/>
+                            </w:r>
+                            <w:r>
+                              <w:rPr>
+                                <w:rFonts w:asciiTheme="minorHAnsi" w:hAnsiTheme="minorHAnsi" w:cstheme="minorHAnsi"/>
+                                <w:sz w:val="20"/>
+                                <w:szCs w:val="20"/>
+                                <w:lang w:val="pt-PT"/>
+                              </w:rPr>
+                              <w:instrText xml:space="preserve"> SEQ Imagem \* ARABIC </w:instrText>
+                            </w:r>
+                            <w:r>
+                              <w:rPr>
+                                <w:rFonts w:asciiTheme="minorHAnsi" w:hAnsiTheme="minorHAnsi" w:cstheme="minorHAnsi"/>
+                                <w:sz w:val="20"/>
+                                <w:szCs w:val="20"/>
+                                <w:lang w:val="pt-PT"/>
+                              </w:rPr>
+                              <w:fldChar w:fldCharType="separate"/>
+                            </w:r>
+                            <w:r>
+                              <w:rPr>
+                                <w:rFonts w:asciiTheme="minorHAnsi" w:hAnsiTheme="minorHAnsi" w:cstheme="minorHAnsi"/>
+                                <w:noProof/>
+                                <w:sz w:val="20"/>
+                                <w:szCs w:val="20"/>
+                                <w:lang w:val="pt-PT"/>
+                              </w:rPr>
+                              <w:t>9</w:t>
+                            </w:r>
+                            <w:r>
+                              <w:rPr>
+                                <w:rFonts w:asciiTheme="minorHAnsi" w:hAnsiTheme="minorHAnsi" w:cstheme="minorHAnsi"/>
+                                <w:sz w:val="20"/>
+                                <w:szCs w:val="20"/>
+                                <w:lang w:val="pt-PT"/>
+                              </w:rPr>
+                              <w:fldChar w:fldCharType="end"/>
+                            </w:r>
+                            <w:r>
+                              <w:rPr>
+                                <w:rFonts w:asciiTheme="minorHAnsi" w:hAnsiTheme="minorHAnsi" w:cstheme="minorHAnsi"/>
+                                <w:sz w:val="20"/>
+                                <w:szCs w:val="20"/>
+                                <w:lang w:val="pt-PT"/>
+                              </w:rPr>
+                              <w:t xml:space="preserve"> - Declaração das funções auxiliares de </w:t>
+                            </w:r>
+                            <w:proofErr w:type="spellStart"/>
+                            <w:r>
+                              <w:rPr>
+                                <w:rFonts w:asciiTheme="minorHAnsi" w:hAnsiTheme="minorHAnsi" w:cstheme="minorHAnsi"/>
+                                <w:sz w:val="20"/>
+                                <w:szCs w:val="20"/>
+                                <w:lang w:val="pt-PT"/>
+                              </w:rPr>
+                              <w:t>ll_close</w:t>
+                            </w:r>
+                            <w:proofErr w:type="spellEnd"/>
+                          </w:p>
+                        </w:txbxContent>
+                      </wps:txbx>
+                      <wps:bodyPr rot="0" spcFirstLastPara="0" vertOverflow="overflow" horzOverflow="overflow" vert="horz" wrap="square" lIns="0" tIns="0" rIns="0" bIns="0" numCol="1" spcCol="0" rtlCol="0" fromWordArt="0" anchor="t" anchorCtr="0" forceAA="0" compatLnSpc="1">
+                        <a:prstTxWarp prst="textNoShape">
+                          <a:avLst/>
+                        </a:prstTxWarp>
+                        <a:spAutoFit/>
+                      </wps:bodyPr>
+                    </wps:wsp>
+                  </a:graphicData>
+                </a:graphic>
+              </wp:anchor>
+            </w:drawing>
+          </mc:Choice>
+          <mc:Fallback>
+            <w:pict>
+              <v:shape w14:anchorId="5023CDD5" id="Caixa de texto 19" o:spid="_x0000_s1033" type="#_x0000_t202" style="position:absolute;left:0;text-align:left;margin-left:154.8pt;margin-top:1pt;width:145.5pt;height:.05pt;z-index:251684864;visibility:visible;mso-wrap-style:square;mso-wrap-distance-left:9pt;mso-wrap-distance-top:0;mso-wrap-distance-right:9pt;mso-wrap-distance-bottom:0;mso-position-horizontal:absolute;mso-position-horizontal-relative:text;mso-position-vertical:absolute;mso-position-vertical-relative:text;v-text-anchor:top" o:gfxdata="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" stroked="f">
+                <v:textbox style="mso-fit-shape-to-text:t" inset="0,0,0,0">
+                  <w:txbxContent>
+                    <w:p>
+                      <w:pPr>
+                        <w:pStyle w:val="Legenda"/>
+                        <w:rPr>
+                          <w:rFonts w:asciiTheme="minorHAnsi" w:hAnsiTheme="minorHAnsi" w:cstheme="minorHAnsi"/>
+                          <w:noProof/>
+                          <w:sz w:val="20"/>
+                          <w:szCs w:val="20"/>
+                          <w:lang w:val="pt-PT"/>
+                        </w:rPr>
+                      </w:pPr>
+                      <w:r>
+                        <w:rPr>
+                          <w:rFonts w:asciiTheme="minorHAnsi" w:hAnsiTheme="minorHAnsi" w:cstheme="minorHAnsi"/>
+                          <w:sz w:val="20"/>
+                          <w:szCs w:val="20"/>
+                          <w:lang w:val="pt-PT"/>
+                        </w:rPr>
+                        <w:t xml:space="preserve">Imagem </w:t>
+                      </w:r>
+                      <w:r>
+                        <w:rPr>
+                          <w:rFonts w:asciiTheme="minorHAnsi" w:hAnsiTheme="minorHAnsi" w:cstheme="minorHAnsi"/>
+                          <w:sz w:val="20"/>
+                          <w:szCs w:val="20"/>
+                          <w:lang w:val="pt-PT"/>
+                        </w:rPr>
+                        <w:fldChar w:fldCharType="begin"/>
+                      </w:r>
+                      <w:r>
+                        <w:rPr>
+                          <w:rFonts w:asciiTheme="minorHAnsi" w:hAnsiTheme="minorHAnsi" w:cstheme="minorHAnsi"/>
+                          <w:sz w:val="20"/>
+                          <w:szCs w:val="20"/>
+                          <w:lang w:val="pt-PT"/>
+                        </w:rPr>
+                        <w:instrText xml:space="preserve"> SEQ Imagem \* ARABIC </w:instrText>
+                      </w:r>
+                      <w:r>
+                        <w:rPr>
+                          <w:rFonts w:asciiTheme="minorHAnsi" w:hAnsiTheme="minorHAnsi" w:cstheme="minorHAnsi"/>
+                          <w:sz w:val="20"/>
+                          <w:szCs w:val="20"/>
+                          <w:lang w:val="pt-PT"/>
+                        </w:rPr>
+                        <w:fldChar w:fldCharType="separate"/>
+                      </w:r>
+                      <w:r>
+                        <w:rPr>
+                          <w:rFonts w:asciiTheme="minorHAnsi" w:hAnsiTheme="minorHAnsi" w:cstheme="minorHAnsi"/>
+                          <w:noProof/>
+                          <w:sz w:val="20"/>
+                          <w:szCs w:val="20"/>
+                          <w:lang w:val="pt-PT"/>
+                        </w:rPr>
+                        <w:t>9</w:t>
+                      </w:r>
+                      <w:r>
+                        <w:rPr>
+                          <w:rFonts w:asciiTheme="minorHAnsi" w:hAnsiTheme="minorHAnsi" w:cstheme="minorHAnsi"/>
+                          <w:sz w:val="20"/>
+                          <w:szCs w:val="20"/>
+                          <w:lang w:val="pt-PT"/>
+                        </w:rPr>
+                        <w:fldChar w:fldCharType="end"/>
+                      </w:r>
+                      <w:r>
+                        <w:rPr>
+                          <w:rFonts w:asciiTheme="minorHAnsi" w:hAnsiTheme="minorHAnsi" w:cstheme="minorHAnsi"/>
+                          <w:sz w:val="20"/>
+                          <w:szCs w:val="20"/>
+                          <w:lang w:val="pt-PT"/>
+                        </w:rPr>
+                        <w:t xml:space="preserve"> - Declaração das funções auxiliares de </w:t>
+                      </w:r>
+                      <w:proofErr w:type="spellStart"/>
+                      <w:r>
+                        <w:rPr>
+                          <w:rFonts w:asciiTheme="minorHAnsi" w:hAnsiTheme="minorHAnsi" w:cstheme="minorHAnsi"/>
+                          <w:sz w:val="20"/>
+                          <w:szCs w:val="20"/>
+                          <w:lang w:val="pt-PT"/>
+                        </w:rPr>
+                        <w:t>ll_close</w:t>
+                      </w:r>
+                      <w:proofErr w:type="spellEnd"/>
+                    </w:p>
+                  </w:txbxContent>
+                </v:textbox>
+                <w10:wrap type="square"/>
+              </v:shape>
+            </w:pict>
+          </mc:Fallback>
+        </mc:AlternateContent>
+      </w:r>
+    </w:p>
+    <w:p>
+      <w:pPr>
+        <w:jc w:val="both"/>
+        <w:rPr>
+          <w:rFonts w:asciiTheme="minorHAnsi" w:hAnsiTheme="minorHAnsi" w:cstheme="minorHAnsi"/>
+          <w:b/>
+        </w:rPr>
+      </w:pPr>
+    </w:p>
+    <w:p>
+      <w:pPr>
+        <w:jc w:val="both"/>
+        <w:rPr>
+          <w:rFonts w:asciiTheme="minorHAnsi" w:hAnsiTheme="minorHAnsi" w:cstheme="minorHAnsi"/>
+        </w:rPr>
+      </w:pPr>
+    </w:p>
+    <w:p>
+      <w:pPr>
+        <w:jc w:val="both"/>
+        <w:rPr>
+          <w:rFonts w:asciiTheme="minorHAnsi" w:hAnsiTheme="minorHAnsi" w:cstheme="minorHAnsi"/>
+        </w:rPr>
+      </w:pPr>
+    </w:p>
+    <w:p>
+      <w:pPr>
+        <w:jc w:val="both"/>
+        <w:rPr>
+          <w:rFonts w:asciiTheme="minorHAnsi" w:hAnsiTheme="minorHAnsi" w:cstheme="minorHAnsi"/>
+        </w:rPr>
+      </w:pPr>
+      <w:r>
+        <w:rPr>
+          <w:rFonts w:asciiTheme="minorHAnsi" w:hAnsiTheme="minorHAnsi" w:cstheme="minorHAnsi"/>
+        </w:rPr>
+        <w:t>A função</w:t>
+      </w:r>
+      <w:r>
+        <w:rPr>
+          <w:rFonts w:asciiTheme="minorHAnsi" w:hAnsiTheme="minorHAnsi" w:cstheme="minorHAnsi"/>
+          <w:b/>
+        </w:rPr>
+        <w:t xml:space="preserve"> </w:t>
+      </w:r>
+      <w:proofErr w:type="spellStart"/>
+      <w:r>
+        <w:rPr>
+          <w:rFonts w:asciiTheme="minorHAnsi" w:hAnsiTheme="minorHAnsi" w:cstheme="minorHAnsi"/>
+          <w:b/>
+        </w:rPr>
+        <w:t>ll_write</w:t>
+      </w:r>
+      <w:proofErr w:type="spellEnd"/>
+      <w:r>
+        <w:rPr>
+          <w:rFonts w:asciiTheme="minorHAnsi" w:hAnsiTheme="minorHAnsi" w:cstheme="minorHAnsi"/>
+          <w:b/>
+        </w:rPr>
+        <w:t xml:space="preserve"> </w:t>
+      </w:r>
+      <w:r>
+        <w:rPr>
+          <w:rFonts w:asciiTheme="minorHAnsi" w:hAnsiTheme="minorHAnsi" w:cstheme="minorHAnsi"/>
+        </w:rPr>
+        <w:t xml:space="preserve">recebe um pacote de dados, que vai sofrer </w:t>
+      </w:r>
+      <w:proofErr w:type="spellStart"/>
+      <w:r>
+        <w:rPr>
+          <w:rFonts w:asciiTheme="minorHAnsi" w:hAnsiTheme="minorHAnsi" w:cstheme="minorHAnsi"/>
+          <w:i/>
+        </w:rPr>
+        <w:t>stuffing</w:t>
+      </w:r>
+      <w:proofErr w:type="spellEnd"/>
+      <w:r>
+        <w:rPr>
+          <w:rFonts w:asciiTheme="minorHAnsi" w:hAnsiTheme="minorHAnsi" w:cstheme="minorHAnsi"/>
+        </w:rPr>
+        <w:t xml:space="preserve"> e mais tarde, será inserido numa trama de informação, sendo utlizadas as funções auxiliares </w:t>
+      </w:r>
+      <w:proofErr w:type="spellStart"/>
+      <w:r>
+        <w:rPr>
+          <w:rFonts w:asciiTheme="minorHAnsi" w:hAnsiTheme="minorHAnsi" w:cstheme="minorHAnsi"/>
+          <w:b/>
+        </w:rPr>
+        <w:t>stuffing</w:t>
+      </w:r>
+      <w:proofErr w:type="spellEnd"/>
+      <w:r>
+        <w:rPr>
+          <w:rFonts w:asciiTheme="minorHAnsi" w:hAnsiTheme="minorHAnsi" w:cstheme="minorHAnsi"/>
+          <w:b/>
+        </w:rPr>
+        <w:t xml:space="preserve"> </w:t>
+      </w:r>
+      <w:r>
+        <w:rPr>
+          <w:rFonts w:asciiTheme="minorHAnsi" w:hAnsiTheme="minorHAnsi" w:cstheme="minorHAnsi"/>
+        </w:rPr>
+        <w:t xml:space="preserve">e </w:t>
+      </w:r>
+      <w:proofErr w:type="spellStart"/>
+      <w:r>
+        <w:rPr>
+          <w:rFonts w:asciiTheme="minorHAnsi" w:hAnsiTheme="minorHAnsi" w:cstheme="minorHAnsi"/>
+          <w:b/>
+        </w:rPr>
+        <w:t>buildIFrame</w:t>
+      </w:r>
+      <w:proofErr w:type="spellEnd"/>
+      <w:r>
+        <w:rPr>
+          <w:rFonts w:asciiTheme="minorHAnsi" w:hAnsiTheme="minorHAnsi" w:cstheme="minorHAnsi"/>
+        </w:rPr>
+        <w:t xml:space="preserve"> para esse efeito. De seguida, através da função </w:t>
+      </w:r>
+      <w:proofErr w:type="spellStart"/>
+      <w:r>
+        <w:rPr>
+          <w:rFonts w:asciiTheme="minorHAnsi" w:hAnsiTheme="minorHAnsi" w:cstheme="minorHAnsi"/>
+          <w:b/>
+        </w:rPr>
+        <w:t>writeInfo</w:t>
+      </w:r>
+      <w:proofErr w:type="spellEnd"/>
+      <w:r>
+        <w:rPr>
+          <w:rFonts w:asciiTheme="minorHAnsi" w:hAnsiTheme="minorHAnsi" w:cstheme="minorHAnsi"/>
+          <w:b/>
+        </w:rPr>
+        <w:t xml:space="preserve"> </w:t>
+      </w:r>
+      <w:r>
+        <w:rPr>
+          <w:rFonts w:asciiTheme="minorHAnsi" w:hAnsiTheme="minorHAnsi" w:cstheme="minorHAnsi"/>
+        </w:rPr>
+        <w:t>a trama é escrita num ficheiro.</w:t>
+      </w:r>
+    </w:p>
+    <w:p>
+      <w:pPr>
+        <w:jc w:val="both"/>
+        <w:rPr>
+          <w:rFonts w:asciiTheme="minorHAnsi" w:hAnsiTheme="minorHAnsi" w:cstheme="minorHAnsi"/>
+          <w:color w:val="FF0000"/>
+        </w:rPr>
+      </w:pPr>
+      <w:r>
+        <w:rPr>
+          <w:rFonts w:asciiTheme="minorHAnsi" w:hAnsiTheme="minorHAnsi" w:cstheme="minorHAnsi"/>
+        </w:rPr>
+        <w:t xml:space="preserve"> </w:t>
+      </w:r>
+      <w:r>
+        <w:rPr>
+          <w:rFonts w:asciiTheme="minorHAnsi" w:hAnsiTheme="minorHAnsi" w:cstheme="minorHAnsi"/>
+          <w:color w:val="FF0000"/>
+        </w:rPr>
+        <w:t xml:space="preserve">Falta acrescentar a explicação sobre o </w:t>
+      </w:r>
+      <w:proofErr w:type="spellStart"/>
+      <w:r>
+        <w:rPr>
+          <w:rFonts w:asciiTheme="minorHAnsi" w:hAnsiTheme="minorHAnsi" w:cstheme="minorHAnsi"/>
+          <w:color w:val="FF0000"/>
+        </w:rPr>
+        <w:t>rr</w:t>
+      </w:r>
+      <w:proofErr w:type="spellEnd"/>
+      <w:r>
+        <w:rPr>
+          <w:rFonts w:asciiTheme="minorHAnsi" w:hAnsiTheme="minorHAnsi" w:cstheme="minorHAnsi"/>
+          <w:color w:val="FF0000"/>
+        </w:rPr>
+        <w:t xml:space="preserve"> e o </w:t>
+      </w:r>
+      <w:proofErr w:type="spellStart"/>
+      <w:r>
+        <w:rPr>
+          <w:rFonts w:asciiTheme="minorHAnsi" w:hAnsiTheme="minorHAnsi" w:cstheme="minorHAnsi"/>
+          <w:color w:val="FF0000"/>
+        </w:rPr>
+        <w:t>rej</w:t>
+      </w:r>
+      <w:proofErr w:type="spellEnd"/>
+      <w:r>
+        <w:rPr>
+          <w:rFonts w:asciiTheme="minorHAnsi" w:hAnsiTheme="minorHAnsi" w:cstheme="minorHAnsi"/>
+          <w:color w:val="FF0000"/>
+        </w:rPr>
+        <w:t>, tendo em conta o nosso código, preferia que fizéssemos juntos</w:t>
+      </w:r>
+    </w:p>
+    <w:p>
+      <w:pPr>
+        <w:jc w:val="both"/>
+        <w:rPr>
+          <w:rFonts w:asciiTheme="minorHAnsi" w:hAnsiTheme="minorHAnsi" w:cstheme="minorHAnsi"/>
+          <w:b/>
+        </w:rPr>
+      </w:pPr>
+    </w:p>
+    <w:p>
+      <w:pPr>
+        <w:jc w:val="both"/>
+        <w:rPr>
+          <w:rFonts w:asciiTheme="minorHAnsi" w:hAnsiTheme="minorHAnsi" w:cstheme="minorHAnsi"/>
+        </w:rPr>
+      </w:pPr>
+      <w:r>
+        <w:rPr>
+          <w:rFonts w:asciiTheme="minorHAnsi" w:hAnsiTheme="minorHAnsi" w:cstheme="minorHAnsi"/>
+        </w:rPr>
+        <w:t>A função</w:t>
+      </w:r>
+      <w:r>
+        <w:rPr>
+          <w:rFonts w:asciiTheme="minorHAnsi" w:hAnsiTheme="minorHAnsi" w:cstheme="minorHAnsi"/>
+          <w:b/>
+        </w:rPr>
+        <w:t xml:space="preserve"> </w:t>
+      </w:r>
+      <w:proofErr w:type="spellStart"/>
+      <w:r>
+        <w:rPr>
+          <w:rFonts w:asciiTheme="minorHAnsi" w:hAnsiTheme="minorHAnsi" w:cstheme="minorHAnsi"/>
+          <w:b/>
+        </w:rPr>
+        <w:t>ll_read</w:t>
+      </w:r>
+      <w:proofErr w:type="spellEnd"/>
+      <w:r>
+        <w:rPr>
+          <w:rFonts w:asciiTheme="minorHAnsi" w:hAnsiTheme="minorHAnsi" w:cstheme="minorHAnsi"/>
+          <w:b/>
+        </w:rPr>
+        <w:t xml:space="preserve"> </w:t>
+      </w:r>
+      <w:r>
+        <w:rPr>
+          <w:rFonts w:asciiTheme="minorHAnsi" w:hAnsiTheme="minorHAnsi" w:cstheme="minorHAnsi"/>
+        </w:rPr>
+        <w:t xml:space="preserve">recebe </w:t>
+      </w:r>
+      <w:proofErr w:type="gramStart"/>
+      <w:r>
+        <w:rPr>
+          <w:rFonts w:asciiTheme="minorHAnsi" w:hAnsiTheme="minorHAnsi" w:cstheme="minorHAnsi"/>
+        </w:rPr>
+        <w:t>um trama</w:t>
+      </w:r>
+      <w:proofErr w:type="gramEnd"/>
+      <w:r>
+        <w:rPr>
+          <w:rFonts w:asciiTheme="minorHAnsi" w:hAnsiTheme="minorHAnsi" w:cstheme="minorHAnsi"/>
+        </w:rPr>
+        <w:t xml:space="preserve"> cuja composição é verificada pela função </w:t>
+      </w:r>
+      <w:proofErr w:type="spellStart"/>
+      <w:r>
+        <w:rPr>
+          <w:rFonts w:asciiTheme="minorHAnsi" w:hAnsiTheme="minorHAnsi" w:cstheme="minorHAnsi"/>
+          <w:b/>
+        </w:rPr>
+        <w:t>receiceIFrame</w:t>
+      </w:r>
+      <w:proofErr w:type="spellEnd"/>
+      <w:r>
+        <w:rPr>
+          <w:rFonts w:asciiTheme="minorHAnsi" w:hAnsiTheme="minorHAnsi" w:cstheme="minorHAnsi"/>
+        </w:rPr>
+        <w:t xml:space="preserve">, no caso de esta ser aceite é realizado o seu </w:t>
+      </w:r>
+      <w:proofErr w:type="spellStart"/>
+      <w:r>
+        <w:rPr>
+          <w:rFonts w:asciiTheme="minorHAnsi" w:hAnsiTheme="minorHAnsi" w:cstheme="minorHAnsi"/>
+          <w:i/>
+        </w:rPr>
+        <w:t>destuffing</w:t>
+      </w:r>
+      <w:proofErr w:type="spellEnd"/>
+      <w:r>
+        <w:rPr>
+          <w:rFonts w:asciiTheme="minorHAnsi" w:hAnsiTheme="minorHAnsi" w:cstheme="minorHAnsi"/>
+        </w:rPr>
+        <w:t>.</w:t>
+      </w:r>
+    </w:p>
+    <w:p>
+      <w:pPr>
+        <w:jc w:val="both"/>
+        <w:rPr>
+          <w:rFonts w:asciiTheme="minorHAnsi" w:hAnsiTheme="minorHAnsi" w:cstheme="minorHAnsi"/>
+          <w:color w:val="FF0000"/>
+        </w:rPr>
+      </w:pPr>
+      <w:proofErr w:type="spellStart"/>
+      <w:r>
+        <w:rPr>
+          <w:rFonts w:asciiTheme="minorHAnsi" w:hAnsiTheme="minorHAnsi" w:cstheme="minorHAnsi"/>
+          <w:color w:val="FF0000"/>
+        </w:rPr>
+        <w:t>Same</w:t>
+      </w:r>
+      <w:proofErr w:type="spellEnd"/>
+    </w:p>
+    <w:p>
+      <w:pPr>
+        <w:rPr>
+          <w:rFonts w:asciiTheme="minorHAnsi" w:hAnsiTheme="minorHAnsi" w:cstheme="minorHAnsi"/>
+        </w:rPr>
+      </w:pPr>
+      <w:bookmarkStart w:id="0" w:name="_GoBack"/>
+      <w:bookmarkEnd w:id="0"/>
+    </w:p>
+    <w:p>
+      <w:pPr>
+        <w:rPr>
+          <w:rFonts w:asciiTheme="minorHAnsi" w:hAnsiTheme="minorHAnsi" w:cstheme="minorHAnsi"/>
+        </w:rPr>
+      </w:pPr>
+    </w:p>
     <w:p>
       <w:pPr>
         <w:pStyle w:val="Cabealho3"/>
@@ -4604,406 +6041,11 @@
           <w:sz w:val="28"/>
           <w:szCs w:val="28"/>
         </w:rPr>
-        <w:t>6.Protocolo de Ligação</w:t>
-      </w:r>
-      <w:r>
-        <w:rPr>
-          <w:sz w:val="28"/>
-          <w:szCs w:val="28"/>
-        </w:rPr>
-        <w:t xml:space="preserve"> Lógica</w:t>
-      </w:r>
-    </w:p>
-    <w:p/>
-    <w:p>
-      <w:pPr>
-        <w:jc w:val="both"/>
-        <w:rPr>
-          <w:rFonts w:asciiTheme="minorHAnsi" w:hAnsiTheme="minorHAnsi" w:cstheme="minorHAnsi"/>
-        </w:rPr>
-      </w:pPr>
-      <w:r>
-        <w:rPr>
-          <w:rFonts w:asciiTheme="minorHAnsi" w:hAnsiTheme="minorHAnsi" w:cstheme="minorHAnsi"/>
-        </w:rPr>
-        <w:t>O protocolo tratado nesta secção do relatório está implementado no ficheiro</w:t>
-      </w:r>
-      <w:r>
-        <w:rPr>
-          <w:rFonts w:asciiTheme="minorHAnsi" w:hAnsiTheme="minorHAnsi" w:cstheme="minorHAnsi"/>
-        </w:rPr>
-        <w:t xml:space="preserve"> </w:t>
-      </w:r>
-      <w:proofErr w:type="spellStart"/>
-      <w:r>
-        <w:rPr>
-          <w:rFonts w:asciiTheme="minorHAnsi" w:hAnsiTheme="minorHAnsi" w:cstheme="minorHAnsi"/>
-          <w:i/>
-        </w:rPr>
-        <w:t>dataLinkLayer.c</w:t>
-      </w:r>
-      <w:proofErr w:type="spellEnd"/>
-      <w:r>
-        <w:rPr>
-          <w:rFonts w:asciiTheme="minorHAnsi" w:hAnsiTheme="minorHAnsi" w:cstheme="minorHAnsi"/>
-        </w:rPr>
-        <w:t>.</w:t>
-      </w:r>
-    </w:p>
-    <w:p>
-      <w:pPr>
-        <w:jc w:val="both"/>
-        <w:rPr>
-          <w:rFonts w:asciiTheme="minorHAnsi" w:hAnsiTheme="minorHAnsi" w:cstheme="minorHAnsi"/>
-        </w:rPr>
-      </w:pPr>
-      <w:r>
-        <w:rPr>
-          <w:rFonts w:asciiTheme="minorHAnsi" w:hAnsiTheme="minorHAnsi" w:cstheme="minorHAnsi"/>
-        </w:rPr>
-        <w:t>Os principais aspetos funcionais desta camada passam pela configuração da porta s</w:t>
-      </w:r>
-      <w:r>
-        <w:rPr>
-          <w:rFonts w:asciiTheme="minorHAnsi" w:hAnsiTheme="minorHAnsi" w:cstheme="minorHAnsi"/>
-        </w:rPr>
-        <w:t xml:space="preserve">érie e transmissão de dados através da mesma. O envio e receção de tramas, é também um ponto fulcral, assim como os processos que garantem a transparência, </w:t>
-      </w:r>
-      <w:proofErr w:type="spellStart"/>
-      <w:r>
-        <w:rPr>
-          <w:rFonts w:asciiTheme="minorHAnsi" w:hAnsiTheme="minorHAnsi" w:cstheme="minorHAnsi"/>
-          <w:i/>
-        </w:rPr>
-        <w:t>stuffing</w:t>
-      </w:r>
-      <w:proofErr w:type="spellEnd"/>
-      <w:r>
-        <w:rPr>
-          <w:rFonts w:asciiTheme="minorHAnsi" w:hAnsiTheme="minorHAnsi" w:cstheme="minorHAnsi"/>
-        </w:rPr>
-        <w:t xml:space="preserve"> e </w:t>
-      </w:r>
-      <w:proofErr w:type="spellStart"/>
-      <w:r>
-        <w:rPr>
-          <w:rFonts w:asciiTheme="minorHAnsi" w:hAnsiTheme="minorHAnsi" w:cstheme="minorHAnsi"/>
-          <w:i/>
-        </w:rPr>
-        <w:t>destuffing</w:t>
-      </w:r>
-      <w:proofErr w:type="spellEnd"/>
-      <w:r>
-        <w:rPr>
-          <w:rFonts w:asciiTheme="minorHAnsi" w:hAnsiTheme="minorHAnsi" w:cstheme="minorHAnsi"/>
-        </w:rPr>
-        <w:t>.</w:t>
-      </w:r>
-    </w:p>
-    <w:p>
-      <w:pPr>
-        <w:jc w:val="both"/>
-        <w:rPr>
-          <w:rFonts w:asciiTheme="minorHAnsi" w:hAnsiTheme="minorHAnsi" w:cstheme="minorHAnsi"/>
-        </w:rPr>
-      </w:pPr>
-      <w:r>
-        <w:rPr>
-          <w:rFonts w:asciiTheme="minorHAnsi" w:hAnsiTheme="minorHAnsi" w:cstheme="minorHAnsi"/>
-        </w:rPr>
-        <w:t>As funções fundamentais para o funcionamento desta camada já foram referidas na secção de estrutura de código e, portanto, serão aqui descritas.</w:t>
-      </w:r>
-    </w:p>
-    <w:p>
-      <w:pPr>
-        <w:jc w:val="both"/>
-        <w:rPr>
-          <w:rFonts w:asciiTheme="minorHAnsi" w:hAnsiTheme="minorHAnsi" w:cstheme="minorHAnsi"/>
-        </w:rPr>
-      </w:pPr>
-    </w:p>
-    <w:p>
-      <w:pPr>
-        <w:jc w:val="both"/>
-        <w:rPr>
-          <w:rFonts w:asciiTheme="minorHAnsi" w:hAnsiTheme="minorHAnsi" w:cstheme="minorHAnsi"/>
-        </w:rPr>
-      </w:pPr>
-      <w:r>
-        <w:rPr>
-          <w:rFonts w:asciiTheme="minorHAnsi" w:hAnsiTheme="minorHAnsi" w:cstheme="minorHAnsi"/>
-        </w:rPr>
-        <w:t xml:space="preserve">A </w:t>
-      </w:r>
-      <w:r>
-        <w:rPr>
-          <w:rFonts w:asciiTheme="minorHAnsi" w:hAnsiTheme="minorHAnsi" w:cstheme="minorHAnsi"/>
-        </w:rPr>
-        <w:t>função</w:t>
-      </w:r>
-      <w:r>
-        <w:rPr>
-          <w:rFonts w:asciiTheme="minorHAnsi" w:hAnsiTheme="minorHAnsi" w:cstheme="minorHAnsi"/>
-          <w:b/>
-        </w:rPr>
-        <w:t xml:space="preserve"> </w:t>
-      </w:r>
-      <w:proofErr w:type="spellStart"/>
-      <w:r>
-        <w:rPr>
-          <w:rFonts w:asciiTheme="minorHAnsi" w:hAnsiTheme="minorHAnsi" w:cstheme="minorHAnsi"/>
-          <w:b/>
-        </w:rPr>
-        <w:t>ll_open</w:t>
-      </w:r>
-      <w:proofErr w:type="spellEnd"/>
-      <w:r>
-        <w:rPr>
-          <w:rFonts w:asciiTheme="minorHAnsi" w:hAnsiTheme="minorHAnsi" w:cstheme="minorHAnsi"/>
-        </w:rPr>
-        <w:t xml:space="preserve"> permite iniciar a conexão através da porta s</w:t>
-      </w:r>
-      <w:r>
-        <w:rPr>
-          <w:rFonts w:asciiTheme="minorHAnsi" w:hAnsiTheme="minorHAnsi" w:cstheme="minorHAnsi"/>
-        </w:rPr>
-        <w:t>érie e inicializa o alarme.</w:t>
-      </w:r>
-      <w:r>
-        <w:rPr>
-          <w:rFonts w:asciiTheme="minorHAnsi" w:hAnsiTheme="minorHAnsi" w:cstheme="minorHAnsi"/>
-        </w:rPr>
-        <w:t xml:space="preserve"> Esta executa uma função auxiliar </w:t>
-      </w:r>
-      <w:proofErr w:type="spellStart"/>
-      <w:proofErr w:type="gramStart"/>
-      <w:r>
-        <w:rPr>
-          <w:rFonts w:asciiTheme="minorHAnsi" w:hAnsiTheme="minorHAnsi" w:cstheme="minorHAnsi"/>
-          <w:b/>
-        </w:rPr>
-        <w:t>sendSET</w:t>
-      </w:r>
-      <w:proofErr w:type="spellEnd"/>
-      <w:r>
-        <w:rPr>
-          <w:rFonts w:asciiTheme="minorHAnsi" w:hAnsiTheme="minorHAnsi" w:cstheme="minorHAnsi"/>
-          <w:b/>
-        </w:rPr>
-        <w:t>(</w:t>
-      </w:r>
-      <w:proofErr w:type="gramEnd"/>
-      <w:r>
-        <w:rPr>
-          <w:rFonts w:asciiTheme="minorHAnsi" w:hAnsiTheme="minorHAnsi" w:cstheme="minorHAnsi"/>
-          <w:b/>
-        </w:rPr>
-        <w:t>)</w:t>
-      </w:r>
-      <w:r>
-        <w:rPr>
-          <w:rFonts w:asciiTheme="minorHAnsi" w:hAnsiTheme="minorHAnsi" w:cstheme="minorHAnsi"/>
-        </w:rPr>
-        <w:t xml:space="preserve">, no caso de se tratar do emissor, ou a </w:t>
-      </w:r>
-      <w:proofErr w:type="spellStart"/>
-      <w:r>
-        <w:rPr>
-          <w:rFonts w:asciiTheme="minorHAnsi" w:hAnsiTheme="minorHAnsi" w:cstheme="minorHAnsi"/>
-          <w:b/>
-        </w:rPr>
-        <w:t>receiveSET</w:t>
-      </w:r>
-      <w:proofErr w:type="spellEnd"/>
-      <w:r>
-        <w:rPr>
-          <w:rFonts w:asciiTheme="minorHAnsi" w:hAnsiTheme="minorHAnsi" w:cstheme="minorHAnsi"/>
-          <w:b/>
-        </w:rPr>
-        <w:t>()</w:t>
-      </w:r>
-      <w:r>
-        <w:rPr>
-          <w:rFonts w:asciiTheme="minorHAnsi" w:hAnsiTheme="minorHAnsi" w:cstheme="minorHAnsi"/>
-        </w:rPr>
-        <w:t>, no caso do recetor.</w:t>
-      </w:r>
-    </w:p>
-    <w:p>
-      <w:pPr>
-        <w:jc w:val="both"/>
-        <w:rPr>
-          <w:rFonts w:asciiTheme="minorHAnsi" w:hAnsiTheme="minorHAnsi" w:cstheme="minorHAnsi"/>
-        </w:rPr>
-      </w:pPr>
-      <w:r>
-        <w:rPr>
-          <w:rFonts w:asciiTheme="minorHAnsi" w:hAnsiTheme="minorHAnsi" w:cstheme="minorHAnsi"/>
-        </w:rPr>
-        <w:t xml:space="preserve">Quando o emissor está ativo, a função envia </w:t>
-      </w:r>
-      <w:r>
-        <w:rPr>
-          <w:rFonts w:asciiTheme="minorHAnsi" w:hAnsiTheme="minorHAnsi" w:cstheme="minorHAnsi"/>
-        </w:rPr>
-        <w:t>um</w:t>
-      </w:r>
-      <w:r>
-        <w:rPr>
-          <w:rFonts w:asciiTheme="minorHAnsi" w:hAnsiTheme="minorHAnsi" w:cstheme="minorHAnsi"/>
-        </w:rPr>
-        <w:t>a trama SET</w:t>
-      </w:r>
-      <w:r>
-        <w:rPr>
-          <w:rFonts w:asciiTheme="minorHAnsi" w:hAnsiTheme="minorHAnsi" w:cstheme="minorHAnsi"/>
-        </w:rPr>
-        <w:t xml:space="preserve">, esperando pela resposta do recetor, o envio de uma trama UA, que significa que o processo pode prosseguir. Se o envio da trama UA não </w:t>
-      </w:r>
-      <w:r>
-        <w:rPr>
-          <w:rFonts w:asciiTheme="minorHAnsi" w:hAnsiTheme="minorHAnsi" w:cstheme="minorHAnsi"/>
-        </w:rPr>
-        <w:lastRenderedPageBreak/>
-        <w:t>for efetuado o programa reinicia e repete o processo um número de vezes estipuladas, que ao ser atingido termina o programa em estado de erro.</w:t>
-      </w:r>
-    </w:p>
-    <w:p>
-      <w:pPr>
-        <w:jc w:val="both"/>
-        <w:rPr>
-          <w:rFonts w:asciiTheme="minorHAnsi" w:hAnsiTheme="minorHAnsi" w:cstheme="minorHAnsi"/>
-        </w:rPr>
-      </w:pPr>
-    </w:p>
-    <w:p>
-      <w:pPr>
-        <w:jc w:val="both"/>
-        <w:rPr>
-          <w:rFonts w:asciiTheme="minorHAnsi" w:hAnsiTheme="minorHAnsi" w:cstheme="minorHAnsi"/>
-          <w:b/>
-        </w:rPr>
-      </w:pPr>
-      <w:r>
-        <w:rPr>
-          <w:rFonts w:asciiTheme="minorHAnsi" w:hAnsiTheme="minorHAnsi" w:cstheme="minorHAnsi"/>
-        </w:rPr>
-        <w:t xml:space="preserve">A função </w:t>
-      </w:r>
-      <w:proofErr w:type="spellStart"/>
-      <w:r>
-        <w:rPr>
-          <w:rFonts w:asciiTheme="minorHAnsi" w:hAnsiTheme="minorHAnsi" w:cstheme="minorHAnsi"/>
-          <w:b/>
-        </w:rPr>
-        <w:t>ll_close</w:t>
-      </w:r>
-      <w:proofErr w:type="spellEnd"/>
-    </w:p>
-    <w:p>
-      <w:pPr>
-        <w:jc w:val="both"/>
-        <w:rPr>
-          <w:rFonts w:asciiTheme="minorHAnsi" w:hAnsiTheme="minorHAnsi" w:cstheme="minorHAnsi"/>
-          <w:b/>
-        </w:rPr>
-      </w:pPr>
-    </w:p>
-    <w:p>
-      <w:pPr>
-        <w:jc w:val="both"/>
-        <w:rPr>
-          <w:rFonts w:asciiTheme="minorHAnsi" w:hAnsiTheme="minorHAnsi" w:cstheme="minorHAnsi"/>
-          <w:b/>
-        </w:rPr>
-      </w:pPr>
-      <w:r>
-        <w:rPr>
-          <w:rFonts w:asciiTheme="minorHAnsi" w:hAnsiTheme="minorHAnsi" w:cstheme="minorHAnsi"/>
-        </w:rPr>
-        <w:t>A função</w:t>
-      </w:r>
-      <w:r>
-        <w:rPr>
-          <w:rFonts w:asciiTheme="minorHAnsi" w:hAnsiTheme="minorHAnsi" w:cstheme="minorHAnsi"/>
-          <w:b/>
-        </w:rPr>
-        <w:t xml:space="preserve"> </w:t>
-      </w:r>
-      <w:proofErr w:type="spellStart"/>
-      <w:r>
-        <w:rPr>
-          <w:rFonts w:asciiTheme="minorHAnsi" w:hAnsiTheme="minorHAnsi" w:cstheme="minorHAnsi"/>
-          <w:b/>
-        </w:rPr>
-        <w:t>ll_write</w:t>
-      </w:r>
-      <w:proofErr w:type="spellEnd"/>
-    </w:p>
-    <w:p>
-      <w:pPr>
-        <w:jc w:val="both"/>
-        <w:rPr>
-          <w:rFonts w:asciiTheme="minorHAnsi" w:hAnsiTheme="minorHAnsi" w:cstheme="minorHAnsi"/>
-          <w:b/>
-        </w:rPr>
-      </w:pPr>
-    </w:p>
-    <w:p>
-      <w:pPr>
-        <w:jc w:val="both"/>
-        <w:rPr>
-          <w:rFonts w:asciiTheme="minorHAnsi" w:hAnsiTheme="minorHAnsi" w:cstheme="minorHAnsi"/>
-        </w:rPr>
-      </w:pPr>
-      <w:bookmarkStart w:id="0" w:name="_GoBack"/>
-      <w:r>
-        <w:rPr>
-          <w:rFonts w:asciiTheme="minorHAnsi" w:hAnsiTheme="minorHAnsi" w:cstheme="minorHAnsi"/>
-        </w:rPr>
-        <w:t>A função</w:t>
-      </w:r>
-      <w:r>
-        <w:rPr>
-          <w:rFonts w:asciiTheme="minorHAnsi" w:hAnsiTheme="minorHAnsi" w:cstheme="minorHAnsi"/>
-          <w:b/>
-        </w:rPr>
-        <w:t xml:space="preserve"> </w:t>
-      </w:r>
-      <w:bookmarkEnd w:id="0"/>
-      <w:proofErr w:type="spellStart"/>
-      <w:r>
-        <w:rPr>
-          <w:rFonts w:asciiTheme="minorHAnsi" w:hAnsiTheme="minorHAnsi" w:cstheme="minorHAnsi"/>
-          <w:b/>
-        </w:rPr>
-        <w:t>ll_read</w:t>
-      </w:r>
-      <w:proofErr w:type="spellEnd"/>
-    </w:p>
-    <w:p>
-      <w:pPr>
-        <w:rPr>
-          <w:rFonts w:asciiTheme="minorHAnsi" w:hAnsiTheme="minorHAnsi" w:cstheme="minorHAnsi"/>
-        </w:rPr>
-      </w:pPr>
-    </w:p>
-    <w:p>
-      <w:pPr>
-        <w:rPr>
-          <w:rFonts w:asciiTheme="minorHAnsi" w:hAnsiTheme="minorHAnsi" w:cstheme="minorHAnsi"/>
-        </w:rPr>
-      </w:pPr>
-    </w:p>
-    <w:p>
-      <w:pPr>
-        <w:rPr>
-          <w:rFonts w:asciiTheme="minorHAnsi" w:hAnsiTheme="minorHAnsi" w:cstheme="minorHAnsi"/>
-        </w:rPr>
-      </w:pPr>
+        <w:t>7.Protocolo de Aplicação</w:t>
+      </w:r>
     </w:p>
     <w:sectPr>
-      <w:footerReference w:type="default" r:id="rId19"/>
+      <w:footerReference w:type="default" r:id="rId21"/>
       <w:pgSz w:w="11906" w:h="16838"/>
       <w:pgMar w:top="1134" w:right="1134" w:bottom="1134" w:left="1134" w:header="720" w:footer="720" w:gutter="0"/>
       <w:cols w:space="720"/>
@@ -6394,7 +7436,7 @@
 </file>
 
 <file path=customXml/itemProps1.xml><?xml version="1.0" encoding="utf-8"?>
-<ds:datastoreItem xmlns:ds="http://schemas.openxmlformats.org/officeDocument/2006/customXml" ds:itemID="{C204DC84-513F-4786-B97A-7ADCB381C7FD}">
+<ds:datastoreItem xmlns:ds="http://schemas.openxmlformats.org/officeDocument/2006/customXml" ds:itemID="{7572409A-691E-4C09-8DA0-C5EC20559B2C}">
   <ds:schemaRefs>
     <ds:schemaRef ds:uri="http://schemas.openxmlformats.org/officeDocument/2006/bibliography"/>
   </ds:schemaRefs>

</xml_diff>

<commit_message>
protocolo de aplicação almost done
</commit_message>
<xml_diff>
--- a/Relatorio/Relatório_init.docx
+++ b/Relatorio/Relatório_init.docx
@@ -1071,12 +1071,16 @@
         <w:jc w:val="both"/>
         <w:rPr>
           <w:rFonts w:ascii="Calibri" w:hAnsi="Calibri" w:cs="Calibri"/>
-          <w:lang w:val="pt-PT"/>
-        </w:rPr>
-      </w:pPr>
-      <w:r>
-        <w:rPr>
-          <w:rFonts w:ascii="Calibri" w:hAnsi="Calibri" w:cs="Calibri"/>
+          <w:sz w:val="22"/>
+          <w:szCs w:val="22"/>
+          <w:lang w:val="pt-PT"/>
+        </w:rPr>
+      </w:pPr>
+      <w:r>
+        <w:rPr>
+          <w:rFonts w:ascii="Calibri" w:hAnsi="Calibri" w:cs="Calibri"/>
+          <w:sz w:val="22"/>
+          <w:szCs w:val="22"/>
           <w:lang w:val="pt-PT"/>
         </w:rPr>
         <w:t>No âmbito da unidade curricular de Redes de Computadores (RCOM), foi-nos proposta a realização de um projeto denominado “Protocolo de Ligação de Dados”. Este tem por base a comunicação de dados entre computadores, por meio de uma porta de série</w:t>
@@ -1084,6 +1088,8 @@
       <w:r>
         <w:rPr>
           <w:rFonts w:ascii="Calibri" w:hAnsi="Calibri" w:cs="Calibri"/>
+          <w:sz w:val="22"/>
+          <w:szCs w:val="22"/>
           <w:lang w:val="pt-PT"/>
         </w:rPr>
         <w:t xml:space="preserve">. Tendo em conta, este objetivo, </w:t>
@@ -1091,6 +1097,8 @@
       <w:r>
         <w:rPr>
           <w:rFonts w:ascii="Calibri" w:hAnsi="Calibri" w:cs="Calibri"/>
+          <w:sz w:val="22"/>
+          <w:szCs w:val="22"/>
           <w:lang w:val="pt-PT"/>
         </w:rPr>
         <w:t>foram implementados diversos métodos de envio e receção que permitiram a escrita e a leitura de informação.</w:t>
@@ -1101,12 +1109,16 @@
         <w:pStyle w:val="Standard"/>
         <w:jc w:val="both"/>
         <w:rPr>
-          <w:lang w:val="pt-PT"/>
-        </w:rPr>
-      </w:pPr>
-      <w:r>
-        <w:rPr>
-          <w:rFonts w:ascii="Calibri" w:hAnsi="Calibri" w:cs="Calibri"/>
+          <w:sz w:val="22"/>
+          <w:szCs w:val="22"/>
+          <w:lang w:val="pt-PT"/>
+        </w:rPr>
+      </w:pPr>
+      <w:r>
+        <w:rPr>
+          <w:rFonts w:ascii="Calibri" w:hAnsi="Calibri" w:cs="Calibri"/>
+          <w:sz w:val="22"/>
+          <w:szCs w:val="22"/>
           <w:highlight w:val="yellow"/>
           <w:lang w:val="pt-PT"/>
         </w:rPr>
@@ -1118,6 +1130,8 @@
         <w:pStyle w:val="Standard"/>
         <w:jc w:val="both"/>
         <w:rPr>
+          <w:sz w:val="22"/>
+          <w:szCs w:val="22"/>
           <w:lang w:val="pt-PT"/>
         </w:rPr>
       </w:pPr>
@@ -1125,6 +1139,8 @@
         <w:rPr>
           <w:rFonts w:ascii="Calibri" w:hAnsi="Calibri" w:cs="Calibri"/>
           <w:color w:val="FF3399"/>
+          <w:sz w:val="22"/>
+          <w:szCs w:val="22"/>
           <w:lang w:val="pt-PT"/>
         </w:rPr>
         <w:t>Acrescentar umas cenas sobre o que objetivos do projeto que concluímos</w:t>
@@ -1146,16 +1162,6 @@
         </w:rPr>
         <w:tab/>
       </w:r>
-    </w:p>
-    <w:p>
-      <w:pPr>
-        <w:pStyle w:val="Standard"/>
-        <w:jc w:val="both"/>
-        <w:rPr>
-          <w:rFonts w:ascii="Calibri" w:hAnsi="Calibri" w:cs="Calibri"/>
-          <w:lang w:val="pt-PT"/>
-        </w:rPr>
-      </w:pPr>
     </w:p>
     <w:p>
       <w:pPr>
@@ -1187,12 +1193,16 @@
         <w:jc w:val="both"/>
         <w:rPr>
           <w:rFonts w:ascii="Calibri" w:hAnsi="Calibri" w:cs="Calibri"/>
-          <w:lang w:val="pt-PT"/>
-        </w:rPr>
-      </w:pPr>
-      <w:r>
-        <w:rPr>
-          <w:rFonts w:ascii="Calibri" w:hAnsi="Calibri" w:cs="Calibri"/>
+          <w:sz w:val="22"/>
+          <w:szCs w:val="22"/>
+          <w:lang w:val="pt-PT"/>
+        </w:rPr>
+      </w:pPr>
+      <w:r>
+        <w:rPr>
+          <w:rFonts w:ascii="Calibri" w:hAnsi="Calibri" w:cs="Calibri"/>
+          <w:sz w:val="22"/>
+          <w:szCs w:val="22"/>
           <w:lang w:val="pt-PT"/>
         </w:rPr>
         <w:t>O principal propósito deste relatório é explicitar de forma clara a solução implementada para a resolução da proposta colocada. A linguagem de programação utilizada foi C e o sistema operativo a que recorremos o “Linux”. As portas de série, centro do trabalho, comunicavam de forma assíncrona.</w:t>
@@ -1204,12 +1214,16 @@
         <w:jc w:val="both"/>
         <w:rPr>
           <w:rFonts w:ascii="Calibri" w:hAnsi="Calibri" w:cs="Calibri"/>
-          <w:lang w:val="pt-PT"/>
-        </w:rPr>
-      </w:pPr>
-      <w:r>
-        <w:rPr>
-          <w:rFonts w:ascii="Calibri" w:hAnsi="Calibri" w:cs="Calibri"/>
+          <w:sz w:val="22"/>
+          <w:szCs w:val="22"/>
+          <w:lang w:val="pt-PT"/>
+        </w:rPr>
+      </w:pPr>
+      <w:r>
+        <w:rPr>
+          <w:rFonts w:ascii="Calibri" w:hAnsi="Calibri" w:cs="Calibri"/>
+          <w:sz w:val="22"/>
+          <w:szCs w:val="22"/>
           <w:lang w:val="pt-PT"/>
         </w:rPr>
         <w:t>O protocolo implementado combina características de protocolos de ligação de dados existentes, este garante também a transmissão de dados independentes de códigos, a chamada transparência. A transmissão efetuada é organizada em três tipos de tramas tratadas na camada de ligação de dados:</w:t>
@@ -1225,12 +1239,16 @@
         <w:jc w:val="both"/>
         <w:rPr>
           <w:rFonts w:ascii="Calibri" w:hAnsi="Calibri" w:cs="Calibri"/>
-          <w:lang w:val="pt-PT"/>
-        </w:rPr>
-      </w:pPr>
-      <w:r>
-        <w:rPr>
-          <w:rFonts w:ascii="Calibri" w:hAnsi="Calibri" w:cs="Calibri"/>
+          <w:sz w:val="22"/>
+          <w:szCs w:val="22"/>
+          <w:lang w:val="pt-PT"/>
+        </w:rPr>
+      </w:pPr>
+      <w:r>
+        <w:rPr>
+          <w:rFonts w:ascii="Calibri" w:hAnsi="Calibri" w:cs="Calibri"/>
+          <w:sz w:val="22"/>
+          <w:szCs w:val="22"/>
           <w:lang w:val="pt-PT"/>
         </w:rPr>
         <w:t>Informação(I)</w:t>
@@ -1246,12 +1264,16 @@
         <w:jc w:val="both"/>
         <w:rPr>
           <w:rFonts w:ascii="Calibri" w:hAnsi="Calibri" w:cs="Calibri"/>
-          <w:lang w:val="pt-PT"/>
-        </w:rPr>
-      </w:pPr>
-      <w:r>
-        <w:rPr>
-          <w:rFonts w:ascii="Calibri" w:hAnsi="Calibri" w:cs="Calibri"/>
+          <w:sz w:val="22"/>
+          <w:szCs w:val="22"/>
+          <w:lang w:val="pt-PT"/>
+        </w:rPr>
+      </w:pPr>
+      <w:r>
+        <w:rPr>
+          <w:rFonts w:ascii="Calibri" w:hAnsi="Calibri" w:cs="Calibri"/>
+          <w:sz w:val="22"/>
+          <w:szCs w:val="22"/>
           <w:lang w:val="pt-PT"/>
         </w:rPr>
         <w:t>Supervisão(S)</w:t>
@@ -1267,12 +1289,16 @@
         <w:jc w:val="both"/>
         <w:rPr>
           <w:rFonts w:ascii="Calibri" w:hAnsi="Calibri" w:cs="Calibri"/>
-          <w:lang w:val="pt-PT"/>
-        </w:rPr>
-      </w:pPr>
-      <w:r>
-        <w:rPr>
-          <w:rFonts w:ascii="Calibri" w:hAnsi="Calibri" w:cs="Calibri"/>
+          <w:sz w:val="22"/>
+          <w:szCs w:val="22"/>
+          <w:lang w:val="pt-PT"/>
+        </w:rPr>
+      </w:pPr>
+      <w:r>
+        <w:rPr>
+          <w:rFonts w:ascii="Calibri" w:hAnsi="Calibri" w:cs="Calibri"/>
+          <w:sz w:val="22"/>
+          <w:szCs w:val="22"/>
           <w:lang w:val="pt-PT"/>
         </w:rPr>
         <w:t>Não Numeradas(N)</w:t>
@@ -1284,12 +1310,16 @@
         <w:jc w:val="both"/>
         <w:rPr>
           <w:rFonts w:ascii="Calibri" w:hAnsi="Calibri" w:cs="Calibri"/>
-          <w:lang w:val="pt-PT"/>
-        </w:rPr>
-      </w:pPr>
-      <w:r>
-        <w:rPr>
-          <w:rFonts w:ascii="Calibri" w:hAnsi="Calibri" w:cs="Calibri"/>
+          <w:sz w:val="22"/>
+          <w:szCs w:val="22"/>
+          <w:lang w:val="pt-PT"/>
+        </w:rPr>
+      </w:pPr>
+      <w:r>
+        <w:rPr>
+          <w:rFonts w:ascii="Calibri" w:hAnsi="Calibri" w:cs="Calibri"/>
+          <w:sz w:val="22"/>
+          <w:szCs w:val="22"/>
           <w:lang w:val="pt-PT"/>
         </w:rPr>
         <w:t>Estas apresentam, de forma geral, um formato semelhante, com exceção das tramas de informação que possuem um campo destinado ao transporte de dados, mas todas são protegidas por um código detetor de erros.</w:t>
@@ -1301,12 +1331,16 @@
         <w:jc w:val="both"/>
         <w:rPr>
           <w:rFonts w:ascii="Calibri" w:hAnsi="Calibri" w:cs="Calibri"/>
-          <w:lang w:val="pt-PT"/>
-        </w:rPr>
-      </w:pPr>
-      <w:r>
-        <w:rPr>
-          <w:rFonts w:ascii="Calibri" w:hAnsi="Calibri" w:cs="Calibri"/>
+          <w:sz w:val="22"/>
+          <w:szCs w:val="22"/>
+          <w:lang w:val="pt-PT"/>
+        </w:rPr>
+      </w:pPr>
+      <w:r>
+        <w:rPr>
+          <w:rFonts w:ascii="Calibri" w:hAnsi="Calibri" w:cs="Calibri"/>
+          <w:sz w:val="22"/>
+          <w:szCs w:val="22"/>
           <w:lang w:val="pt-PT"/>
         </w:rPr>
         <w:t>Quando ocorre a transmissão do ficheiro, este é fragmentado em pacotes de dados que são transportados no campo de dados das tramas de Informação. O tratamento dos pacotes, que podem ser de Controlo ou de Dados é realizado pela camada de aplicação.</w:t>
@@ -1318,12 +1352,16 @@
         <w:jc w:val="both"/>
         <w:rPr>
           <w:rFonts w:ascii="Calibri" w:hAnsi="Calibri" w:cs="Calibri"/>
-          <w:lang w:val="pt-PT"/>
-        </w:rPr>
-      </w:pPr>
-      <w:r>
-        <w:rPr>
-          <w:rFonts w:ascii="Calibri" w:hAnsi="Calibri" w:cs="Calibri"/>
+          <w:sz w:val="22"/>
+          <w:szCs w:val="22"/>
+          <w:lang w:val="pt-PT"/>
+        </w:rPr>
+      </w:pPr>
+      <w:r>
+        <w:rPr>
+          <w:rFonts w:ascii="Calibri" w:hAnsi="Calibri" w:cs="Calibri"/>
+          <w:sz w:val="22"/>
+          <w:szCs w:val="22"/>
           <w:lang w:val="pt-PT"/>
         </w:rPr>
         <w:t>Posto isto, o relatório terá as secções que se seguem:</w:t>
@@ -1337,10 +1375,16 @@
           <w:numId w:val="2"/>
         </w:numPr>
         <w:jc w:val="both"/>
-      </w:pPr>
-      <w:r>
-        <w:rPr>
-          <w:rFonts w:ascii="Calibri" w:hAnsi="Calibri" w:cs="Calibri"/>
+        <w:rPr>
+          <w:sz w:val="22"/>
+          <w:szCs w:val="22"/>
+        </w:rPr>
+      </w:pPr>
+      <w:r>
+        <w:rPr>
+          <w:rFonts w:ascii="Calibri" w:hAnsi="Calibri" w:cs="Calibri"/>
+          <w:sz w:val="22"/>
+          <w:szCs w:val="22"/>
           <w:u w:val="single"/>
           <w:lang w:val="pt-PT"/>
         </w:rPr>
@@ -1349,6 +1393,8 @@
       <w:r>
         <w:rPr>
           <w:rFonts w:ascii="Calibri" w:hAnsi="Calibri" w:cs="Calibri"/>
+          <w:sz w:val="22"/>
+          <w:szCs w:val="22"/>
           <w:lang w:val="pt-PT"/>
         </w:rPr>
         <w:t>: blocos funcionais e interfaces</w:t>
@@ -1363,12 +1409,16 @@
         </w:numPr>
         <w:jc w:val="both"/>
         <w:rPr>
-          <w:lang w:val="pt-PT"/>
-        </w:rPr>
-      </w:pPr>
-      <w:r>
-        <w:rPr>
-          <w:rFonts w:ascii="Calibri" w:hAnsi="Calibri" w:cs="Calibri"/>
+          <w:sz w:val="22"/>
+          <w:szCs w:val="22"/>
+          <w:lang w:val="pt-PT"/>
+        </w:rPr>
+      </w:pPr>
+      <w:r>
+        <w:rPr>
+          <w:rFonts w:ascii="Calibri" w:hAnsi="Calibri" w:cs="Calibri"/>
+          <w:sz w:val="22"/>
+          <w:szCs w:val="22"/>
           <w:u w:val="single"/>
           <w:lang w:val="pt-PT"/>
         </w:rPr>
@@ -1377,6 +1427,8 @@
       <w:r>
         <w:rPr>
           <w:rFonts w:ascii="Calibri" w:hAnsi="Calibri" w:cs="Calibri"/>
+          <w:sz w:val="22"/>
+          <w:szCs w:val="22"/>
           <w:lang w:val="pt-PT"/>
         </w:rPr>
         <w:t>:  estruturas de dados e funções principais, assim como a sua relação com a arquitetura</w:t>
@@ -1391,12 +1443,16 @@
         </w:numPr>
         <w:jc w:val="both"/>
         <w:rPr>
-          <w:lang w:val="pt-PT"/>
-        </w:rPr>
-      </w:pPr>
-      <w:r>
-        <w:rPr>
-          <w:rFonts w:ascii="Calibri" w:hAnsi="Calibri" w:cs="Calibri"/>
+          <w:sz w:val="22"/>
+          <w:szCs w:val="22"/>
+          <w:lang w:val="pt-PT"/>
+        </w:rPr>
+      </w:pPr>
+      <w:r>
+        <w:rPr>
+          <w:rFonts w:ascii="Calibri" w:hAnsi="Calibri" w:cs="Calibri"/>
+          <w:sz w:val="22"/>
+          <w:szCs w:val="22"/>
           <w:u w:val="single"/>
           <w:lang w:val="pt-PT"/>
         </w:rPr>
@@ -1405,6 +1461,8 @@
       <w:r>
         <w:rPr>
           <w:rFonts w:ascii="Calibri" w:hAnsi="Calibri" w:cs="Calibri"/>
+          <w:sz w:val="22"/>
+          <w:szCs w:val="22"/>
           <w:lang w:val="pt-PT"/>
         </w:rPr>
         <w:t xml:space="preserve">: </w:t>
@@ -1413,6 +1471,8 @@
         <w:rPr>
           <w:rStyle w:val="apple-converted-space"/>
           <w:rFonts w:ascii="Calibri" w:hAnsi="Calibri" w:cs="Calibri"/>
+          <w:sz w:val="22"/>
+          <w:szCs w:val="22"/>
           <w:shd w:val="clear" w:color="auto" w:fill="FFFFFF"/>
           <w:lang w:val="pt-PT"/>
         </w:rPr>
@@ -1421,6 +1481,8 @@
       <w:r>
         <w:rPr>
           <w:rFonts w:ascii="Calibri" w:hAnsi="Calibri" w:cs="Calibri"/>
+          <w:sz w:val="22"/>
+          <w:szCs w:val="22"/>
           <w:shd w:val="clear" w:color="auto" w:fill="FFFFFF"/>
           <w:lang w:val="pt-PT"/>
         </w:rPr>
@@ -1436,12 +1498,16 @@
         </w:numPr>
         <w:jc w:val="both"/>
         <w:rPr>
-          <w:lang w:val="pt-PT"/>
-        </w:rPr>
-      </w:pPr>
-      <w:r>
-        <w:rPr>
-          <w:rFonts w:ascii="Calibri" w:hAnsi="Calibri" w:cs="Calibri"/>
+          <w:sz w:val="22"/>
+          <w:szCs w:val="22"/>
+          <w:lang w:val="pt-PT"/>
+        </w:rPr>
+      </w:pPr>
+      <w:r>
+        <w:rPr>
+          <w:rFonts w:ascii="Calibri" w:hAnsi="Calibri" w:cs="Calibri"/>
+          <w:sz w:val="22"/>
+          <w:szCs w:val="22"/>
           <w:u w:val="single"/>
           <w:lang w:val="pt-PT"/>
         </w:rPr>
@@ -1450,6 +1516,8 @@
       <w:r>
         <w:rPr>
           <w:rFonts w:ascii="Calibri" w:hAnsi="Calibri" w:cs="Calibri"/>
+          <w:sz w:val="22"/>
+          <w:szCs w:val="22"/>
           <w:lang w:val="pt-PT"/>
         </w:rPr>
         <w:t xml:space="preserve">: </w:t>
@@ -1457,6 +1525,8 @@
       <w:r>
         <w:rPr>
           <w:rFonts w:ascii="Calibri" w:hAnsi="Calibri" w:cs="Calibri"/>
+          <w:sz w:val="22"/>
+          <w:szCs w:val="22"/>
           <w:shd w:val="clear" w:color="auto" w:fill="FFFFFF"/>
           <w:lang w:val="pt-PT"/>
         </w:rPr>
@@ -1472,12 +1542,16 @@
         </w:numPr>
         <w:jc w:val="both"/>
         <w:rPr>
-          <w:lang w:val="pt-PT"/>
-        </w:rPr>
-      </w:pPr>
-      <w:r>
-        <w:rPr>
-          <w:rFonts w:ascii="Calibri" w:hAnsi="Calibri" w:cs="Calibri"/>
+          <w:sz w:val="22"/>
+          <w:szCs w:val="22"/>
+          <w:lang w:val="pt-PT"/>
+        </w:rPr>
+      </w:pPr>
+      <w:r>
+        <w:rPr>
+          <w:rFonts w:ascii="Calibri" w:hAnsi="Calibri" w:cs="Calibri"/>
+          <w:sz w:val="22"/>
+          <w:szCs w:val="22"/>
           <w:u w:val="single"/>
           <w:lang w:val="pt-PT"/>
         </w:rPr>
@@ -1486,6 +1560,8 @@
       <w:r>
         <w:rPr>
           <w:rFonts w:ascii="Calibri" w:hAnsi="Calibri" w:cs="Calibri"/>
+          <w:sz w:val="22"/>
+          <w:szCs w:val="22"/>
           <w:lang w:val="pt-PT"/>
         </w:rPr>
         <w:t xml:space="preserve">: </w:t>
@@ -1493,6 +1569,8 @@
       <w:r>
         <w:rPr>
           <w:rFonts w:ascii="Calibri" w:hAnsi="Calibri" w:cs="Calibri"/>
+          <w:sz w:val="22"/>
+          <w:szCs w:val="22"/>
           <w:shd w:val="clear" w:color="auto" w:fill="FFFFFF"/>
           <w:lang w:val="pt-PT"/>
         </w:rPr>
@@ -1508,6 +1586,8 @@
         </w:numPr>
         <w:jc w:val="both"/>
         <w:rPr>
+          <w:sz w:val="22"/>
+          <w:szCs w:val="22"/>
           <w:lang w:val="pt-PT"/>
         </w:rPr>
       </w:pPr>
@@ -1515,6 +1595,8 @@
         <w:rPr>
           <w:rStyle w:val="apple-converted-space"/>
           <w:rFonts w:ascii="Calibri" w:hAnsi="Calibri" w:cs="Calibri"/>
+          <w:sz w:val="22"/>
+          <w:szCs w:val="22"/>
           <w:shd w:val="clear" w:color="auto" w:fill="FFFFFF"/>
           <w:lang w:val="pt-PT"/>
         </w:rPr>
@@ -1523,6 +1605,8 @@
       <w:r>
         <w:rPr>
           <w:rFonts w:ascii="Calibri" w:hAnsi="Calibri" w:cs="Calibri"/>
+          <w:sz w:val="22"/>
+          <w:szCs w:val="22"/>
           <w:u w:val="single"/>
           <w:shd w:val="clear" w:color="auto" w:fill="FFFFFF"/>
           <w:lang w:val="pt-PT"/>
@@ -1532,6 +1616,8 @@
       <w:r>
         <w:rPr>
           <w:rFonts w:ascii="Calibri" w:hAnsi="Calibri" w:cs="Calibri"/>
+          <w:sz w:val="22"/>
+          <w:szCs w:val="22"/>
           <w:shd w:val="clear" w:color="auto" w:fill="FFFFFF"/>
           <w:lang w:val="pt-PT"/>
         </w:rPr>
@@ -1547,12 +1633,16 @@
         </w:numPr>
         <w:jc w:val="both"/>
         <w:rPr>
-          <w:lang w:val="pt-PT"/>
-        </w:rPr>
-      </w:pPr>
-      <w:r>
-        <w:rPr>
-          <w:rFonts w:ascii="Calibri" w:hAnsi="Calibri" w:cs="Calibri"/>
+          <w:sz w:val="22"/>
+          <w:szCs w:val="22"/>
+          <w:lang w:val="pt-PT"/>
+        </w:rPr>
+      </w:pPr>
+      <w:r>
+        <w:rPr>
+          <w:rFonts w:ascii="Calibri" w:hAnsi="Calibri" w:cs="Calibri"/>
+          <w:sz w:val="22"/>
+          <w:szCs w:val="22"/>
           <w:u w:val="single"/>
           <w:shd w:val="clear" w:color="auto" w:fill="FFFFFF"/>
           <w:lang w:val="pt-PT"/>
@@ -1562,6 +1652,8 @@
       <w:r>
         <w:rPr>
           <w:rFonts w:ascii="Calibri" w:hAnsi="Calibri" w:cs="Calibri"/>
+          <w:sz w:val="22"/>
+          <w:szCs w:val="22"/>
           <w:shd w:val="clear" w:color="auto" w:fill="FFFFFF"/>
           <w:lang w:val="pt-PT"/>
         </w:rPr>
@@ -1601,7 +1693,6 @@
           <w:sz w:val="28"/>
           <w:szCs w:val="28"/>
         </w:rPr>
-        <w:lastRenderedPageBreak/>
         <w:t>3.</w:t>
       </w:r>
       <w:r>
@@ -1626,12 +1717,16 @@
         <w:pStyle w:val="Standard"/>
         <w:jc w:val="both"/>
         <w:rPr>
-          <w:lang w:val="pt-PT"/>
-        </w:rPr>
-      </w:pPr>
-      <w:r>
-        <w:rPr>
-          <w:rFonts w:ascii="Calibri" w:hAnsi="Calibri" w:cs="Calibri"/>
+          <w:sz w:val="22"/>
+          <w:szCs w:val="22"/>
+          <w:lang w:val="pt-PT"/>
+        </w:rPr>
+      </w:pPr>
+      <w:r>
+        <w:rPr>
+          <w:rFonts w:ascii="Calibri" w:hAnsi="Calibri" w:cs="Calibri"/>
+          <w:sz w:val="22"/>
+          <w:szCs w:val="22"/>
           <w:lang w:val="pt-PT"/>
         </w:rPr>
         <w:t xml:space="preserve">A arquitetura do projeto está organizada e distribuída por duas camadas: a de Aplicação e a de Ligação de Dados. Os ficheiros que as representam são, respetivamente, </w:t>
@@ -1641,6 +1736,8 @@
         <w:rPr>
           <w:rFonts w:ascii="Calibri" w:hAnsi="Calibri" w:cs="Calibri"/>
           <w:i/>
+          <w:sz w:val="22"/>
+          <w:szCs w:val="22"/>
           <w:lang w:val="pt-PT"/>
         </w:rPr>
         <w:t>applicationLayer.c</w:t>
@@ -1649,6 +1746,8 @@
       <w:r>
         <w:rPr>
           <w:rFonts w:ascii="Calibri" w:hAnsi="Calibri" w:cs="Calibri"/>
+          <w:sz w:val="22"/>
+          <w:szCs w:val="22"/>
           <w:lang w:val="pt-PT"/>
         </w:rPr>
         <w:t xml:space="preserve"> e </w:t>
@@ -1658,6 +1757,8 @@
         <w:rPr>
           <w:rFonts w:ascii="Calibri" w:hAnsi="Calibri" w:cs="Calibri"/>
           <w:i/>
+          <w:sz w:val="22"/>
+          <w:szCs w:val="22"/>
           <w:lang w:val="pt-PT"/>
         </w:rPr>
         <w:t>applicationLayer.h</w:t>
@@ -1666,6 +1767,8 @@
       <w:r>
         <w:rPr>
           <w:rFonts w:ascii="Calibri" w:hAnsi="Calibri" w:cs="Calibri"/>
+          <w:sz w:val="22"/>
+          <w:szCs w:val="22"/>
           <w:lang w:val="pt-PT"/>
         </w:rPr>
         <w:t xml:space="preserve">, </w:t>
@@ -1675,6 +1778,8 @@
         <w:rPr>
           <w:rFonts w:ascii="Calibri" w:hAnsi="Calibri" w:cs="Calibri"/>
           <w:i/>
+          <w:sz w:val="22"/>
+          <w:szCs w:val="22"/>
           <w:lang w:val="pt-PT"/>
         </w:rPr>
         <w:t>dataLinkLayer.c</w:t>
@@ -1683,6 +1788,8 @@
       <w:r>
         <w:rPr>
           <w:rFonts w:ascii="Calibri" w:hAnsi="Calibri" w:cs="Calibri"/>
+          <w:sz w:val="22"/>
+          <w:szCs w:val="22"/>
           <w:lang w:val="pt-PT"/>
         </w:rPr>
         <w:t xml:space="preserve"> e </w:t>
@@ -1692,6 +1799,8 @@
         <w:rPr>
           <w:rFonts w:ascii="Calibri" w:hAnsi="Calibri" w:cs="Calibri"/>
           <w:i/>
+          <w:sz w:val="22"/>
+          <w:szCs w:val="22"/>
           <w:lang w:val="pt-PT"/>
         </w:rPr>
         <w:t>dataLinkLayer.h</w:t>
@@ -1700,6 +1809,8 @@
       <w:r>
         <w:rPr>
           <w:rFonts w:ascii="Calibri" w:hAnsi="Calibri" w:cs="Calibri"/>
+          <w:sz w:val="22"/>
+          <w:szCs w:val="22"/>
           <w:lang w:val="pt-PT"/>
         </w:rPr>
         <w:t>.</w:t>
@@ -1711,22 +1822,28 @@
         <w:jc w:val="both"/>
         <w:rPr>
           <w:rFonts w:ascii="Calibri" w:hAnsi="Calibri" w:cs="Calibri"/>
-          <w:lang w:val="pt-PT"/>
-        </w:rPr>
-      </w:pPr>
-    </w:p>
-    <w:p>
-      <w:pPr>
-        <w:pStyle w:val="Standard"/>
-        <w:jc w:val="both"/>
-        <w:rPr>
-          <w:rFonts w:ascii="Calibri" w:hAnsi="Calibri" w:cs="Calibri"/>
-          <w:lang w:val="pt-PT"/>
-        </w:rPr>
-      </w:pPr>
-      <w:r>
-        <w:rPr>
-          <w:rFonts w:ascii="Calibri" w:hAnsi="Calibri" w:cs="Calibri"/>
+          <w:sz w:val="22"/>
+          <w:szCs w:val="22"/>
+          <w:lang w:val="pt-PT"/>
+        </w:rPr>
+      </w:pPr>
+    </w:p>
+    <w:p>
+      <w:pPr>
+        <w:pStyle w:val="Standard"/>
+        <w:jc w:val="both"/>
+        <w:rPr>
+          <w:rFonts w:ascii="Calibri" w:hAnsi="Calibri" w:cs="Calibri"/>
+          <w:sz w:val="22"/>
+          <w:szCs w:val="22"/>
+          <w:lang w:val="pt-PT"/>
+        </w:rPr>
+      </w:pPr>
+      <w:r>
+        <w:rPr>
+          <w:rFonts w:ascii="Calibri" w:hAnsi="Calibri" w:cs="Calibri"/>
+          <w:sz w:val="22"/>
+          <w:szCs w:val="22"/>
           <w:lang w:val="pt-PT"/>
         </w:rPr>
         <w:t xml:space="preserve">A camada de </w:t>
@@ -1735,6 +1852,8 @@
         <w:rPr>
           <w:rFonts w:ascii="Calibri" w:hAnsi="Calibri" w:cs="Calibri"/>
           <w:b/>
+          <w:sz w:val="22"/>
+          <w:szCs w:val="22"/>
           <w:lang w:val="pt-PT"/>
         </w:rPr>
         <w:t>Aplicação</w:t>
@@ -1742,17 +1861,31 @@
       <w:r>
         <w:rPr>
           <w:rFonts w:ascii="Calibri" w:hAnsi="Calibri" w:cs="Calibri"/>
-          <w:lang w:val="pt-PT"/>
-        </w:rPr>
-        <w:t xml:space="preserve"> visa construir os pacotes, tanto de controlo como de dados, que serão inseridos nas tramas de informação. Os pacotes de controlo contêm informação sobre o tamanho do ficheiro, o nome do ficheiro e o tamanho que ocupa o nome do ficheiro. Os de dados, contém o conteúdo do ficheiro em si que neste projeto em particular, seria o conteúdo da imagem do pinguim, dividida por partes.</w:t>
-      </w:r>
-    </w:p>
-    <w:p>
-      <w:pPr>
-        <w:pStyle w:val="Standard"/>
-        <w:jc w:val="both"/>
-        <w:rPr>
-          <w:rFonts w:ascii="Calibri" w:hAnsi="Calibri" w:cs="Calibri"/>
+          <w:sz w:val="22"/>
+          <w:szCs w:val="22"/>
+          <w:lang w:val="pt-PT"/>
+        </w:rPr>
+        <w:t xml:space="preserve"> visa construir os pacotes, tanto de controlo como de dados, que serão inseridos nas tramas de informação. Os pacotes de controlo contêm informação sobre o tamanho do ficheiro, o nome do </w:t>
+      </w:r>
+      <w:r>
+        <w:rPr>
+          <w:rFonts w:ascii="Calibri" w:hAnsi="Calibri" w:cs="Calibri"/>
+          <w:sz w:val="22"/>
+          <w:szCs w:val="22"/>
+          <w:lang w:val="pt-PT"/>
+        </w:rPr>
+        <w:lastRenderedPageBreak/>
+        <w:t>ficheiro e o tamanho que ocupa o nome do ficheiro. Os de dados, contém o conteúdo do ficheiro em si que neste projeto em particular, seria o conteúdo da imagem do pinguim, dividida por partes.</w:t>
+      </w:r>
+    </w:p>
+    <w:p>
+      <w:pPr>
+        <w:pStyle w:val="Standard"/>
+        <w:jc w:val="both"/>
+        <w:rPr>
+          <w:rFonts w:ascii="Calibri" w:hAnsi="Calibri" w:cs="Calibri"/>
+          <w:sz w:val="22"/>
+          <w:szCs w:val="22"/>
           <w:u w:val="single"/>
           <w:lang w:val="pt-PT"/>
         </w:rPr>
@@ -1764,12 +1897,72 @@
         <w:jc w:val="both"/>
         <w:rPr>
           <w:rFonts w:ascii="Calibri" w:hAnsi="Calibri" w:cs="Calibri"/>
-          <w:lang w:val="pt-PT"/>
-        </w:rPr>
-      </w:pPr>
-      <w:r>
-        <w:rPr>
-          <w:rFonts w:ascii="Calibri" w:hAnsi="Calibri" w:cs="Calibri"/>
+          <w:sz w:val="22"/>
+          <w:szCs w:val="22"/>
+          <w:lang w:val="pt-PT"/>
+        </w:rPr>
+      </w:pPr>
+      <w:r>
+        <w:rPr>
+          <w:rFonts w:ascii="Calibri" w:hAnsi="Calibri" w:cs="Calibri"/>
+          <w:noProof/>
+          <w:lang w:val="pt-PT" w:eastAsia="pt-PT" w:bidi="ar-SA"/>
+        </w:rPr>
+        <w:drawing>
+          <wp:anchor distT="0" distB="0" distL="114300" distR="114300" simplePos="0" relativeHeight="251662336" behindDoc="0" locked="0" layoutInCell="1" allowOverlap="1">
+            <wp:simplePos x="0" y="0"/>
+            <wp:positionH relativeFrom="margin">
+              <wp:posOffset>-21265</wp:posOffset>
+            </wp:positionH>
+            <wp:positionV relativeFrom="margin">
+              <wp:posOffset>1383975</wp:posOffset>
+            </wp:positionV>
+            <wp:extent cx="6120130" cy="2780665"/>
+            <wp:effectExtent l="0" t="0" r="0" b="635"/>
+            <wp:wrapSquare wrapText="bothSides"/>
+            <wp:docPr id="6" name="Imagem 6"/>
+            <wp:cNvGraphicFramePr>
+              <a:graphicFrameLocks xmlns:a="http://schemas.openxmlformats.org/drawingml/2006/main" noChangeAspect="1"/>
+            </wp:cNvGraphicFramePr>
+            <a:graphic xmlns:a="http://schemas.openxmlformats.org/drawingml/2006/main">
+              <a:graphicData uri="http://schemas.openxmlformats.org/drawingml/2006/picture">
+                <pic:pic xmlns:pic="http://schemas.openxmlformats.org/drawingml/2006/picture">
+                  <pic:nvPicPr>
+                    <pic:cNvPr id="6" name="Captura de Ecrã (26).png"/>
+                    <pic:cNvPicPr/>
+                  </pic:nvPicPr>
+                  <pic:blipFill>
+                    <a:blip r:embed="rId12">
+                      <a:extLst>
+                        <a:ext uri="{28A0092B-C50C-407E-A947-70E740481C1C}">
+                          <a14:useLocalDpi xmlns:a14="http://schemas.microsoft.com/office/drawing/2010/main" val="0"/>
+                        </a:ext>
+                      </a:extLst>
+                    </a:blip>
+                    <a:stretch>
+                      <a:fillRect/>
+                    </a:stretch>
+                  </pic:blipFill>
+                  <pic:spPr>
+                    <a:xfrm>
+                      <a:off x="0" y="0"/>
+                      <a:ext cx="6120130" cy="2780665"/>
+                    </a:xfrm>
+                    <a:prstGeom prst="rect">
+                      <a:avLst/>
+                    </a:prstGeom>
+                  </pic:spPr>
+                </pic:pic>
+              </a:graphicData>
+            </a:graphic>
+          </wp:anchor>
+        </w:drawing>
+      </w:r>
+      <w:r>
+        <w:rPr>
+          <w:rFonts w:ascii="Calibri" w:hAnsi="Calibri" w:cs="Calibri"/>
+          <w:sz w:val="22"/>
+          <w:szCs w:val="22"/>
           <w:lang w:val="pt-PT"/>
         </w:rPr>
         <w:t xml:space="preserve">A camada de </w:t>
@@ -1778,21 +1971,17 @@
         <w:rPr>
           <w:rFonts w:ascii="Calibri" w:hAnsi="Calibri" w:cs="Calibri"/>
           <w:b/>
-          <w:lang w:val="pt-PT"/>
-        </w:rPr>
-        <w:t>Ligação de Dados</w:t>
-      </w:r>
-      <w:r>
-        <w:rPr>
-          <w:rFonts w:ascii="Calibri" w:hAnsi="Calibri" w:cs="Calibri"/>
-          <w:b/>
-          <w:lang w:val="pt-PT"/>
-        </w:rPr>
-        <w:t xml:space="preserve"> </w:t>
-      </w:r>
-      <w:r>
-        <w:rPr>
-          <w:rFonts w:ascii="Calibri" w:hAnsi="Calibri" w:cs="Calibri"/>
+          <w:sz w:val="22"/>
+          <w:szCs w:val="22"/>
+          <w:lang w:val="pt-PT"/>
+        </w:rPr>
+        <w:t xml:space="preserve">Ligação de Dados </w:t>
+      </w:r>
+      <w:r>
+        <w:rPr>
+          <w:rFonts w:ascii="Calibri" w:hAnsi="Calibri" w:cs="Calibri"/>
+          <w:sz w:val="22"/>
+          <w:szCs w:val="22"/>
           <w:lang w:val="pt-PT"/>
         </w:rPr>
         <w:t xml:space="preserve">concentra as funções de envio e receção de tramas, onde, no caso das tramas de informação o campo de dados é preenchido pelo pacote de dados gerado na camada de Aplicação, garantindo sempre a transparência através de métodos de </w:t>
@@ -1802,6 +1991,8 @@
         <w:rPr>
           <w:rFonts w:ascii="Calibri" w:hAnsi="Calibri" w:cs="Calibri"/>
           <w:i/>
+          <w:sz w:val="22"/>
+          <w:szCs w:val="22"/>
           <w:lang w:val="pt-PT"/>
         </w:rPr>
         <w:t>stuffing</w:t>
@@ -1810,6 +2001,8 @@
       <w:r>
         <w:rPr>
           <w:rFonts w:ascii="Calibri" w:hAnsi="Calibri" w:cs="Calibri"/>
+          <w:sz w:val="22"/>
+          <w:szCs w:val="22"/>
           <w:lang w:val="pt-PT"/>
         </w:rPr>
         <w:t xml:space="preserve"> e </w:t>
@@ -1819,6 +2012,8 @@
         <w:rPr>
           <w:rFonts w:ascii="Calibri" w:hAnsi="Calibri" w:cs="Calibri"/>
           <w:i/>
+          <w:sz w:val="22"/>
+          <w:szCs w:val="22"/>
           <w:lang w:val="pt-PT"/>
         </w:rPr>
         <w:t>destuffin</w:t>
@@ -1826,6 +2021,8 @@
       <w:r>
         <w:rPr>
           <w:rFonts w:ascii="Calibri" w:hAnsi="Calibri" w:cs="Calibri"/>
+          <w:sz w:val="22"/>
+          <w:szCs w:val="22"/>
           <w:lang w:val="pt-PT"/>
         </w:rPr>
         <w:t>g</w:t>
@@ -1834,6 +2031,8 @@
       <w:r>
         <w:rPr>
           <w:rFonts w:ascii="Calibri" w:hAnsi="Calibri" w:cs="Calibri"/>
+          <w:sz w:val="22"/>
+          <w:szCs w:val="22"/>
           <w:lang w:val="pt-PT"/>
         </w:rPr>
         <w:t>. Esta é também responsável pela configuração da porta série.</w:t>
@@ -2095,25 +2294,192 @@
           </mc:Fallback>
         </mc:AlternateContent>
       </w:r>
-      <w:r>
-        <w:rPr>
-          <w:rFonts w:ascii="Calibri" w:hAnsi="Calibri" w:cs="Calibri"/>
+    </w:p>
+    <w:p>
+      <w:pPr>
+        <w:pStyle w:val="Cabealho3"/>
+        <w:rPr>
+          <w:sz w:val="28"/>
+          <w:szCs w:val="28"/>
+        </w:rPr>
+      </w:pPr>
+      <w:r>
+        <w:rPr>
+          <w:sz w:val="28"/>
+          <w:szCs w:val="28"/>
+        </w:rPr>
+        <w:t>4.Estrutura de Código</w:t>
+      </w:r>
+    </w:p>
+    <w:p/>
+    <w:p>
+      <w:pPr>
+        <w:jc w:val="both"/>
+        <w:rPr>
+          <w:rFonts w:asciiTheme="minorHAnsi" w:hAnsiTheme="minorHAnsi" w:cstheme="minorHAnsi"/>
+          <w:sz w:val="22"/>
+          <w:szCs w:val="22"/>
+        </w:rPr>
+      </w:pPr>
+      <w:r>
+        <w:rPr>
+          <w:rFonts w:asciiTheme="minorHAnsi" w:hAnsiTheme="minorHAnsi" w:cstheme="minorHAnsi"/>
+          <w:sz w:val="22"/>
+          <w:szCs w:val="22"/>
+        </w:rPr>
+        <w:t xml:space="preserve">A </w:t>
+      </w:r>
+      <w:proofErr w:type="spellStart"/>
+      <w:r>
+        <w:rPr>
+          <w:rFonts w:asciiTheme="minorHAnsi" w:hAnsiTheme="minorHAnsi" w:cstheme="minorHAnsi"/>
+          <w:i/>
+          <w:sz w:val="22"/>
+          <w:szCs w:val="22"/>
+        </w:rPr>
+        <w:t>struct</w:t>
+      </w:r>
+      <w:proofErr w:type="spellEnd"/>
+      <w:r>
+        <w:rPr>
+          <w:rFonts w:asciiTheme="minorHAnsi" w:hAnsiTheme="minorHAnsi" w:cstheme="minorHAnsi"/>
+          <w:sz w:val="22"/>
+          <w:szCs w:val="22"/>
+        </w:rPr>
+        <w:t xml:space="preserve"> abaixo apresentada está no ficheiro </w:t>
+      </w:r>
+      <w:proofErr w:type="spellStart"/>
+      <w:r>
+        <w:rPr>
+          <w:rFonts w:asciiTheme="minorHAnsi" w:hAnsiTheme="minorHAnsi" w:cstheme="minorHAnsi"/>
+          <w:i/>
+          <w:sz w:val="22"/>
+          <w:szCs w:val="22"/>
+        </w:rPr>
+        <w:t>applicationLayer.h</w:t>
+      </w:r>
+      <w:proofErr w:type="spellEnd"/>
+      <w:r>
+        <w:rPr>
+          <w:rFonts w:asciiTheme="minorHAnsi" w:hAnsiTheme="minorHAnsi" w:cstheme="minorHAnsi"/>
+          <w:sz w:val="22"/>
+          <w:szCs w:val="22"/>
+        </w:rPr>
+        <w:t xml:space="preserve">, esta é composta por dois elementos: o </w:t>
+      </w:r>
+      <w:proofErr w:type="spellStart"/>
+      <w:r>
+        <w:rPr>
+          <w:rFonts w:asciiTheme="minorHAnsi" w:hAnsiTheme="minorHAnsi" w:cstheme="minorHAnsi"/>
+          <w:i/>
+          <w:sz w:val="22"/>
+          <w:szCs w:val="22"/>
+        </w:rPr>
+        <w:t>fd</w:t>
+      </w:r>
+      <w:proofErr w:type="spellEnd"/>
+      <w:r>
+        <w:rPr>
+          <w:rFonts w:asciiTheme="minorHAnsi" w:hAnsiTheme="minorHAnsi" w:cstheme="minorHAnsi"/>
+          <w:sz w:val="22"/>
+          <w:szCs w:val="22"/>
+        </w:rPr>
+        <w:t>, que representa o descritor do ficheiro a ser usad</w:t>
+      </w:r>
+      <w:r>
+        <w:rPr>
+          <w:rFonts w:asciiTheme="minorHAnsi" w:hAnsiTheme="minorHAnsi" w:cstheme="minorHAnsi"/>
+          <w:sz w:val="22"/>
+          <w:szCs w:val="22"/>
+        </w:rPr>
+        <w:t xml:space="preserve">o, seja para leitura ou escrita e </w:t>
+      </w:r>
+      <w:r>
+        <w:rPr>
+          <w:rFonts w:asciiTheme="minorHAnsi" w:hAnsiTheme="minorHAnsi" w:cstheme="minorHAnsi"/>
+          <w:sz w:val="22"/>
+          <w:szCs w:val="22"/>
+        </w:rPr>
+        <w:t xml:space="preserve">o </w:t>
+      </w:r>
+      <w:r>
+        <w:rPr>
+          <w:rFonts w:asciiTheme="minorHAnsi" w:hAnsiTheme="minorHAnsi" w:cstheme="minorHAnsi"/>
+          <w:i/>
+          <w:sz w:val="22"/>
+          <w:szCs w:val="22"/>
+        </w:rPr>
+        <w:t>status</w:t>
+      </w:r>
+      <w:r>
+        <w:rPr>
+          <w:rFonts w:asciiTheme="minorHAnsi" w:hAnsiTheme="minorHAnsi" w:cstheme="minorHAnsi"/>
+          <w:sz w:val="22"/>
+          <w:szCs w:val="22"/>
+        </w:rPr>
+        <w:t>, que define se o código a executar será de um</w:t>
+      </w:r>
+      <w:r>
+        <w:rPr>
+          <w:rFonts w:asciiTheme="minorHAnsi" w:hAnsiTheme="minorHAnsi" w:cstheme="minorHAnsi"/>
+          <w:sz w:val="22"/>
+          <w:szCs w:val="22"/>
+        </w:rPr>
+        <w:t xml:space="preserve"> emissor</w:t>
+      </w:r>
+      <w:r>
+        <w:rPr>
+          <w:rFonts w:asciiTheme="minorHAnsi" w:hAnsiTheme="minorHAnsi" w:cstheme="minorHAnsi"/>
+          <w:sz w:val="22"/>
+          <w:szCs w:val="22"/>
+        </w:rPr>
+        <w:t>, no caso do valor</w:t>
+      </w:r>
+      <w:r>
+        <w:rPr>
+          <w:rFonts w:asciiTheme="minorHAnsi" w:hAnsiTheme="minorHAnsi" w:cstheme="minorHAnsi"/>
+          <w:sz w:val="22"/>
+          <w:szCs w:val="22"/>
+        </w:rPr>
+        <w:t xml:space="preserve"> ser zero, ou de um recetor, no caso de ser um. Foram definidas as</w:t>
+      </w:r>
+      <w:r>
+        <w:rPr>
+          <w:rFonts w:asciiTheme="minorHAnsi" w:hAnsiTheme="minorHAnsi" w:cstheme="minorHAnsi"/>
+          <w:sz w:val="22"/>
+          <w:szCs w:val="22"/>
+        </w:rPr>
+        <w:t xml:space="preserve"> macros na imagem três </w:t>
+      </w:r>
+      <w:r>
+        <w:rPr>
+          <w:rFonts w:asciiTheme="minorHAnsi" w:hAnsiTheme="minorHAnsi" w:cstheme="minorHAnsi"/>
+          <w:sz w:val="22"/>
+          <w:szCs w:val="22"/>
+        </w:rPr>
+        <w:t>para tal efeito.</w:t>
+      </w:r>
+    </w:p>
+    <w:p/>
+    <w:p>
+      <w:r>
+        <w:rPr>
           <w:noProof/>
-          <w:lang w:val="pt-PT" w:eastAsia="pt-PT" w:bidi="ar-SA"/>
+          <w:lang w:eastAsia="pt-PT" w:bidi="ar-SA"/>
         </w:rPr>
         <w:drawing>
-          <wp:anchor distT="0" distB="0" distL="114300" distR="114300" simplePos="0" relativeHeight="251662336" behindDoc="0" locked="0" layoutInCell="1" allowOverlap="1">
-            <wp:simplePos x="723900" y="3914775"/>
-            <wp:positionH relativeFrom="margin">
-              <wp:align>center</wp:align>
+          <wp:anchor distT="0" distB="0" distL="114300" distR="114300" simplePos="0" relativeHeight="251661312" behindDoc="0" locked="0" layoutInCell="1" allowOverlap="1">
+            <wp:simplePos x="0" y="0"/>
+            <wp:positionH relativeFrom="column">
+              <wp:posOffset>2859981</wp:posOffset>
             </wp:positionH>
-            <wp:positionV relativeFrom="margin">
-              <wp:align>center</wp:align>
+            <wp:positionV relativeFrom="page">
+              <wp:posOffset>6531492</wp:posOffset>
             </wp:positionV>
-            <wp:extent cx="6120130" cy="2780665"/>
-            <wp:effectExtent l="0" t="0" r="0" b="635"/>
+            <wp:extent cx="2190115" cy="640715"/>
+            <wp:effectExtent l="0" t="0" r="635" b="6985"/>
             <wp:wrapSquare wrapText="bothSides"/>
-            <wp:docPr id="6" name="Imagem 6"/>
+            <wp:docPr id="4" name="Imagem 4"/>
             <wp:cNvGraphicFramePr>
               <a:graphicFrameLocks xmlns:a="http://schemas.openxmlformats.org/drawingml/2006/main" noChangeAspect="1"/>
             </wp:cNvGraphicFramePr>
@@ -2121,170 +2487,50 @@
               <a:graphicData uri="http://schemas.openxmlformats.org/drawingml/2006/picture">
                 <pic:pic xmlns:pic="http://schemas.openxmlformats.org/drawingml/2006/picture">
                   <pic:nvPicPr>
-                    <pic:cNvPr id="6" name="Captura de Ecrã (26).png"/>
+                    <pic:cNvPr id="4" name="Captura de Ecrã (25).png"/>
                     <pic:cNvPicPr/>
                   </pic:nvPicPr>
-                  <pic:blipFill>
-                    <a:blip r:embed="rId12">
+                  <pic:blipFill rotWithShape="1">
+                    <a:blip r:embed="rId13">
                       <a:extLst>
                         <a:ext uri="{28A0092B-C50C-407E-A947-70E740481C1C}">
                           <a14:useLocalDpi xmlns:a14="http://schemas.microsoft.com/office/drawing/2010/main" val="0"/>
                         </a:ext>
                       </a:extLst>
                     </a:blip>
-                    <a:stretch>
-                      <a:fillRect/>
-                    </a:stretch>
+                    <a:srcRect l="3767"/>
+                    <a:stretch/>
                   </pic:blipFill>
-                  <pic:spPr>
+                  <pic:spPr bwMode="auto">
                     <a:xfrm>
                       <a:off x="0" y="0"/>
-                      <a:ext cx="6120130" cy="2780665"/>
+                      <a:ext cx="2190115" cy="640715"/>
                     </a:xfrm>
                     <a:prstGeom prst="rect">
                       <a:avLst/>
                     </a:prstGeom>
+                    <a:ln>
+                      <a:noFill/>
+                    </a:ln>
+                    <a:extLst>
+                      <a:ext uri="{53640926-AAD7-44D8-BBD7-CCE9431645EC}">
+                        <a14:shadowObscured xmlns:a14="http://schemas.microsoft.com/office/drawing/2010/main"/>
+                      </a:ext>
+                    </a:extLst>
                   </pic:spPr>
                 </pic:pic>
               </a:graphicData>
             </a:graphic>
+            <wp14:sizeRelH relativeFrom="page">
+              <wp14:pctWidth>0</wp14:pctWidth>
+            </wp14:sizeRelH>
+            <wp14:sizeRelV relativeFrom="page">
+              <wp14:pctHeight>0</wp14:pctHeight>
+            </wp14:sizeRelV>
           </wp:anchor>
         </w:drawing>
       </w:r>
     </w:p>
-    <w:p>
-      <w:pPr>
-        <w:pStyle w:val="Cabealho3"/>
-        <w:rPr>
-          <w:sz w:val="28"/>
-          <w:szCs w:val="28"/>
-        </w:rPr>
-      </w:pPr>
-      <w:r>
-        <w:rPr>
-          <w:sz w:val="28"/>
-          <w:szCs w:val="28"/>
-        </w:rPr>
-        <w:t>4.Estrutura de Código</w:t>
-      </w:r>
-    </w:p>
-    <w:p/>
-    <w:p>
-      <w:pPr>
-        <w:jc w:val="both"/>
-        <w:rPr>
-          <w:rFonts w:asciiTheme="minorHAnsi" w:hAnsiTheme="minorHAnsi" w:cstheme="minorHAnsi"/>
-        </w:rPr>
-      </w:pPr>
-      <w:r>
-        <w:rPr>
-          <w:rFonts w:asciiTheme="minorHAnsi" w:hAnsiTheme="minorHAnsi" w:cstheme="minorHAnsi"/>
-        </w:rPr>
-        <w:t xml:space="preserve">A </w:t>
-      </w:r>
-      <w:proofErr w:type="spellStart"/>
-      <w:r>
-        <w:rPr>
-          <w:rFonts w:asciiTheme="minorHAnsi" w:hAnsiTheme="minorHAnsi" w:cstheme="minorHAnsi"/>
-          <w:i/>
-        </w:rPr>
-        <w:t>struct</w:t>
-      </w:r>
-      <w:proofErr w:type="spellEnd"/>
-      <w:r>
-        <w:rPr>
-          <w:rFonts w:asciiTheme="minorHAnsi" w:hAnsiTheme="minorHAnsi" w:cstheme="minorHAnsi"/>
-        </w:rPr>
-        <w:t xml:space="preserve"> abaixo apresentada está no ficheiro </w:t>
-      </w:r>
-      <w:proofErr w:type="spellStart"/>
-      <w:r>
-        <w:rPr>
-          <w:rFonts w:asciiTheme="minorHAnsi" w:hAnsiTheme="minorHAnsi" w:cstheme="minorHAnsi"/>
-          <w:i/>
-        </w:rPr>
-        <w:t>applicationLayer.h</w:t>
-      </w:r>
-      <w:proofErr w:type="spellEnd"/>
-      <w:r>
-        <w:rPr>
-          <w:rFonts w:asciiTheme="minorHAnsi" w:hAnsiTheme="minorHAnsi" w:cstheme="minorHAnsi"/>
-        </w:rPr>
-        <w:t xml:space="preserve">, esta é composta por dois elementos: o </w:t>
-      </w:r>
-      <w:proofErr w:type="spellStart"/>
-      <w:r>
-        <w:rPr>
-          <w:rFonts w:asciiTheme="minorHAnsi" w:hAnsiTheme="minorHAnsi" w:cstheme="minorHAnsi"/>
-          <w:i/>
-        </w:rPr>
-        <w:t>fd</w:t>
-      </w:r>
-      <w:proofErr w:type="spellEnd"/>
-      <w:r>
-        <w:rPr>
-          <w:rFonts w:asciiTheme="minorHAnsi" w:hAnsiTheme="minorHAnsi" w:cstheme="minorHAnsi"/>
-        </w:rPr>
-        <w:t>, que representa o descritor do ficheiro a ser usad</w:t>
-      </w:r>
-      <w:r>
-        <w:rPr>
-          <w:rFonts w:asciiTheme="minorHAnsi" w:hAnsiTheme="minorHAnsi" w:cstheme="minorHAnsi"/>
-        </w:rPr>
-        <w:t xml:space="preserve">o, seja para leitura ou escrita e </w:t>
-      </w:r>
-      <w:r>
-        <w:rPr>
-          <w:rFonts w:asciiTheme="minorHAnsi" w:hAnsiTheme="minorHAnsi" w:cstheme="minorHAnsi"/>
-        </w:rPr>
-        <w:t xml:space="preserve">o </w:t>
-      </w:r>
-      <w:r>
-        <w:rPr>
-          <w:rFonts w:asciiTheme="minorHAnsi" w:hAnsiTheme="minorHAnsi" w:cstheme="minorHAnsi"/>
-          <w:i/>
-        </w:rPr>
-        <w:t>status</w:t>
-      </w:r>
-      <w:r>
-        <w:rPr>
-          <w:rFonts w:asciiTheme="minorHAnsi" w:hAnsiTheme="minorHAnsi" w:cstheme="minorHAnsi"/>
-        </w:rPr>
-        <w:t>, que define se o código a executar será de um</w:t>
-      </w:r>
-      <w:r>
-        <w:rPr>
-          <w:rFonts w:asciiTheme="minorHAnsi" w:hAnsiTheme="minorHAnsi" w:cstheme="minorHAnsi"/>
-        </w:rPr>
-        <w:t xml:space="preserve"> emissor</w:t>
-      </w:r>
-      <w:r>
-        <w:rPr>
-          <w:rFonts w:asciiTheme="minorHAnsi" w:hAnsiTheme="minorHAnsi" w:cstheme="minorHAnsi"/>
-        </w:rPr>
-        <w:t>, no caso do valor</w:t>
-      </w:r>
-      <w:r>
-        <w:rPr>
-          <w:rFonts w:asciiTheme="minorHAnsi" w:hAnsiTheme="minorHAnsi" w:cstheme="minorHAnsi"/>
-        </w:rPr>
-        <w:t xml:space="preserve"> ser zero, ou de um recetor, no caso de ser um. Foram definidas as</w:t>
-      </w:r>
-      <w:r>
-        <w:rPr>
-          <w:rFonts w:asciiTheme="minorHAnsi" w:hAnsiTheme="minorHAnsi" w:cstheme="minorHAnsi"/>
-        </w:rPr>
-        <w:t xml:space="preserve"> macros na imagem três </w:t>
-      </w:r>
-      <w:r>
-        <w:rPr>
-          <w:rFonts w:asciiTheme="minorHAnsi" w:hAnsiTheme="minorHAnsi" w:cstheme="minorHAnsi"/>
-        </w:rPr>
-        <w:t>para tal efeito.</w:t>
-      </w:r>
-    </w:p>
-    <w:p/>
-    <w:p/>
     <w:p>
       <w:pPr>
         <w:tabs>
@@ -2320,7 +2566,7 @@
                     <pic:cNvPicPr/>
                   </pic:nvPicPr>
                   <pic:blipFill rotWithShape="1">
-                    <a:blip r:embed="rId13">
+                    <a:blip r:embed="rId14">
                       <a:extLst>
                         <a:ext uri="{28A0092B-C50C-407E-A947-70E740481C1C}">
                           <a14:useLocalDpi xmlns:a14="http://schemas.microsoft.com/office/drawing/2010/main" val="0"/>
@@ -2360,74 +2606,6 @@
         </w:drawing>
       </w:r>
       <w:r>
-        <w:rPr>
-          <w:noProof/>
-          <w:lang w:eastAsia="pt-PT" w:bidi="ar-SA"/>
-        </w:rPr>
-        <w:drawing>
-          <wp:anchor distT="0" distB="0" distL="114300" distR="114300" simplePos="0" relativeHeight="251661312" behindDoc="0" locked="0" layoutInCell="1" allowOverlap="1">
-            <wp:simplePos x="0" y="0"/>
-            <wp:positionH relativeFrom="column">
-              <wp:posOffset>2689860</wp:posOffset>
-            </wp:positionH>
-            <wp:positionV relativeFrom="page">
-              <wp:posOffset>5734050</wp:posOffset>
-            </wp:positionV>
-            <wp:extent cx="2190115" cy="640715"/>
-            <wp:effectExtent l="0" t="0" r="635" b="6985"/>
-            <wp:wrapSquare wrapText="bothSides"/>
-            <wp:docPr id="4" name="Imagem 4"/>
-            <wp:cNvGraphicFramePr>
-              <a:graphicFrameLocks xmlns:a="http://schemas.openxmlformats.org/drawingml/2006/main" noChangeAspect="1"/>
-            </wp:cNvGraphicFramePr>
-            <a:graphic xmlns:a="http://schemas.openxmlformats.org/drawingml/2006/main">
-              <a:graphicData uri="http://schemas.openxmlformats.org/drawingml/2006/picture">
-                <pic:pic xmlns:pic="http://schemas.openxmlformats.org/drawingml/2006/picture">
-                  <pic:nvPicPr>
-                    <pic:cNvPr id="4" name="Captura de Ecrã (25).png"/>
-                    <pic:cNvPicPr/>
-                  </pic:nvPicPr>
-                  <pic:blipFill rotWithShape="1">
-                    <a:blip r:embed="rId14">
-                      <a:extLst>
-                        <a:ext uri="{28A0092B-C50C-407E-A947-70E740481C1C}">
-                          <a14:useLocalDpi xmlns:a14="http://schemas.microsoft.com/office/drawing/2010/main" val="0"/>
-                        </a:ext>
-                      </a:extLst>
-                    </a:blip>
-                    <a:srcRect l="3767"/>
-                    <a:stretch/>
-                  </pic:blipFill>
-                  <pic:spPr bwMode="auto">
-                    <a:xfrm>
-                      <a:off x="0" y="0"/>
-                      <a:ext cx="2190115" cy="640715"/>
-                    </a:xfrm>
-                    <a:prstGeom prst="rect">
-                      <a:avLst/>
-                    </a:prstGeom>
-                    <a:ln>
-                      <a:noFill/>
-                    </a:ln>
-                    <a:extLst>
-                      <a:ext uri="{53640926-AAD7-44D8-BBD7-CCE9431645EC}">
-                        <a14:shadowObscured xmlns:a14="http://schemas.microsoft.com/office/drawing/2010/main"/>
-                      </a:ext>
-                    </a:extLst>
-                  </pic:spPr>
-                </pic:pic>
-              </a:graphicData>
-            </a:graphic>
-            <wp14:sizeRelH relativeFrom="page">
-              <wp14:pctWidth>0</wp14:pctWidth>
-            </wp14:sizeRelH>
-            <wp14:sizeRelV relativeFrom="page">
-              <wp14:pctHeight>0</wp14:pctHeight>
-            </wp14:sizeRelV>
-          </wp:anchor>
-        </w:drawing>
-      </w:r>
-      <w:r>
         <w:tab/>
       </w:r>
     </w:p>
@@ -2467,7 +2645,7 @@
                     <pic:cNvPicPr/>
                   </pic:nvPicPr>
                   <pic:blipFill rotWithShape="1">
-                    <a:blip r:embed="rId14">
+                    <a:blip r:embed="rId13">
                       <a:extLst>
                         <a:ext uri="{28A0092B-C50C-407E-A947-70E740481C1C}">
                           <a14:useLocalDpi xmlns:a14="http://schemas.microsoft.com/office/drawing/2010/main" val="0"/>
@@ -3029,15 +3207,109 @@
         <w:rPr>
           <w:rFonts w:asciiTheme="minorHAnsi" w:hAnsiTheme="minorHAnsi" w:cstheme="minorHAnsi"/>
           <w:noProof/>
+          <w:sz w:val="22"/>
+          <w:szCs w:val="22"/>
           <w:lang w:eastAsia="pt-PT" w:bidi="ar-SA"/>
         </w:rPr>
       </w:pPr>
       <w:r>
+        <w:rPr>
+          <w:rFonts w:asciiTheme="minorHAnsi" w:hAnsiTheme="minorHAnsi" w:cstheme="minorHAnsi"/>
+          <w:noProof/>
+          <w:sz w:val="22"/>
+          <w:szCs w:val="22"/>
+          <w:lang w:eastAsia="pt-PT" w:bidi="ar-SA"/>
+        </w:rPr>
+        <w:t>As funções desenvolvidas para o bom funcionamento da camada de Aplicação são as que se seguem:</w:t>
+      </w:r>
+    </w:p>
+    <w:p>
+      <w:pPr>
+        <w:tabs>
+          <w:tab w:val="left" w:pos="1125"/>
+        </w:tabs>
         <w:rPr>
           <w:noProof/>
           <w:lang w:eastAsia="pt-PT" w:bidi="ar-SA"/>
         </w:rPr>
-        <w:lastRenderedPageBreak/>
+      </w:pPr>
+      <w:r>
+        <w:rPr>
+          <w:noProof/>
+          <w:sz w:val="22"/>
+          <w:szCs w:val="22"/>
+          <w:lang w:eastAsia="pt-PT" w:bidi="ar-SA"/>
+        </w:rPr>
+        <w:drawing>
+          <wp:anchor distT="0" distB="0" distL="114300" distR="114300" simplePos="0" relativeHeight="251670528" behindDoc="0" locked="0" layoutInCell="1" allowOverlap="1">
+            <wp:simplePos x="0" y="0"/>
+            <wp:positionH relativeFrom="margin">
+              <wp:align>center</wp:align>
+            </wp:positionH>
+            <wp:positionV relativeFrom="page">
+              <wp:posOffset>8165805</wp:posOffset>
+            </wp:positionV>
+            <wp:extent cx="6167755" cy="1114425"/>
+            <wp:effectExtent l="0" t="0" r="4445" b="9525"/>
+            <wp:wrapSquare wrapText="bothSides"/>
+            <wp:docPr id="11" name="Imagem 11"/>
+            <wp:cNvGraphicFramePr>
+              <a:graphicFrameLocks xmlns:a="http://schemas.openxmlformats.org/drawingml/2006/main" noChangeAspect="1"/>
+            </wp:cNvGraphicFramePr>
+            <a:graphic xmlns:a="http://schemas.openxmlformats.org/drawingml/2006/main">
+              <a:graphicData uri="http://schemas.openxmlformats.org/drawingml/2006/picture">
+                <pic:pic xmlns:pic="http://schemas.openxmlformats.org/drawingml/2006/picture">
+                  <pic:nvPicPr>
+                    <pic:cNvPr id="11" name="Captura de Ecrã (27).png"/>
+                    <pic:cNvPicPr/>
+                  </pic:nvPicPr>
+                  <pic:blipFill rotWithShape="1">
+                    <a:blip r:embed="rId15">
+                      <a:extLst>
+                        <a:ext uri="{28A0092B-C50C-407E-A947-70E740481C1C}">
+                          <a14:useLocalDpi xmlns:a14="http://schemas.microsoft.com/office/drawing/2010/main" val="0"/>
+                        </a:ext>
+                      </a:extLst>
+                    </a:blip>
+                    <a:srcRect l="705"/>
+                    <a:stretch/>
+                  </pic:blipFill>
+                  <pic:spPr bwMode="auto">
+                    <a:xfrm>
+                      <a:off x="0" y="0"/>
+                      <a:ext cx="6167755" cy="1114425"/>
+                    </a:xfrm>
+                    <a:prstGeom prst="rect">
+                      <a:avLst/>
+                    </a:prstGeom>
+                    <a:ln>
+                      <a:noFill/>
+                    </a:ln>
+                    <a:extLst>
+                      <a:ext uri="{53640926-AAD7-44D8-BBD7-CCE9431645EC}">
+                        <a14:shadowObscured xmlns:a14="http://schemas.microsoft.com/office/drawing/2010/main"/>
+                      </a:ext>
+                    </a:extLst>
+                  </pic:spPr>
+                </pic:pic>
+              </a:graphicData>
+            </a:graphic>
+            <wp14:sizeRelH relativeFrom="margin">
+              <wp14:pctWidth>0</wp14:pctWidth>
+            </wp14:sizeRelH>
+            <wp14:sizeRelV relativeFrom="margin">
+              <wp14:pctHeight>0</wp14:pctHeight>
+            </wp14:sizeRelV>
+          </wp:anchor>
+        </w:drawing>
+      </w:r>
+      <w:r>
+        <w:rPr>
+          <w:noProof/>
+          <w:sz w:val="22"/>
+          <w:szCs w:val="22"/>
+          <w:lang w:eastAsia="pt-PT" w:bidi="ar-SA"/>
+        </w:rPr>
         <mc:AlternateContent>
           <mc:Choice Requires="wps">
             <w:drawing>
@@ -3047,7 +3319,7 @@
                   <wp:posOffset>-21590</wp:posOffset>
                 </wp:positionH>
                 <wp:positionV relativeFrom="paragraph">
-                  <wp:posOffset>1708150</wp:posOffset>
+                  <wp:posOffset>1322690</wp:posOffset>
                 </wp:positionV>
                 <wp:extent cx="6167755" cy="635"/>
                 <wp:effectExtent l="0" t="0" r="4445" b="18415"/>
@@ -3176,7 +3448,7 @@
           </mc:Choice>
           <mc:Fallback>
             <w:pict>
-              <v:shape w14:anchorId="3F520A02" id="Caixa de texto 12" o:spid="_x0000_s1029" type="#_x0000_t202" style="position:absolute;margin-left:-1.7pt;margin-top:134.5pt;width:485.65pt;height:.05pt;z-index:251672576;visibility:visible;mso-wrap-style:square;mso-wrap-distance-left:9pt;mso-wrap-distance-top:0;mso-wrap-distance-right:9pt;mso-wrap-distance-bottom:0;mso-position-horizontal:absolute;mso-position-horizontal-relative:text;mso-position-vertical:absolute;mso-position-vertical-relative:text;v-text-anchor:top" o:gfxdata="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" stroked="f">
+              <v:shape w14:anchorId="3F520A02" id="Caixa de texto 12" o:spid="_x0000_s1029" type="#_x0000_t202" style="position:absolute;margin-left:-1.7pt;margin-top:104.15pt;width:485.65pt;height:.05pt;z-index:251672576;visibility:visible;mso-wrap-style:square;mso-wrap-distance-left:9pt;mso-wrap-distance-top:0;mso-wrap-distance-right:9pt;mso-wrap-distance-bottom:0;mso-position-horizontal:absolute;mso-position-horizontal-relative:text;mso-position-vertical:absolute;mso-position-vertical-relative:text;v-text-anchor:top" o:gfxdata="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" stroked="f">
                 <v:textbox style="mso-fit-shape-to-text:t" inset="0,0,0,0">
                   <w:txbxContent>
                     <w:p>
@@ -3272,82 +3544,6 @@
           </mc:Fallback>
         </mc:AlternateContent>
       </w:r>
-      <w:r>
-        <w:rPr>
-          <w:noProof/>
-          <w:lang w:eastAsia="pt-PT" w:bidi="ar-SA"/>
-        </w:rPr>
-        <w:drawing>
-          <wp:anchor distT="0" distB="0" distL="114300" distR="114300" simplePos="0" relativeHeight="251670528" behindDoc="0" locked="0" layoutInCell="1" allowOverlap="1">
-            <wp:simplePos x="0" y="0"/>
-            <wp:positionH relativeFrom="margin">
-              <wp:posOffset>-21590</wp:posOffset>
-            </wp:positionH>
-            <wp:positionV relativeFrom="margin">
-              <wp:posOffset>536575</wp:posOffset>
-            </wp:positionV>
-            <wp:extent cx="6167755" cy="1114425"/>
-            <wp:effectExtent l="0" t="0" r="4445" b="9525"/>
-            <wp:wrapSquare wrapText="bothSides"/>
-            <wp:docPr id="11" name="Imagem 11"/>
-            <wp:cNvGraphicFramePr>
-              <a:graphicFrameLocks xmlns:a="http://schemas.openxmlformats.org/drawingml/2006/main" noChangeAspect="1"/>
-            </wp:cNvGraphicFramePr>
-            <a:graphic xmlns:a="http://schemas.openxmlformats.org/drawingml/2006/main">
-              <a:graphicData uri="http://schemas.openxmlformats.org/drawingml/2006/picture">
-                <pic:pic xmlns:pic="http://schemas.openxmlformats.org/drawingml/2006/picture">
-                  <pic:nvPicPr>
-                    <pic:cNvPr id="11" name="Captura de Ecrã (27).png"/>
-                    <pic:cNvPicPr/>
-                  </pic:nvPicPr>
-                  <pic:blipFill rotWithShape="1">
-                    <a:blip r:embed="rId15">
-                      <a:extLst>
-                        <a:ext uri="{28A0092B-C50C-407E-A947-70E740481C1C}">
-                          <a14:useLocalDpi xmlns:a14="http://schemas.microsoft.com/office/drawing/2010/main" val="0"/>
-                        </a:ext>
-                      </a:extLst>
-                    </a:blip>
-                    <a:srcRect l="705"/>
-                    <a:stretch/>
-                  </pic:blipFill>
-                  <pic:spPr bwMode="auto">
-                    <a:xfrm>
-                      <a:off x="0" y="0"/>
-                      <a:ext cx="6167755" cy="1114425"/>
-                    </a:xfrm>
-                    <a:prstGeom prst="rect">
-                      <a:avLst/>
-                    </a:prstGeom>
-                    <a:ln>
-                      <a:noFill/>
-                    </a:ln>
-                    <a:extLst>
-                      <a:ext uri="{53640926-AAD7-44D8-BBD7-CCE9431645EC}">
-                        <a14:shadowObscured xmlns:a14="http://schemas.microsoft.com/office/drawing/2010/main"/>
-                      </a:ext>
-                    </a:extLst>
-                  </pic:spPr>
-                </pic:pic>
-              </a:graphicData>
-            </a:graphic>
-            <wp14:sizeRelH relativeFrom="margin">
-              <wp14:pctWidth>0</wp14:pctWidth>
-            </wp14:sizeRelH>
-            <wp14:sizeRelV relativeFrom="margin">
-              <wp14:pctHeight>0</wp14:pctHeight>
-            </wp14:sizeRelV>
-          </wp:anchor>
-        </w:drawing>
-      </w:r>
-      <w:r>
-        <w:rPr>
-          <w:rFonts w:asciiTheme="minorHAnsi" w:hAnsiTheme="minorHAnsi" w:cstheme="minorHAnsi"/>
-          <w:noProof/>
-          <w:lang w:eastAsia="pt-PT" w:bidi="ar-SA"/>
-        </w:rPr>
-        <w:t>As funções desenvolvidas para o bom funcionamento da camada de Aplicação são as que se seguem:</w:t>
-      </w:r>
     </w:p>
     <w:p>
       <w:pPr>
@@ -3366,30 +3562,26 @@
           <w:tab w:val="left" w:pos="1125"/>
         </w:tabs>
         <w:rPr>
-          <w:noProof/>
-          <w:lang w:eastAsia="pt-PT" w:bidi="ar-SA"/>
-        </w:rPr>
-      </w:pPr>
-    </w:p>
-    <w:p>
-      <w:pPr>
-        <w:tabs>
-          <w:tab w:val="left" w:pos="1125"/>
-        </w:tabs>
-        <w:rPr>
-          <w:rFonts w:asciiTheme="minorHAnsi" w:hAnsiTheme="minorHAnsi" w:cstheme="minorHAnsi"/>
-        </w:rPr>
-      </w:pPr>
-      <w:r>
-        <w:rPr>
-          <w:rFonts w:asciiTheme="minorHAnsi" w:hAnsiTheme="minorHAnsi" w:cstheme="minorHAnsi"/>
-        </w:rPr>
+          <w:rFonts w:asciiTheme="minorHAnsi" w:hAnsiTheme="minorHAnsi" w:cstheme="minorHAnsi"/>
+          <w:sz w:val="22"/>
+          <w:szCs w:val="22"/>
+        </w:rPr>
+      </w:pPr>
+      <w:r>
+        <w:rPr>
+          <w:rFonts w:asciiTheme="minorHAnsi" w:hAnsiTheme="minorHAnsi" w:cstheme="minorHAnsi"/>
+          <w:sz w:val="22"/>
+          <w:szCs w:val="22"/>
+        </w:rPr>
+        <w:lastRenderedPageBreak/>
         <w:t>A</w:t>
       </w:r>
       <w:r>
         <w:rPr>
           <w:rFonts w:asciiTheme="minorHAnsi" w:hAnsiTheme="minorHAnsi" w:cstheme="minorHAnsi"/>
           <w:i/>
+          <w:sz w:val="22"/>
+          <w:szCs w:val="22"/>
         </w:rPr>
         <w:t xml:space="preserve"> </w:t>
       </w:r>
@@ -3398,6 +3590,8 @@
         <w:rPr>
           <w:rFonts w:asciiTheme="minorHAnsi" w:hAnsiTheme="minorHAnsi" w:cstheme="minorHAnsi"/>
           <w:i/>
+          <w:sz w:val="22"/>
+          <w:szCs w:val="22"/>
         </w:rPr>
         <w:t>linkLayer</w:t>
       </w:r>
@@ -3405,6 +3599,8 @@
       <w:r>
         <w:rPr>
           <w:rFonts w:asciiTheme="minorHAnsi" w:hAnsiTheme="minorHAnsi" w:cstheme="minorHAnsi"/>
+          <w:sz w:val="22"/>
+          <w:szCs w:val="22"/>
         </w:rPr>
         <w:t xml:space="preserve">, como o nome indica, está definida no ficheiro </w:t>
       </w:r>
@@ -3413,6 +3609,8 @@
         <w:rPr>
           <w:rFonts w:asciiTheme="minorHAnsi" w:hAnsiTheme="minorHAnsi" w:cstheme="minorHAnsi"/>
           <w:i/>
+          <w:sz w:val="22"/>
+          <w:szCs w:val="22"/>
         </w:rPr>
         <w:t>dataLinkLayer.h</w:t>
       </w:r>
@@ -3420,12 +3618,16 @@
       <w:r>
         <w:rPr>
           <w:rFonts w:asciiTheme="minorHAnsi" w:hAnsiTheme="minorHAnsi" w:cstheme="minorHAnsi"/>
+          <w:sz w:val="22"/>
+          <w:szCs w:val="22"/>
         </w:rPr>
         <w:t xml:space="preserve">, passemos </w:t>
       </w:r>
       <w:r>
         <w:rPr>
           <w:rFonts w:asciiTheme="minorHAnsi" w:hAnsiTheme="minorHAnsi" w:cstheme="minorHAnsi"/>
+          <w:sz w:val="22"/>
+          <w:szCs w:val="22"/>
         </w:rPr>
         <w:t>à descrição dos seus elementos:</w:t>
       </w:r>
@@ -3442,6 +3644,8 @@
         </w:tabs>
         <w:rPr>
           <w:rFonts w:asciiTheme="minorHAnsi" w:hAnsiTheme="minorHAnsi" w:cstheme="minorHAnsi"/>
+          <w:sz w:val="22"/>
+          <w:szCs w:val="22"/>
         </w:rPr>
       </w:pPr>
       <w:proofErr w:type="spellStart"/>
@@ -3449,6 +3653,8 @@
         <w:rPr>
           <w:rFonts w:asciiTheme="minorHAnsi" w:hAnsiTheme="minorHAnsi" w:cstheme="minorHAnsi"/>
           <w:i/>
+          <w:sz w:val="22"/>
+          <w:szCs w:val="22"/>
         </w:rPr>
         <w:t>P</w:t>
       </w:r>
@@ -3456,6 +3662,8 @@
         <w:rPr>
           <w:rFonts w:asciiTheme="minorHAnsi" w:hAnsiTheme="minorHAnsi" w:cstheme="minorHAnsi"/>
           <w:i/>
+          <w:sz w:val="22"/>
+          <w:szCs w:val="22"/>
         </w:rPr>
         <w:t>ortname</w:t>
       </w:r>
@@ -3463,6 +3671,8 @@
       <w:r>
         <w:rPr>
           <w:rFonts w:asciiTheme="minorHAnsi" w:hAnsiTheme="minorHAnsi" w:cstheme="minorHAnsi"/>
+          <w:sz w:val="22"/>
+          <w:szCs w:val="22"/>
         </w:rPr>
         <w:t xml:space="preserve"> -</w:t>
       </w:r>
@@ -3470,18 +3680,24 @@
         <w:rPr>
           <w:rFonts w:asciiTheme="minorHAnsi" w:hAnsiTheme="minorHAnsi" w:cstheme="minorHAnsi"/>
           <w:i/>
+          <w:sz w:val="22"/>
+          <w:szCs w:val="22"/>
         </w:rPr>
         <w:t xml:space="preserve"> </w:t>
       </w:r>
       <w:r>
         <w:rPr>
           <w:rFonts w:asciiTheme="minorHAnsi" w:hAnsiTheme="minorHAnsi" w:cstheme="minorHAnsi"/>
+          <w:sz w:val="22"/>
+          <w:szCs w:val="22"/>
         </w:rPr>
         <w:t xml:space="preserve"> represen</w:t>
       </w:r>
       <w:r>
         <w:rPr>
           <w:rFonts w:asciiTheme="minorHAnsi" w:hAnsiTheme="minorHAnsi" w:cstheme="minorHAnsi"/>
+          <w:sz w:val="22"/>
+          <w:szCs w:val="22"/>
         </w:rPr>
         <w:t>ta a porta de série selecionada</w:t>
       </w:r>
@@ -3498,6 +3714,8 @@
         </w:tabs>
         <w:rPr>
           <w:rFonts w:asciiTheme="minorHAnsi" w:hAnsiTheme="minorHAnsi" w:cstheme="minorHAnsi"/>
+          <w:sz w:val="22"/>
+          <w:szCs w:val="22"/>
         </w:rPr>
       </w:pPr>
       <w:proofErr w:type="spellStart"/>
@@ -3505,6 +3723,8 @@
         <w:rPr>
           <w:rFonts w:asciiTheme="minorHAnsi" w:hAnsiTheme="minorHAnsi" w:cstheme="minorHAnsi"/>
           <w:i/>
+          <w:sz w:val="22"/>
+          <w:szCs w:val="22"/>
         </w:rPr>
         <w:t>baudRate</w:t>
       </w:r>
@@ -3512,6 +3732,8 @@
       <w:r>
         <w:rPr>
           <w:rFonts w:asciiTheme="minorHAnsi" w:hAnsiTheme="minorHAnsi" w:cstheme="minorHAnsi"/>
+          <w:sz w:val="22"/>
+          <w:szCs w:val="22"/>
         </w:rPr>
         <w:t xml:space="preserve"> - a velocidade de transmissão</w:t>
       </w:r>
@@ -3528,6 +3750,8 @@
         </w:tabs>
         <w:rPr>
           <w:rFonts w:asciiTheme="minorHAnsi" w:hAnsiTheme="minorHAnsi" w:cstheme="minorHAnsi"/>
+          <w:sz w:val="22"/>
+          <w:szCs w:val="22"/>
         </w:rPr>
       </w:pPr>
       <w:proofErr w:type="spellStart"/>
@@ -3535,6 +3759,8 @@
         <w:rPr>
           <w:rFonts w:asciiTheme="minorHAnsi" w:hAnsiTheme="minorHAnsi" w:cstheme="minorHAnsi"/>
           <w:i/>
+          <w:sz w:val="22"/>
+          <w:szCs w:val="22"/>
         </w:rPr>
         <w:t>sequenceNumber</w:t>
       </w:r>
@@ -3543,24 +3769,32 @@
         <w:rPr>
           <w:rFonts w:asciiTheme="minorHAnsi" w:hAnsiTheme="minorHAnsi" w:cstheme="minorHAnsi"/>
           <w:i/>
+          <w:sz w:val="22"/>
+          <w:szCs w:val="22"/>
         </w:rPr>
         <w:t xml:space="preserve"> </w:t>
       </w:r>
       <w:r>
         <w:rPr>
           <w:rFonts w:asciiTheme="minorHAnsi" w:hAnsiTheme="minorHAnsi" w:cstheme="minorHAnsi"/>
+          <w:sz w:val="22"/>
+          <w:szCs w:val="22"/>
         </w:rPr>
         <w:t>-</w:t>
       </w:r>
       <w:r>
         <w:rPr>
           <w:rFonts w:asciiTheme="minorHAnsi" w:hAnsiTheme="minorHAnsi" w:cstheme="minorHAnsi"/>
+          <w:sz w:val="22"/>
+          <w:szCs w:val="22"/>
         </w:rPr>
         <w:t xml:space="preserve"> </w:t>
       </w:r>
       <w:r>
         <w:rPr>
           <w:rFonts w:asciiTheme="minorHAnsi" w:hAnsiTheme="minorHAnsi" w:cstheme="minorHAnsi"/>
+          <w:sz w:val="22"/>
+          <w:szCs w:val="22"/>
         </w:rPr>
         <w:t>o número de sequência da trama, sendo que este pode ser zero ou um</w:t>
       </w:r>
@@ -3577,6 +3811,8 @@
         </w:tabs>
         <w:rPr>
           <w:rFonts w:asciiTheme="minorHAnsi" w:hAnsiTheme="minorHAnsi" w:cstheme="minorHAnsi"/>
+          <w:sz w:val="22"/>
+          <w:szCs w:val="22"/>
         </w:rPr>
       </w:pPr>
       <w:proofErr w:type="spellStart"/>
@@ -3584,6 +3820,8 @@
         <w:rPr>
           <w:rFonts w:asciiTheme="minorHAnsi" w:hAnsiTheme="minorHAnsi" w:cstheme="minorHAnsi"/>
           <w:i/>
+          <w:sz w:val="22"/>
+          <w:szCs w:val="22"/>
         </w:rPr>
         <w:t>timeout</w:t>
       </w:r>
@@ -3591,6 +3829,8 @@
       <w:r>
         <w:rPr>
           <w:rFonts w:asciiTheme="minorHAnsi" w:hAnsiTheme="minorHAnsi" w:cstheme="minorHAnsi"/>
+          <w:sz w:val="22"/>
+          <w:szCs w:val="22"/>
         </w:rPr>
         <w:t xml:space="preserve"> – valor do temporizador (três segundos)</w:t>
       </w:r>
@@ -3607,6 +3847,8 @@
         </w:tabs>
         <w:rPr>
           <w:rFonts w:asciiTheme="minorHAnsi" w:hAnsiTheme="minorHAnsi" w:cstheme="minorHAnsi"/>
+          <w:sz w:val="22"/>
+          <w:szCs w:val="22"/>
         </w:rPr>
       </w:pPr>
       <w:proofErr w:type="spellStart"/>
@@ -3614,6 +3856,8 @@
         <w:rPr>
           <w:rFonts w:asciiTheme="minorHAnsi" w:hAnsiTheme="minorHAnsi" w:cstheme="minorHAnsi"/>
           <w:i/>
+          <w:sz w:val="22"/>
+          <w:szCs w:val="22"/>
         </w:rPr>
         <w:t>numTransmissions</w:t>
       </w:r>
@@ -3621,6 +3865,8 @@
       <w:r>
         <w:rPr>
           <w:rFonts w:asciiTheme="minorHAnsi" w:hAnsiTheme="minorHAnsi" w:cstheme="minorHAnsi"/>
+          <w:sz w:val="22"/>
+          <w:szCs w:val="22"/>
         </w:rPr>
         <w:t xml:space="preserve"> – número de tentativas em caso de falha</w:t>
       </w:r>
@@ -3637,6 +3883,8 @@
         </w:tabs>
         <w:rPr>
           <w:rFonts w:asciiTheme="minorHAnsi" w:hAnsiTheme="minorHAnsi" w:cstheme="minorHAnsi"/>
+          <w:sz w:val="22"/>
+          <w:szCs w:val="22"/>
         </w:rPr>
       </w:pPr>
       <w:proofErr w:type="spellStart"/>
@@ -3644,6 +3892,8 @@
         <w:rPr>
           <w:rFonts w:asciiTheme="minorHAnsi" w:hAnsiTheme="minorHAnsi" w:cstheme="minorHAnsi"/>
           <w:i/>
+          <w:sz w:val="22"/>
+          <w:szCs w:val="22"/>
         </w:rPr>
         <w:t>frame</w:t>
       </w:r>
@@ -3651,6 +3901,8 @@
       <w:r>
         <w:rPr>
           <w:rFonts w:asciiTheme="minorHAnsi" w:hAnsiTheme="minorHAnsi" w:cstheme="minorHAnsi"/>
+          <w:sz w:val="22"/>
+          <w:szCs w:val="22"/>
         </w:rPr>
         <w:t xml:space="preserve"> – trama</w:t>
       </w:r>
@@ -4003,7 +4255,6 @@
     <w:p/>
     <w:p/>
     <w:p/>
-    <w:p/>
     <w:p>
       <w:pPr>
         <w:tabs>
@@ -4011,19 +4262,17 @@
         </w:tabs>
         <w:rPr>
           <w:rFonts w:asciiTheme="minorHAnsi" w:hAnsiTheme="minorHAnsi" w:cstheme="minorHAnsi"/>
-        </w:rPr>
-      </w:pPr>
-      <w:r>
-        <w:rPr>
-          <w:rFonts w:asciiTheme="minorHAnsi" w:hAnsiTheme="minorHAnsi" w:cstheme="minorHAnsi"/>
-        </w:rPr>
-        <w:t>As funções que consideramos mais importantes nesta camada são as seguintes</w:t>
-      </w:r>
-      <w:r>
-        <w:rPr>
-          <w:rFonts w:asciiTheme="minorHAnsi" w:hAnsiTheme="minorHAnsi" w:cstheme="minorHAnsi"/>
-        </w:rPr>
-        <w:t>:</w:t>
+          <w:sz w:val="22"/>
+          <w:szCs w:val="22"/>
+        </w:rPr>
+      </w:pPr>
+      <w:r>
+        <w:rPr>
+          <w:rFonts w:asciiTheme="minorHAnsi" w:hAnsiTheme="minorHAnsi" w:cstheme="minorHAnsi"/>
+          <w:sz w:val="22"/>
+          <w:szCs w:val="22"/>
+        </w:rPr>
+        <w:t>As funções que consideramos mais importantes nesta camada são as seguintes:</w:t>
       </w:r>
     </w:p>
     <w:p>
@@ -4189,86 +4438,26 @@
     </w:p>
     <w:p>
       <w:pPr>
+        <w:pStyle w:val="Cabealho3"/>
+        <w:rPr>
+          <w:sz w:val="28"/>
+          <w:szCs w:val="28"/>
+        </w:rPr>
+      </w:pPr>
+      <w:r>
+        <w:rPr>
+          <w:sz w:val="28"/>
+          <w:szCs w:val="28"/>
+        </w:rPr>
+        <w:t>5. Casos de Utilização Principais</w:t>
+      </w:r>
+    </w:p>
+    <w:p>
+      <w:pPr>
         <w:pStyle w:val="Legenda"/>
         <w:jc w:val="center"/>
         <w:rPr>
           <w:rFonts w:asciiTheme="minorHAnsi" w:hAnsiTheme="minorHAnsi" w:cstheme="minorHAnsi"/>
-          <w:sz w:val="20"/>
-          <w:szCs w:val="20"/>
-          <w:lang w:val="pt-PT"/>
-        </w:rPr>
-      </w:pPr>
-    </w:p>
-    <w:p>
-      <w:pPr>
-        <w:pStyle w:val="Legenda"/>
-        <w:jc w:val="center"/>
-        <w:rPr>
-          <w:rFonts w:asciiTheme="minorHAnsi" w:hAnsiTheme="minorHAnsi" w:cstheme="minorHAnsi"/>
-          <w:sz w:val="20"/>
-          <w:szCs w:val="20"/>
-          <w:lang w:val="pt-PT"/>
-        </w:rPr>
-      </w:pPr>
-    </w:p>
-    <w:p>
-      <w:pPr>
-        <w:pStyle w:val="Legenda"/>
-        <w:jc w:val="center"/>
-        <w:rPr>
-          <w:rFonts w:asciiTheme="minorHAnsi" w:hAnsiTheme="minorHAnsi" w:cstheme="minorHAnsi"/>
-          <w:sz w:val="20"/>
-          <w:szCs w:val="20"/>
-          <w:lang w:val="pt-PT"/>
-        </w:rPr>
-      </w:pPr>
-    </w:p>
-    <w:p>
-      <w:pPr>
-        <w:pStyle w:val="Legenda"/>
-        <w:jc w:val="center"/>
-        <w:rPr>
-          <w:rFonts w:asciiTheme="minorHAnsi" w:hAnsiTheme="minorHAnsi" w:cstheme="minorHAnsi"/>
-          <w:sz w:val="20"/>
-          <w:szCs w:val="20"/>
-          <w:lang w:val="pt-PT"/>
-        </w:rPr>
-      </w:pPr>
-    </w:p>
-    <w:p>
-      <w:pPr>
-        <w:pStyle w:val="Cabealho3"/>
-        <w:rPr>
-          <w:sz w:val="28"/>
-          <w:szCs w:val="28"/>
-        </w:rPr>
-      </w:pPr>
-      <w:r>
-        <w:rPr>
-          <w:sz w:val="28"/>
-          <w:szCs w:val="28"/>
-        </w:rPr>
-        <w:t>5. Casos de Utilização Principais</w:t>
-      </w:r>
-    </w:p>
-    <w:p>
-      <w:pPr>
-        <w:pStyle w:val="Legenda"/>
-        <w:jc w:val="center"/>
-        <w:rPr>
-          <w:rFonts w:asciiTheme="minorHAnsi" w:hAnsiTheme="minorHAnsi" w:cstheme="minorHAnsi"/>
-          <w:sz w:val="20"/>
-          <w:szCs w:val="20"/>
-          <w:lang w:val="pt-PT"/>
-        </w:rPr>
-      </w:pPr>
-    </w:p>
-    <w:p>
-      <w:pPr>
-        <w:pStyle w:val="Legenda"/>
-        <w:rPr>
-          <w:rFonts w:asciiTheme="minorHAnsi" w:hAnsiTheme="minorHAnsi" w:cstheme="minorHAnsi"/>
-          <w:i w:val="0"/>
           <w:sz w:val="20"/>
           <w:szCs w:val="20"/>
           <w:lang w:val="pt-PT"/>
@@ -4287,13 +4476,13 @@
           <wp:anchor distT="0" distB="0" distL="114300" distR="114300" simplePos="0" relativeHeight="251676672" behindDoc="0" locked="0" layoutInCell="1" allowOverlap="1">
             <wp:simplePos x="0" y="0"/>
             <wp:positionH relativeFrom="margin">
-              <wp:align>center</wp:align>
+              <wp:posOffset>1064895</wp:posOffset>
             </wp:positionH>
             <wp:positionV relativeFrom="margin">
-              <wp:posOffset>1036261</wp:posOffset>
+              <wp:posOffset>5880706</wp:posOffset>
             </wp:positionV>
-            <wp:extent cx="4696480" cy="4305901"/>
-            <wp:effectExtent l="0" t="0" r="0" b="0"/>
+            <wp:extent cx="4036060" cy="3700780"/>
+            <wp:effectExtent l="0" t="0" r="2540" b="0"/>
             <wp:wrapSquare wrapText="bothSides"/>
             <wp:docPr id="16" name="Imagem 16"/>
             <wp:cNvGraphicFramePr>
@@ -4321,7 +4510,7 @@
                   <pic:spPr>
                     <a:xfrm>
                       <a:off x="0" y="0"/>
-                      <a:ext cx="4696480" cy="4305901"/>
+                      <a:ext cx="4036060" cy="3700780"/>
                     </a:xfrm>
                     <a:prstGeom prst="rect">
                       <a:avLst/>
@@ -4330,9 +4519,20 @@
                 </pic:pic>
               </a:graphicData>
             </a:graphic>
+            <wp14:sizeRelH relativeFrom="margin">
+              <wp14:pctWidth>0</wp14:pctWidth>
+            </wp14:sizeRelH>
+            <wp14:sizeRelV relativeFrom="margin">
+              <wp14:pctHeight>0</wp14:pctHeight>
+            </wp14:sizeRelV>
           </wp:anchor>
         </w:drawing>
       </w:r>
+    </w:p>
+    <w:p>
+      <w:pPr>
+        <w:pStyle w:val="Legenda"/>
+      </w:pPr>
     </w:p>
     <w:p/>
     <w:p/>
@@ -4343,21 +4543,6 @@
     <w:p/>
     <w:p/>
     <w:p/>
-    <w:p/>
-    <w:p/>
-    <w:p/>
-    <w:p/>
-    <w:p/>
-    <w:p/>
-    <w:p/>
-    <w:p/>
-    <w:p/>
-    <w:p/>
-    <w:p/>
-    <w:p/>
-    <w:p/>
-    <w:p/>
-    <w:p/>
     <w:p>
       <w:r>
         <w:rPr>
@@ -4370,13 +4555,13 @@
               <wp:anchor distT="0" distB="0" distL="114300" distR="114300" simplePos="0" relativeHeight="251678720" behindDoc="0" locked="0" layoutInCell="1" allowOverlap="1" wp14:anchorId="4A1B1B58" wp14:editId="0CF4D1EB">
                 <wp:simplePos x="0" y="0"/>
                 <wp:positionH relativeFrom="margin">
-                  <wp:align>center</wp:align>
+                  <wp:posOffset>-170121</wp:posOffset>
                 </wp:positionH>
                 <wp:positionV relativeFrom="paragraph">
-                  <wp:posOffset>173990</wp:posOffset>
+                  <wp:posOffset>1905</wp:posOffset>
                 </wp:positionV>
-                <wp:extent cx="4696460" cy="635"/>
-                <wp:effectExtent l="0" t="0" r="8890" b="0"/>
+                <wp:extent cx="2094230" cy="391795"/>
+                <wp:effectExtent l="0" t="0" r="1270" b="8255"/>
                 <wp:wrapSquare wrapText="bothSides"/>
                 <wp:docPr id="17" name="Caixa de texto 17"/>
                 <wp:cNvGraphicFramePr/>
@@ -4387,7 +4572,7 @@
                       <wps:spPr>
                         <a:xfrm>
                           <a:off x="0" y="0"/>
-                          <a:ext cx="4696460" cy="635"/>
+                          <a:ext cx="2094230" cy="391795"/>
                         </a:xfrm>
                         <a:prstGeom prst="rect">
                           <a:avLst/>
@@ -4484,18 +4669,24 @@
                         <a:prstTxWarp prst="textNoShape">
                           <a:avLst/>
                         </a:prstTxWarp>
-                        <a:spAutoFit/>
+                        <a:noAutofit/>
                       </wps:bodyPr>
                     </wps:wsp>
                   </a:graphicData>
                 </a:graphic>
+                <wp14:sizeRelH relativeFrom="margin">
+                  <wp14:pctWidth>0</wp14:pctWidth>
+                </wp14:sizeRelH>
+                <wp14:sizeRelV relativeFrom="margin">
+                  <wp14:pctHeight>0</wp14:pctHeight>
+                </wp14:sizeRelV>
               </wp:anchor>
             </w:drawing>
           </mc:Choice>
           <mc:Fallback>
             <w:pict>
-              <v:shape w14:anchorId="4A1B1B58" id="Caixa de texto 17" o:spid="_x0000_s1031" type="#_x0000_t202" style="position:absolute;margin-left:0;margin-top:13.7pt;width:369.8pt;height:.05pt;z-index:251678720;visibility:visible;mso-wrap-style:square;mso-wrap-distance-left:9pt;mso-wrap-distance-top:0;mso-wrap-distance-right:9pt;mso-wrap-distance-bottom:0;mso-position-horizontal:center;mso-position-horizontal-relative:margin;mso-position-vertical:absolute;mso-position-vertical-relative:text;v-text-anchor:top" o:gfxdata="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" stroked="f">
-                <v:textbox style="mso-fit-shape-to-text:t" inset="0,0,0,0">
+              <v:shape w14:anchorId="4A1B1B58" id="Caixa de texto 17" o:spid="_x0000_s1031" type="#_x0000_t202" style="position:absolute;margin-left:-13.4pt;margin-top:.15pt;width:164.9pt;height:30.85pt;z-index:251678720;visibility:visible;mso-wrap-style:square;mso-width-percent:0;mso-height-percent:0;mso-wrap-distance-left:9pt;mso-wrap-distance-top:0;mso-wrap-distance-right:9pt;mso-wrap-distance-bottom:0;mso-position-horizontal:absolute;mso-position-horizontal-relative:margin;mso-position-vertical:absolute;mso-position-vertical-relative:text;mso-width-percent:0;mso-height-percent:0;mso-width-relative:margin;mso-height-relative:margin;v-text-anchor:top" o:gfxdata="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" stroked="f">
+                <v:textbox inset="0,0,0,0">
                   <w:txbxContent>
                     <w:p>
                       <w:pPr>
@@ -4587,7 +4778,6 @@
     <w:p/>
     <w:p/>
     <w:p/>
-    <w:p/>
     <w:p>
       <w:pPr>
         <w:pStyle w:val="Cabealho3"/>
@@ -4601,6 +4791,7 @@
           <w:sz w:val="28"/>
           <w:szCs w:val="28"/>
         </w:rPr>
+        <w:lastRenderedPageBreak/>
         <w:t>6.Protocolo de Ligação</w:t>
       </w:r>
       <w:r>
@@ -4617,17 +4808,153 @@
         <w:jc w:val="both"/>
         <w:rPr>
           <w:rFonts w:asciiTheme="minorHAnsi" w:hAnsiTheme="minorHAnsi" w:cstheme="minorHAnsi"/>
-        </w:rPr>
-      </w:pPr>
-      <w:r>
-        <w:rPr>
-          <w:rFonts w:asciiTheme="minorHAnsi" w:hAnsiTheme="minorHAnsi" w:cstheme="minorHAnsi"/>
-        </w:rPr>
-        <w:t>O protocolo tratado nesta secção do relatório está implementado no ficheiro</w:t>
-      </w:r>
-      <w:r>
-        <w:rPr>
-          <w:rFonts w:asciiTheme="minorHAnsi" w:hAnsiTheme="minorHAnsi" w:cstheme="minorHAnsi"/>
+          <w:sz w:val="22"/>
+          <w:szCs w:val="22"/>
+        </w:rPr>
+      </w:pPr>
+      <w:r>
+        <w:rPr>
+          <w:rFonts w:asciiTheme="minorHAnsi" w:hAnsiTheme="minorHAnsi" w:cstheme="minorHAnsi"/>
+          <w:sz w:val="22"/>
+          <w:szCs w:val="22"/>
+        </w:rPr>
+        <w:t xml:space="preserve">O protocolo tratado nesta secção do relatório está implementado no ficheiro </w:t>
+      </w:r>
+      <w:proofErr w:type="spellStart"/>
+      <w:r>
+        <w:rPr>
+          <w:rFonts w:asciiTheme="minorHAnsi" w:hAnsiTheme="minorHAnsi" w:cstheme="minorHAnsi"/>
+          <w:i/>
+          <w:sz w:val="22"/>
+          <w:szCs w:val="22"/>
+        </w:rPr>
+        <w:t>dataLinkLayer.c</w:t>
+      </w:r>
+      <w:proofErr w:type="spellEnd"/>
+      <w:r>
+        <w:rPr>
+          <w:rFonts w:asciiTheme="minorHAnsi" w:hAnsiTheme="minorHAnsi" w:cstheme="minorHAnsi"/>
+          <w:sz w:val="22"/>
+          <w:szCs w:val="22"/>
+        </w:rPr>
+        <w:t>.</w:t>
+      </w:r>
+    </w:p>
+    <w:p>
+      <w:pPr>
+        <w:jc w:val="both"/>
+        <w:rPr>
+          <w:rFonts w:asciiTheme="minorHAnsi" w:hAnsiTheme="minorHAnsi" w:cstheme="minorHAnsi"/>
+          <w:sz w:val="22"/>
+          <w:szCs w:val="22"/>
+        </w:rPr>
+      </w:pPr>
+      <w:r>
+        <w:rPr>
+          <w:rFonts w:asciiTheme="minorHAnsi" w:hAnsiTheme="minorHAnsi" w:cstheme="minorHAnsi"/>
+          <w:sz w:val="22"/>
+          <w:szCs w:val="22"/>
+        </w:rPr>
+        <w:t>Os principais aspetos funcionais desta camada passam pela configuração da porta s</w:t>
+      </w:r>
+      <w:r>
+        <w:rPr>
+          <w:rFonts w:asciiTheme="minorHAnsi" w:hAnsiTheme="minorHAnsi" w:cstheme="minorHAnsi"/>
+          <w:sz w:val="22"/>
+          <w:szCs w:val="22"/>
+        </w:rPr>
+        <w:t xml:space="preserve">érie e transmissão de dados através da mesma. O envio e receção de tramas, é também um ponto fulcral, assim como os processos que garantem a transparência, </w:t>
+      </w:r>
+      <w:proofErr w:type="spellStart"/>
+      <w:r>
+        <w:rPr>
+          <w:rFonts w:asciiTheme="minorHAnsi" w:hAnsiTheme="minorHAnsi" w:cstheme="minorHAnsi"/>
+          <w:i/>
+          <w:sz w:val="22"/>
+          <w:szCs w:val="22"/>
+        </w:rPr>
+        <w:t>stuffing</w:t>
+      </w:r>
+      <w:proofErr w:type="spellEnd"/>
+      <w:r>
+        <w:rPr>
+          <w:rFonts w:asciiTheme="minorHAnsi" w:hAnsiTheme="minorHAnsi" w:cstheme="minorHAnsi"/>
+          <w:sz w:val="22"/>
+          <w:szCs w:val="22"/>
+        </w:rPr>
+        <w:t xml:space="preserve"> e </w:t>
+      </w:r>
+      <w:proofErr w:type="spellStart"/>
+      <w:r>
+        <w:rPr>
+          <w:rFonts w:asciiTheme="minorHAnsi" w:hAnsiTheme="minorHAnsi" w:cstheme="minorHAnsi"/>
+          <w:i/>
+          <w:sz w:val="22"/>
+          <w:szCs w:val="22"/>
+        </w:rPr>
+        <w:t>destuffing</w:t>
+      </w:r>
+      <w:proofErr w:type="spellEnd"/>
+      <w:r>
+        <w:rPr>
+          <w:rFonts w:asciiTheme="minorHAnsi" w:hAnsiTheme="minorHAnsi" w:cstheme="minorHAnsi"/>
+          <w:sz w:val="22"/>
+          <w:szCs w:val="22"/>
+        </w:rPr>
+        <w:t>.</w:t>
+      </w:r>
+    </w:p>
+    <w:p>
+      <w:pPr>
+        <w:jc w:val="both"/>
+        <w:rPr>
+          <w:rFonts w:asciiTheme="minorHAnsi" w:hAnsiTheme="minorHAnsi" w:cstheme="minorHAnsi"/>
+          <w:sz w:val="22"/>
+          <w:szCs w:val="22"/>
+        </w:rPr>
+      </w:pPr>
+      <w:r>
+        <w:rPr>
+          <w:rFonts w:asciiTheme="minorHAnsi" w:hAnsiTheme="minorHAnsi" w:cstheme="minorHAnsi"/>
+          <w:sz w:val="22"/>
+          <w:szCs w:val="22"/>
+        </w:rPr>
+        <w:t>As funções fundamentais para o funcionamento desta camada já foram referidas na secção de estrutura de código e, portanto, serão aqui descritas.</w:t>
+      </w:r>
+    </w:p>
+    <w:p>
+      <w:pPr>
+        <w:jc w:val="both"/>
+        <w:rPr>
+          <w:rFonts w:asciiTheme="minorHAnsi" w:hAnsiTheme="minorHAnsi" w:cstheme="minorHAnsi"/>
+          <w:sz w:val="22"/>
+          <w:szCs w:val="22"/>
+        </w:rPr>
+      </w:pPr>
+    </w:p>
+    <w:p>
+      <w:pPr>
+        <w:jc w:val="both"/>
+        <w:rPr>
+          <w:rFonts w:asciiTheme="minorHAnsi" w:hAnsiTheme="minorHAnsi" w:cstheme="minorHAnsi"/>
+          <w:sz w:val="22"/>
+          <w:szCs w:val="22"/>
+        </w:rPr>
+      </w:pPr>
+      <w:r>
+        <w:rPr>
+          <w:rFonts w:asciiTheme="minorHAnsi" w:hAnsiTheme="minorHAnsi" w:cstheme="minorHAnsi"/>
+          <w:sz w:val="22"/>
+          <w:szCs w:val="22"/>
+        </w:rPr>
+        <w:t>A função</w:t>
+      </w:r>
+      <w:r>
+        <w:rPr>
+          <w:rFonts w:asciiTheme="minorHAnsi" w:hAnsiTheme="minorHAnsi" w:cstheme="minorHAnsi"/>
+          <w:b/>
+          <w:sz w:val="22"/>
+          <w:szCs w:val="22"/>
         </w:rPr>
         <w:t xml:space="preserve"> </w:t>
       </w:r>
@@ -4635,170 +4962,72 @@
       <w:r>
         <w:rPr>
           <w:rFonts w:asciiTheme="minorHAnsi" w:hAnsiTheme="minorHAnsi" w:cstheme="minorHAnsi"/>
-          <w:i/>
-        </w:rPr>
-        <w:t>dataLinkLayer.c</w:t>
+          <w:b/>
+          <w:sz w:val="22"/>
+          <w:szCs w:val="22"/>
+        </w:rPr>
+        <w:t>ll_open</w:t>
       </w:r>
       <w:proofErr w:type="spellEnd"/>
       <w:r>
         <w:rPr>
           <w:rFonts w:asciiTheme="minorHAnsi" w:hAnsiTheme="minorHAnsi" w:cstheme="minorHAnsi"/>
-        </w:rPr>
-        <w:t>.</w:t>
-      </w:r>
-    </w:p>
-    <w:p>
-      <w:pPr>
-        <w:jc w:val="both"/>
-        <w:rPr>
-          <w:rFonts w:asciiTheme="minorHAnsi" w:hAnsiTheme="minorHAnsi" w:cstheme="minorHAnsi"/>
-        </w:rPr>
-      </w:pPr>
-      <w:r>
-        <w:rPr>
-          <w:rFonts w:asciiTheme="minorHAnsi" w:hAnsiTheme="minorHAnsi" w:cstheme="minorHAnsi"/>
-        </w:rPr>
-        <w:t>Os principais aspetos funcionais desta camada passam pela configuração da porta s</w:t>
-      </w:r>
-      <w:r>
-        <w:rPr>
-          <w:rFonts w:asciiTheme="minorHAnsi" w:hAnsiTheme="minorHAnsi" w:cstheme="minorHAnsi"/>
-        </w:rPr>
-        <w:t xml:space="preserve">érie e transmissão de dados através da mesma. O envio e receção de tramas, é também um ponto fulcral, assim como os processos que garantem a transparência, </w:t>
+          <w:sz w:val="22"/>
+          <w:szCs w:val="22"/>
+        </w:rPr>
+        <w:t xml:space="preserve"> permite iniciar a conexão através da porta s</w:t>
+      </w:r>
+      <w:r>
+        <w:rPr>
+          <w:rFonts w:asciiTheme="minorHAnsi" w:hAnsiTheme="minorHAnsi" w:cstheme="minorHAnsi"/>
+          <w:sz w:val="22"/>
+          <w:szCs w:val="22"/>
+        </w:rPr>
+        <w:t>érie e inicializa o alarme.</w:t>
+      </w:r>
+      <w:r>
+        <w:rPr>
+          <w:rFonts w:asciiTheme="minorHAnsi" w:hAnsiTheme="minorHAnsi" w:cstheme="minorHAnsi"/>
+          <w:sz w:val="22"/>
+          <w:szCs w:val="22"/>
+        </w:rPr>
+        <w:t xml:space="preserve"> Esta executa uma função auxiliar </w:t>
       </w:r>
       <w:proofErr w:type="spellStart"/>
       <w:r>
         <w:rPr>
           <w:rFonts w:asciiTheme="minorHAnsi" w:hAnsiTheme="minorHAnsi" w:cstheme="minorHAnsi"/>
-          <w:i/>
-        </w:rPr>
-        <w:t>stuffing</w:t>
+          <w:b/>
+          <w:sz w:val="22"/>
+          <w:szCs w:val="22"/>
+        </w:rPr>
+        <w:t>sendSET</w:t>
       </w:r>
       <w:proofErr w:type="spellEnd"/>
       <w:r>
         <w:rPr>
           <w:rFonts w:asciiTheme="minorHAnsi" w:hAnsiTheme="minorHAnsi" w:cstheme="minorHAnsi"/>
-        </w:rPr>
-        <w:t xml:space="preserve"> e </w:t>
+          <w:sz w:val="22"/>
+          <w:szCs w:val="22"/>
+        </w:rPr>
+        <w:t xml:space="preserve">, no caso de se tratar do emissor, ou a </w:t>
       </w:r>
       <w:proofErr w:type="spellStart"/>
       <w:r>
         <w:rPr>
           <w:rFonts w:asciiTheme="minorHAnsi" w:hAnsiTheme="minorHAnsi" w:cstheme="minorHAnsi"/>
-          <w:i/>
-        </w:rPr>
-        <w:t>destuffing</w:t>
+          <w:b/>
+          <w:sz w:val="22"/>
+          <w:szCs w:val="22"/>
+        </w:rPr>
+        <w:t>receiveSET</w:t>
       </w:r>
       <w:proofErr w:type="spellEnd"/>
       <w:r>
         <w:rPr>
           <w:rFonts w:asciiTheme="minorHAnsi" w:hAnsiTheme="minorHAnsi" w:cstheme="minorHAnsi"/>
-        </w:rPr>
-        <w:t>.</w:t>
-      </w:r>
-    </w:p>
-    <w:p>
-      <w:pPr>
-        <w:jc w:val="both"/>
-        <w:rPr>
-          <w:rFonts w:asciiTheme="minorHAnsi" w:hAnsiTheme="minorHAnsi" w:cstheme="minorHAnsi"/>
-        </w:rPr>
-      </w:pPr>
-      <w:r>
-        <w:rPr>
-          <w:rFonts w:asciiTheme="minorHAnsi" w:hAnsiTheme="minorHAnsi" w:cstheme="minorHAnsi"/>
-        </w:rPr>
-        <w:t>As funções fundamentais para o funcionamento desta camada já foram referidas na secção de estrutura de código e, portanto, serão aqui descritas.</w:t>
-      </w:r>
-    </w:p>
-    <w:p>
-      <w:pPr>
-        <w:jc w:val="both"/>
-        <w:rPr>
-          <w:rFonts w:asciiTheme="minorHAnsi" w:hAnsiTheme="minorHAnsi" w:cstheme="minorHAnsi"/>
-        </w:rPr>
-      </w:pPr>
-    </w:p>
-    <w:p>
-      <w:pPr>
-        <w:jc w:val="both"/>
-        <w:rPr>
-          <w:rFonts w:asciiTheme="minorHAnsi" w:hAnsiTheme="minorHAnsi" w:cstheme="minorHAnsi"/>
-        </w:rPr>
-      </w:pPr>
-      <w:r>
-        <w:rPr>
-          <w:rFonts w:asciiTheme="minorHAnsi" w:hAnsiTheme="minorHAnsi" w:cstheme="minorHAnsi"/>
-        </w:rPr>
-        <w:t xml:space="preserve">A </w:t>
-      </w:r>
-      <w:r>
-        <w:rPr>
-          <w:rFonts w:asciiTheme="minorHAnsi" w:hAnsiTheme="minorHAnsi" w:cstheme="minorHAnsi"/>
-        </w:rPr>
-        <w:t>função</w:t>
-      </w:r>
-      <w:r>
-        <w:rPr>
-          <w:rFonts w:asciiTheme="minorHAnsi" w:hAnsiTheme="minorHAnsi" w:cstheme="minorHAnsi"/>
-          <w:b/>
-        </w:rPr>
-        <w:t xml:space="preserve"> </w:t>
-      </w:r>
-      <w:proofErr w:type="spellStart"/>
-      <w:r>
-        <w:rPr>
-          <w:rFonts w:asciiTheme="minorHAnsi" w:hAnsiTheme="minorHAnsi" w:cstheme="minorHAnsi"/>
-          <w:b/>
-        </w:rPr>
-        <w:t>ll_open</w:t>
-      </w:r>
-      <w:proofErr w:type="spellEnd"/>
-      <w:r>
-        <w:rPr>
-          <w:rFonts w:asciiTheme="minorHAnsi" w:hAnsiTheme="minorHAnsi" w:cstheme="minorHAnsi"/>
-        </w:rPr>
-        <w:t xml:space="preserve"> permite iniciar a conexão através da porta s</w:t>
-      </w:r>
-      <w:r>
-        <w:rPr>
-          <w:rFonts w:asciiTheme="minorHAnsi" w:hAnsiTheme="minorHAnsi" w:cstheme="minorHAnsi"/>
-        </w:rPr>
-        <w:t>érie e inicializa o alarme.</w:t>
-      </w:r>
-      <w:r>
-        <w:rPr>
-          <w:rFonts w:asciiTheme="minorHAnsi" w:hAnsiTheme="minorHAnsi" w:cstheme="minorHAnsi"/>
-        </w:rPr>
-        <w:t xml:space="preserve"> Esta executa uma função auxiliar </w:t>
-      </w:r>
-      <w:proofErr w:type="spellStart"/>
-      <w:r>
-        <w:rPr>
-          <w:rFonts w:asciiTheme="minorHAnsi" w:hAnsiTheme="minorHAnsi" w:cstheme="minorHAnsi"/>
-          <w:b/>
-        </w:rPr>
-        <w:t>sendSET</w:t>
-      </w:r>
-      <w:proofErr w:type="spellEnd"/>
-      <w:r>
-        <w:rPr>
-          <w:rFonts w:asciiTheme="minorHAnsi" w:hAnsiTheme="minorHAnsi" w:cstheme="minorHAnsi"/>
-        </w:rPr>
-        <w:t xml:space="preserve">, no caso de se tratar do emissor, ou a </w:t>
-      </w:r>
-      <w:proofErr w:type="spellStart"/>
-      <w:r>
-        <w:rPr>
-          <w:rFonts w:asciiTheme="minorHAnsi" w:hAnsiTheme="minorHAnsi" w:cstheme="minorHAnsi"/>
-          <w:b/>
-        </w:rPr>
-        <w:t>receiveSET</w:t>
-      </w:r>
-      <w:proofErr w:type="spellEnd"/>
-      <w:r>
-        <w:rPr>
-          <w:rFonts w:asciiTheme="minorHAnsi" w:hAnsiTheme="minorHAnsi" w:cstheme="minorHAnsi"/>
+          <w:sz w:val="22"/>
+          <w:szCs w:val="22"/>
         </w:rPr>
         <w:t>, no caso do recetor.</w:t>
       </w:r>
@@ -4808,66 +5037,79 @@
         <w:jc w:val="both"/>
         <w:rPr>
           <w:rFonts w:asciiTheme="minorHAnsi" w:hAnsiTheme="minorHAnsi" w:cstheme="minorHAnsi"/>
-        </w:rPr>
-      </w:pPr>
-      <w:r>
-        <w:rPr>
-          <w:rFonts w:asciiTheme="minorHAnsi" w:hAnsiTheme="minorHAnsi" w:cstheme="minorHAnsi"/>
+          <w:sz w:val="22"/>
+          <w:szCs w:val="22"/>
+        </w:rPr>
+      </w:pPr>
+      <w:r>
+        <w:rPr>
+          <w:rFonts w:asciiTheme="minorHAnsi" w:hAnsiTheme="minorHAnsi" w:cstheme="minorHAnsi"/>
+          <w:sz w:val="22"/>
+          <w:szCs w:val="22"/>
         </w:rPr>
         <w:t xml:space="preserve">Quando o emissor está ativo, a função envia </w:t>
       </w:r>
       <w:r>
         <w:rPr>
           <w:rFonts w:asciiTheme="minorHAnsi" w:hAnsiTheme="minorHAnsi" w:cstheme="minorHAnsi"/>
+          <w:sz w:val="22"/>
+          <w:szCs w:val="22"/>
         </w:rPr>
         <w:t>um</w:t>
       </w:r>
       <w:r>
         <w:rPr>
           <w:rFonts w:asciiTheme="minorHAnsi" w:hAnsiTheme="minorHAnsi" w:cstheme="minorHAnsi"/>
+          <w:sz w:val="22"/>
+          <w:szCs w:val="22"/>
         </w:rPr>
         <w:t xml:space="preserve">a trama </w:t>
       </w:r>
       <w:r>
         <w:rPr>
           <w:rFonts w:asciiTheme="minorHAnsi" w:hAnsiTheme="minorHAnsi" w:cstheme="minorHAnsi"/>
+          <w:sz w:val="22"/>
+          <w:szCs w:val="22"/>
         </w:rPr>
         <w:t xml:space="preserve">com o comando </w:t>
       </w:r>
       <w:r>
         <w:rPr>
           <w:rFonts w:asciiTheme="minorHAnsi" w:hAnsiTheme="minorHAnsi" w:cstheme="minorHAnsi"/>
+          <w:sz w:val="22"/>
+          <w:szCs w:val="22"/>
         </w:rPr>
         <w:t>SET</w:t>
       </w:r>
       <w:r>
         <w:rPr>
           <w:rFonts w:asciiTheme="minorHAnsi" w:hAnsiTheme="minorHAnsi" w:cstheme="minorHAnsi"/>
+          <w:sz w:val="22"/>
+          <w:szCs w:val="22"/>
         </w:rPr>
         <w:t>, esperando pela resposta do recetor, o envio de uma trama</w:t>
       </w:r>
       <w:r>
         <w:rPr>
           <w:rFonts w:asciiTheme="minorHAnsi" w:hAnsiTheme="minorHAnsi" w:cstheme="minorHAnsi"/>
+          <w:sz w:val="22"/>
+          <w:szCs w:val="22"/>
         </w:rPr>
         <w:t xml:space="preserve"> com o comando </w:t>
       </w:r>
       <w:r>
         <w:rPr>
           <w:rFonts w:asciiTheme="minorHAnsi" w:hAnsiTheme="minorHAnsi" w:cstheme="minorHAnsi"/>
-        </w:rPr>
-        <w:t xml:space="preserve">UA, que significa que o processo pode prosseguir. Se o envio da trama UA não for efetuado o programa reinicia e repete o processo um </w:t>
-      </w:r>
-      <w:r>
-        <w:rPr>
-          <w:rFonts w:asciiTheme="minorHAnsi" w:hAnsiTheme="minorHAnsi" w:cstheme="minorHAnsi"/>
-        </w:rPr>
-        <w:lastRenderedPageBreak/>
-        <w:t>número de vezes estipuladas, que ao ser atingido termina o programa em estado de erro.</w:t>
-      </w:r>
-      <w:r>
-        <w:rPr>
-          <w:rFonts w:asciiTheme="minorHAnsi" w:hAnsiTheme="minorHAnsi" w:cstheme="minorHAnsi"/>
+          <w:sz w:val="22"/>
+          <w:szCs w:val="22"/>
+        </w:rPr>
+        <w:t>UA, que significa que o processo pode prosseguir. Se o envio da trama UA não for efetuado o programa reinicia e repete o processo um número de vezes estipuladas, que ao ser atingido termina o programa em estado de erro.</w:t>
+      </w:r>
+      <w:r>
+        <w:rPr>
+          <w:rFonts w:asciiTheme="minorHAnsi" w:hAnsiTheme="minorHAnsi" w:cstheme="minorHAnsi"/>
+          <w:sz w:val="22"/>
+          <w:szCs w:val="22"/>
         </w:rPr>
         <w:t xml:space="preserve"> O lado do recetor aguarda a receção do SET e quando esta é efetuada envia o comando UA.</w:t>
       </w:r>
@@ -4889,10 +5131,10 @@
           <wp:anchor distT="0" distB="0" distL="114300" distR="114300" simplePos="0" relativeHeight="251679744" behindDoc="0" locked="0" layoutInCell="1" allowOverlap="1">
             <wp:simplePos x="0" y="0"/>
             <wp:positionH relativeFrom="margin">
-              <wp:align>center</wp:align>
+              <wp:posOffset>2111804</wp:posOffset>
             </wp:positionH>
             <wp:positionV relativeFrom="margin">
-              <wp:posOffset>438150</wp:posOffset>
+              <wp:posOffset>2827655</wp:posOffset>
             </wp:positionV>
             <wp:extent cx="1819275" cy="533400"/>
             <wp:effectExtent l="0" t="0" r="9525" b="0"/>
@@ -4922,7 +5164,7 @@
                   <pic:spPr bwMode="auto">
                     <a:xfrm>
                       <a:off x="0" y="0"/>
-                      <a:ext cx="1819529" cy="533474"/>
+                      <a:ext cx="1819275" cy="533400"/>
                     </a:xfrm>
                     <a:prstGeom prst="rect">
                       <a:avLst/>
@@ -4972,6 +5214,7 @@
       <w:r>
         <w:rPr>
           <w:noProof/>
+          <w:lang w:eastAsia="pt-PT" w:bidi="ar-SA"/>
         </w:rPr>
         <mc:AlternateContent>
           <mc:Choice Requires="wps">
@@ -5243,11 +5486,15 @@
         <w:jc w:val="both"/>
         <w:rPr>
           <w:rFonts w:asciiTheme="minorHAnsi" w:hAnsiTheme="minorHAnsi" w:cstheme="minorHAnsi"/>
-        </w:rPr>
-      </w:pPr>
-      <w:r>
-        <w:rPr>
-          <w:rFonts w:asciiTheme="minorHAnsi" w:hAnsiTheme="minorHAnsi" w:cstheme="minorHAnsi"/>
+          <w:sz w:val="22"/>
+          <w:szCs w:val="22"/>
+        </w:rPr>
+      </w:pPr>
+      <w:r>
+        <w:rPr>
+          <w:rFonts w:asciiTheme="minorHAnsi" w:hAnsiTheme="minorHAnsi" w:cstheme="minorHAnsi"/>
+          <w:sz w:val="22"/>
+          <w:szCs w:val="22"/>
         </w:rPr>
         <w:t xml:space="preserve">A função </w:t>
       </w:r>
@@ -5256,6 +5503,8 @@
         <w:rPr>
           <w:rFonts w:asciiTheme="minorHAnsi" w:hAnsiTheme="minorHAnsi" w:cstheme="minorHAnsi"/>
           <w:b/>
+          <w:sz w:val="22"/>
+          <w:szCs w:val="22"/>
         </w:rPr>
         <w:t>ll_close</w:t>
       </w:r>
@@ -5263,20 +5512,18 @@
       <w:r>
         <w:rPr>
           <w:rFonts w:asciiTheme="minorHAnsi" w:hAnsiTheme="minorHAnsi" w:cstheme="minorHAnsi"/>
-        </w:rPr>
-        <w:t>, tal como</w:t>
-      </w:r>
-      <w:r>
-        <w:rPr>
-          <w:rFonts w:asciiTheme="minorHAnsi" w:hAnsiTheme="minorHAnsi" w:cstheme="minorHAnsi"/>
-        </w:rPr>
-        <w:t xml:space="preserve"> a </w:t>
+          <w:sz w:val="22"/>
+          <w:szCs w:val="22"/>
+        </w:rPr>
+        <w:t xml:space="preserve">, tal como a </w:t>
       </w:r>
       <w:proofErr w:type="spellStart"/>
       <w:r>
         <w:rPr>
           <w:rFonts w:asciiTheme="minorHAnsi" w:hAnsiTheme="minorHAnsi" w:cstheme="minorHAnsi"/>
           <w:b/>
+          <w:sz w:val="22"/>
+          <w:szCs w:val="22"/>
         </w:rPr>
         <w:t>ll_open</w:t>
       </w:r>
@@ -5284,6 +5531,8 @@
       <w:r>
         <w:rPr>
           <w:rFonts w:asciiTheme="minorHAnsi" w:hAnsiTheme="minorHAnsi" w:cstheme="minorHAnsi"/>
+          <w:sz w:val="22"/>
+          <w:szCs w:val="22"/>
         </w:rPr>
         <w:t xml:space="preserve"> tem duas funções auxiliares a </w:t>
       </w:r>
@@ -5292,6 +5541,8 @@
         <w:rPr>
           <w:rFonts w:asciiTheme="minorHAnsi" w:hAnsiTheme="minorHAnsi" w:cstheme="minorHAnsi"/>
           <w:b/>
+          <w:sz w:val="22"/>
+          <w:szCs w:val="22"/>
         </w:rPr>
         <w:t>sendDISC</w:t>
       </w:r>
@@ -5299,6 +5550,8 @@
       <w:r>
         <w:rPr>
           <w:rFonts w:asciiTheme="minorHAnsi" w:hAnsiTheme="minorHAnsi" w:cstheme="minorHAnsi"/>
+          <w:sz w:val="22"/>
+          <w:szCs w:val="22"/>
         </w:rPr>
         <w:t xml:space="preserve"> e </w:t>
       </w:r>
@@ -5307,6 +5560,8 @@
         <w:rPr>
           <w:rFonts w:asciiTheme="minorHAnsi" w:hAnsiTheme="minorHAnsi" w:cstheme="minorHAnsi"/>
           <w:b/>
+          <w:sz w:val="22"/>
+          <w:szCs w:val="22"/>
         </w:rPr>
         <w:t>receiveDISC</w:t>
       </w:r>
@@ -5314,6 +5569,8 @@
       <w:r>
         <w:rPr>
           <w:rFonts w:asciiTheme="minorHAnsi" w:hAnsiTheme="minorHAnsi" w:cstheme="minorHAnsi"/>
+          <w:sz w:val="22"/>
+          <w:szCs w:val="22"/>
         </w:rPr>
         <w:t xml:space="preserve">. A </w:t>
       </w:r>
@@ -5322,6 +5579,8 @@
         <w:rPr>
           <w:rFonts w:asciiTheme="minorHAnsi" w:hAnsiTheme="minorHAnsi" w:cstheme="minorHAnsi"/>
           <w:b/>
+          <w:sz w:val="22"/>
+          <w:szCs w:val="22"/>
         </w:rPr>
         <w:t>sendDisc</w:t>
       </w:r>
@@ -5330,12 +5589,16 @@
         <w:rPr>
           <w:rFonts w:asciiTheme="minorHAnsi" w:hAnsiTheme="minorHAnsi" w:cstheme="minorHAnsi"/>
           <w:b/>
+          <w:sz w:val="22"/>
+          <w:szCs w:val="22"/>
         </w:rPr>
         <w:t xml:space="preserve"> </w:t>
       </w:r>
       <w:r>
         <w:rPr>
           <w:rFonts w:asciiTheme="minorHAnsi" w:hAnsiTheme="minorHAnsi" w:cstheme="minorHAnsi"/>
+          <w:sz w:val="22"/>
+          <w:szCs w:val="22"/>
         </w:rPr>
         <w:t xml:space="preserve">é utilizada pelo emissor, este envia o comando DISC e espera a confirmação de receção pelo lado do recetor. A </w:t>
       </w:r>
@@ -5344,6 +5607,8 @@
         <w:rPr>
           <w:rFonts w:asciiTheme="minorHAnsi" w:hAnsiTheme="minorHAnsi" w:cstheme="minorHAnsi"/>
           <w:b/>
+          <w:sz w:val="22"/>
+          <w:szCs w:val="22"/>
         </w:rPr>
         <w:t>receiveDISC</w:t>
       </w:r>
@@ -5351,6 +5616,8 @@
       <w:r>
         <w:rPr>
           <w:rFonts w:asciiTheme="minorHAnsi" w:hAnsiTheme="minorHAnsi" w:cstheme="minorHAnsi"/>
+          <w:sz w:val="22"/>
+          <w:szCs w:val="22"/>
         </w:rPr>
         <w:t xml:space="preserve"> quando recebe o comando responde enviando-o de volta, no momento em que o emissor recebe a confirmação de envio, isto é, recebe o comando DISC de volta, envia o comando UA. Por sua vez, a função termina quando é feita a receção do comando UA por parte do recetor, sendo fechada a porta série.</w:t>
       </w:r>
@@ -5462,6 +5729,7 @@
       <w:r>
         <w:rPr>
           <w:noProof/>
+          <w:lang w:eastAsia="pt-PT" w:bidi="ar-SA"/>
         </w:rPr>
         <mc:AlternateContent>
           <mc:Choice Requires="wps">
@@ -5732,11 +6000,15 @@
         <w:jc w:val="both"/>
         <w:rPr>
           <w:rFonts w:asciiTheme="minorHAnsi" w:hAnsiTheme="minorHAnsi" w:cstheme="minorHAnsi"/>
-        </w:rPr>
-      </w:pPr>
-      <w:r>
-        <w:rPr>
-          <w:rFonts w:asciiTheme="minorHAnsi" w:hAnsiTheme="minorHAnsi" w:cstheme="minorHAnsi"/>
+          <w:sz w:val="22"/>
+          <w:szCs w:val="22"/>
+        </w:rPr>
+      </w:pPr>
+      <w:r>
+        <w:rPr>
+          <w:rFonts w:asciiTheme="minorHAnsi" w:hAnsiTheme="minorHAnsi" w:cstheme="minorHAnsi"/>
+          <w:sz w:val="22"/>
+          <w:szCs w:val="22"/>
         </w:rPr>
         <w:t>A função</w:t>
       </w:r>
@@ -5744,6 +6016,8 @@
         <w:rPr>
           <w:rFonts w:asciiTheme="minorHAnsi" w:hAnsiTheme="minorHAnsi" w:cstheme="minorHAnsi"/>
           <w:b/>
+          <w:sz w:val="22"/>
+          <w:szCs w:val="22"/>
         </w:rPr>
         <w:t xml:space="preserve"> </w:t>
       </w:r>
@@ -5752,6 +6026,8 @@
         <w:rPr>
           <w:rFonts w:asciiTheme="minorHAnsi" w:hAnsiTheme="minorHAnsi" w:cstheme="minorHAnsi"/>
           <w:b/>
+          <w:sz w:val="22"/>
+          <w:szCs w:val="22"/>
         </w:rPr>
         <w:t>ll_write</w:t>
       </w:r>
@@ -5760,12 +6036,16 @@
         <w:rPr>
           <w:rFonts w:asciiTheme="minorHAnsi" w:hAnsiTheme="minorHAnsi" w:cstheme="minorHAnsi"/>
           <w:b/>
+          <w:sz w:val="22"/>
+          <w:szCs w:val="22"/>
         </w:rPr>
         <w:t xml:space="preserve"> </w:t>
       </w:r>
       <w:r>
         <w:rPr>
           <w:rFonts w:asciiTheme="minorHAnsi" w:hAnsiTheme="minorHAnsi" w:cstheme="minorHAnsi"/>
+          <w:sz w:val="22"/>
+          <w:szCs w:val="22"/>
         </w:rPr>
         <w:t xml:space="preserve">recebe um pacote de dados, que vai sofrer </w:t>
       </w:r>
@@ -5774,6 +6054,8 @@
         <w:rPr>
           <w:rFonts w:asciiTheme="minorHAnsi" w:hAnsiTheme="minorHAnsi" w:cstheme="minorHAnsi"/>
           <w:i/>
+          <w:sz w:val="22"/>
+          <w:szCs w:val="22"/>
         </w:rPr>
         <w:t>stuffing</w:t>
       </w:r>
@@ -5781,6 +6063,8 @@
       <w:r>
         <w:rPr>
           <w:rFonts w:asciiTheme="minorHAnsi" w:hAnsiTheme="minorHAnsi" w:cstheme="minorHAnsi"/>
+          <w:sz w:val="22"/>
+          <w:szCs w:val="22"/>
         </w:rPr>
         <w:t xml:space="preserve"> e mais tarde, será inserido numa trama de informação, sendo utlizadas as funções auxiliares </w:t>
       </w:r>
@@ -5789,6 +6073,8 @@
         <w:rPr>
           <w:rFonts w:asciiTheme="minorHAnsi" w:hAnsiTheme="minorHAnsi" w:cstheme="minorHAnsi"/>
           <w:b/>
+          <w:sz w:val="22"/>
+          <w:szCs w:val="22"/>
         </w:rPr>
         <w:t>stuffing</w:t>
       </w:r>
@@ -5797,12 +6083,16 @@
         <w:rPr>
           <w:rFonts w:asciiTheme="minorHAnsi" w:hAnsiTheme="minorHAnsi" w:cstheme="minorHAnsi"/>
           <w:b/>
+          <w:sz w:val="22"/>
+          <w:szCs w:val="22"/>
         </w:rPr>
         <w:t xml:space="preserve"> </w:t>
       </w:r>
       <w:r>
         <w:rPr>
           <w:rFonts w:asciiTheme="minorHAnsi" w:hAnsiTheme="minorHAnsi" w:cstheme="minorHAnsi"/>
+          <w:sz w:val="22"/>
+          <w:szCs w:val="22"/>
         </w:rPr>
         <w:t xml:space="preserve">e </w:t>
       </w:r>
@@ -5811,6 +6101,8 @@
         <w:rPr>
           <w:rFonts w:asciiTheme="minorHAnsi" w:hAnsiTheme="minorHAnsi" w:cstheme="minorHAnsi"/>
           <w:b/>
+          <w:sz w:val="22"/>
+          <w:szCs w:val="22"/>
         </w:rPr>
         <w:t>buildIFrame</w:t>
       </w:r>
@@ -5818,6 +6110,8 @@
       <w:r>
         <w:rPr>
           <w:rFonts w:asciiTheme="minorHAnsi" w:hAnsiTheme="minorHAnsi" w:cstheme="minorHAnsi"/>
+          <w:sz w:val="22"/>
+          <w:szCs w:val="22"/>
         </w:rPr>
         <w:t xml:space="preserve"> para esse efeito. De seguida, através da função </w:t>
       </w:r>
@@ -5826,6 +6120,8 @@
         <w:rPr>
           <w:rFonts w:asciiTheme="minorHAnsi" w:hAnsiTheme="minorHAnsi" w:cstheme="minorHAnsi"/>
           <w:b/>
+          <w:sz w:val="22"/>
+          <w:szCs w:val="22"/>
         </w:rPr>
         <w:t>writeInfo</w:t>
       </w:r>
@@ -5834,12 +6130,16 @@
         <w:rPr>
           <w:rFonts w:asciiTheme="minorHAnsi" w:hAnsiTheme="minorHAnsi" w:cstheme="minorHAnsi"/>
           <w:b/>
+          <w:sz w:val="22"/>
+          <w:szCs w:val="22"/>
         </w:rPr>
         <w:t xml:space="preserve"> </w:t>
       </w:r>
       <w:r>
         <w:rPr>
           <w:rFonts w:asciiTheme="minorHAnsi" w:hAnsiTheme="minorHAnsi" w:cstheme="minorHAnsi"/>
+          <w:sz w:val="22"/>
+          <w:szCs w:val="22"/>
         </w:rPr>
         <w:t>a trama é escrita num ficheiro.</w:t>
       </w:r>
@@ -5850,11 +6150,15 @@
         <w:rPr>
           <w:rFonts w:asciiTheme="minorHAnsi" w:hAnsiTheme="minorHAnsi" w:cstheme="minorHAnsi"/>
           <w:color w:val="FF0000"/>
-        </w:rPr>
-      </w:pPr>
-      <w:r>
-        <w:rPr>
-          <w:rFonts w:asciiTheme="minorHAnsi" w:hAnsiTheme="minorHAnsi" w:cstheme="minorHAnsi"/>
+          <w:sz w:val="22"/>
+          <w:szCs w:val="22"/>
+        </w:rPr>
+      </w:pPr>
+      <w:r>
+        <w:rPr>
+          <w:rFonts w:asciiTheme="minorHAnsi" w:hAnsiTheme="minorHAnsi" w:cstheme="minorHAnsi"/>
+          <w:sz w:val="22"/>
+          <w:szCs w:val="22"/>
         </w:rPr>
         <w:t xml:space="preserve"> </w:t>
       </w:r>
@@ -5862,6 +6166,8 @@
         <w:rPr>
           <w:rFonts w:asciiTheme="minorHAnsi" w:hAnsiTheme="minorHAnsi" w:cstheme="minorHAnsi"/>
           <w:color w:val="FF0000"/>
+          <w:sz w:val="22"/>
+          <w:szCs w:val="22"/>
         </w:rPr>
         <w:t xml:space="preserve">Falta acrescentar a explicação sobre o </w:t>
       </w:r>
@@ -5870,6 +6176,8 @@
         <w:rPr>
           <w:rFonts w:asciiTheme="minorHAnsi" w:hAnsiTheme="minorHAnsi" w:cstheme="minorHAnsi"/>
           <w:color w:val="FF0000"/>
+          <w:sz w:val="22"/>
+          <w:szCs w:val="22"/>
         </w:rPr>
         <w:t>rr</w:t>
       </w:r>
@@ -5878,6 +6186,8 @@
         <w:rPr>
           <w:rFonts w:asciiTheme="minorHAnsi" w:hAnsiTheme="minorHAnsi" w:cstheme="minorHAnsi"/>
           <w:color w:val="FF0000"/>
+          <w:sz w:val="22"/>
+          <w:szCs w:val="22"/>
         </w:rPr>
         <w:t xml:space="preserve"> e o </w:t>
       </w:r>
@@ -5886,6 +6196,8 @@
         <w:rPr>
           <w:rFonts w:asciiTheme="minorHAnsi" w:hAnsiTheme="minorHAnsi" w:cstheme="minorHAnsi"/>
           <w:color w:val="FF0000"/>
+          <w:sz w:val="22"/>
+          <w:szCs w:val="22"/>
         </w:rPr>
         <w:t>rej</w:t>
       </w:r>
@@ -5894,6 +6206,8 @@
         <w:rPr>
           <w:rFonts w:asciiTheme="minorHAnsi" w:hAnsiTheme="minorHAnsi" w:cstheme="minorHAnsi"/>
           <w:color w:val="FF0000"/>
+          <w:sz w:val="22"/>
+          <w:szCs w:val="22"/>
         </w:rPr>
         <w:t>, tendo em conta o nosso código, preferia que fizéssemos juntos</w:t>
       </w:r>
@@ -5904,19 +6218,25 @@
         <w:rPr>
           <w:rFonts w:asciiTheme="minorHAnsi" w:hAnsiTheme="minorHAnsi" w:cstheme="minorHAnsi"/>
           <w:b/>
-        </w:rPr>
-      </w:pPr>
-    </w:p>
-    <w:p>
-      <w:pPr>
-        <w:jc w:val="both"/>
-        <w:rPr>
-          <w:rFonts w:asciiTheme="minorHAnsi" w:hAnsiTheme="minorHAnsi" w:cstheme="minorHAnsi"/>
-        </w:rPr>
-      </w:pPr>
-      <w:r>
-        <w:rPr>
-          <w:rFonts w:asciiTheme="minorHAnsi" w:hAnsiTheme="minorHAnsi" w:cstheme="minorHAnsi"/>
+          <w:sz w:val="22"/>
+          <w:szCs w:val="22"/>
+        </w:rPr>
+      </w:pPr>
+    </w:p>
+    <w:p>
+      <w:pPr>
+        <w:jc w:val="both"/>
+        <w:rPr>
+          <w:rFonts w:asciiTheme="minorHAnsi" w:hAnsiTheme="minorHAnsi" w:cstheme="minorHAnsi"/>
+          <w:sz w:val="22"/>
+          <w:szCs w:val="22"/>
+        </w:rPr>
+      </w:pPr>
+      <w:r>
+        <w:rPr>
+          <w:rFonts w:asciiTheme="minorHAnsi" w:hAnsiTheme="minorHAnsi" w:cstheme="minorHAnsi"/>
+          <w:sz w:val="22"/>
+          <w:szCs w:val="22"/>
         </w:rPr>
         <w:t>A função</w:t>
       </w:r>
@@ -5924,6 +6244,8 @@
         <w:rPr>
           <w:rFonts w:asciiTheme="minorHAnsi" w:hAnsiTheme="minorHAnsi" w:cstheme="minorHAnsi"/>
           <w:b/>
+          <w:sz w:val="22"/>
+          <w:szCs w:val="22"/>
         </w:rPr>
         <w:t xml:space="preserve"> </w:t>
       </w:r>
@@ -5932,6 +6254,8 @@
         <w:rPr>
           <w:rFonts w:asciiTheme="minorHAnsi" w:hAnsiTheme="minorHAnsi" w:cstheme="minorHAnsi"/>
           <w:b/>
+          <w:sz w:val="22"/>
+          <w:szCs w:val="22"/>
         </w:rPr>
         <w:t>ll_read</w:t>
       </w:r>
@@ -5940,34 +6264,50 @@
         <w:rPr>
           <w:rFonts w:asciiTheme="minorHAnsi" w:hAnsiTheme="minorHAnsi" w:cstheme="minorHAnsi"/>
           <w:b/>
+          <w:sz w:val="22"/>
+          <w:szCs w:val="22"/>
         </w:rPr>
         <w:t xml:space="preserve"> </w:t>
       </w:r>
       <w:r>
         <w:rPr>
           <w:rFonts w:asciiTheme="minorHAnsi" w:hAnsiTheme="minorHAnsi" w:cstheme="minorHAnsi"/>
+          <w:sz w:val="22"/>
+          <w:szCs w:val="22"/>
         </w:rPr>
         <w:t xml:space="preserve">recebe </w:t>
       </w:r>
-      <w:proofErr w:type="gramStart"/>
-      <w:r>
-        <w:rPr>
-          <w:rFonts w:asciiTheme="minorHAnsi" w:hAnsiTheme="minorHAnsi" w:cstheme="minorHAnsi"/>
-        </w:rPr>
-        <w:t>um trama</w:t>
-      </w:r>
-      <w:proofErr w:type="gramEnd"/>
-      <w:r>
-        <w:rPr>
-          <w:rFonts w:asciiTheme="minorHAnsi" w:hAnsiTheme="minorHAnsi" w:cstheme="minorHAnsi"/>
-        </w:rPr>
-        <w:t xml:space="preserve"> cuja composição é verificada pela função </w:t>
+      <w:r>
+        <w:rPr>
+          <w:rFonts w:asciiTheme="minorHAnsi" w:hAnsiTheme="minorHAnsi" w:cstheme="minorHAnsi"/>
+          <w:sz w:val="22"/>
+          <w:szCs w:val="22"/>
+        </w:rPr>
+        <w:t>um</w:t>
+      </w:r>
+      <w:r>
+        <w:rPr>
+          <w:rFonts w:asciiTheme="minorHAnsi" w:hAnsiTheme="minorHAnsi" w:cstheme="minorHAnsi"/>
+          <w:sz w:val="22"/>
+          <w:szCs w:val="22"/>
+        </w:rPr>
+        <w:t>a</w:t>
+      </w:r>
+      <w:r>
+        <w:rPr>
+          <w:rFonts w:asciiTheme="minorHAnsi" w:hAnsiTheme="minorHAnsi" w:cstheme="minorHAnsi"/>
+          <w:sz w:val="22"/>
+          <w:szCs w:val="22"/>
+        </w:rPr>
+        <w:t xml:space="preserve"> trama cuja composição é verificada pela função </w:t>
       </w:r>
       <w:proofErr w:type="spellStart"/>
       <w:r>
         <w:rPr>
           <w:rFonts w:asciiTheme="minorHAnsi" w:hAnsiTheme="minorHAnsi" w:cstheme="minorHAnsi"/>
           <w:b/>
+          <w:sz w:val="22"/>
+          <w:szCs w:val="22"/>
         </w:rPr>
         <w:t>receiceIFrame</w:t>
       </w:r>
@@ -5975,6 +6315,8 @@
       <w:r>
         <w:rPr>
           <w:rFonts w:asciiTheme="minorHAnsi" w:hAnsiTheme="minorHAnsi" w:cstheme="minorHAnsi"/>
+          <w:sz w:val="22"/>
+          <w:szCs w:val="22"/>
         </w:rPr>
         <w:t xml:space="preserve">, no caso de esta ser aceite é realizado o seu </w:t>
       </w:r>
@@ -5983,6 +6325,8 @@
         <w:rPr>
           <w:rFonts w:asciiTheme="minorHAnsi" w:hAnsiTheme="minorHAnsi" w:cstheme="minorHAnsi"/>
           <w:i/>
+          <w:sz w:val="22"/>
+          <w:szCs w:val="22"/>
         </w:rPr>
         <w:t>destuffing</w:t>
       </w:r>
@@ -5990,6 +6334,8 @@
       <w:r>
         <w:rPr>
           <w:rFonts w:asciiTheme="minorHAnsi" w:hAnsiTheme="minorHAnsi" w:cstheme="minorHAnsi"/>
+          <w:sz w:val="22"/>
+          <w:szCs w:val="22"/>
         </w:rPr>
         <w:t>.</w:t>
       </w:r>
@@ -6000,6 +6346,8 @@
         <w:rPr>
           <w:rFonts w:asciiTheme="minorHAnsi" w:hAnsiTheme="minorHAnsi" w:cstheme="minorHAnsi"/>
           <w:color w:val="FF0000"/>
+          <w:sz w:val="22"/>
+          <w:szCs w:val="22"/>
         </w:rPr>
       </w:pPr>
       <w:proofErr w:type="spellStart"/>
@@ -6007,6 +6355,8 @@
         <w:rPr>
           <w:rFonts w:asciiTheme="minorHAnsi" w:hAnsiTheme="minorHAnsi" w:cstheme="minorHAnsi"/>
           <w:color w:val="FF0000"/>
+          <w:sz w:val="22"/>
+          <w:szCs w:val="22"/>
         </w:rPr>
         <w:t>Same</w:t>
       </w:r>
@@ -6018,31 +6368,286 @@
           <w:rFonts w:asciiTheme="minorHAnsi" w:hAnsiTheme="minorHAnsi" w:cstheme="minorHAnsi"/>
         </w:rPr>
       </w:pPr>
+    </w:p>
+    <w:p>
+      <w:pPr>
+        <w:rPr>
+          <w:rFonts w:asciiTheme="minorHAnsi" w:hAnsiTheme="minorHAnsi" w:cstheme="minorHAnsi"/>
+        </w:rPr>
+      </w:pPr>
+    </w:p>
+    <w:p>
+      <w:pPr>
+        <w:rPr>
+          <w:rFonts w:asciiTheme="minorHAnsi" w:hAnsiTheme="minorHAnsi" w:cstheme="minorHAnsi"/>
+        </w:rPr>
+      </w:pPr>
+    </w:p>
+    <w:p>
+      <w:pPr>
+        <w:rPr>
+          <w:rFonts w:asciiTheme="minorHAnsi" w:hAnsiTheme="minorHAnsi" w:cstheme="minorHAnsi"/>
+        </w:rPr>
+      </w:pPr>
+    </w:p>
+    <w:p>
+      <w:pPr>
+        <w:rPr>
+          <w:rFonts w:asciiTheme="minorHAnsi" w:hAnsiTheme="minorHAnsi" w:cstheme="minorHAnsi"/>
+        </w:rPr>
+      </w:pPr>
+    </w:p>
+    <w:p>
+      <w:pPr>
+        <w:pStyle w:val="Cabealho3"/>
+        <w:rPr>
+          <w:sz w:val="28"/>
+          <w:szCs w:val="28"/>
+        </w:rPr>
+      </w:pPr>
+      <w:r>
+        <w:rPr>
+          <w:sz w:val="28"/>
+          <w:szCs w:val="28"/>
+        </w:rPr>
+        <w:lastRenderedPageBreak/>
+        <w:t>7.Protocolo de Aplicação</w:t>
+      </w:r>
+    </w:p>
+    <w:p/>
+    <w:p>
+      <w:pPr>
+        <w:jc w:val="both"/>
+        <w:rPr>
+          <w:rFonts w:asciiTheme="minorHAnsi" w:hAnsiTheme="minorHAnsi" w:cstheme="minorHAnsi"/>
+          <w:sz w:val="22"/>
+          <w:szCs w:val="22"/>
+        </w:rPr>
+      </w:pPr>
+      <w:r>
+        <w:rPr>
+          <w:rFonts w:asciiTheme="minorHAnsi" w:hAnsiTheme="minorHAnsi" w:cstheme="minorHAnsi"/>
+          <w:sz w:val="22"/>
+          <w:szCs w:val="22"/>
+        </w:rPr>
+        <w:t xml:space="preserve">O protocolo tratado nesta secção do relatório está implementado no ficheiro </w:t>
+      </w:r>
+      <w:proofErr w:type="spellStart"/>
+      <w:r>
+        <w:rPr>
+          <w:rFonts w:asciiTheme="minorHAnsi" w:hAnsiTheme="minorHAnsi" w:cstheme="minorHAnsi"/>
+          <w:i/>
+          <w:sz w:val="22"/>
+          <w:szCs w:val="22"/>
+        </w:rPr>
+        <w:t>application</w:t>
+      </w:r>
+      <w:r>
+        <w:rPr>
+          <w:rFonts w:asciiTheme="minorHAnsi" w:hAnsiTheme="minorHAnsi" w:cstheme="minorHAnsi"/>
+          <w:i/>
+          <w:sz w:val="22"/>
+          <w:szCs w:val="22"/>
+        </w:rPr>
+        <w:t>Layer.c</w:t>
+      </w:r>
+      <w:proofErr w:type="spellEnd"/>
+      <w:r>
+        <w:rPr>
+          <w:rFonts w:asciiTheme="minorHAnsi" w:hAnsiTheme="minorHAnsi" w:cstheme="minorHAnsi"/>
+          <w:sz w:val="22"/>
+          <w:szCs w:val="22"/>
+        </w:rPr>
+        <w:t>.</w:t>
+      </w:r>
+    </w:p>
+    <w:p>
+      <w:pPr>
+        <w:jc w:val="both"/>
+        <w:rPr>
+          <w:rFonts w:asciiTheme="minorHAnsi" w:hAnsiTheme="minorHAnsi" w:cstheme="minorHAnsi"/>
+          <w:sz w:val="22"/>
+          <w:szCs w:val="22"/>
+        </w:rPr>
+      </w:pPr>
+      <w:r>
+        <w:rPr>
+          <w:rFonts w:asciiTheme="minorHAnsi" w:hAnsiTheme="minorHAnsi" w:cstheme="minorHAnsi"/>
+          <w:sz w:val="22"/>
+          <w:szCs w:val="22"/>
+        </w:rPr>
+        <w:t>Os principais</w:t>
+      </w:r>
+      <w:r>
+        <w:rPr>
+          <w:rFonts w:asciiTheme="minorHAnsi" w:hAnsiTheme="minorHAnsi" w:cstheme="minorHAnsi"/>
+          <w:sz w:val="22"/>
+          <w:szCs w:val="22"/>
+        </w:rPr>
+        <w:t xml:space="preserve"> funcionais aspetos desta camada assentam sobre a criação de pacotes de controlo e de dados, assim como a transmissão do ficheiro.</w:t>
+      </w:r>
+    </w:p>
+    <w:p>
+      <w:pPr>
+        <w:jc w:val="both"/>
+        <w:rPr>
+          <w:rFonts w:asciiTheme="minorHAnsi" w:hAnsiTheme="minorHAnsi" w:cstheme="minorHAnsi"/>
+          <w:sz w:val="22"/>
+          <w:szCs w:val="22"/>
+        </w:rPr>
+      </w:pPr>
+    </w:p>
+    <w:p>
+      <w:pPr>
+        <w:jc w:val="both"/>
+        <w:rPr>
+          <w:rFonts w:asciiTheme="minorHAnsi" w:hAnsiTheme="minorHAnsi" w:cstheme="minorHAnsi"/>
+          <w:sz w:val="22"/>
+          <w:szCs w:val="22"/>
+        </w:rPr>
+      </w:pPr>
+      <w:r>
+        <w:rPr>
+          <w:rFonts w:asciiTheme="minorHAnsi" w:hAnsiTheme="minorHAnsi" w:cstheme="minorHAnsi"/>
+          <w:sz w:val="22"/>
+          <w:szCs w:val="22"/>
+        </w:rPr>
+        <w:t xml:space="preserve">Para a formação dos pacotes de controlo foi usada apenas uma função, </w:t>
+      </w:r>
+      <w:proofErr w:type="spellStart"/>
+      <w:r>
+        <w:rPr>
+          <w:rFonts w:asciiTheme="minorHAnsi" w:hAnsiTheme="minorHAnsi" w:cstheme="minorHAnsi"/>
+          <w:b/>
+          <w:sz w:val="22"/>
+          <w:szCs w:val="22"/>
+        </w:rPr>
+        <w:t>createControlPacket</w:t>
+      </w:r>
+      <w:proofErr w:type="spellEnd"/>
+      <w:r>
+        <w:rPr>
+          <w:rFonts w:asciiTheme="minorHAnsi" w:hAnsiTheme="minorHAnsi" w:cstheme="minorHAnsi"/>
+          <w:sz w:val="22"/>
+          <w:szCs w:val="22"/>
+        </w:rPr>
+        <w:t xml:space="preserve">, esta recebe como argumento um </w:t>
+      </w:r>
+      <w:proofErr w:type="spellStart"/>
+      <w:r>
+        <w:rPr>
+          <w:rFonts w:asciiTheme="minorHAnsi" w:hAnsiTheme="minorHAnsi" w:cstheme="minorHAnsi"/>
+          <w:i/>
+          <w:sz w:val="22"/>
+          <w:szCs w:val="22"/>
+        </w:rPr>
+        <w:t>unsigned</w:t>
+      </w:r>
+      <w:proofErr w:type="spellEnd"/>
+      <w:r>
+        <w:rPr>
+          <w:rFonts w:asciiTheme="minorHAnsi" w:hAnsiTheme="minorHAnsi" w:cstheme="minorHAnsi"/>
+          <w:i/>
+          <w:sz w:val="22"/>
+          <w:szCs w:val="22"/>
+        </w:rPr>
+        <w:t xml:space="preserve"> </w:t>
+      </w:r>
+      <w:proofErr w:type="spellStart"/>
+      <w:r>
+        <w:rPr>
+          <w:rFonts w:asciiTheme="minorHAnsi" w:hAnsiTheme="minorHAnsi" w:cstheme="minorHAnsi"/>
+          <w:i/>
+          <w:sz w:val="22"/>
+          <w:szCs w:val="22"/>
+        </w:rPr>
+        <w:t>char</w:t>
+      </w:r>
+      <w:proofErr w:type="spellEnd"/>
+      <w:r>
+        <w:rPr>
+          <w:rFonts w:asciiTheme="minorHAnsi" w:hAnsiTheme="minorHAnsi" w:cstheme="minorHAnsi"/>
+          <w:sz w:val="22"/>
+          <w:szCs w:val="22"/>
+        </w:rPr>
+        <w:t xml:space="preserve"> que ditará se o pacote é </w:t>
+      </w:r>
+      <w:proofErr w:type="spellStart"/>
+      <w:r>
+        <w:rPr>
+          <w:rFonts w:asciiTheme="minorHAnsi" w:hAnsiTheme="minorHAnsi" w:cstheme="minorHAnsi"/>
+          <w:i/>
+          <w:sz w:val="22"/>
+          <w:szCs w:val="22"/>
+        </w:rPr>
+        <w:t>Start</w:t>
+      </w:r>
+      <w:proofErr w:type="spellEnd"/>
+      <w:r>
+        <w:rPr>
+          <w:rFonts w:asciiTheme="minorHAnsi" w:hAnsiTheme="minorHAnsi" w:cstheme="minorHAnsi"/>
+          <w:sz w:val="22"/>
+          <w:szCs w:val="22"/>
+        </w:rPr>
+        <w:t xml:space="preserve"> ou </w:t>
+      </w:r>
+      <w:proofErr w:type="spellStart"/>
+      <w:r>
+        <w:rPr>
+          <w:rFonts w:asciiTheme="minorHAnsi" w:hAnsiTheme="minorHAnsi" w:cstheme="minorHAnsi"/>
+          <w:i/>
+          <w:sz w:val="22"/>
+          <w:szCs w:val="22"/>
+        </w:rPr>
+        <w:t>End</w:t>
+      </w:r>
+      <w:proofErr w:type="spellEnd"/>
+      <w:r>
+        <w:rPr>
+          <w:rFonts w:asciiTheme="minorHAnsi" w:hAnsiTheme="minorHAnsi" w:cstheme="minorHAnsi"/>
+          <w:sz w:val="22"/>
+          <w:szCs w:val="22"/>
+        </w:rPr>
+        <w:t xml:space="preserve">. </w:t>
+      </w:r>
+      <w:r>
+        <w:rPr>
+          <w:rFonts w:asciiTheme="minorHAnsi" w:hAnsiTheme="minorHAnsi" w:cstheme="minorHAnsi"/>
+          <w:sz w:val="22"/>
+          <w:szCs w:val="22"/>
+        </w:rPr>
+        <w:t>Já os pacotes de dados são definidos pela função</w:t>
+      </w:r>
+      <w:r>
+        <w:rPr>
+          <w:rFonts w:asciiTheme="minorHAnsi" w:hAnsiTheme="minorHAnsi" w:cstheme="minorHAnsi"/>
+          <w:b/>
+          <w:sz w:val="22"/>
+          <w:szCs w:val="22"/>
+        </w:rPr>
+        <w:t xml:space="preserve"> </w:t>
+      </w:r>
+      <w:proofErr w:type="spellStart"/>
+      <w:r>
+        <w:rPr>
+          <w:rFonts w:asciiTheme="minorHAnsi" w:hAnsiTheme="minorHAnsi" w:cstheme="minorHAnsi"/>
+          <w:b/>
+          <w:sz w:val="22"/>
+          <w:szCs w:val="22"/>
+        </w:rPr>
+        <w:t>createDataPacket</w:t>
+      </w:r>
+      <w:proofErr w:type="spellEnd"/>
+      <w:r>
+        <w:rPr>
+          <w:rFonts w:asciiTheme="minorHAnsi" w:hAnsiTheme="minorHAnsi" w:cstheme="minorHAnsi"/>
+          <w:sz w:val="22"/>
+          <w:szCs w:val="22"/>
+        </w:rPr>
+        <w:t xml:space="preserve">. </w:t>
+      </w:r>
       <w:bookmarkStart w:id="0" w:name="_GoBack"/>
       <w:bookmarkEnd w:id="0"/>
-    </w:p>
-    <w:p>
-      <w:pPr>
-        <w:rPr>
-          <w:rFonts w:asciiTheme="minorHAnsi" w:hAnsiTheme="minorHAnsi" w:cstheme="minorHAnsi"/>
-        </w:rPr>
-      </w:pPr>
-    </w:p>
-    <w:p>
-      <w:pPr>
-        <w:pStyle w:val="Cabealho3"/>
-        <w:rPr>
-          <w:sz w:val="28"/>
-          <w:szCs w:val="28"/>
-        </w:rPr>
-      </w:pPr>
-      <w:r>
-        <w:rPr>
-          <w:sz w:val="28"/>
-          <w:szCs w:val="28"/>
-        </w:rPr>
-        <w:t>7.Protocolo de Aplicação</w:t>
-      </w:r>
     </w:p>
     <w:sectPr>
       <w:footerReference w:type="default" r:id="rId21"/>
@@ -7436,7 +8041,7 @@
 </file>
 
 <file path=customXml/itemProps1.xml><?xml version="1.0" encoding="utf-8"?>
-<ds:datastoreItem xmlns:ds="http://schemas.openxmlformats.org/officeDocument/2006/customXml" ds:itemID="{7572409A-691E-4C09-8DA0-C5EC20559B2C}">
+<ds:datastoreItem xmlns:ds="http://schemas.openxmlformats.org/officeDocument/2006/customXml" ds:itemID="{B3CBBD52-959F-4420-BCE4-EB9BAA17FA95}">
   <ds:schemaRefs>
     <ds:schemaRef ds:uri="http://schemas.openxmlformats.org/officeDocument/2006/bibliography"/>
   </ds:schemaRefs>

</xml_diff>